<commit_message>
Add first word document
</commit_message>
<xml_diff>
--- a/notes/dotnet/corelib/typesystem/The Type System.docx
+++ b/notes/dotnet/corelib/typesystem/The Type System.docx
@@ -188,7 +188,11 @@
         <w:t xml:space="preserve">the </w:t>
       </w:r>
       <w:r>
-        <w:t>valid operations for instances of that type</w:t>
+        <w:t xml:space="preserve">valid operations </w:t>
+      </w:r>
+      <w:r>
+        <w:lastRenderedPageBreak/>
+        <w:t>for instances of that type</w:t>
       </w:r>
       <w:r>
         <w:t xml:space="preserve">. </w:t>
@@ -239,11 +243,9 @@
     </w:p>
     <w:p>
       <w:pPr>
-        <w:pStyle w:val="Caption"/>
-        <w:keepNext/>
-      </w:pPr>
-      <w:r>
-        <w:lastRenderedPageBreak/>
+        <w:pStyle w:val="CodeExampleHeading"/>
+      </w:pPr>
+      <w:r>
         <w:t>Listing</w:t>
       </w:r>
       <w:r>
@@ -462,9 +464,9 @@
           <w:noProof/>
         </w:rPr>
         <w:drawing>
-          <wp:inline distT="0" distB="0" distL="0" distR="0" wp14:anchorId="7B2110B2" wp14:editId="324F098B">
-            <wp:extent cx="5731510" cy="1236980"/>
-            <wp:effectExtent l="0" t="0" r="2540" b="1270"/>
+          <wp:inline distT="0" distB="0" distL="0" distR="0" wp14:anchorId="7B2110B2" wp14:editId="2C57DBF0">
+            <wp:extent cx="4405313" cy="950759"/>
+            <wp:effectExtent l="0" t="0" r="0" b="1905"/>
             <wp:docPr id="17" name="Picture 17"/>
             <wp:cNvGraphicFramePr>
               <a:graphicFrameLocks xmlns:a="http://schemas.openxmlformats.org/drawingml/2006/main" noChangeAspect="1"/>
@@ -485,7 +487,7 @@
                   <pic:spPr>
                     <a:xfrm>
                       <a:off x="0" y="0"/>
-                      <a:ext cx="5731510" cy="1236980"/>
+                      <a:ext cx="4421334" cy="954217"/>
                     </a:xfrm>
                     <a:prstGeom prst="rect">
                       <a:avLst/>
@@ -1114,6 +1116,13 @@
     </w:p>
     <w:p>
       <w:pPr>
+        <w:pStyle w:val="CodeExampleDiagram"/>
+      </w:pPr>
+      <w:bookmarkStart w:id="0" w:name="_GoBack"/>
+      <w:bookmarkEnd w:id="0"/>
+    </w:p>
+    <w:p>
+      <w:pPr>
         <w:pStyle w:val="SourceCode"/>
         <w:ind w:left="0"/>
       </w:pPr>
@@ -1605,11 +1614,9 @@
             <w:pPr>
               <w:pStyle w:val="BodyText"/>
             </w:pPr>
-            <w:proofErr w:type="spellStart"/>
             <w:r>
               <w:t>sbyte</w:t>
             </w:r>
-            <w:proofErr w:type="spellEnd"/>
           </w:p>
         </w:tc>
         <w:tc>
@@ -1621,11 +1628,9 @@
             <w:pPr>
               <w:pStyle w:val="BodyText"/>
             </w:pPr>
-            <w:proofErr w:type="spellStart"/>
             <w:r>
               <w:t>System.Sbyte</w:t>
             </w:r>
-            <w:proofErr w:type="spellEnd"/>
           </w:p>
         </w:tc>
         <w:tc>
@@ -1744,11 +1749,9 @@
             <w:pPr>
               <w:pStyle w:val="BodyText"/>
             </w:pPr>
-            <w:proofErr w:type="spellStart"/>
             <w:r>
               <w:t>ushort</w:t>
             </w:r>
-            <w:proofErr w:type="spellEnd"/>
           </w:p>
         </w:tc>
         <w:tc>
@@ -1760,11 +1763,9 @@
             <w:pPr>
               <w:pStyle w:val="BodyText"/>
             </w:pPr>
-            <w:proofErr w:type="spellStart"/>
             <w:r>
               <w:t>System.UInt16</w:t>
             </w:r>
-            <w:proofErr w:type="spellEnd"/>
           </w:p>
         </w:tc>
         <w:tc>
@@ -1850,11 +1851,9 @@
             <w:pPr>
               <w:pStyle w:val="BodyText"/>
             </w:pPr>
-            <w:proofErr w:type="spellStart"/>
             <w:r>
               <w:t>System.UInt32</w:t>
             </w:r>
-            <w:proofErr w:type="spellEnd"/>
           </w:p>
         </w:tc>
         <w:tc>
@@ -1929,11 +1928,9 @@
             <w:pPr>
               <w:pStyle w:val="BodyText"/>
             </w:pPr>
-            <w:proofErr w:type="spellStart"/>
             <w:r>
               <w:t>ulong</w:t>
             </w:r>
-            <w:proofErr w:type="spellEnd"/>
           </w:p>
         </w:tc>
         <w:tc>
@@ -1945,11 +1942,9 @@
             <w:pPr>
               <w:pStyle w:val="BodyText"/>
             </w:pPr>
-            <w:proofErr w:type="spellStart"/>
             <w:r>
               <w:t>System.UInt64</w:t>
             </w:r>
-            <w:proofErr w:type="spellEnd"/>
           </w:p>
         </w:tc>
         <w:tc>
@@ -2050,15 +2045,7 @@
               <w:pStyle w:val="BodyText"/>
             </w:pPr>
             <w:r>
-              <w:t xml:space="preserve">64 </w:t>
-            </w:r>
-            <w:proofErr w:type="spellStart"/>
-            <w:r>
-              <w:t>biut</w:t>
-            </w:r>
-            <w:proofErr w:type="spellEnd"/>
-            <w:r>
-              <w:t xml:space="preserve"> float</w:t>
+              <w:t>64 biut float</w:t>
             </w:r>
           </w:p>
         </w:tc>
@@ -2415,15 +2402,7 @@
     </w:p>
     <w:p>
       <w:r>
-        <w:t xml:space="preserve">.NET provides 8, 16, 32 and 64 bit integral types in both signed and unsigned versions. When the compiler sees an integral literal it chooses the first integral type in the list int, uint, long, </w:t>
-      </w:r>
-      <w:proofErr w:type="spellStart"/>
-      <w:r>
-        <w:t>ulong</w:t>
-      </w:r>
-      <w:proofErr w:type="spellEnd"/>
-      <w:r>
-        <w:t xml:space="preserve"> that accommodates the literal.</w:t>
+        <w:t>.NET provides 8, 16, 32 and 64 bit integral types in both signed and unsigned versions. When the compiler sees an integral literal it chooses the first integral type in the list int, uint, long, ulong that accommodates the literal.</w:t>
       </w:r>
     </w:p>
     <w:p>
@@ -2648,13 +2627,8 @@
         <w:t>Otherwise it is assumed to be the first integral type in the following list big enough to hold it</w:t>
       </w:r>
       <w:r>
-        <w:t xml:space="preserve"> int, uint, </w:t>
-      </w:r>
-      <w:proofErr w:type="spellStart"/>
-      <w:r>
-        <w:t>ulong</w:t>
-      </w:r>
-      <w:proofErr w:type="spellEnd"/>
+        <w:t xml:space="preserve"> int, uint, ulong</w:t>
+      </w:r>
       <w:r>
         <w:t xml:space="preserve"> ???</w:t>
       </w:r>
@@ -2751,11 +2725,9 @@
       <w:pPr>
         <w:pStyle w:val="ListBullet"/>
       </w:pPr>
-      <w:proofErr w:type="spellStart"/>
       <w:r>
         <w:t>Finalizers</w:t>
       </w:r>
-      <w:proofErr w:type="spellEnd"/>
     </w:p>
     <w:p>
       <w:r>
@@ -2799,15 +2771,7 @@
     </w:p>
     <w:p>
       <w:r>
-        <w:t xml:space="preserve">The CLR provides a number of ways of making function calls, each of which vary in the way they find the target address of the </w:t>
-      </w:r>
-      <w:proofErr w:type="spellStart"/>
-      <w:r>
-        <w:t>JITed</w:t>
-      </w:r>
-      <w:proofErr w:type="spellEnd"/>
-      <w:r>
-        <w:t xml:space="preserve"> native code to be invoked. When the compiler compiles a</w:t>
+        <w:t>The CLR provides a number of ways of making function calls, each of which vary in the way they find the target address of the JITed native code to be invoked. When the compiler compiles a</w:t>
       </w:r>
       <w:r>
         <w:t xml:space="preserve"> </w:t>
@@ -4019,8 +3983,6 @@
       <w:r>
         <w:t>subclass</w:t>
       </w:r>
-      <w:bookmarkStart w:id="0" w:name="_GoBack"/>
-      <w:bookmarkEnd w:id="0"/>
       <w:r>
         <w:t xml:space="preserve"> of System.MulticastDelegate. The delegate type defines the signature of the encapsulated method. If we want to use the delegate type we need to create an instance of it.</w:t>
       </w:r>
@@ -4040,15 +4002,7 @@
     </w:p>
     <w:p>
       <w:r>
-        <w:t xml:space="preserve">This provides for the delegate instance both the method to be executed and the target object to execute is on (this). Where the delegate is being instantiated in the same object as the target the this can be </w:t>
-      </w:r>
-      <w:proofErr w:type="spellStart"/>
-      <w:r>
-        <w:t>ommited</w:t>
-      </w:r>
-      <w:proofErr w:type="spellEnd"/>
-      <w:r>
-        <w:t>.</w:t>
+        <w:t>This provides for the delegate instance both the method to be executed and the target object to execute is on (this). Where the delegate is being instantiated in the same object as the target the this can be ommited.</w:t>
       </w:r>
     </w:p>
     <w:p>
@@ -4126,15 +4080,7 @@
         <w:pStyle w:val="ListBullet"/>
       </w:pPr>
       <w:r>
-        <w:t xml:space="preserve">Delegate type provides a protocol to which the caller and </w:t>
-      </w:r>
-      <w:proofErr w:type="spellStart"/>
-      <w:r>
-        <w:t>targer</w:t>
-      </w:r>
-      <w:proofErr w:type="spellEnd"/>
-      <w:r>
-        <w:t xml:space="preserve"> conform to</w:t>
+        <w:t>Delegate type provides a protocol to which the caller and targer conform to</w:t>
       </w:r>
     </w:p>
     <w:p>
@@ -4150,15 +4096,7 @@
         <w:pStyle w:val="ListBullet"/>
       </w:pPr>
       <w:r>
-        <w:t xml:space="preserve">Caller invokes a delegate and the delegate </w:t>
-      </w:r>
-      <w:proofErr w:type="spellStart"/>
-      <w:r>
-        <w:t>inokes</w:t>
-      </w:r>
-      <w:proofErr w:type="spellEnd"/>
-      <w:r>
-        <w:t xml:space="preserve"> the method</w:t>
+        <w:t>Caller invokes a delegate and the delegate inokes the method</w:t>
       </w:r>
     </w:p>
     <w:p>
@@ -4746,7 +4684,7 @@
           </mc:Choice>
           <mc:Fallback>
             <w:pict>
-              <v:group w14:anchorId="65F1A94A" id="Canvas 38" o:spid="_x0000_s1026" editas="canvas" style="width:6in;height:207pt;mso-position-horizontal-relative:char;mso-position-vertical-relative:line" coordsize="54864,26289" o:gfxdata="UEsDBBQABgAIAAAAIQC2gziS/gAAAOEBAAATAAAAW0NvbnRlbnRfVHlwZXNdLnhtbJSRQU7DMBBF&#13;&#10;90jcwfIWJU67QAgl6YK0S0CoHGBkTxKLZGx5TGhvj5O2G0SRWNoz/78nu9wcxkFMGNg6quQqL6RA&#13;&#10;0s5Y6ir5vt9lD1JwBDIwOMJKHpHlpr69KfdHjyxSmriSfYz+USnWPY7AufNIadK6MEJMx9ApD/oD&#13;&#10;OlTrorhX2lFEilmcO2RdNtjC5xDF9pCuTyYBB5bi6bQ4syoJ3g9WQ0ymaiLzg5KdCXlKLjvcW893&#13;&#10;SUOqXwnz5DrgnHtJTxOsQfEKIT7DmDSUCaxw7Rqn8787ZsmRM9e2VmPeBN4uqYvTtW7jvijg9N/y&#13;&#10;JsXecLq0q+WD6m8AAAD//wMAUEsDBBQABgAIAAAAIQA4/SH/1gAAAJQBAAALAAAAX3JlbHMvLnJl&#13;&#10;bHOkkMFqwzAMhu+DvYPRfXGawxijTi+j0GvpHsDYimMaW0Yy2fr2M4PBMnrbUb/Q94l/f/hMi1qR&#13;&#10;JVI2sOt6UJgd+ZiDgffL8ekFlFSbvV0oo4EbChzGx4f9GRdb25HMsYhqlCwG5lrLq9biZkxWOiqY&#13;&#10;22YiTra2kYMu1l1tQD30/bPm3wwYN0x18gb45AdQl1tp5j/sFB2T0FQ7R0nTNEV3j6o9feQzro1i&#13;&#10;OWA14Fm+Q8a1a8+Bvu/d/dMb2JY5uiPbhG/ktn4cqGU/er3pcvwCAAD//wMAUEsDBBQABgAIAAAA&#13;&#10;IQDq63N5jgUAAJkmAAAOAAAAZHJzL2Uyb0RvYy54bWzsWttu4zYQfS/QfxD07liiqCuiLBI7Lgps&#13;&#10;20WTfgAt0ZZQSVQpJXZa9N87JHWz46S769jZBeQHWxeaGs6cMzfq8sM2z7RHyquUFaFuXhi6RouI&#13;&#10;xWmxDvU/7hcTT9eqmhQxyVhBQ/2JVvqHqx9/uNyUAUUsYVlMuQaTFFWwKUM9qesymE6rKKE5qS5Y&#13;&#10;SQu4uWI8JzWc8vU05mQDs+fZFBmGM90wHpecRbSq4Opc3dSv5PyrFY3q31aritZaFuogWy2/ufxe&#13;&#10;iu/p1SUJ1pyUSRo1YpCvkCInaQEP7aaak5poDzx9NlWeRpxVbFVfRCyfstUqjahcA6zGNPZWMyPF&#13;&#10;I6nkYiLQTisgHL3hvMu1kLtgizTLQBtTmD0Q18TvBuxDxe2s2B2krsixzZhNCQasys6U1XEi3iWk&#13;&#10;pHLlVRD9+viJa2kc6gjrWkFywNHvYFlSrDOqIVsYUTwext2Vn7iQtCo/sujPSivYLIFh9Jpztkko&#13;&#10;iUEsU4wH0Qd/ECcV/FVbbn5hMUxPHmom7bld8VxMCJbStvBfbLoWAiA9wbGJDVc+nAR0W2sR3LcM&#13;&#10;zzENuB/BAIQNA4wqH0eCdqaSV/VPlOWaOAh1DguRTyKPH6taSEaCdohcCcvSWNhGnvD1cpZx7ZEA&#13;&#10;nGcz318smtmr4bCs0Dah7tugmtenAPngc2gKIcKcVIl6VLYWx3NWi6EkyNMaSJuleah73QwkEPq9&#13;&#10;LWI5pCZppo5hPQI9UuFCx8pW9Xa5hYFC8UsWP4HqOVPkBGcCBwnjf+vaBogZ6tVfD4RTXct+LsB8&#13;&#10;vomxYLI8wbYrrMGHd5bDO6SIYKpQr3VNHc5qxf6HkqfrBJ5kSh0V7BpMvkqlBXqpGrkB2ErW0yPc&#13;&#10;PoBwR6h9B7CnQ7iFsGM2CJfGtZTNW4TDtQ7gFrZNz23g8+b4XsiP4kZWJkRBsUOrooLkyx74BUR7&#13;&#10;f9Y6L1gAEEzcE0uRvvkf3wSO3iB/snA8d4IX2J74ruFNDNO/8R0D+3i++FdIYOIgSeOYFh/TgrZx&#13;&#10;wsSf5+OaiKU8vIwUR9PzCxm4I75UGeig/ZVaOUBP6XGls+z5MLJUxSGnZem9ANMN22pI8mBAUq3e&#13;&#10;wvXWv5wqICHkOSLeQLixXRNC0mtsRQgCKLgScMmnYquafSRkk1m+FBK/npBIGHAkZBsO28TQf05I&#13;&#10;r9VUkxeeh5AWdrHMSYCRkJ0Ylv/OjBQRj4zxM9jxSWeLnzJ7Gum6R1cLItazOk4SZRBABXBPFTYh&#13;&#10;bcV2k+UeYqlpIM9t6zjHs30kpTt34Dx3nnioUhvLs0EDwjJb4MpCAHDcV2azQvUeom1xt9d+kN2M&#13;&#10;+6cSOgs73Qf1F4H5z+o+IIwdo0FtD8q++7CDWherR72Y62VQyqjq6nDnoSuhRAV1NBI5e2haA01O&#13;&#10;pNVSHwx6GVDoh3pOYyjxKXQRxRGolQRNE6EZWfNUdnwOj27aDFIZz+s8w7/1bj08wci5nWBjPp9c&#13;&#10;L2Z44ixM155b89lsbu7WeaLjcnydJxbRqXHaV5GqnwMi/08ZprgncmqBkfN1ISy0C/OuCoRU6rww&#13;&#10;F5D2/L0ehOuAfKLD1rvulz3zCPMR5uvD7WTLamHet5MB+r1LP3k7eZCGmBjSDPX0Fzy6hZHvvEsB&#13;&#10;f7T3/8J8+1AeIjrGsvkiNTCm1Pspdbc1ojKTrvA4i8s2DRfjVzKTYdf4W09MxtSjJ9c7pB7dBojC&#13;&#10;ccf2s+B4mGHDRpPhyiZS74+/JxyPCfY3nGB3GwiDzOOcG9nNxqnaNvBsybIe5iayXattfyDkOI7k&#13;&#10;wctJ9jG72GKbT+RcMPtOj+4Nis63TDs664wNkWFDxD2QQp9zv7oH8qHd6hHIO29cyPy5s873AmRo&#13;&#10;fsjXn6SLaN7VEi9YDc9li6R/o+zqPwAAAP//AwBQSwMEFAAGAAgAAAAhAGG5MMTcAAAACgEAAA8A&#13;&#10;AABkcnMvZG93bnJldi54bWxMT9FKw0AQfBf8h2MF3+ylUmJJcynFIkXEB1t93+a2STC3F3KXNPr1&#13;&#10;rr7Ul2GHYWZn8vXkWjVSHxrPBuazBBRx6W3DlYH3w9PdElSIyBZbz2TgiwKsi+urHDPrz/xG4z5W&#13;&#10;SkI4ZGigjrHLtA5lTQ7DzHfEop187zAK7SttezxLuGv1fZKk2mHD8qHGjh5rKj/3gzOA42Ys3ek5&#13;&#10;fSmHj29+2O4O3evOmNubabsS2KxARZrixQG/G6Q/FFLs6Ae2QbUGZE38Q9GW6ULo0cBiLocucv1/&#13;&#10;QvEDAAD//wMAUEsBAi0AFAAGAAgAAAAhALaDOJL+AAAA4QEAABMAAAAAAAAAAAAAAAAAAAAAAFtD&#13;&#10;b250ZW50X1R5cGVzXS54bWxQSwECLQAUAAYACAAAACEAOP0h/9YAAACUAQAACwAAAAAAAAAAAAAA&#13;&#10;AAAvAQAAX3JlbHMvLnJlbHNQSwECLQAUAAYACAAAACEA6utzeY4FAACZJgAADgAAAAAAAAAAAAAA&#13;&#10;AAAuAgAAZHJzL2Uyb0RvYy54bWxQSwECLQAUAAYACAAAACEAYbkwxNwAAAAKAQAADwAAAAAAAAAA&#13;&#10;AAAAAADoBwAAZHJzL2Rvd25yZXYueG1sUEsFBgAAAAAEAAQA8wAAAPEIAAAAAA==&#13;&#10;">
+              <v:group w14:anchorId="65F1A94A" id="Canvas 38" o:spid="_x0000_s1026" editas="canvas" style="width:6in;height:207pt;mso-position-horizontal-relative:char;mso-position-vertical-relative:line" coordsize="54864,26289" o:gfxdata="UEsDBBQABgAIAAAAIQC2gziS/gAAAOEBAAATAAAAW0NvbnRlbnRfVHlwZXNdLnhtbJSRQU7DMBBF&#10;90jcwfIWJU67QAgl6YK0S0CoHGBkTxKLZGx5TGhvj5O2G0SRWNoz/78nu9wcxkFMGNg6quQqL6RA&#10;0s5Y6ir5vt9lD1JwBDIwOMJKHpHlpr69KfdHjyxSmriSfYz+USnWPY7AufNIadK6MEJMx9ApD/oD&#10;OlTrorhX2lFEilmcO2RdNtjC5xDF9pCuTyYBB5bi6bQ4syoJ3g9WQ0ymaiLzg5KdCXlKLjvcW893&#10;SUOqXwnz5DrgnHtJTxOsQfEKIT7DmDSUCaxw7Rqn8787ZsmRM9e2VmPeBN4uqYvTtW7jvijg9N/y&#10;JsXecLq0q+WD6m8AAAD//wMAUEsDBBQABgAIAAAAIQA4/SH/1gAAAJQBAAALAAAAX3JlbHMvLnJl&#10;bHOkkMFqwzAMhu+DvYPRfXGawxijTi+j0GvpHsDYimMaW0Yy2fr2M4PBMnrbUb/Q94l/f/hMi1qR&#10;JVI2sOt6UJgd+ZiDgffL8ekFlFSbvV0oo4EbChzGx4f9GRdb25HMsYhqlCwG5lrLq9biZkxWOiqY&#10;22YiTra2kYMu1l1tQD30/bPm3wwYN0x18gb45AdQl1tp5j/sFB2T0FQ7R0nTNEV3j6o9feQzro1i&#10;OWA14Fm+Q8a1a8+Bvu/d/dMb2JY5uiPbhG/ktn4cqGU/er3pcvwCAAD//wMAUEsDBBQABgAIAAAA&#10;IQDq63N5jgUAAJkmAAAOAAAAZHJzL2Uyb0RvYy54bWzsWttu4zYQfS/QfxD07liiqCuiLBI7Lgps&#10;20WTfgAt0ZZQSVQpJXZa9N87JHWz46S769jZBeQHWxeaGs6cMzfq8sM2z7RHyquUFaFuXhi6RouI&#10;xWmxDvU/7hcTT9eqmhQxyVhBQ/2JVvqHqx9/uNyUAUUsYVlMuQaTFFWwKUM9qesymE6rKKE5qS5Y&#10;SQu4uWI8JzWc8vU05mQDs+fZFBmGM90wHpecRbSq4Opc3dSv5PyrFY3q31aritZaFuogWy2/ufxe&#10;iu/p1SUJ1pyUSRo1YpCvkCInaQEP7aaak5poDzx9NlWeRpxVbFVfRCyfstUqjahcA6zGNPZWMyPF&#10;I6nkYiLQTisgHL3hvMu1kLtgizTLQBtTmD0Q18TvBuxDxe2s2B2krsixzZhNCQasys6U1XEi3iWk&#10;pHLlVRD9+viJa2kc6gjrWkFywNHvYFlSrDOqIVsYUTwext2Vn7iQtCo/sujPSivYLIFh9Jpztkko&#10;iUEsU4wH0Qd/ECcV/FVbbn5hMUxPHmom7bld8VxMCJbStvBfbLoWAiA9wbGJDVc+nAR0W2sR3LcM&#10;zzENuB/BAIQNA4wqH0eCdqaSV/VPlOWaOAh1DguRTyKPH6taSEaCdohcCcvSWNhGnvD1cpZx7ZEA&#10;nGcz318smtmr4bCs0Dah7tugmtenAPngc2gKIcKcVIl6VLYWx3NWi6EkyNMaSJuleah73QwkEPq9&#10;LWI5pCZppo5hPQI9UuFCx8pW9Xa5hYFC8UsWP4HqOVPkBGcCBwnjf+vaBogZ6tVfD4RTXct+LsB8&#10;vomxYLI8wbYrrMGHd5bDO6SIYKpQr3VNHc5qxf6HkqfrBJ5kSh0V7BpMvkqlBXqpGrkB2ErW0yPc&#10;PoBwR6h9B7CnQ7iFsGM2CJfGtZTNW4TDtQ7gFrZNz23g8+b4XsiP4kZWJkRBsUOrooLkyx74BUR7&#10;f9Y6L1gAEEzcE0uRvvkf3wSO3iB/snA8d4IX2J74ruFNDNO/8R0D+3i++FdIYOIgSeOYFh/TgrZx&#10;wsSf5+OaiKU8vIwUR9PzCxm4I75UGeig/ZVaOUBP6XGls+z5MLJUxSGnZem9ANMN22pI8mBAUq3e&#10;wvXWv5wqICHkOSLeQLixXRNC0mtsRQgCKLgScMmnYquafSRkk1m+FBK/npBIGHAkZBsO28TQf05I&#10;r9VUkxeeh5AWdrHMSYCRkJ0Ylv/OjBQRj4zxM9jxSWeLnzJ7Gum6R1cLItazOk4SZRBABXBPFTYh&#10;bcV2k+UeYqlpIM9t6zjHs30kpTt34Dx3nnioUhvLs0EDwjJb4MpCAHDcV2azQvUeom1xt9d+kN2M&#10;+6cSOgs73Qf1F4H5z+o+IIwdo0FtD8q++7CDWherR72Y62VQyqjq6nDnoSuhRAV1NBI5e2haA01O&#10;pNVSHwx6GVDoh3pOYyjxKXQRxRGolQRNE6EZWfNUdnwOj27aDFIZz+s8w7/1bj08wci5nWBjPp9c&#10;L2Z44ixM155b89lsbu7WeaLjcnydJxbRqXHaV5GqnwMi/08ZprgncmqBkfN1ISy0C/OuCoRU6rww&#10;F5D2/L0ehOuAfKLD1rvulz3zCPMR5uvD7WTLamHet5MB+r1LP3k7eZCGmBjSDPX0Fzy6hZHvvEsB&#10;f7T3/8J8+1AeIjrGsvkiNTCm1Pspdbc1ojKTrvA4i8s2DRfjVzKTYdf4W09MxtSjJ9c7pB7dBojC&#10;ccf2s+B4mGHDRpPhyiZS74+/JxyPCfY3nGB3GwiDzOOcG9nNxqnaNvBsybIe5iayXattfyDkOI7k&#10;wctJ9jG72GKbT+RcMPtOj+4Nis63TDs664wNkWFDxD2QQp9zv7oH8qHd6hHIO29cyPy5s873AmRo&#10;fsjXn6SLaN7VEi9YDc9li6R/o+zqPwAAAP//AwBQSwMEFAAGAAgAAAAhAL3cuQPaAAAABQEAAA8A&#10;AABkcnMvZG93bnJldi54bWxMj0FLw0AQhe+C/2GZgje7qZRYYjalKFJEPNjqfZqdJqHZ2ZDdpNFf&#10;7+ilXoZ5vOHN9/L15Fo1Uh8azwYW8wQUceltw5WBj/3z7QpUiMgWW89k4IsCrIvrqxwz68/8TuMu&#10;VkpCOGRooI6xy7QOZU0Ow9x3xOIdfe8wiuwrbXs8S7hr9V2SpNphw/Khxo4eaypPu8EZwHEzlu74&#10;kr6Ww+c33z9t993b1pib2bR5ABVpipdj+MUXdCiE6eAHtkG1BqRI/JvirdKlyIOB5UIWXeT6P33x&#10;AwAA//8DAFBLAQItABQABgAIAAAAIQC2gziS/gAAAOEBAAATAAAAAAAAAAAAAAAAAAAAAABbQ29u&#10;dGVudF9UeXBlc10ueG1sUEsBAi0AFAAGAAgAAAAhADj9If/WAAAAlAEAAAsAAAAAAAAAAAAAAAAA&#10;LwEAAF9yZWxzLy5yZWxzUEsBAi0AFAAGAAgAAAAhAOrrc3mOBQAAmSYAAA4AAAAAAAAAAAAAAAAA&#10;LgIAAGRycy9lMm9Eb2MueG1sUEsBAi0AFAAGAAgAAAAhAL3cuQPaAAAABQEAAA8AAAAAAAAAAAAA&#10;AAAA6AcAAGRycy9kb3ducmV2LnhtbFBLBQYAAAAABAAEAPMAAADvCAAAAAA=&#10;">
                 <v:shapetype id="_x0000_t75" coordsize="21600,21600" o:spt="75" o:preferrelative="t" path="m@4@5l@4@11@9@11@9@5xe" filled="f" stroked="f">
                   <v:stroke joinstyle="miter"/>
                   <v:formulas>
@@ -4770,7 +4708,7 @@
                   <v:fill o:detectmouseclick="t"/>
                   <v:path o:connecttype="none"/>
                 </v:shape>
-                <v:rect id="Rectangle 25" o:spid="_x0000_s1028" style="position:absolute;left:14173;top:1140;width:30861;height:24000;visibility:visible;mso-wrap-style:square;v-text-anchor:top" o:gfxdata="UEsDBBQABgAIAAAAIQDb4fbL7gAAAIUBAAATAAAAW0NvbnRlbnRfVHlwZXNdLnhtbHyQz07DMAyH&#13;&#10;70i8Q+QralM4IITa7kDhCAiNB7ASt43WOlEcyvb2pNu4IODoPz9/n1xv9vOkForiPDdwXVagiI23&#13;&#10;jocG3rdPxR0oScgWJ8/UwIEENu3lRb09BBKV0ywNjCmFe63FjDSjlD4Q50nv44wpl3HQAc0OB9I3&#13;&#10;VXWrjedEnIq03oC27qjHjympx31un0wiTQLq4bS4shrAECZnMGVTvbD9QSnOhDInjzsyuiBXWQP0&#13;&#10;r4R18jfgnHvJr4nOknrFmJ5xzhraRtHWf3Kkpfz/yGo5S+H73hkquyhdjr3R8m2lj09svwAAAP//&#13;&#10;AwBQSwMEFAAGAAgAAAAhAFr0LFu/AAAAFQEAAAsAAABfcmVscy8ucmVsc2zPwWrDMAwG4Ptg72B0&#13;&#10;X5TuUMaI01uh19I+gLGVxCy2jGSy9e1nemrHjpL4P0nD4SetZiPRyNnCruvBUPYcYp4tXC/Htw8w&#13;&#10;Wl0ObuVMFm6kcBhfX4Yzra62kC6xqGlKVgtLreUTUf1CyWnHhXKbTCzJ1VbKjMX5LzcTvvf9HuXR&#13;&#10;gPHJNKdgQU5hB+ZyK23zHztFL6w81c5zQp6m6P9TMfB3PtPWFCczVQtB9N4U2rp2HOA44NMz4y8A&#13;&#10;AAD//wMAUEsDBBQABgAIAAAAIQBom6tOyQAAAOAAAAAPAAAAZHJzL2Rvd25yZXYueG1sRI9Ba8JA&#13;&#10;FITvgv9heUJvummwItFVSovipQdjS+3tkX1NQrNv4+7WxP56tyB4GRiG+YZZrnvTiDM5X1tW8DhJ&#13;&#10;QBAXVtdcKng/bMZzED4ga2wsk4ILeVivhoMlZtp2vKdzHkoRIewzVFCF0GZS+qIig35iW+KYfVtn&#13;&#10;METrSqkddhFuGpkmyUwarDkuVNjSS0XFT/5rFHweZ5ev5CPd5e74tO32c/x7o5NSD6P+dRHleQEi&#13;&#10;UB/ujRtipxWkU/g/FM+AXF0BAAD//wMAUEsBAi0AFAAGAAgAAAAhANvh9svuAAAAhQEAABMAAAAA&#13;&#10;AAAAAAAAAAAAAAAAAFtDb250ZW50X1R5cGVzXS54bWxQSwECLQAUAAYACAAAACEAWvQsW78AAAAV&#13;&#10;AQAACwAAAAAAAAAAAAAAAAAfAQAAX3JlbHMvLnJlbHNQSwECLQAUAAYACAAAACEAaJurTskAAADg&#13;&#10;AAAADwAAAAAAAAAAAAAAAAAHAgAAZHJzL2Rvd25yZXYueG1sUEsFBgAAAAADAAMAtwAAAP0CAAAA&#13;&#10;AA==&#13;&#10;" fillcolor="#c9f">
+                <v:rect id="Rectangle 25" o:spid="_x0000_s1028" style="position:absolute;left:14173;top:1140;width:30861;height:24000;visibility:visible;mso-wrap-style:square;v-text-anchor:top" o:gfxdata="UEsDBBQABgAIAAAAIQDb4fbL7gAAAIUBAAATAAAAW0NvbnRlbnRfVHlwZXNdLnhtbHyQz07DMAyH&#10;70i8Q+QralM4IITa7kDhCAiNB7ASt43WOlEcyvb2pNu4IODoPz9/n1xv9vOkForiPDdwXVagiI23&#10;jocG3rdPxR0oScgWJ8/UwIEENu3lRb09BBKV0ywNjCmFe63FjDSjlD4Q50nv44wpl3HQAc0OB9I3&#10;VXWrjedEnIq03oC27qjHjympx31un0wiTQLq4bS4shrAECZnMGVTvbD9QSnOhDInjzsyuiBXWQP0&#10;r4R18jfgnHvJr4nOknrFmJ5xzhraRtHWf3Kkpfz/yGo5S+H73hkquyhdjr3R8m2lj09svwAAAP//&#10;AwBQSwMEFAAGAAgAAAAhAFr0LFu/AAAAFQEAAAsAAABfcmVscy8ucmVsc2zPwWrDMAwG4Ptg72B0&#10;X5TuUMaI01uh19I+gLGVxCy2jGSy9e1nemrHjpL4P0nD4SetZiPRyNnCruvBUPYcYp4tXC/Htw8w&#10;Wl0ObuVMFm6kcBhfX4Yzra62kC6xqGlKVgtLreUTUf1CyWnHhXKbTCzJ1VbKjMX5LzcTvvf9HuXR&#10;gPHJNKdgQU5hB+ZyK23zHztFL6w81c5zQp6m6P9TMfB3PtPWFCczVQtB9N4U2rp2HOA44NMz4y8A&#10;AAD//wMAUEsDBBQABgAIAAAAIQD2EkSFxQAAANsAAAAPAAAAZHJzL2Rvd25yZXYueG1sRI9Ba8JA&#10;FITvBf/D8oTe6sZQJURXKULFiwfTltrbI/tMQrNv093VRH+9Wyj0OMzMN8xyPZhWXMj5xrKC6SQB&#10;QVxa3XCl4P3t9SkD4QOyxtYyKbiSh/Vq9LDEXNueD3QpQiUihH2OCuoQulxKX9Zk0E9sRxy9k3UG&#10;Q5SuktphH+GmlWmSzKXBhuNCjR1taiq/i7NR8HmcX7+Sj3RXuONs2x8yvO3pR6nH8fCyABFoCP/h&#10;v/ZOK0if4fdL/AFydQcAAP//AwBQSwECLQAUAAYACAAAACEA2+H2y+4AAACFAQAAEwAAAAAAAAAA&#10;AAAAAAAAAAAAW0NvbnRlbnRfVHlwZXNdLnhtbFBLAQItABQABgAIAAAAIQBa9CxbvwAAABUBAAAL&#10;AAAAAAAAAAAAAAAAAB8BAABfcmVscy8ucmVsc1BLAQItABQABgAIAAAAIQD2EkSFxQAAANsAAAAP&#10;AAAAAAAAAAAAAAAAAAcCAABkcnMvZG93bnJldi54bWxQSwUGAAAAAAMAAwC3AAAA+QIAAAAA&#10;" fillcolor="#c9f">
                   <v:stroke dashstyle="longDashDot"/>
                   <v:textbox>
                     <w:txbxContent>
@@ -4790,7 +4728,7 @@
                     </w:txbxContent>
                   </v:textbox>
                 </v:rect>
-                <v:rect id="Rectangle 26" o:spid="_x0000_s1029" style="position:absolute;left:32461;top:8000;width:8001;height:3451;visibility:visible;mso-wrap-style:square;v-text-anchor:top" o:gfxdata="UEsDBBQABgAIAAAAIQDb4fbL7gAAAIUBAAATAAAAW0NvbnRlbnRfVHlwZXNdLnhtbHyQz07DMAyH&#13;&#10;70i8Q+QralM4IITa7kDhCAiNB7ASt43WOlEcyvb2pNu4IODoPz9/n1xv9vOkForiPDdwXVagiI23&#13;&#10;jocG3rdPxR0oScgWJ8/UwIEENu3lRb09BBKV0ywNjCmFe63FjDSjlD4Q50nv44wpl3HQAc0OB9I3&#13;&#10;VXWrjedEnIq03oC27qjHjympx31un0wiTQLq4bS4shrAECZnMGVTvbD9QSnOhDInjzsyuiBXWQP0&#13;&#10;r4R18jfgnHvJr4nOknrFmJ5xzhraRtHWf3Kkpfz/yGo5S+H73hkquyhdjr3R8m2lj09svwAAAP//&#13;&#10;AwBQSwMEFAAGAAgAAAAhAFr0LFu/AAAAFQEAAAsAAABfcmVscy8ucmVsc2zPwWrDMAwG4Ptg72B0&#13;&#10;X5TuUMaI01uh19I+gLGVxCy2jGSy9e1nemrHjpL4P0nD4SetZiPRyNnCruvBUPYcYp4tXC/Htw8w&#13;&#10;Wl0ObuVMFm6kcBhfX4Yzra62kC6xqGlKVgtLreUTUf1CyWnHhXKbTCzJ1VbKjMX5LzcTvvf9HuXR&#13;&#10;gPHJNKdgQU5hB+ZyK23zHztFL6w81c5zQp6m6P9TMfB3PtPWFCczVQtB9N4U2rp2HOA44NMz4y8A&#13;&#10;AAD//wMAUEsDBBQABgAIAAAAIQBeC4Q4xwAAAOAAAAAPAAAAZHJzL2Rvd25yZXYueG1sRI9Bi8Iw&#13;&#10;FITvwv6H8Bb2pum6KG41ymIt6MGDdcXro3m2xealNFHrvzeC4GVgGOYbZrboTC2u1LrKsoLvQQSC&#13;&#10;OLe64kLB/z7tT0A4j6yxtkwK7uRgMf/ozTDW9sY7uma+EAHCLkYFpfdNLKXLSzLoBrYhDtnJtgZ9&#13;&#10;sG0hdYu3ADe1HEbRWBqsOCyU2NCypPycXYyCLD3o7e/R/xxtlxarTZKcVs1eqa/PLpkG+ZuC8NT5&#13;&#10;d+OFWGsFwxE8D4UzIOcPAAAA//8DAFBLAQItABQABgAIAAAAIQDb4fbL7gAAAIUBAAATAAAAAAAA&#13;&#10;AAAAAAAAAAAAAABbQ29udGVudF9UeXBlc10ueG1sUEsBAi0AFAAGAAgAAAAhAFr0LFu/AAAAFQEA&#13;&#10;AAsAAAAAAAAAAAAAAAAAHwEAAF9yZWxzLy5yZWxzUEsBAi0AFAAGAAgAAAAhAF4LhDjHAAAA4AAA&#13;&#10;AA8AAAAAAAAAAAAAAAAABwIAAGRycy9kb3ducmV2LnhtbFBLBQYAAAAAAwADALcAAAD7AgAAAAA=&#13;&#10;" stroked="f">
+                <v:rect id="Rectangle 26" o:spid="_x0000_s1029" style="position:absolute;left:32461;top:8000;width:8001;height:3451;visibility:visible;mso-wrap-style:square;v-text-anchor:top" o:gfxdata="UEsDBBQABgAIAAAAIQDb4fbL7gAAAIUBAAATAAAAW0NvbnRlbnRfVHlwZXNdLnhtbHyQz07DMAyH&#10;70i8Q+QralM4IITa7kDhCAiNB7ASt43WOlEcyvb2pNu4IODoPz9/n1xv9vOkForiPDdwXVagiI23&#10;jocG3rdPxR0oScgWJ8/UwIEENu3lRb09BBKV0ywNjCmFe63FjDSjlD4Q50nv44wpl3HQAc0OB9I3&#10;VXWrjedEnIq03oC27qjHjympx31un0wiTQLq4bS4shrAECZnMGVTvbD9QSnOhDInjzsyuiBXWQP0&#10;r4R18jfgnHvJr4nOknrFmJ5xzhraRtHWf3Kkpfz/yGo5S+H73hkquyhdjr3R8m2lj09svwAAAP//&#10;AwBQSwMEFAAGAAgAAAAhAFr0LFu/AAAAFQEAAAsAAABfcmVscy8ucmVsc2zPwWrDMAwG4Ptg72B0&#10;X5TuUMaI01uh19I+gLGVxCy2jGSy9e1nemrHjpL4P0nD4SetZiPRyNnCruvBUPYcYp4tXC/Htw8w&#10;Wl0ObuVMFm6kcBhfX4Yzra62kC6xqGlKVgtLreUTUf1CyWnHhXKbTCzJ1VbKjMX5LzcTvvf9HuXR&#10;gPHJNKdgQU5hB+ZyK23zHztFL6w81c5zQp6m6P9TMfB3PtPWFCczVQtB9N4U2rp2HOA44NMz4y8A&#10;AAD//wMAUEsDBBQABgAIAAAAIQCY2CT3wwAAANsAAAAPAAAAZHJzL2Rvd25yZXYueG1sRI9Bi8Iw&#10;FITvgv8hPMGbpiorbtcoohbWgwdbF6+P5tmWbV5KE7X77zeC4HGYmW+Y5boztbhT6yrLCibjCARx&#10;bnXFhYJzlowWIJxH1lhbJgV/5GC96veWGGv74BPdU1+IAGEXo4LS+yaW0uUlGXRj2xAH72pbgz7I&#10;tpC6xUeAm1pOo2guDVYcFkpsaFtS/pvejII0+dHHz4ufXWyXFPvDbnfdN5lSw0G3+QLhqfPv8Kv9&#10;rRVMP+D5JfwAufoHAAD//wMAUEsBAi0AFAAGAAgAAAAhANvh9svuAAAAhQEAABMAAAAAAAAAAAAA&#10;AAAAAAAAAFtDb250ZW50X1R5cGVzXS54bWxQSwECLQAUAAYACAAAACEAWvQsW78AAAAVAQAACwAA&#10;AAAAAAAAAAAAAAAfAQAAX3JlbHMvLnJlbHNQSwECLQAUAAYACAAAACEAmNgk98MAAADbAAAADwAA&#10;AAAAAAAAAAAAAAAHAgAAZHJzL2Rvd25yZXYueG1sUEsFBgAAAAADAAMAtwAAAPcCAAAAAA==&#10;" stroked="f">
                   <v:fill opacity="0"/>
                   <v:textbox>
                     <w:txbxContent>
@@ -4814,7 +4752,7 @@
                   <v:stroke joinstyle="miter"/>
                   <v:path gradientshapeok="t" o:connecttype="rect"/>
                 </v:shapetype>
-                <v:shape id="Text Box 27" o:spid="_x0000_s1030" type="#_x0000_t202" style="position:absolute;left:2286;top:5711;width:8001;height:3422;visibility:visible;mso-wrap-style:square;v-text-anchor:top" o:gfxdata="UEsDBBQABgAIAAAAIQDb4fbL7gAAAIUBAAATAAAAW0NvbnRlbnRfVHlwZXNdLnhtbHyQz07DMAyH&#13;&#10;70i8Q+QralM4IITa7kDhCAiNB7ASt43WOlEcyvb2pNu4IODoPz9/n1xv9vOkForiPDdwXVagiI23&#13;&#10;jocG3rdPxR0oScgWJ8/UwIEENu3lRb09BBKV0ywNjCmFe63FjDSjlD4Q50nv44wpl3HQAc0OB9I3&#13;&#10;VXWrjedEnIq03oC27qjHjympx31un0wiTQLq4bS4shrAECZnMGVTvbD9QSnOhDInjzsyuiBXWQP0&#13;&#10;r4R18jfgnHvJr4nOknrFmJ5xzhraRtHWf3Kkpfz/yGo5S+H73hkquyhdjr3R8m2lj09svwAAAP//&#13;&#10;AwBQSwMEFAAGAAgAAAAhAFr0LFu/AAAAFQEAAAsAAABfcmVscy8ucmVsc2zPwWrDMAwG4Ptg72B0&#13;&#10;X5TuUMaI01uh19I+gLGVxCy2jGSy9e1nemrHjpL4P0nD4SetZiPRyNnCruvBUPYcYp4tXC/Htw8w&#13;&#10;Wl0ObuVMFm6kcBhfX4Yzra62kC6xqGlKVgtLreUTUf1CyWnHhXKbTCzJ1VbKjMX5LzcTvvf9HuXR&#13;&#10;gPHJNKdgQU5hB+ZyK23zHztFL6w81c5zQp6m6P9TMfB3PtPWFCczVQtB9N4U2rp2HOA44NMz4y8A&#13;&#10;AAD//wMAUEsDBBQABgAIAAAAIQBu8/HexwAAAOAAAAAPAAAAZHJzL2Rvd25yZXYueG1sRI/dasJA&#13;&#10;FITvC32H5RS8KWajtFGjq1hLi7daH+Ake0yC2bMhu83P23cFoTcDwzDfMJvdYGrRUesqywpmUQyC&#13;&#10;OLe64kLB5edrugThPLLG2jIpGMnBbvv8tMFU255P1J19IQKEXYoKSu+bVEqXl2TQRbYhDtnVtgZ9&#13;&#10;sG0hdYt9gJtazuM4kQYrDgslNnQoKb+df42C67F/fV/12be/LE5vyQdWi8yOSk1ehs91kP0ahKfB&#13;&#10;/zceiKNWME/gfiicAbn9AwAA//8DAFBLAQItABQABgAIAAAAIQDb4fbL7gAAAIUBAAATAAAAAAAA&#13;&#10;AAAAAAAAAAAAAABbQ29udGVudF9UeXBlc10ueG1sUEsBAi0AFAAGAAgAAAAhAFr0LFu/AAAAFQEA&#13;&#10;AAsAAAAAAAAAAAAAAAAAHwEAAF9yZWxzLy5yZWxzUEsBAi0AFAAGAAgAAAAhAG7z8d7HAAAA4AAA&#13;&#10;AA8AAAAAAAAAAAAAAAAABwIAAGRycy9kb3ducmV2LnhtbFBLBQYAAAAAAwADALcAAAD7AgAAAAA=&#13;&#10;" stroked="f">
+                <v:shape id="Text Box 27" o:spid="_x0000_s1030" type="#_x0000_t202" style="position:absolute;left:2286;top:5711;width:8001;height:3422;visibility:visible;mso-wrap-style:square;v-text-anchor:top" o:gfxdata="UEsDBBQABgAIAAAAIQDb4fbL7gAAAIUBAAATAAAAW0NvbnRlbnRfVHlwZXNdLnhtbHyQz07DMAyH&#10;70i8Q+QralM4IITa7kDhCAiNB7ASt43WOlEcyvb2pNu4IODoPz9/n1xv9vOkForiPDdwXVagiI23&#10;jocG3rdPxR0oScgWJ8/UwIEENu3lRb09BBKV0ywNjCmFe63FjDSjlD4Q50nv44wpl3HQAc0OB9I3&#10;VXWrjedEnIq03oC27qjHjympx31un0wiTQLq4bS4shrAECZnMGVTvbD9QSnOhDInjzsyuiBXWQP0&#10;r4R18jfgnHvJr4nOknrFmJ5xzhraRtHWf3Kkpfz/yGo5S+H73hkquyhdjr3R8m2lj09svwAAAP//&#10;AwBQSwMEFAAGAAgAAAAhAFr0LFu/AAAAFQEAAAsAAABfcmVscy8ucmVsc2zPwWrDMAwG4Ptg72B0&#10;X5TuUMaI01uh19I+gLGVxCy2jGSy9e1nemrHjpL4P0nD4SetZiPRyNnCruvBUPYcYp4tXC/Htw8w&#10;Wl0ObuVMFm6kcBhfX4Yzra62kC6xqGlKVgtLreUTUf1CyWnHhXKbTCzJ1VbKjMX5LzcTvvf9HuXR&#10;gPHJNKdgQU5hB+ZyK23zHztFL6w81c5zQp6m6P9TMfB3PtPWFCczVQtB9N4U2rp2HOA44NMz4y8A&#10;AAD//wMAUEsDBBQABgAIAAAAIQCjqAwvwQAAANsAAAAPAAAAZHJzL2Rvd25yZXYueG1sRI/RisIw&#10;FETfBf8hXMEXWVPFrVqNooLiq64fcG2ubbG5KU209e+NIOzjMDNnmOW6NaV4Uu0KywpGwwgEcWp1&#10;wZmCy9/+ZwbCeWSNpWVS8CIH61W3s8RE24ZP9Dz7TAQIuwQV5N5XiZQuzcmgG9qKOHg3Wxv0QdaZ&#10;1DU2AW5KOY6iWBosOCzkWNEup/R+fhgFt2Mz+J0314O/TE+TeIvF9GpfSvV77WYBwlPr/8Pf9lEr&#10;GMfw+RJ+gFy9AQAA//8DAFBLAQItABQABgAIAAAAIQDb4fbL7gAAAIUBAAATAAAAAAAAAAAAAAAA&#10;AAAAAABbQ29udGVudF9UeXBlc10ueG1sUEsBAi0AFAAGAAgAAAAhAFr0LFu/AAAAFQEAAAsAAAAA&#10;AAAAAAAAAAAAHwEAAF9yZWxzLy5yZWxzUEsBAi0AFAAGAAgAAAAhAKOoDC/BAAAA2wAAAA8AAAAA&#10;AAAAAAAAAAAABwIAAGRycy9kb3ducmV2LnhtbFBLBQYAAAAAAwADALcAAAD1AgAAAAA=&#10;" stroked="f">
                   <v:textbox>
                     <w:txbxContent>
                       <w:p>
@@ -4825,7 +4763,7 @@
                     </w:txbxContent>
                   </v:textbox>
                 </v:shape>
-                <v:shape id="Text Box 28" o:spid="_x0000_s1031" type="#_x0000_t202" style="position:absolute;left:34747;top:4570;width:8001;height:3422;visibility:visible;mso-wrap-style:square;v-text-anchor:top" o:gfxdata="UEsDBBQABgAIAAAAIQDb4fbL7gAAAIUBAAATAAAAW0NvbnRlbnRfVHlwZXNdLnhtbHyQz07DMAyH&#13;&#10;70i8Q+QralM4IITa7kDhCAiNB7ASt43WOlEcyvb2pNu4IODoPz9/n1xv9vOkForiPDdwXVagiI23&#13;&#10;jocG3rdPxR0oScgWJ8/UwIEENu3lRb09BBKV0ywNjCmFe63FjDSjlD4Q50nv44wpl3HQAc0OB9I3&#13;&#10;VXWrjedEnIq03oC27qjHjympx31un0wiTQLq4bS4shrAECZnMGVTvbD9QSnOhDInjzsyuiBXWQP0&#13;&#10;r4R18jfgnHvJr4nOknrFmJ5xzhraRtHWf3Kkpfz/yGo5S+H73hkquyhdjr3R8m2lj09svwAAAP//&#13;&#10;AwBQSwMEFAAGAAgAAAAhAFr0LFu/AAAAFQEAAAsAAABfcmVscy8ucmVsc2zPwWrDMAwG4Ptg72B0&#13;&#10;X5TuUMaI01uh19I+gLGVxCy2jGSy9e1nemrHjpL4P0nD4SetZiPRyNnCruvBUPYcYp4tXC/Htw8w&#13;&#10;Wl0ObuVMFm6kcBhfX4Yzra62kC6xqGlKVgtLreUTUf1CyWnHhXKbTCzJ1VbKjMX5LzcTvvf9HuXR&#13;&#10;gPHJNKdgQU5hB+ZyK23zHztFL6w81c5zQp6m6P9TMfB3PtPWFCczVQtB9N4U2rp2HOA44NMz4y8A&#13;&#10;AAD//wMAUEsDBBQABgAIAAAAIQBC4YTtyAAAAOAAAAAPAAAAZHJzL2Rvd25yZXYueG1sRI9Ba8JA&#13;&#10;FITvQv/D8oReRDfmUNLoJoi20IItNNX7M/tMYrNvQ3ar6b93C4KXgWGYb5hlPphWnKl3jWUF81kE&#13;&#10;gri0uuFKwe77dZqAcB5ZY2uZFPyRgzx7GC0x1fbCX3QufCUChF2KCmrvu1RKV9Zk0M1sRxyyo+0N&#13;&#10;+mD7SuoeLwFuWhlH0ZM02HBYqLGjdU3lT/Frwu7LkHT7w3Z9ei8mh1P8yc1Hwko9jofNIshqAcLT&#13;&#10;4O+NG+JNK4if4f9QOAMyuwIAAP//AwBQSwECLQAUAAYACAAAACEA2+H2y+4AAACFAQAAEwAAAAAA&#13;&#10;AAAAAAAAAAAAAAAAW0NvbnRlbnRfVHlwZXNdLnhtbFBLAQItABQABgAIAAAAIQBa9CxbvwAAABUB&#13;&#10;AAALAAAAAAAAAAAAAAAAAB8BAABfcmVscy8ucmVsc1BLAQItABQABgAIAAAAIQBC4YTtyAAAAOAA&#13;&#10;AAAPAAAAAAAAAAAAAAAAAAcCAABkcnMvZG93bnJldi54bWxQSwUGAAAAAAMAAwC3AAAA/AIAAAAA&#13;&#10;" stroked="f">
+                <v:shape id="Text Box 28" o:spid="_x0000_s1031" type="#_x0000_t202" style="position:absolute;left:34747;top:4570;width:8001;height:3422;visibility:visible;mso-wrap-style:square;v-text-anchor:top" o:gfxdata="UEsDBBQABgAIAAAAIQDb4fbL7gAAAIUBAAATAAAAW0NvbnRlbnRfVHlwZXNdLnhtbHyQz07DMAyH&#10;70i8Q+QralM4IITa7kDhCAiNB7ASt43WOlEcyvb2pNu4IODoPz9/n1xv9vOkForiPDdwXVagiI23&#10;jocG3rdPxR0oScgWJ8/UwIEENu3lRb09BBKV0ywNjCmFe63FjDSjlD4Q50nv44wpl3HQAc0OB9I3&#10;VXWrjedEnIq03oC27qjHjympx31un0wiTQLq4bS4shrAECZnMGVTvbD9QSnOhDInjzsyuiBXWQP0&#10;r4R18jfgnHvJr4nOknrFmJ5xzhraRtHWf3Kkpfz/yGo5S+H73hkquyhdjr3R8m2lj09svwAAAP//&#10;AwBQSwMEFAAGAAgAAAAhAFr0LFu/AAAAFQEAAAsAAABfcmVscy8ucmVsc2zPwWrDMAwG4Ptg72B0&#10;X5TuUMaI01uh19I+gLGVxCy2jGSy9e1nemrHjpL4P0nD4SetZiPRyNnCruvBUPYcYp4tXC/Htw8w&#10;Wl0ObuVMFm6kcBhfX4Yzra62kC6xqGlKVgtLreUTUf1CyWnHhXKbTCzJ1VbKjMX5LzcTvvf9HuXR&#10;gPHJNKdgQU5hB+ZyK23zHztFL6w81c5zQp6m6P9TMfB3PtPWFCczVQtB9N4U2rp2HOA44NMz4y8A&#10;AAD//wMAUEsDBBQABgAIAAAAIQDa0WvkwwAAANsAAAAPAAAAZHJzL2Rvd25yZXYueG1sRI/NasJA&#10;FIX3Bd9huIIb0YlZSBodRcRCC7XQqPtr5ppEM3dCZtT49k5B6PJwfj7OfNmZWtyodZVlBZNxBII4&#10;t7riQsF+9zFKQDiPrLG2TAoe5GC56L3NMdX2zr90y3whwgi7FBWU3jeplC4vyaAb24Y4eCfbGvRB&#10;toXULd7DuKllHEVTabDiQCixoXVJ+SW7msDddElzOH6vz1/Z8HiOf7jaJqzUoN+tZiA8df4//Gp/&#10;agXxO/x9CT9ALp4AAAD//wMAUEsBAi0AFAAGAAgAAAAhANvh9svuAAAAhQEAABMAAAAAAAAAAAAA&#10;AAAAAAAAAFtDb250ZW50X1R5cGVzXS54bWxQSwECLQAUAAYACAAAACEAWvQsW78AAAAVAQAACwAA&#10;AAAAAAAAAAAAAAAfAQAAX3JlbHMvLnJlbHNQSwECLQAUAAYACAAAACEA2tFr5MMAAADbAAAADwAA&#10;AAAAAAAAAAAAAAAHAgAAZHJzL2Rvd25yZXYueG1sUEsFBgAAAAADAAMAtwAAAPcCAAAAAA==&#10;" stroked="f">
                   <v:fill opacity="0"/>
                   <v:textbox>
                     <w:txbxContent>
@@ -4845,14 +4783,14 @@
                     </w:txbxContent>
                   </v:textbox>
                 </v:shape>
-                <v:rect id="Rectangle 29" o:spid="_x0000_s1032" style="position:absolute;left:18745;top:4570;width:10287;height:6859;visibility:visible;mso-wrap-style:square;v-text-anchor:top" o:gfxdata="UEsDBBQABgAIAAAAIQDb4fbL7gAAAIUBAAATAAAAW0NvbnRlbnRfVHlwZXNdLnhtbHyQz07DMAyH&#13;&#10;70i8Q+QralM4IITa7kDhCAiNB7ASt43WOlEcyvb2pNu4IODoPz9/n1xv9vOkForiPDdwXVagiI23&#13;&#10;jocG3rdPxR0oScgWJ8/UwIEENu3lRb09BBKV0ywNjCmFe63FjDSjlD4Q50nv44wpl3HQAc0OB9I3&#13;&#10;VXWrjedEnIq03oC27qjHjympx31un0wiTQLq4bS4shrAECZnMGVTvbD9QSnOhDInjzsyuiBXWQP0&#13;&#10;r4R18jfgnHvJr4nOknrFmJ5xzhraRtHWf3Kkpfz/yGo5S+H73hkquyhdjr3R8m2lj09svwAAAP//&#13;&#10;AwBQSwMEFAAGAAgAAAAhAFr0LFu/AAAAFQEAAAsAAABfcmVscy8ucmVsc2zPwWrDMAwG4Ptg72B0&#13;&#10;X5TuUMaI01uh19I+gLGVxCy2jGSy9e1nemrHjpL4P0nD4SetZiPRyNnCruvBUPYcYp4tXC/Htw8w&#13;&#10;Wl0ObuVMFm6kcBhfX4Yzra62kC6xqGlKVgtLreUTUf1CyWnHhXKbTCzJ1VbKjMX5LzcTvvf9HuXR&#13;&#10;gPHJNKdgQU5hB+ZyK23zHztFL6w81c5zQp6m6P9TMfB3PtPWFCczVQtB9N4U2rp2HOA44NMz4y8A&#13;&#10;AAD//wMAUEsDBBQABgAIAAAAIQAhf4gcxgAAAOAAAAAPAAAAZHJzL2Rvd25yZXYueG1sRI9Ba8JA&#13;&#10;EIXvgv9hGaE33ahQ2ugqoijtUeOltzE7JtHsbMiuGv31nUOhl4HH8L7HN192rlZ3akPl2cB4lIAi&#13;&#10;zr2tuDBwzLbDD1AhIlusPZOBJwVYLvq9OabWP3hP90MslEA4pGigjLFJtQ55SQ7DyDfE8jv71mGU&#13;&#10;2BbatvgQuKv1JEnetcOKZaHEhtYl5dfDzRk4VZMjvvbZLnGf22n87rLL7WdjzNug28zkrGagInXx&#13;&#10;v/GH+LIGpqIgQiIDevELAAD//wMAUEsBAi0AFAAGAAgAAAAhANvh9svuAAAAhQEAABMAAAAAAAAA&#13;&#10;AAAAAAAAAAAAAFtDb250ZW50X1R5cGVzXS54bWxQSwECLQAUAAYACAAAACEAWvQsW78AAAAVAQAA&#13;&#10;CwAAAAAAAAAAAAAAAAAfAQAAX3JlbHMvLnJlbHNQSwECLQAUAAYACAAAACEAIX+IHMYAAADgAAAA&#13;&#10;DwAAAAAAAAAAAAAAAAAHAgAAZHJzL2Rvd25yZXYueG1sUEsFBgAAAAADAAMAtwAAAPoCAAAAAA==&#13;&#10;"/>
-                <v:line id="Line 30" o:spid="_x0000_s1033" style="position:absolute;visibility:visible;mso-wrap-style:square" from="24460,6859" to="34747,6866" o:connectortype="straight" o:gfxdata="UEsDBBQABgAIAAAAIQDb4fbL7gAAAIUBAAATAAAAW0NvbnRlbnRfVHlwZXNdLnhtbHyQz07DMAyH&#13;&#10;70i8Q+QralM4IITa7kDhCAiNB7ASt43WOlEcyvb2pNu4IODoPz9/n1xv9vOkForiPDdwXVagiI23&#13;&#10;jocG3rdPxR0oScgWJ8/UwIEENu3lRb09BBKV0ywNjCmFe63FjDSjlD4Q50nv44wpl3HQAc0OB9I3&#13;&#10;VXWrjedEnIq03oC27qjHjympx31un0wiTQLq4bS4shrAECZnMGVTvbD9QSnOhDInjzsyuiBXWQP0&#13;&#10;r4R18jfgnHvJr4nOknrFmJ5xzhraRtHWf3Kkpfz/yGo5S+H73hkquyhdjr3R8m2lj09svwAAAP//&#13;&#10;AwBQSwMEFAAGAAgAAAAhAFr0LFu/AAAAFQEAAAsAAABfcmVscy8ucmVsc2zPwWrDMAwG4Ptg72B0&#13;&#10;X5TuUMaI01uh19I+gLGVxCy2jGSy9e1nemrHjpL4P0nD4SetZiPRyNnCruvBUPYcYp4tXC/Htw8w&#13;&#10;Wl0ObuVMFm6kcBhfX4Yzra62kC6xqGlKVgtLreUTUf1CyWnHhXKbTCzJ1VbKjMX5LzcTvvf9HuXR&#13;&#10;gPHJNKdgQU5hB+ZyK23zHztFL6w81c5zQp6m6P9TMfB3PtPWFCczVQtB9N4U2rp2HOA44NMz4y8A&#13;&#10;AAD//wMAUEsDBBQABgAIAAAAIQBBkU83xQAAAOAAAAAPAAAAZHJzL2Rvd25yZXYueG1sRI9Bi8Iw&#13;&#10;FITvC/6H8ARva6rislSjiEXwqt1Lb8/mbVNsXmoTbf33mwXBy8AwzDfMejvYRjyo87VjBbNpAoK4&#13;&#10;dLrmSsFPfvj8BuEDssbGMSl4koftZvSxxlS7nk/0OIdKRAj7FBWYENpUSl8asuinriWO2a/rLIZo&#13;&#10;u0rqDvsIt42cJ8mXtFhzXDDY0t5QeT3frQJZnAqT58usWV6K/nab59llnyk1GQ/ZKspuBSLQEN6N&#13;&#10;F+KoFSxm8H8ongG5+QMAAP//AwBQSwECLQAUAAYACAAAACEA2+H2y+4AAACFAQAAEwAAAAAAAAAA&#13;&#10;AAAAAAAAAAAAW0NvbnRlbnRfVHlwZXNdLnhtbFBLAQItABQABgAIAAAAIQBa9CxbvwAAABUBAAAL&#13;&#10;AAAAAAAAAAAAAAAAAB8BAABfcmVscy8ucmVsc1BLAQItABQABgAIAAAAIQBBkU83xQAAAOAAAAAP&#13;&#10;AAAAAAAAAAAAAAAAAAcCAABkcnMvZG93bnJldi54bWxQSwUGAAAAAAMAAwC3AAAA+QIAAAAA&#13;&#10;">
+                <v:rect id="Rectangle 29" o:spid="_x0000_s1032" style="position:absolute;left:18745;top:4570;width:10287;height:6859;visibility:visible;mso-wrap-style:square;v-text-anchor:top" o:gfxdata="UEsDBBQABgAIAAAAIQDb4fbL7gAAAIUBAAATAAAAW0NvbnRlbnRfVHlwZXNdLnhtbHyQz07DMAyH&#10;70i8Q+QralM4IITa7kDhCAiNB7ASt43WOlEcyvb2pNu4IODoPz9/n1xv9vOkForiPDdwXVagiI23&#10;jocG3rdPxR0oScgWJ8/UwIEENu3lRb09BBKV0ywNjCmFe63FjDSjlD4Q50nv44wpl3HQAc0OB9I3&#10;VXWrjedEnIq03oC27qjHjympx31un0wiTQLq4bS4shrAECZnMGVTvbD9QSnOhDInjzsyuiBXWQP0&#10;r4R18jfgnHvJr4nOknrFmJ5xzhraRtHWf3Kkpfz/yGo5S+H73hkquyhdjr3R8m2lj09svwAAAP//&#10;AwBQSwMEFAAGAAgAAAAhAFr0LFu/AAAAFQEAAAsAAABfcmVscy8ucmVsc2zPwWrDMAwG4Ptg72B0&#10;X5TuUMaI01uh19I+gLGVxCy2jGSy9e1nemrHjpL4P0nD4SetZiPRyNnCruvBUPYcYp4tXC/Htw8w&#10;Wl0ObuVMFm6kcBhfX4Yzra62kC6xqGlKVgtLreUTUf1CyWnHhXKbTCzJ1VbKjMX5LzcTvvf9HuXR&#10;gPHJNKdgQU5hB+ZyK23zHztFL6w81c5zQp6m6P9TMfB3PtPWFCczVQtB9N4U2rp2HOA44NMz4y8A&#10;AAD//wMAUEsDBBQABgAIAAAAIQDRGhH+vwAAANsAAAAPAAAAZHJzL2Rvd25yZXYueG1sRE9Nr8FA&#10;FN1L/IfJldgxRSLvlSFCCEvazdtdnastnTtNZ1B+vVlI3vLkfM+XranEgxpXWlYwGkYgiDOrS84V&#10;pMl28APCeWSNlWVS8CIHy0W3M8dY2ycf6XHyuQgh7GJUUHhfx1K6rCCDbmhr4sBdbGPQB9jkUjf4&#10;DOGmkuMomkqDJYeGAmtaF5TdTnej4FyOU3wfk11kfrcTf2iT6/1vo1S/165mIDy1/l/8de+1gklY&#10;H76EHyAXHwAAAP//AwBQSwECLQAUAAYACAAAACEA2+H2y+4AAACFAQAAEwAAAAAAAAAAAAAAAAAA&#10;AAAAW0NvbnRlbnRfVHlwZXNdLnhtbFBLAQItABQABgAIAAAAIQBa9CxbvwAAABUBAAALAAAAAAAA&#10;AAAAAAAAAB8BAABfcmVscy8ucmVsc1BLAQItABQABgAIAAAAIQDRGhH+vwAAANsAAAAPAAAAAAAA&#10;AAAAAAAAAAcCAABkcnMvZG93bnJldi54bWxQSwUGAAAAAAMAAwC3AAAA8wIAAAAA&#10;"/>
+                <v:line id="Line 30" o:spid="_x0000_s1033" style="position:absolute;visibility:visible;mso-wrap-style:square" from="24460,6859" to="34747,6866" o:connectortype="straight" o:gfxdata="UEsDBBQABgAIAAAAIQDb4fbL7gAAAIUBAAATAAAAW0NvbnRlbnRfVHlwZXNdLnhtbHyQz07DMAyH&#10;70i8Q+QralM4IITa7kDhCAiNB7ASt43WOlEcyvb2pNu4IODoPz9/n1xv9vOkForiPDdwXVagiI23&#10;jocG3rdPxR0oScgWJ8/UwIEENu3lRb09BBKV0ywNjCmFe63FjDSjlD4Q50nv44wpl3HQAc0OB9I3&#10;VXWrjedEnIq03oC27qjHjympx31un0wiTQLq4bS4shrAECZnMGVTvbD9QSnOhDInjzsyuiBXWQP0&#10;r4R18jfgnHvJr4nOknrFmJ5xzhraRtHWf3Kkpfz/yGo5S+H73hkquyhdjr3R8m2lj09svwAAAP//&#10;AwBQSwMEFAAGAAgAAAAhAFr0LFu/AAAAFQEAAAsAAABfcmVscy8ucmVsc2zPwWrDMAwG4Ptg72B0&#10;X5TuUMaI01uh19I+gLGVxCy2jGSy9e1nemrHjpL4P0nD4SetZiPRyNnCruvBUPYcYp4tXC/Htw8w&#10;Wl0ObuVMFm6kcBhfX4Yzra62kC6xqGlKVgtLreUTUf1CyWnHhXKbTCzJ1VbKjMX5LzcTvvf9HuXR&#10;gPHJNKdgQU5hB+ZyK23zHztFL6w81c5zQp6m6P9TMfB3PtPWFCczVQtB9N4U2rp2HOA44NMz4y8A&#10;AAD//wMAUEsDBBQABgAIAAAAIQCTXvjcwgAAANsAAAAPAAAAZHJzL2Rvd25yZXYueG1sRI9Bi8Iw&#10;FITvC/6H8ARva6qLItUoYhH2qvXS27N5NsXmpTbR1n+/WVjY4zAz3zCb3WAb8aLO144VzKYJCOLS&#10;6ZorBZf8+LkC4QOyxsYxKXiTh9129LHBVLueT/Q6h0pECPsUFZgQ2lRKXxqy6KeuJY7ezXUWQ5Rd&#10;JXWHfYTbRs6TZCkt1hwXDLZ0MFTez0+rQBanwuT5ImsW16J/POZ5dj1kSk3Gw34NItAQ/sN/7W+t&#10;4GsGv1/iD5DbHwAAAP//AwBQSwECLQAUAAYACAAAACEA2+H2y+4AAACFAQAAEwAAAAAAAAAAAAAA&#10;AAAAAAAAW0NvbnRlbnRfVHlwZXNdLnhtbFBLAQItABQABgAIAAAAIQBa9CxbvwAAABUBAAALAAAA&#10;AAAAAAAAAAAAAB8BAABfcmVscy8ucmVsc1BLAQItABQABgAIAAAAIQCTXvjcwgAAANsAAAAPAAAA&#10;AAAAAAAAAAAAAAcCAABkcnMvZG93bnJldi54bWxQSwUGAAAAAAMAAwC3AAAA9gIAAAAA&#10;">
                   <v:stroke startarrow="oval" endarrow="block"/>
                 </v:line>
-                <v:line id="Line 31" o:spid="_x0000_s1034" style="position:absolute;visibility:visible;mso-wrap-style:square" from="24460,10288" to="24467,14859" o:connectortype="straight" o:gfxdata="UEsDBBQABgAIAAAAIQDb4fbL7gAAAIUBAAATAAAAW0NvbnRlbnRfVHlwZXNdLnhtbHyQz07DMAyH&#13;&#10;70i8Q+QralM4IITa7kDhCAiNB7ASt43WOlEcyvb2pNu4IODoPz9/n1xv9vOkForiPDdwXVagiI23&#13;&#10;jocG3rdPxR0oScgWJ8/UwIEENu3lRb09BBKV0ywNjCmFe63FjDSjlD4Q50nv44wpl3HQAc0OB9I3&#13;&#10;VXWrjedEnIq03oC27qjHjympx31un0wiTQLq4bS4shrAECZnMGVTvbD9QSnOhDInjzsyuiBXWQP0&#13;&#10;r4R18jfgnHvJr4nOknrFmJ5xzhraRtHWf3Kkpfz/yGo5S+H73hkquyhdjr3R8m2lj09svwAAAP//&#13;&#10;AwBQSwMEFAAGAAgAAAAhAFr0LFu/AAAAFQEAAAsAAABfcmVscy8ucmVsc2zPwWrDMAwG4Ptg72B0&#13;&#10;X5TuUMaI01uh19I+gLGVxCy2jGSy9e1nemrHjpL4P0nD4SetZiPRyNnCruvBUPYcYp4tXC/Htw8w&#13;&#10;Wl0ObuVMFm6kcBhfX4Yzra62kC6xqGlKVgtLreUTUf1CyWnHhXKbTCzJ1VbKjMX5LzcTvvf9HuXR&#13;&#10;gPHJNKdgQU5hB+ZyK23zHztFL6w81c5zQp6m6P9TMfB3PtPWFCczVQtB9N4U2rp2HOA44NMz4y8A&#13;&#10;AAD//wMAUEsDBBQABgAIAAAAIQCxQ9FAxgAAAOAAAAAPAAAAZHJzL2Rvd25yZXYueG1sRI9Ba8JA&#13;&#10;FITvBf/D8oTe6saIRaKriKHgVdNLbs/sMxvMvo3ZrUn/fbcgeBkYhvmG2exG24oH9b5xrGA+S0AQ&#13;&#10;V043XCv4Lr4+ViB8QNbYOiYFv+Rht528bTDTbuATPc6hFhHCPkMFJoQuk9JXhiz6meuIY3Z1vcUQ&#13;&#10;bV9L3eMQ4baVaZJ8SosNxwWDHR0MVbfzj1Ugy1NpimKZt8tLOdzvaZFfDrlS79MxX0fZr0EEGsOr&#13;&#10;8UQctYJFCv+H4hmQ2z8AAAD//wMAUEsBAi0AFAAGAAgAAAAhANvh9svuAAAAhQEAABMAAAAAAAAA&#13;&#10;AAAAAAAAAAAAAFtDb250ZW50X1R5cGVzXS54bWxQSwECLQAUAAYACAAAACEAWvQsW78AAAAVAQAA&#13;&#10;CwAAAAAAAAAAAAAAAAAfAQAAX3JlbHMvLnJlbHNQSwECLQAUAAYACAAAACEAsUPRQMYAAADgAAAA&#13;&#10;DwAAAAAAAAAAAAAAAAAHAgAAZHJzL2Rvd25yZXYueG1sUEsFBgAAAAADAAMAtwAAAPoCAAAAAA==&#13;&#10;">
+                <v:line id="Line 31" o:spid="_x0000_s1034" style="position:absolute;visibility:visible;mso-wrap-style:square" from="24460,10288" to="24467,14859" o:connectortype="straight" o:gfxdata="UEsDBBQABgAIAAAAIQDb4fbL7gAAAIUBAAATAAAAW0NvbnRlbnRfVHlwZXNdLnhtbHyQz07DMAyH&#10;70i8Q+QralM4IITa7kDhCAiNB7ASt43WOlEcyvb2pNu4IODoPz9/n1xv9vOkForiPDdwXVagiI23&#10;jocG3rdPxR0oScgWJ8/UwIEENu3lRb09BBKV0ywNjCmFe63FjDSjlD4Q50nv44wpl3HQAc0OB9I3&#10;VXWrjedEnIq03oC27qjHjympx31un0wiTQLq4bS4shrAECZnMGVTvbD9QSnOhDInjzsyuiBXWQP0&#10;r4R18jfgnHvJr4nOknrFmJ5xzhraRtHWf3Kkpfz/yGo5S+H73hkquyhdjr3R8m2lj09svwAAAP//&#10;AwBQSwMEFAAGAAgAAAAhAFr0LFu/AAAAFQEAAAsAAABfcmVscy8ucmVsc2zPwWrDMAwG4Ptg72B0&#10;X5TuUMaI01uh19I+gLGVxCy2jGSy9e1nemrHjpL4P0nD4SetZiPRyNnCruvBUPYcYp4tXC/Htw8w&#10;Wl0ObuVMFm6kcBhfX4Yzra62kC6xqGlKVgtLreUTUf1CyWnHhXKbTCzJ1VbKjMX5LzcTvvf9HuXR&#10;gPHJNKdgQU5hB+ZyK23zHztFL6w81c5zQp6m6P9TMfB3PtPWFCczVQtB9N4U2rp2HOA44NMz4y8A&#10;AAD//wMAUEsDBBQABgAIAAAAIQBjjGarwgAAANsAAAAPAAAAZHJzL2Rvd25yZXYueG1sRI9Ba8JA&#10;FITvBf/D8gRvdWOKUlJXEYPQq8ZLbs/sMxvMvo3Z1cR/3y0Uehxm5htmvR1tK57U+8axgsU8AUFc&#10;Od1wreBcHN4/QfiArLF1TApe5GG7mbytMdNu4CM9T6EWEcI+QwUmhC6T0leGLPq564ijd3W9xRBl&#10;X0vd4xDhtpVpkqykxYbjgsGO9oaq2+lhFcjyWJqiWObt8lIO93ta5Jd9rtRsOu6+QAQaw3/4r/2t&#10;FXyk8Psl/gC5+QEAAP//AwBQSwECLQAUAAYACAAAACEA2+H2y+4AAACFAQAAEwAAAAAAAAAAAAAA&#10;AAAAAAAAW0NvbnRlbnRfVHlwZXNdLnhtbFBLAQItABQABgAIAAAAIQBa9CxbvwAAABUBAAALAAAA&#10;AAAAAAAAAAAAAB8BAABfcmVscy8ucmVsc1BLAQItABQABgAIAAAAIQBjjGarwgAAANsAAAAPAAAA&#10;AAAAAAAAAAAAAAcCAABkcnMvZG93bnJldi54bWxQSwUGAAAAAAMAAwC3AAAA9gIAAAAA&#10;">
                   <v:stroke startarrow="oval" endarrow="block"/>
                 </v:line>
-                <v:rect id="Rectangle 32" o:spid="_x0000_s1035" style="position:absolute;left:18745;top:14859;width:10287;height:3429;visibility:visible;mso-wrap-style:square;v-text-anchor:top" o:gfxdata="UEsDBBQABgAIAAAAIQDb4fbL7gAAAIUBAAATAAAAW0NvbnRlbnRfVHlwZXNdLnhtbHyQz07DMAyH&#13;&#10;70i8Q+QralM4IITa7kDhCAiNB7ASt43WOlEcyvb2pNu4IODoPz9/n1xv9vOkForiPDdwXVagiI23&#13;&#10;jocG3rdPxR0oScgWJ8/UwIEENu3lRb09BBKV0ywNjCmFe63FjDSjlD4Q50nv44wpl3HQAc0OB9I3&#13;&#10;VXWrjedEnIq03oC27qjHjympx31un0wiTQLq4bS4shrAECZnMGVTvbD9QSnOhDInjzsyuiBXWQP0&#13;&#10;r4R18jfgnHvJr4nOknrFmJ5xzhraRtHWf3Kkpfz/yGo5S+H73hkquyhdjr3R8m2lj09svwAAAP//&#13;&#10;AwBQSwMEFAAGAAgAAAAhAFr0LFu/AAAAFQEAAAsAAABfcmVscy8ucmVsc2zPwWrDMAwG4Ptg72B0&#13;&#10;X5TuUMaI01uh19I+gLGVxCy2jGSy9e1nemrHjpL4P0nD4SetZiPRyNnCruvBUPYcYp4tXC/Htw8w&#13;&#10;Wl0ObuVMFm6kcBhfX4Yzra62kC6xqGlKVgtLreUTUf1CyWnHhXKbTCzJ1VbKjMX5LzcTvvf9HuXR&#13;&#10;gPHJNKdgQU5hB+ZyK23zHztFL6w81c5zQp6m6P9TMfB3PtPWFCczVQtB9N4U2rp2HOA44NMz4y8A&#13;&#10;AAD//wMAUEsDBBQABgAIAAAAIQDRrRZrxgAAAOAAAAAPAAAAZHJzL2Rvd25yZXYueG1sRI9Bi8Iw&#13;&#10;FITvgv8hPGFvmq4F2a1GWRRlPWp72duzebbV5qU0Uau/3ggLXgaGYb5hZovO1OJKrassK/gcRSCI&#13;&#10;c6srLhRk6Xr4BcJ5ZI21ZVJwJweLeb83w0TbG+/ouveFCBB2CSoovW8SKV1ekkE3sg1xyI62NeiD&#13;&#10;bQupW7wFuKnlOIom0mDFYaHEhpYl5ef9xSg4VOMMH7t0E5nvdey3XXq6/K2U+hh0q2mQnykIT51/&#13;&#10;N/4Rv1pBHMPrUDgDcv4EAAD//wMAUEsBAi0AFAAGAAgAAAAhANvh9svuAAAAhQEAABMAAAAAAAAA&#13;&#10;AAAAAAAAAAAAAFtDb250ZW50X1R5cGVzXS54bWxQSwECLQAUAAYACAAAACEAWvQsW78AAAAVAQAA&#13;&#10;CwAAAAAAAAAAAAAAAAAfAQAAX3JlbHMvLnJlbHNQSwECLQAUAAYACAAAACEA0a0Wa8YAAADgAAAA&#13;&#10;DwAAAAAAAAAAAAAAAAAHAgAAZHJzL2Rvd25yZXYueG1sUEsFBgAAAAADAAMAtwAAAPoCAAAAAA==&#13;&#10;">
+                <v:rect id="Rectangle 32" o:spid="_x0000_s1035" style="position:absolute;left:18745;top:14859;width:10287;height:3429;visibility:visible;mso-wrap-style:square;v-text-anchor:top" o:gfxdata="UEsDBBQABgAIAAAAIQDb4fbL7gAAAIUBAAATAAAAW0NvbnRlbnRfVHlwZXNdLnhtbHyQz07DMAyH&#10;70i8Q+QralM4IITa7kDhCAiNB7ASt43WOlEcyvb2pNu4IODoPz9/n1xv9vOkForiPDdwXVagiI23&#10;jocG3rdPxR0oScgWJ8/UwIEENu3lRb09BBKV0ywNjCmFe63FjDSjlD4Q50nv44wpl3HQAc0OB9I3&#10;VXWrjedEnIq03oC27qjHjympx31un0wiTQLq4bS4shrAECZnMGVTvbD9QSnOhDInjzsyuiBXWQP0&#10;r4R18jfgnHvJr4nOknrFmJ5xzhraRtHWf3Kkpfz/yGo5S+H73hkquyhdjr3R8m2lj09svwAAAP//&#10;AwBQSwMEFAAGAAgAAAAhAFr0LFu/AAAAFQEAAAsAAABfcmVscy8ucmVsc2zPwWrDMAwG4Ptg72B0&#10;X5TuUMaI01uh19I+gLGVxCy2jGSy9e1nemrHjpL4P0nD4SetZiPRyNnCruvBUPYcYp4tXC/Htw8w&#10;Wl0ObuVMFm6kcBhfX4Yzra62kC6xqGlKVgtLreUTUf1CyWnHhXKbTCzJ1VbKjMX5LzcTvvf9HuXR&#10;gPHJNKdgQU5hB+ZyK23zHztFL6w81c5zQp6m6P9TMfB3PtPWFCczVQtB9N4U2rp2HOA44NMz4y8A&#10;AAD//wMAUEsDBBQABgAIAAAAIQAhyI+JwwAAANsAAAAPAAAAZHJzL2Rvd25yZXYueG1sRI9Bi8Iw&#10;FITvC/6H8ARva6oF0a5RRFH0qO3F29vmbdu1eSlN1Oqv3ywIHoeZ+YaZLztTixu1rrKsYDSMQBDn&#10;VldcKMjS7ecUhPPIGmvLpOBBDpaL3sccE23vfKTbyRciQNglqKD0vkmkdHlJBt3QNsTB+7GtQR9k&#10;W0jd4j3ATS3HUTSRBisOCyU2tC4pv5yuRsF3Nc7weUx3kZltY3/o0t/reaPUoN+tvkB46vw7/Grv&#10;tYI4hv8v4QfIxR8AAAD//wMAUEsBAi0AFAAGAAgAAAAhANvh9svuAAAAhQEAABMAAAAAAAAAAAAA&#10;AAAAAAAAAFtDb250ZW50X1R5cGVzXS54bWxQSwECLQAUAAYACAAAACEAWvQsW78AAAAVAQAACwAA&#10;AAAAAAAAAAAAAAAfAQAAX3JlbHMvLnJlbHNQSwECLQAUAAYACAAAACEAIciPicMAAADbAAAADwAA&#10;AAAAAAAAAAAAAAAHAgAAZHJzL2Rvd25yZXYueG1sUEsFBgAAAAADAAMAtwAAAPcCAAAAAA==&#10;">
                   <v:textbox>
                     <w:txbxContent>
                       <w:p>
@@ -4871,13 +4809,13 @@
                     </w:txbxContent>
                   </v:textbox>
                 </v:rect>
-                <v:line id="Line 33" o:spid="_x0000_s1036" style="position:absolute;visibility:visible;mso-wrap-style:square" from="10744,6859" to="18745,6866" o:connectortype="straight" o:gfxdata="UEsDBBQABgAIAAAAIQDb4fbL7gAAAIUBAAATAAAAW0NvbnRlbnRfVHlwZXNdLnhtbHyQz07DMAyH&#13;&#10;70i8Q+QralM4IITa7kDhCAiNB7ASt43WOlEcyvb2pNu4IODoPz9/n1xv9vOkForiPDdwXVagiI23&#13;&#10;jocG3rdPxR0oScgWJ8/UwIEENu3lRb09BBKV0ywNjCmFe63FjDSjlD4Q50nv44wpl3HQAc0OB9I3&#13;&#10;VXWrjedEnIq03oC27qjHjympx31un0wiTQLq4bS4shrAECZnMGVTvbD9QSnOhDInjzsyuiBXWQP0&#13;&#10;r4R18jfgnHvJr4nOknrFmJ5xzhraRtHWf3Kkpfz/yGo5S+H73hkquyhdjr3R8m2lj09svwAAAP//&#13;&#10;AwBQSwMEFAAGAAgAAAAhAFr0LFu/AAAAFQEAAAsAAABfcmVscy8ucmVsc2zPwWrDMAwG4Ptg72B0&#13;&#10;X5TuUMaI01uh19I+gLGVxCy2jGSy9e1nemrHjpL4P0nD4SetZiPRyNnCruvBUPYcYp4tXC/Htw8w&#13;&#10;Wl0ObuVMFm6kcBhfX4Yzra62kC6xqGlKVgtLreUTUf1CyWnHhXKbTCzJ1VbKjMX5LzcTvvf9HuXR&#13;&#10;gPHJNKdgQU5hB+ZyK23zHztFL6w81c5zQp6m6P9TMfB3PtPWFCczVQtB9N4U2rp2HOA44NMz4y8A&#13;&#10;AAD//wMAUEsDBBQABgAIAAAAIQAKCcvAyAAAAOAAAAAPAAAAZHJzL2Rvd25yZXYueG1sRI9PawIx&#13;&#10;FMTvBb9DeIK3mtVK1dUo0qXQgy34h55fN6+bpZuXZRPX+O1NodDLwDDMb5j1NtpG9NT52rGCyTgD&#13;&#10;QVw6XXOl4Hx6fVyA8AFZY+OYFNzIw3YzeFhjrt2VD9QfQyUShH2OCkwIbS6lLw1Z9GPXEqfs23UW&#13;&#10;Q7JdJXWH1wS3jZxm2bO0WHNaMNjSi6Hy53ixCuamOMi5LPanj6KvJ8v4Hj+/lkqNhrFYJdmtQASK&#13;&#10;4b/xh3jTCp5m8HsonQG5uQMAAP//AwBQSwECLQAUAAYACAAAACEA2+H2y+4AAACFAQAAEwAAAAAA&#13;&#10;AAAAAAAAAAAAAAAAW0NvbnRlbnRfVHlwZXNdLnhtbFBLAQItABQABgAIAAAAIQBa9CxbvwAAABUB&#13;&#10;AAALAAAAAAAAAAAAAAAAAB8BAABfcmVscy8ucmVsc1BLAQItABQABgAIAAAAIQAKCcvAyAAAAOAA&#13;&#10;AAAPAAAAAAAAAAAAAAAAAAcCAABkcnMvZG93bnJldi54bWxQSwUGAAAAAAMAAwC3AAAA/AIAAAAA&#13;&#10;">
+                <v:line id="Line 33" o:spid="_x0000_s1036" style="position:absolute;visibility:visible;mso-wrap-style:square" from="10744,6859" to="18745,6866" o:connectortype="straight" o:gfxdata="UEsDBBQABgAIAAAAIQDb4fbL7gAAAIUBAAATAAAAW0NvbnRlbnRfVHlwZXNdLnhtbHyQz07DMAyH&#10;70i8Q+QralM4IITa7kDhCAiNB7ASt43WOlEcyvb2pNu4IODoPz9/n1xv9vOkForiPDdwXVagiI23&#10;jocG3rdPxR0oScgWJ8/UwIEENu3lRb09BBKV0ywNjCmFe63FjDSjlD4Q50nv44wpl3HQAc0OB9I3&#10;VXWrjedEnIq03oC27qjHjympx31un0wiTQLq4bS4shrAECZnMGVTvbD9QSnOhDInjzsyuiBXWQP0&#10;r4R18jfgnHvJr4nOknrFmJ5xzhraRtHWf3Kkpfz/yGo5S+H73hkquyhdjr3R8m2lj09svwAAAP//&#10;AwBQSwMEFAAGAAgAAAAhAFr0LFu/AAAAFQEAAAsAAABfcmVscy8ucmVsc2zPwWrDMAwG4Ptg72B0&#10;X5TuUMaI01uh19I+gLGVxCy2jGSy9e1nemrHjpL4P0nD4SetZiPRyNnCruvBUPYcYp4tXC/Htw8w&#10;Wl0ObuVMFm6kcBhfX4Yzra62kC6xqGlKVgtLreUTUf1CyWnHhXKbTCzJ1VbKjMX5LzcTvvf9HuXR&#10;gPHJNKdgQU5hB+ZyK23zHztFL6w81c5zQp6m6P9TMfB3PtPWFCczVQtB9N4U2rp2HOA44NMz4y8A&#10;AAD//wMAUEsDBBQABgAIAAAAIQAGN1JfxAAAANsAAAAPAAAAZHJzL2Rvd25yZXYueG1sRI9BawIx&#10;FITvQv9DeIXeNKuVqlujSBfBgxXU0vPr5nWzdPOybNI1/ntTKHgcZuYbZrmOthE9db52rGA8ykAQ&#10;l07XXCn4OG+HcxA+IGtsHJOCK3lYrx4GS8y1u/CR+lOoRIKwz1GBCaHNpfSlIYt+5Fri5H27zmJI&#10;squk7vCS4LaRkyx7kRZrTgsGW3ozVP6cfq2CmSmOciaL/flQ9PV4Ed/j59dCqafHuHkFESiGe/i/&#10;vdMKnqfw9yX9ALm6AQAA//8DAFBLAQItABQABgAIAAAAIQDb4fbL7gAAAIUBAAATAAAAAAAAAAAA&#10;AAAAAAAAAABbQ29udGVudF9UeXBlc10ueG1sUEsBAi0AFAAGAAgAAAAhAFr0LFu/AAAAFQEAAAsA&#10;AAAAAAAAAAAAAAAAHwEAAF9yZWxzLy5yZWxzUEsBAi0AFAAGAAgAAAAhAAY3Ul/EAAAA2wAAAA8A&#10;AAAAAAAAAAAAAAAABwIAAGRycy9kb3ducmV2LnhtbFBLBQYAAAAAAwADALcAAAD4AgAAAAA=&#10;">
                   <v:stroke endarrow="block"/>
                 </v:line>
-                <v:line id="Line 34" o:spid="_x0000_s1037" style="position:absolute;visibility:visible;mso-wrap-style:square" from="24460,9140" to="32461,9148" o:connectortype="straight" o:gfxdata="UEsDBBQABgAIAAAAIQDb4fbL7gAAAIUBAAATAAAAW0NvbnRlbnRfVHlwZXNdLnhtbHyQz07DMAyH&#13;&#10;70i8Q+QralM4IITa7kDhCAiNB7ASt43WOlEcyvb2pNu4IODoPz9/n1xv9vOkForiPDdwXVagiI23&#13;&#10;jocG3rdPxR0oScgWJ8/UwIEENu3lRb09BBKV0ywNjCmFe63FjDSjlD4Q50nv44wpl3HQAc0OB9I3&#13;&#10;VXWrjedEnIq03oC27qjHjympx31un0wiTQLq4bS4shrAECZnMGVTvbD9QSnOhDInjzsyuiBXWQP0&#13;&#10;r4R18jfgnHvJr4nOknrFmJ5xzhraRtHWf3Kkpfz/yGo5S+H73hkquyhdjr3R8m2lj09svwAAAP//&#13;&#10;AwBQSwMEFAAGAAgAAAAhAFr0LFu/AAAAFQEAAAsAAABfcmVscy8ucmVsc2zPwWrDMAwG4Ptg72B0&#13;&#10;X5TuUMaI01uh19I+gLGVxCy2jGSy9e1nemrHjpL4P0nD4SetZiPRyNnCruvBUPYcYp4tXC/Htw8w&#13;&#10;Wl0ObuVMFm6kcBhfX4Yzra62kC6xqGlKVgtLreUTUf1CyWnHhXKbTCzJ1VbKjMX5LzcTvvf9HuXR&#13;&#10;gPHJNKdgQU5hB+ZyK23zHztFL6w81c5zQp6m6P9TMfB3PtPWFCczVQtB9N4U2rp2HOA44NMz4y8A&#13;&#10;AAD//wMAUEsDBBQABgAIAAAAIQA+qkk0xgAAAOAAAAAPAAAAZHJzL2Rvd25yZXYueG1sRI/BasMw&#13;&#10;EETvhf6D2EJvjZwEl+BYDiGmkGviXnzbWFvL1Fo5lhq7fx8FCr0MDMO8YfLdbHtxo9F3jhUsFwkI&#13;&#10;4sbpjlsFn9XH2waED8gae8ek4Jc87Irnpxwz7SY+0e0cWhEh7DNUYEIYMil9Y8iiX7iBOGZfbrQY&#13;&#10;oh1bqUecItz2cpUk79Jix3HB4EAHQ833+ccqkPWpNlWVln16qafrdVWVl0Op1OvLXG6j7LcgAs3h&#13;&#10;v/GHOGoF6xQeh+IZkMUdAAD//wMAUEsBAi0AFAAGAAgAAAAhANvh9svuAAAAhQEAABMAAAAAAAAA&#13;&#10;AAAAAAAAAAAAAFtDb250ZW50X1R5cGVzXS54bWxQSwECLQAUAAYACAAAACEAWvQsW78AAAAVAQAA&#13;&#10;CwAAAAAAAAAAAAAAAAAfAQAAX3JlbHMvLnJlbHNQSwECLQAUAAYACAAAACEAPqpJNMYAAADgAAAA&#13;&#10;DwAAAAAAAAAAAAAAAAAHAgAAZHJzL2Rvd25yZXYueG1sUEsFBgAAAAADAAMAtwAAAPoCAAAAAA==&#13;&#10;">
+                <v:line id="Line 34" o:spid="_x0000_s1037" style="position:absolute;visibility:visible;mso-wrap-style:square" from="24460,9140" to="32461,9148" o:connectortype="straight" o:gfxdata="UEsDBBQABgAIAAAAIQDb4fbL7gAAAIUBAAATAAAAW0NvbnRlbnRfVHlwZXNdLnhtbHyQz07DMAyH&#10;70i8Q+QralM4IITa7kDhCAiNB7ASt43WOlEcyvb2pNu4IODoPz9/n1xv9vOkForiPDdwXVagiI23&#10;jocG3rdPxR0oScgWJ8/UwIEENu3lRb09BBKV0ywNjCmFe63FjDSjlD4Q50nv44wpl3HQAc0OB9I3&#10;VXWrjedEnIq03oC27qjHjympx31un0wiTQLq4bS4shrAECZnMGVTvbD9QSnOhDInjzsyuiBXWQP0&#10;r4R18jfgnHvJr4nOknrFmJ5xzhraRtHWf3Kkpfz/yGo5S+H73hkquyhdjr3R8m2lj09svwAAAP//&#10;AwBQSwMEFAAGAAgAAAAhAFr0LFu/AAAAFQEAAAsAAABfcmVscy8ucmVsc2zPwWrDMAwG4Ptg72B0&#10;X5TuUMaI01uh19I+gLGVxCy2jGSy9e1nemrHjpL4P0nD4SetZiPRyNnCruvBUPYcYp4tXC/Htw8w&#10;Wl0ObuVMFm6kcBhfX4Yzra62kC6xqGlKVgtLreUTUf1CyWnHhXKbTCzJ1VbKjMX5LzcTvvf9HuXR&#10;gPHJNKdgQU5hB+ZyK23zHztFL6w81c5zQp6m6P9TMfB3PtPWFCczVQtB9N4U2rp2HOA44NMz4y8A&#10;AAD//wMAUEsDBBQABgAIAAAAIQDsZf7fwgAAANsAAAAPAAAAZHJzL2Rvd25yZXYueG1sRI9Ba8JA&#10;FITvBf/D8gRvdVMlUlJXKQbBq8ZLbs/sazY0+zZmVxP/vSsUehxm5htmvR1tK+7U+8axgo95AoK4&#10;crrhWsG52L9/gvABWWPrmBQ8yMN2M3lbY6bdwEe6n0ItIoR9hgpMCF0mpa8MWfRz1xFH78f1FkOU&#10;fS11j0OE21YukmQlLTYcFwx2tDNU/Z5uVoEsj6UpijRv00s5XK+LIr/scqVm0/H7C0SgMfyH/9oH&#10;rWCZwutL/AFy8wQAAP//AwBQSwECLQAUAAYACAAAACEA2+H2y+4AAACFAQAAEwAAAAAAAAAAAAAA&#10;AAAAAAAAW0NvbnRlbnRfVHlwZXNdLnhtbFBLAQItABQABgAIAAAAIQBa9CxbvwAAABUBAAALAAAA&#10;AAAAAAAAAAAAAB8BAABfcmVscy8ucmVsc1BLAQItABQABgAIAAAAIQDsZf7fwgAAANsAAAAPAAAA&#10;AAAAAAAAAAAAAAcCAABkcnMvZG93bnJldi54bWxQSwUGAAAAAAMAAwC3AAAA9gIAAAAA&#10;">
                   <v:stroke startarrow="oval" endarrow="block"/>
                 </v:line>
-                <v:rect id="Rectangle 35" o:spid="_x0000_s1038" style="position:absolute;left:457;top:5718;width:12573;height:2267;visibility:visible;mso-wrap-style:square;v-text-anchor:top" o:gfxdata="UEsDBBQABgAIAAAAIQDb4fbL7gAAAIUBAAATAAAAW0NvbnRlbnRfVHlwZXNdLnhtbHyQz07DMAyH&#13;&#10;70i8Q+QralM4IITa7kDhCAiNB7ASt43WOlEcyvb2pNu4IODoPz9/n1xv9vOkForiPDdwXVagiI23&#13;&#10;jocG3rdPxR0oScgWJ8/UwIEENu3lRb09BBKV0ywNjCmFe63FjDSjlD4Q50nv44wpl3HQAc0OB9I3&#13;&#10;VXWrjedEnIq03oC27qjHjympx31un0wiTQLq4bS4shrAECZnMGVTvbD9QSnOhDInjzsyuiBXWQP0&#13;&#10;r4R18jfgnHvJr4nOknrFmJ5xzhraRtHWf3Kkpfz/yGo5S+H73hkquyhdjr3R8m2lj09svwAAAP//&#13;&#10;AwBQSwMEFAAGAAgAAAAhAFr0LFu/AAAAFQEAAAsAAABfcmVscy8ucmVsc2zPwWrDMAwG4Ptg72B0&#13;&#10;X5TuUMaI01uh19I+gLGVxCy2jGSy9e1nemrHjpL4P0nD4SetZiPRyNnCruvBUPYcYp4tXC/Htw8w&#13;&#10;Wl0ObuVMFm6kcBhfX4Yzra62kC6xqGlKVgtLreUTUf1CyWnHhXKbTCzJ1VbKjMX5LzcTvvf9HuXR&#13;&#10;gPHJNKdgQU5hB+ZyK23zHztFL6w81c5zQp6m6P9TMfB3PtPWFCczVQtB9N4U2rp2HOA44NMz4y8A&#13;&#10;AAD//wMAUEsDBBQABgAIAAAAIQB/kbhiyAAAAOAAAAAPAAAAZHJzL2Rvd25yZXYueG1sRI9Ba8JA&#13;&#10;FITvBf/D8gQvohstiEZXEcW2gliaVvT4yD6TYPZtyG41/vuuIPQyMAzzDTNbNKYUV6pdYVnBoB+B&#13;&#10;IE6tLjhT8PO96Y1BOI+ssbRMCu7kYDFvvcww1vbGX3RNfCYChF2MCnLvq1hKl+Zk0PVtRRyys60N&#13;&#10;+mDrTOoabwFuSjmMopE0WHBYyLGiVU7pJfk1Cj4P7xOzxe36aIoT0dsu8fvuSqlOu1lPgyynIDw1&#13;&#10;/r/xRHxoBa8jeBwKZ0DO/wAAAP//AwBQSwECLQAUAAYACAAAACEA2+H2y+4AAACFAQAAEwAAAAAA&#13;&#10;AAAAAAAAAAAAAAAAW0NvbnRlbnRfVHlwZXNdLnhtbFBLAQItABQABgAIAAAAIQBa9CxbvwAAABUB&#13;&#10;AAALAAAAAAAAAAAAAAAAAB8BAABfcmVscy8ucmVsc1BLAQItABQABgAIAAAAIQB/kbhiyAAAAOAA&#13;&#10;AAAPAAAAAAAAAAAAAAAAAAcCAABkcnMvZG93bnJldi54bWxQSwUGAAAAAAMAAwC3AAAA/AIAAAAA&#13;&#10;" fillcolor="#cff">
+                <v:rect id="Rectangle 35" o:spid="_x0000_s1038" style="position:absolute;left:457;top:5718;width:12573;height:2267;visibility:visible;mso-wrap-style:square;v-text-anchor:top" o:gfxdata="UEsDBBQABgAIAAAAIQDb4fbL7gAAAIUBAAATAAAAW0NvbnRlbnRfVHlwZXNdLnhtbHyQz07DMAyH&#10;70i8Q+QralM4IITa7kDhCAiNB7ASt43WOlEcyvb2pNu4IODoPz9/n1xv9vOkForiPDdwXVagiI23&#10;jocG3rdPxR0oScgWJ8/UwIEENu3lRb09BBKV0ywNjCmFe63FjDSjlD4Q50nv44wpl3HQAc0OB9I3&#10;VXWrjedEnIq03oC27qjHjympx31un0wiTQLq4bS4shrAECZnMGVTvbD9QSnOhDInjzsyuiBXWQP0&#10;r4R18jfgnHvJr4nOknrFmJ5xzhraRtHWf3Kkpfz/yGo5S+H73hkquyhdjr3R8m2lj09svwAAAP//&#10;AwBQSwMEFAAGAAgAAAAhAFr0LFu/AAAAFQEAAAsAAABfcmVscy8ucmVsc2zPwWrDMAwG4Ptg72B0&#10;X5TuUMaI01uh19I+gLGVxCy2jGSy9e1nemrHjpL4P0nD4SetZiPRyNnCruvBUPYcYp4tXC/Htw8w&#10;Wl0ObuVMFm6kcBhfX4Yzra62kC6xqGlKVgtLreUTUf1CyWnHhXKbTCzJ1VbKjMX5LzcTvvf9HuXR&#10;gPHJNKdgQU5hB+ZyK23zHztFL6w81c5zQp6m6P9TMfB3PtPWFCczVQtB9N4U2rp2HOA44NMz4y8A&#10;AAD//wMAUEsDBBQABgAIAAAAIQCa5mq7xQAAANsAAAAPAAAAZHJzL2Rvd25yZXYueG1sRI9Ba8JA&#10;FITvBf/D8oReim5sQWp0E8TSWkEqRkWPj+wzCWbfhuxW03/vFgo9DjPzDTNLO1OLK7WusqxgNIxA&#10;EOdWV1wo2O/eB68gnEfWWFsmBT/kIE16DzOMtb3xlq6ZL0SAsItRQel9E0vp8pIMuqFtiIN3tq1B&#10;H2RbSN3iLcBNLZ+jaCwNVhwWSmxoUVJ+yb6Ngs1hOTErXL0dTXUi+lhn/utpodRjv5tPQXjq/H/4&#10;r/2pFbyM4fdL+AEyuQMAAP//AwBQSwECLQAUAAYACAAAACEA2+H2y+4AAACFAQAAEwAAAAAAAAAA&#10;AAAAAAAAAAAAW0NvbnRlbnRfVHlwZXNdLnhtbFBLAQItABQABgAIAAAAIQBa9CxbvwAAABUBAAAL&#10;AAAAAAAAAAAAAAAAAB8BAABfcmVscy8ucmVsc1BLAQItABQABgAIAAAAIQCa5mq7xQAAANsAAAAP&#10;AAAAAAAAAAAAAAAAAAcCAABkcnMvZG93bnJldi54bWxQSwUGAAAAAAMAAwC3AAAA+QIAAAAA&#10;" fillcolor="#cff">
                   <v:textbox>
                     <w:txbxContent>
                       <w:p>
@@ -4896,7 +4834,7 @@
                     </w:txbxContent>
                   </v:textbox>
                 </v:rect>
-                <v:rect id="Rectangle 36" o:spid="_x0000_s1039" style="position:absolute;left:457;top:8000;width:12573;height:2266;visibility:visible;mso-wrap-style:square;v-text-anchor:top" o:gfxdata="UEsDBBQABgAIAAAAIQDb4fbL7gAAAIUBAAATAAAAW0NvbnRlbnRfVHlwZXNdLnhtbHyQz07DMAyH&#13;&#10;70i8Q+QralM4IITa7kDhCAiNB7ASt43WOlEcyvb2pNu4IODoPz9/n1xv9vOkForiPDdwXVagiI23&#13;&#10;jocG3rdPxR0oScgWJ8/UwIEENu3lRb09BBKV0ywNjCmFe63FjDSjlD4Q50nv44wpl3HQAc0OB9I3&#13;&#10;VXWrjedEnIq03oC27qjHjympx31un0wiTQLq4bS4shrAECZnMGVTvbD9QSnOhDInjzsyuiBXWQP0&#13;&#10;r4R18jfgnHvJr4nOknrFmJ5xzhraRtHWf3Kkpfz/yGo5S+H73hkquyhdjr3R8m2lj09svwAAAP//&#13;&#10;AwBQSwMEFAAGAAgAAAAhAFr0LFu/AAAAFQEAAAsAAABfcmVscy8ucmVsc2zPwWrDMAwG4Ptg72B0&#13;&#10;X5TuUMaI01uh19I+gLGVxCy2jGSy9e1nemrHjpL4P0nD4SetZiPRyNnCruvBUPYcYp4tXC/Htw8w&#13;&#10;Wl0ObuVMFm6kcBhfX4Yzra62kC6xqGlKVgtLreUTUf1CyWnHhXKbTCzJ1VbKjMX5LzcTvvf9HuXR&#13;&#10;gPHJNKdgQU5hB+ZyK23zHztFL6w81c5zQp6m6P9TMfB3PtPWFCczVQtB9N4U2rp2HOA44NMz4y8A&#13;&#10;AAD//wMAUEsDBBQABgAIAAAAIQAQ3R35yQAAAOAAAAAPAAAAZHJzL2Rvd25yZXYueG1sRI9Ba8JA&#13;&#10;FITvgv9heYIXaTYqaBtdpSi2FaSlacUeH9nXJDT7NmRXTf+9KwheBoZhvmHmy9ZU4kSNKy0rGEYx&#13;&#10;COLM6pJzBd9fm4dHEM4ja6wsk4J/crBcdDtzTLQ98yedUp+LAGGXoILC+zqR0mUFGXSRrYlD9msb&#13;&#10;gz7YJpe6wXOAm0qO4ngiDZYcFgqsaVVQ9pcejYKP/euT2eJ2fTDlD9HLLvXvg5VS/V67ngV5noHw&#13;&#10;1Pp744Z40wrGU7geCmdALi4AAAD//wMAUEsBAi0AFAAGAAgAAAAhANvh9svuAAAAhQEAABMAAAAA&#13;&#10;AAAAAAAAAAAAAAAAAFtDb250ZW50X1R5cGVzXS54bWxQSwECLQAUAAYACAAAACEAWvQsW78AAAAV&#13;&#10;AQAACwAAAAAAAAAAAAAAAAAfAQAAX3JlbHMvLnJlbHNQSwECLQAUAAYACAAAACEAEN0d+ckAAADg&#13;&#10;AAAADwAAAAAAAAAAAAAAAAAHAgAAZHJzL2Rvd25yZXYueG1sUEsFBgAAAAADAAMAtwAAAP0CAAAA&#13;&#10;AA==&#13;&#10;" fillcolor="#cff">
+                <v:rect id="Rectangle 36" o:spid="_x0000_s1039" style="position:absolute;left:457;top:8000;width:12573;height:2266;visibility:visible;mso-wrap-style:square;v-text-anchor:top" o:gfxdata="UEsDBBQABgAIAAAAIQDb4fbL7gAAAIUBAAATAAAAW0NvbnRlbnRfVHlwZXNdLnhtbHyQz07DMAyH&#10;70i8Q+QralM4IITa7kDhCAiNB7ASt43WOlEcyvb2pNu4IODoPz9/n1xv9vOkForiPDdwXVagiI23&#10;jocG3rdPxR0oScgWJ8/UwIEENu3lRb09BBKV0ywNjCmFe63FjDSjlD4Q50nv44wpl3HQAc0OB9I3&#10;VXWrjedEnIq03oC27qjHjympx31un0wiTQLq4bS4shrAECZnMGVTvbD9QSnOhDInjzsyuiBXWQP0&#10;r4R18jfgnHvJr4nOknrFmJ5xzhraRtHWf3Kkpfz/yGo5S+H73hkquyhdjr3R8m2lj09svwAAAP//&#10;AwBQSwMEFAAGAAgAAAAhAFr0LFu/AAAAFQEAAAsAAABfcmVscy8ucmVsc2zPwWrDMAwG4Ptg72B0&#10;X5TuUMaI01uh19I+gLGVxCy2jGSy9e1nemrHjpL4P0nD4SetZiPRyNnCruvBUPYcYp4tXC/Htw8w&#10;Wl0ObuVMFm6kcBhfX4Yzra62kC6xqGlKVgtLreUTUf1CyWnHhXKbTCzJ1VbKjMX5LzcTvvf9HuXR&#10;gPHJNKdgQU5hB+ZyK23zHztFL6w81c5zQp6m6P9TMfB3PtPWFCczVQtB9N4U2rp2HOA44NMz4y8A&#10;AAD//wMAUEsDBBQABgAIAAAAIQD1qs8gxQAAANsAAAAPAAAAZHJzL2Rvd25yZXYueG1sRI/dasJA&#10;FITvBd9hOUJvim5qoWp0laL0RxDFqOjlIXtMgtmzIbvV9O3dQsHLYWa+YSazxpTiSrUrLCt46UUg&#10;iFOrC84U7Hcf3SEI55E1lpZJwS85mE3brQnG2t54S9fEZyJA2MWoIPe+iqV0aU4GXc9WxME729qg&#10;D7LOpK7xFuCmlP0oepMGCw4LOVY0zym9JD9GwebwNTJLXC6OpjgRfa4Sv36eK/XUad7HIDw1/hH+&#10;b39rBa8D+PsSfoCc3gEAAP//AwBQSwECLQAUAAYACAAAACEA2+H2y+4AAACFAQAAEwAAAAAAAAAA&#10;AAAAAAAAAAAAW0NvbnRlbnRfVHlwZXNdLnhtbFBLAQItABQABgAIAAAAIQBa9CxbvwAAABUBAAAL&#10;AAAAAAAAAAAAAAAAAB8BAABfcmVscy8ucmVsc1BLAQItABQABgAIAAAAIQD1qs8gxQAAANsAAAAP&#10;AAAAAAAAAAAAAAAAAAcCAABkcnMvZG93bnJldi54bWxQSwUGAAAAAAMAAwC3AAAA+QIAAAAA&#10;" fillcolor="#cff">
                   <v:textbox>
                     <w:txbxContent>
                       <w:p>
@@ -5703,15 +5641,15 @@
           </mc:Choice>
           <mc:Fallback>
             <w:pict>
-              <v:group w14:anchorId="366B3D53" id="Canvas 58" o:spid="_x0000_s1040" editas="canvas" style="width:495pt;height:195pt;mso-position-horizontal-relative:char;mso-position-vertical-relative:line" coordsize="62865,24765" o:gfxdata="UEsDBBQABgAIAAAAIQC2gziS/gAAAOEBAAATAAAAW0NvbnRlbnRfVHlwZXNdLnhtbJSRQU7DMBBF&#13;&#10;90jcwfIWJU67QAgl6YK0S0CoHGBkTxKLZGx5TGhvj5O2G0SRWNoz/78nu9wcxkFMGNg6quQqL6RA&#13;&#10;0s5Y6ir5vt9lD1JwBDIwOMJKHpHlpr69KfdHjyxSmriSfYz+USnWPY7AufNIadK6MEJMx9ApD/oD&#13;&#10;OlTrorhX2lFEilmcO2RdNtjC5xDF9pCuTyYBB5bi6bQ4syoJ3g9WQ0ymaiLzg5KdCXlKLjvcW893&#13;&#10;SUOqXwnz5DrgnHtJTxOsQfEKIT7DmDSUCaxw7Rqn8787ZsmRM9e2VmPeBN4uqYvTtW7jvijg9N/y&#13;&#10;JsXecLq0q+WD6m8AAAD//wMAUEsDBBQABgAIAAAAIQA4/SH/1gAAAJQBAAALAAAAX3JlbHMvLnJl&#13;&#10;bHOkkMFqwzAMhu+DvYPRfXGawxijTi+j0GvpHsDYimMaW0Yy2fr2M4PBMnrbUb/Q94l/f/hMi1qR&#13;&#10;JVI2sOt6UJgd+ZiDgffL8ekFlFSbvV0oo4EbChzGx4f9GRdb25HMsYhqlCwG5lrLq9biZkxWOiqY&#13;&#10;22YiTra2kYMu1l1tQD30/bPm3wwYN0x18gb45AdQl1tp5j/sFB2T0FQ7R0nTNEV3j6o9feQzro1i&#13;&#10;OWA14Fm+Q8a1a8+Bvu/d/dMb2JY5uiPbhG/ktn4cqGU/er3pcvwCAAD//wMAUEsDBBQABgAIAAAA&#13;&#10;IQCqRctpnAYAAFo7AAAOAAAAZHJzL2Uyb0RvYy54bWzsW1tv2zYUfh+w/yDo3bUoUTejTtHa8TYg&#13;&#10;24q12zstybYwWdQoJXY67L/vkNSFcuRmbWo1Q5kHRzJlipfvnPOdC1++Ou4z4y5hZUrzuYleWKaR&#13;&#10;5BGN03w7N39/v5oEplFWJI9JRvNkbt4npfnq6vvvXh6KWWLTHc3ihBnQSV7ODsXc3FVVMZtOy2iX&#13;&#10;7En5ghZJDo0byvakglu2ncaMHKD3fTa1LcubHiiLC0ajpCzh26VsNK9E/5tNElW/bjZlUhnZ3ISx&#13;&#10;VeKTic81/5xevSSzLSPFLo3qYZDPGMWepDm8tO1qSSpi3LL0QVf7NGK0pJvqRUT3U7rZpFEi5gCz&#13;&#10;QdbJbBYkvyOlmEwEq9MMEK6+YL/rLR93TldplsFqTKH3Gf+O/z/A/iS8Ocv7D8lvxLP1M4cCNrAs&#13;&#10;2q0snzbEdztSJGLm5Sz65e4tM9J4bjqhaeRkDzj6DXaW5NssMTDfQ/52eOxd8ZbxgZbFDY3+LI2c&#13;&#10;LnbwVPKaMXrYJSSGUSH+PIxc+QG/KeGnxvrwM42hd3JbUbGdxw3b8w5ho4wj/BYj37EBR/dwjbDl&#13;&#10;BxJAybEyImjHXuA5FrRH8ICNfBTatngdmTU9Faysfkjo3uAXc5PBPMSbyN1NWfGRkVnziJgJzdKY&#13;&#10;b424Ydv1ImPGHQE0LxZhuFrVvZfqY1luHOZm6Nqu6LnXVqpdWOJvqAs+hCUpd/JV2ZZfL2klZ7tP&#13;&#10;K5DZLN3PzaDtgcz4+l7nMcyBzCqSZvIa5sPBIxacr7HcqzWN72G9GZUCCQoELnaUfTCNAwjj3Cz/&#13;&#10;uiUsMY3spxz2LEQYc+kVN9j1+RYwtWWttpA8gq7mZmUa8nJRSYm/LVi63cGbkFiYnL6Gfd6kYtk5&#13;&#10;BuSo6sECmOVYL45qPjWJ6vccSG/o0XD5SisYNaojfN0M/FLwxhzcNbwdbIe+kC0ya+ANu40adEO7&#13;&#10;7Tg1dr44uFfiTwpGVuyIxKFQ1wCoGsRCWHroHlZTYgIgXRyYfCpCL/8dIhtbb+xwsvICf4JX2J2E&#13;&#10;vhVMLBS+CT0Lh3i5+oePAOHZLo3jJL9J86SxEQj/N/1WWyup3YWVeLJsfqL49YYvlgzWoPkvVuVE&#13;&#10;Nqvj+ii0rd+AUEurYoMweiCtXrNQtQkaR1odC/luLa2gEy1XmBotrd+otAoq0lkxbVuFDsN2I61C&#13;&#10;e7cqDSR1kUuyGB3zdyd8UbDP9/cFUMEeXZQ/+ThdNDZZWvzRmOqGODqW01hWL3BDfEIcVcvqg4aR&#13;&#10;RPCMWc3ADknTOMwZWy7PqdeTzQ2jtzWpGyB4RiUWqWKpIOPA3ubmPomBtyXgDvIrORNpmMHwPDTD&#13;&#10;VngdXAd4gm3veoKt5XLyerXAE28F2m3pLBeLJeqbYc6Gn26GORloF2raGXnJtYFkPGIlpU3ks+Nw&#13;&#10;GJEsOg2gOxeoFf2RXSDO/m1h/M5ZHReFoh3W8wyYP98B0hzxvP82GkcMG+qjOaLKEfFDIW1XagQh&#13;&#10;tZHloI9QQ2TZgd94cp09uqCUSjNw4qw92TZ9Isx1JKINlA7H17Db4FawJSQc7joMcSG6xO1wTZJs&#13;&#10;z8dejdoOlJ1p6aH2ubOkmhlRiNUNs6I2SKY51OgcyuvDXPDtrwJzDuk6Rtzh3PfAaeER5M6rP6+Z&#13;&#10;v7IzoGH+jF0Fv4F55yogESSqsX7pdIlKQxAGt/c0oNzT6F3E+Tzan+wtPFse0kZdO6OrKbVKqSGR&#13;&#10;LJMkkpqI1MNldbaI5Px4GsnxsBvWJAXSUsg6yZH0IG3bQfCYA6wVuI71bM/Q8YF0NxJ4G0mBYw/5&#13;&#10;ItkKZGQI7GrY0sEYuzrYoxSvDNZ6/J8Tgqglyto0KabJbfP3Cs86zeBzP/dSeXvHt5ymLKXzGTqH&#13;&#10;omeTOs/6W6RZGrgqcNtUtuRUah778uEebPs4qJmU6yPk1NV4vESDF1P1UKvDPXxZ6soVnTKDos+h&#13;&#10;gslhGgWFET3XYYQksBLVVGHOIa3DPTozfJHiWHcgM4zGTA2rNESHez5eANuFe9qAnKYmKjVpM6iS&#13;&#10;mqjZ03GpyZDfK+qRgfXzIL1mJpqZPH6U4wwzafOtnecIjBiC1GMFeGQtPcAYGDiUBPBXK36j7frd&#13;&#10;cQbbg/xsXc/1xYt5FgtezlP3/gzLBDp93Qaetb5W9XWbUlWQ3IaLRih5qU+FcIUchnYgwi8ayQNH&#13;&#10;bzokt5FkjWQVyQNZU3mKaySd7CLuIwK7ACw/VmHZxU10MI8fQ32ep8igRFic3xSnburDpvyEqHov&#13;&#10;Com7I7FX/wIAAP//AwBQSwMEFAAGAAgAAAAhADaBqsPZAAAACgEAAA8AAABkcnMvZG93bnJldi54&#13;&#10;bWxMT0FqwzAQvBf6B7GF3hopKZTGsRxKQig99NAkD5CljW0qrYylxM7vu+mlvQw7DDM7U66n4MUF&#13;&#10;h9RF0jCfKRBINrqOGg3Hw+7pFUTKhpzxkVDDFROsq/u70hQujvSFl31uBIdQKoyGNue+kDLZFoNJ&#13;&#10;s9gjsXaKQzCZ6dBIN5iRw4OXC6VeZDAd8YfW9Lhp0X7vz0FDjy5f/dwibj/VWKN9/9h40vrxYdqu&#13;&#10;GN5WIDJO+c8Btw3cHyouVsczuSS8Bl6Tf5G15VIxrTU83w5ZlfL/hOoHAAD//wMAUEsBAi0AFAAG&#13;&#10;AAgAAAAhALaDOJL+AAAA4QEAABMAAAAAAAAAAAAAAAAAAAAAAFtDb250ZW50X1R5cGVzXS54bWxQ&#13;&#10;SwECLQAUAAYACAAAACEAOP0h/9YAAACUAQAACwAAAAAAAAAAAAAAAAAvAQAAX3JlbHMvLnJlbHNQ&#13;&#10;SwECLQAUAAYACAAAACEAqkXLaZwGAABaOwAADgAAAAAAAAAAAAAAAAAuAgAAZHJzL2Uyb0RvYy54&#13;&#10;bWxQSwECLQAUAAYACAAAACEANoGqw9kAAAAKAQAADwAAAAAAAAAAAAAAAAD2CAAAZHJzL2Rvd25y&#13;&#10;ZXYueG1sUEsFBgAAAAAEAAQA8wAAAPwJAAAAAA==&#13;&#10;">
+              <v:group w14:anchorId="366B3D53" id="Canvas 58" o:spid="_x0000_s1040" editas="canvas" style="width:495pt;height:195pt;mso-position-horizontal-relative:char;mso-position-vertical-relative:line" coordsize="62865,24765" o:gfxdata="UEsDBBQABgAIAAAAIQC2gziS/gAAAOEBAAATAAAAW0NvbnRlbnRfVHlwZXNdLnhtbJSRQU7DMBBF&#10;90jcwfIWJU67QAgl6YK0S0CoHGBkTxKLZGx5TGhvj5O2G0SRWNoz/78nu9wcxkFMGNg6quQqL6RA&#10;0s5Y6ir5vt9lD1JwBDIwOMJKHpHlpr69KfdHjyxSmriSfYz+USnWPY7AufNIadK6MEJMx9ApD/oD&#10;OlTrorhX2lFEilmcO2RdNtjC5xDF9pCuTyYBB5bi6bQ4syoJ3g9WQ0ymaiLzg5KdCXlKLjvcW893&#10;SUOqXwnz5DrgnHtJTxOsQfEKIT7DmDSUCaxw7Rqn8787ZsmRM9e2VmPeBN4uqYvTtW7jvijg9N/y&#10;JsXecLq0q+WD6m8AAAD//wMAUEsDBBQABgAIAAAAIQA4/SH/1gAAAJQBAAALAAAAX3JlbHMvLnJl&#10;bHOkkMFqwzAMhu+DvYPRfXGawxijTi+j0GvpHsDYimMaW0Yy2fr2M4PBMnrbUb/Q94l/f/hMi1qR&#10;JVI2sOt6UJgd+ZiDgffL8ekFlFSbvV0oo4EbChzGx4f9GRdb25HMsYhqlCwG5lrLq9biZkxWOiqY&#10;22YiTra2kYMu1l1tQD30/bPm3wwYN0x18gb45AdQl1tp5j/sFB2T0FQ7R0nTNEV3j6o9feQzro1i&#10;OWA14Fm+Q8a1a8+Bvu/d/dMb2JY5uiPbhG/ktn4cqGU/er3pcvwCAAD//wMAUEsDBBQABgAIAAAA&#10;IQCqRctpnAYAAFo7AAAOAAAAZHJzL2Uyb0RvYy54bWzsW1tv2zYUfh+w/yDo3bUoUTejTtHa8TYg&#10;24q12zstybYwWdQoJXY67L/vkNSFcuRmbWo1Q5kHRzJlipfvnPOdC1++Ou4z4y5hZUrzuYleWKaR&#10;5BGN03w7N39/v5oEplFWJI9JRvNkbt4npfnq6vvvXh6KWWLTHc3ihBnQSV7ODsXc3FVVMZtOy2iX&#10;7En5ghZJDo0byvakglu2ncaMHKD3fTa1LcubHiiLC0ajpCzh26VsNK9E/5tNElW/bjZlUhnZ3ISx&#10;VeKTic81/5xevSSzLSPFLo3qYZDPGMWepDm8tO1qSSpi3LL0QVf7NGK0pJvqRUT3U7rZpFEi5gCz&#10;QdbJbBYkvyOlmEwEq9MMEK6+YL/rLR93TldplsFqTKH3Gf+O/z/A/iS8Ocv7D8lvxLP1M4cCNrAs&#10;2q0snzbEdztSJGLm5Sz65e4tM9J4bjqhaeRkDzj6DXaW5NssMTDfQ/52eOxd8ZbxgZbFDY3+LI2c&#10;LnbwVPKaMXrYJSSGUSH+PIxc+QG/KeGnxvrwM42hd3JbUbGdxw3b8w5ho4wj/BYj37EBR/dwjbDl&#10;BxJAybEyImjHXuA5FrRH8ICNfBTatngdmTU9Faysfkjo3uAXc5PBPMSbyN1NWfGRkVnziJgJzdKY&#10;b424Ydv1ImPGHQE0LxZhuFrVvZfqY1luHOZm6Nqu6LnXVqpdWOJvqAs+hCUpd/JV2ZZfL2klZ7tP&#10;K5DZLN3PzaDtgcz4+l7nMcyBzCqSZvIa5sPBIxacr7HcqzWN72G9GZUCCQoELnaUfTCNAwjj3Cz/&#10;uiUsMY3spxz2LEQYc+kVN9j1+RYwtWWttpA8gq7mZmUa8nJRSYm/LVi63cGbkFiYnL6Gfd6kYtk5&#10;BuSo6sECmOVYL45qPjWJ6vccSG/o0XD5SisYNaojfN0M/FLwxhzcNbwdbIe+kC0ya+ANu40adEO7&#10;7Tg1dr44uFfiTwpGVuyIxKFQ1wCoGsRCWHroHlZTYgIgXRyYfCpCL/8dIhtbb+xwsvICf4JX2J2E&#10;vhVMLBS+CT0Lh3i5+oePAOHZLo3jJL9J86SxEQj/N/1WWyup3YWVeLJsfqL49YYvlgzWoPkvVuVE&#10;Nqvj+ii0rd+AUEurYoMweiCtXrNQtQkaR1odC/luLa2gEy1XmBotrd+otAoq0lkxbVuFDsN2I61C&#10;e7cqDSR1kUuyGB3zdyd8UbDP9/cFUMEeXZQ/+ThdNDZZWvzRmOqGODqW01hWL3BDfEIcVcvqg4aR&#10;RPCMWc3ADknTOMwZWy7PqdeTzQ2jtzWpGyB4RiUWqWKpIOPA3ubmPomBtyXgDvIrORNpmMHwPDTD&#10;VngdXAd4gm3veoKt5XLyerXAE28F2m3pLBeLJeqbYc6Gn26GORloF2raGXnJtYFkPGIlpU3ks+Nw&#10;GJEsOg2gOxeoFf2RXSDO/m1h/M5ZHReFoh3W8wyYP98B0hzxvP82GkcMG+qjOaLKEfFDIW1XagQh&#10;tZHloI9QQ2TZgd94cp09uqCUSjNw4qw92TZ9Isx1JKINlA7H17Db4FawJSQc7joMcSG6xO1wTZJs&#10;z8dejdoOlJ1p6aH2ubOkmhlRiNUNs6I2SKY51OgcyuvDXPDtrwJzDuk6Rtzh3PfAaeER5M6rP6+Z&#10;v7IzoGH+jF0Fv4F55yogESSqsX7pdIlKQxAGt/c0oNzT6F3E+Tzan+wtPFse0kZdO6OrKbVKqSGR&#10;LJMkkpqI1MNldbaI5Px4GsnxsBvWJAXSUsg6yZH0IG3bQfCYA6wVuI71bM/Q8YF0NxJ4G0mBYw/5&#10;ItkKZGQI7GrY0sEYuzrYoxSvDNZ6/J8Tgqglyto0KabJbfP3Cs86zeBzP/dSeXvHt5ymLKXzGTqH&#10;omeTOs/6W6RZGrgqcNtUtuRUah778uEebPs4qJmU6yPk1NV4vESDF1P1UKvDPXxZ6soVnTKDos+h&#10;gslhGgWFET3XYYQksBLVVGHOIa3DPTozfJHiWHcgM4zGTA2rNESHez5eANuFe9qAnKYmKjVpM6iS&#10;mqjZ03GpyZDfK+qRgfXzIL1mJpqZPH6U4wwzafOtnecIjBiC1GMFeGQtPcAYGDiUBPBXK36j7frd&#10;cQbbg/xsXc/1xYt5FgtezlP3/gzLBDp93Qaetb5W9XWbUlWQ3IaLRih5qU+FcIUchnYgwi8ayQNH&#10;bzokt5FkjWQVyQNZU3mKaySd7CLuIwK7ACw/VmHZxU10MI8fQ32ep8igRFic3xSnburDpvyEqHov&#10;Com7I7FX/wIAAP//AwBQSwMEFAAGAAgAAAAhAOvvGqTYAAAABQEAAA8AAABkcnMvZG93bnJldi54&#10;bWxMj8FOwzAQRO9I/QdrkbhRuyAhmsapUCuEOHCg7Qc49jaJaq+j2G3Sv2fLBS6rHc1q9k25noIX&#10;FxxSF0nDYq5AINnoOmo0HPbvj68gUjbkjI+EGq6YYF3N7kpTuDjSN152uREcQqkwGtqc+0LKZFsM&#10;Js1jj8TeMQ7BZJZDI91gRg4PXj4p9SKD6Yg/tKbHTYv2tDsHDT26fPULi7j9UmON9uNz40nrh/vp&#10;bQUi45T/juGGz+hQMVMdz+SS8Bq4SP6d7C2XimWt4fm2yKqU/+mrHwAAAP//AwBQSwECLQAUAAYA&#10;CAAAACEAtoM4kv4AAADhAQAAEwAAAAAAAAAAAAAAAAAAAAAAW0NvbnRlbnRfVHlwZXNdLnhtbFBL&#10;AQItABQABgAIAAAAIQA4/SH/1gAAAJQBAAALAAAAAAAAAAAAAAAAAC8BAABfcmVscy8ucmVsc1BL&#10;AQItABQABgAIAAAAIQCqRctpnAYAAFo7AAAOAAAAAAAAAAAAAAAAAC4CAABkcnMvZTJvRG9jLnht&#10;bFBLAQItABQABgAIAAAAIQDr7xqk2AAAAAUBAAAPAAAAAAAAAAAAAAAAAPYIAABkcnMvZG93bnJl&#10;di54bWxQSwUGAAAAAAQABADzAAAA+wkAAAAA&#10;">
                 <v:shape id="_x0000_s1041" type="#_x0000_t75" style="position:absolute;width:62865;height:24765;visibility:visible;mso-wrap-style:square">
                   <v:fill o:detectmouseclick="t"/>
                   <v:path o:connecttype="none"/>
                 </v:shape>
-                <v:rect id="Rectangle 4" o:spid="_x0000_s1042" style="position:absolute;left:14173;top:1140;width:46863;height:21720;visibility:visible;mso-wrap-style:square;v-text-anchor:top" o:gfxdata="UEsDBBQABgAIAAAAIQDb4fbL7gAAAIUBAAATAAAAW0NvbnRlbnRfVHlwZXNdLnhtbHyQz07DMAyH&#13;&#10;70i8Q+QralM4IITa7kDhCAiNB7ASt43WOlEcyvb2pNu4IODoPz9/n1xv9vOkForiPDdwXVagiI23&#13;&#10;jocG3rdPxR0oScgWJ8/UwIEENu3lRb09BBKV0ywNjCmFe63FjDSjlD4Q50nv44wpl3HQAc0OB9I3&#13;&#10;VXWrjedEnIq03oC27qjHjympx31un0wiTQLq4bS4shrAECZnMGVTvbD9QSnOhDInjzsyuiBXWQP0&#13;&#10;r4R18jfgnHvJr4nOknrFmJ5xzhraRtHWf3Kkpfz/yGo5S+H73hkquyhdjr3R8m2lj09svwAAAP//&#13;&#10;AwBQSwMEFAAGAAgAAAAhAFr0LFu/AAAAFQEAAAsAAABfcmVscy8ucmVsc2zPwWrDMAwG4Ptg72B0&#13;&#10;X5TuUMaI01uh19I+gLGVxCy2jGSy9e1nemrHjpL4P0nD4SetZiPRyNnCruvBUPYcYp4tXC/Htw8w&#13;&#10;Wl0ObuVMFm6kcBhfX4Yzra62kC6xqGlKVgtLreUTUf1CyWnHhXKbTCzJ1VbKjMX5LzcTvvf9HuXR&#13;&#10;gPHJNKdgQU5hB+ZyK23zHztFL6w81c5zQp6m6P9TMfB3PtPWFCczVQtB9N4U2rp2HOA44NMz4y8A&#13;&#10;AAD//wMAUEsDBBQABgAIAAAAIQADQ5INyQAAAOAAAAAPAAAAZHJzL2Rvd25yZXYueG1sRI9Ba8JA&#13;&#10;FITvgv9heUJvuqlSsdFVSsXixYNpS+3tkX1NQrNv4+7WRH+9Kwi9DAzDfMMsVp2pxYmcrywreBwl&#13;&#10;IIhzqysuFHy8b4YzED4ga6wtk4IzeVgt+70Fptq2vKdTFgoRIexTVFCG0KRS+rwkg35kG+KY/Vhn&#13;&#10;METrCqkdthFuajlOkqk0WHFcKLGh15Ly3+zPKPg6TM/fyed4m7nD01u7n+FlR0elHgbdeh7lZQ4i&#13;&#10;UBf+G3fEViuYPMPtUDwDcnkFAAD//wMAUEsBAi0AFAAGAAgAAAAhANvh9svuAAAAhQEAABMAAAAA&#13;&#10;AAAAAAAAAAAAAAAAAFtDb250ZW50X1R5cGVzXS54bWxQSwECLQAUAAYACAAAACEAWvQsW78AAAAV&#13;&#10;AQAACwAAAAAAAAAAAAAAAAAfAQAAX3JlbHMvLnJlbHNQSwECLQAUAAYACAAAACEAA0OSDckAAADg&#13;&#10;AAAADwAAAAAAAAAAAAAAAAAHAgAAZHJzL2Rvd25yZXYueG1sUEsFBgAAAAADAAMAtwAAAP0CAAAA&#13;&#10;AA==&#13;&#10;" fillcolor="#c9f">
+                <v:rect id="Rectangle 4" o:spid="_x0000_s1042" style="position:absolute;left:14173;top:1140;width:46863;height:21720;visibility:visible;mso-wrap-style:square;v-text-anchor:top" o:gfxdata="UEsDBBQABgAIAAAAIQDb4fbL7gAAAIUBAAATAAAAW0NvbnRlbnRfVHlwZXNdLnhtbHyQz07DMAyH&#10;70i8Q+QralM4IITa7kDhCAiNB7ASt43WOlEcyvb2pNu4IODoPz9/n1xv9vOkForiPDdwXVagiI23&#10;jocG3rdPxR0oScgWJ8/UwIEENu3lRb09BBKV0ywNjCmFe63FjDSjlD4Q50nv44wpl3HQAc0OB9I3&#10;VXWrjedEnIq03oC27qjHjympx31un0wiTQLq4bS4shrAECZnMGVTvbD9QSnOhDInjzsyuiBXWQP0&#10;r4R18jfgnHvJr4nOknrFmJ5xzhraRtHWf3Kkpfz/yGo5S+H73hkquyhdjr3R8m2lj09svwAAAP//&#10;AwBQSwMEFAAGAAgAAAAhAFr0LFu/AAAAFQEAAAsAAABfcmVscy8ucmVsc2zPwWrDMAwG4Ptg72B0&#10;X5TuUMaI01uh19I+gLGVxCy2jGSy9e1nemrHjpL4P0nD4SetZiPRyNnCruvBUPYcYp4tXC/Htw8w&#10;Wl0ObuVMFm6kcBhfX4Yzra62kC6xqGlKVgtLreUTUf1CyWnHhXKbTCzJ1VbKjMX5LzcTvvf9HuXR&#10;gPHJNKdgQU5hB+ZyK23zHztFL6w81c5zQp6m6P9TMfB3PtPWFCczVQtB9N4U2rp2HOA44NMz4y8A&#10;AAD//wMAUEsDBBQABgAIAAAAIQCdyn3GxQAAANsAAAAPAAAAZHJzL2Rvd25yZXYueG1sRI9Ba8JA&#10;FITvBf/D8oTe6qZKRaOrlILipQdjS/X2yD6T0OzbuLs10V/vCkKPw8x8w8yXnanFmZyvLCt4HSQg&#10;iHOrKy4UfO1WLxMQPiBrrC2Tggt5WC56T3NMtW15S+csFCJC2KeooAyhSaX0eUkG/cA2xNE7Wmcw&#10;ROkKqR22EW5qOUySsTRYcVwosaGPkvLf7M8o+NmPL4fke7jJ3P5t3W4neP2kk1LP/e59BiJQF/7D&#10;j/ZGKxhN4f4l/gC5uAEAAP//AwBQSwECLQAUAAYACAAAACEA2+H2y+4AAACFAQAAEwAAAAAAAAAA&#10;AAAAAAAAAAAAW0NvbnRlbnRfVHlwZXNdLnhtbFBLAQItABQABgAIAAAAIQBa9CxbvwAAABUBAAAL&#10;AAAAAAAAAAAAAAAAAB8BAABfcmVscy8ucmVsc1BLAQItABQABgAIAAAAIQCdyn3GxQAAANsAAAAP&#10;AAAAAAAAAAAAAAAAAAcCAABkcnMvZG93bnJldi54bWxQSwUGAAAAAAMAAwC3AAAA+QIAAAAA&#10;" fillcolor="#c9f">
                   <v:stroke dashstyle="longDashDot"/>
                 </v:rect>
-                <v:shape id="Text Box 5" o:spid="_x0000_s1043" type="#_x0000_t202" style="position:absolute;left:47320;top:3429;width:8001;height:3423;visibility:visible;mso-wrap-style:square;v-text-anchor:top" o:gfxdata="UEsDBBQABgAIAAAAIQDb4fbL7gAAAIUBAAATAAAAW0NvbnRlbnRfVHlwZXNdLnhtbHyQz07DMAyH&#13;&#10;70i8Q+QralM4IITa7kDhCAiNB7ASt43WOlEcyvb2pNu4IODoPz9/n1xv9vOkForiPDdwXVagiI23&#13;&#10;jocG3rdPxR0oScgWJ8/UwIEENu3lRb09BBKV0ywNjCmFe63FjDSjlD4Q50nv44wpl3HQAc0OB9I3&#13;&#10;VXWrjedEnIq03oC27qjHjympx31un0wiTQLq4bS4shrAECZnMGVTvbD9QSnOhDInjzsyuiBXWQP0&#13;&#10;r4R18jfgnHvJr4nOknrFmJ5xzhraRtHWf3Kkpfz/yGo5S+H73hkquyhdjr3R8m2lj09svwAAAP//&#13;&#10;AwBQSwMEFAAGAAgAAAAhAFr0LFu/AAAAFQEAAAsAAABfcmVscy8ucmVsc2zPwWrDMAwG4Ptg72B0&#13;&#10;X5TuUMaI01uh19I+gLGVxCy2jGSy9e1nemrHjpL4P0nD4SetZiPRyNnCruvBUPYcYp4tXC/Htw8w&#13;&#10;Wl0ObuVMFm6kcBhfX4Yzra62kC6xqGlKVgtLreUTUf1CyWnHhXKbTCzJ1VbKjMX5LzcTvvf9HuXR&#13;&#10;gPHJNKdgQU5hB+ZyK23zHztFL6w81c5zQp6m6P9TMfB3PtPWFCczVQtB9N4U2rp2HOA44NMz4y8A&#13;&#10;AAD//wMAUEsDBBQABgAIAAAAIQAOBMjQxwAAAOAAAAAPAAAAZHJzL2Rvd25yZXYueG1sRI9Ba8JA&#13;&#10;EIXvhf6HZQpeSt1UpIToKsUqKFjB2N7H7DSJzc6G7Krx3zuHQi8Phsd8j286712jLtSF2rOB12EC&#13;&#10;irjwtubSwNdh9ZKCChHZYuOZDNwowHz2+DDFzPor7+mSx1IJhEOGBqoY20zrUFTkMAx9Syzdj+8c&#13;&#10;Rjm7UtsOrwJ3jR4lyZt2WLMsVNjSoqLiNz872V32aft93C5Om/z5eBrtuP5M2ZjBU/8xkXifgIrU&#13;&#10;x/+PP8TaGhiLggiJDOjZHQAA//8DAFBLAQItABQABgAIAAAAIQDb4fbL7gAAAIUBAAATAAAAAAAA&#13;&#10;AAAAAAAAAAAAAABbQ29udGVudF9UeXBlc10ueG1sUEsBAi0AFAAGAAgAAAAhAFr0LFu/AAAAFQEA&#13;&#10;AAsAAAAAAAAAAAAAAAAAHwEAAF9yZWxzLy5yZWxzUEsBAi0AFAAGAAgAAAAhAA4EyNDHAAAA4AAA&#13;&#10;AA8AAAAAAAAAAAAAAAAABwIAAGRycy9kb3ducmV2LnhtbFBLBQYAAAAAAwADALcAAAD7AgAAAAA=&#13;&#10;" stroked="f">
+                <v:shape id="Text Box 5" o:spid="_x0000_s1043" type="#_x0000_t202" style="position:absolute;left:47320;top:3429;width:8001;height:3423;visibility:visible;mso-wrap-style:square;v-text-anchor:top" o:gfxdata="UEsDBBQABgAIAAAAIQDb4fbL7gAAAIUBAAATAAAAW0NvbnRlbnRfVHlwZXNdLnhtbHyQz07DMAyH&#10;70i8Q+QralM4IITa7kDhCAiNB7ASt43WOlEcyvb2pNu4IODoPz9/n1xv9vOkForiPDdwXVagiI23&#10;jocG3rdPxR0oScgWJ8/UwIEENu3lRb09BBKV0ywNjCmFe63FjDSjlD4Q50nv44wpl3HQAc0OB9I3&#10;VXWrjedEnIq03oC27qjHjympx31un0wiTQLq4bS4shrAECZnMGVTvbD9QSnOhDInjzsyuiBXWQP0&#10;r4R18jfgnHvJr4nOknrFmJ5xzhraRtHWf3Kkpfz/yGo5S+H73hkquyhdjr3R8m2lj09svwAAAP//&#10;AwBQSwMEFAAGAAgAAAAhAFr0LFu/AAAAFQEAAAsAAABfcmVscy8ucmVsc2zPwWrDMAwG4Ptg72B0&#10;X5TuUMaI01uh19I+gLGVxCy2jGSy9e1nemrHjpL4P0nD4SetZiPRyNnCruvBUPYcYp4tXC/Htw8w&#10;Wl0ObuVMFm6kcBhfX4Yzra62kC6xqGlKVgtLreUTUf1CyWnHhXKbTCzJ1VbKjMX5LzcTvvf9HuXR&#10;gPHJNKdgQU5hB+ZyK23zHztFL6w81c5zQp6m6P9TMfB3PtPWFCczVQtB9N4U2rp2HOA44NMz4y8A&#10;AAD//wMAUEsDBBQABgAIAAAAIQCWNCfZwQAAANsAAAAPAAAAZHJzL2Rvd25yZXYueG1sRE9Na8JA&#10;EL0X/A/LCL2UZlMRCdFVRCy0oELTeh+z0yQ2OxuyW03/fecgeHy878VqcK26UB8azwZekhQUcelt&#10;w5WBr8/X5wxUiMgWW89k4I8CrJajhwXm1l/5gy5FrJSEcMjRQB1jl2sdypochsR3xMJ9+95hFNhX&#10;2vZ4lXDX6kmazrTDhqWhxo42NZU/xa+T3u2QdcfTbnN+L55O58mBm33GxjyOh/UcVKQh3sU395s1&#10;MJX18kV+gF7+AwAA//8DAFBLAQItABQABgAIAAAAIQDb4fbL7gAAAIUBAAATAAAAAAAAAAAAAAAA&#10;AAAAAABbQ29udGVudF9UeXBlc10ueG1sUEsBAi0AFAAGAAgAAAAhAFr0LFu/AAAAFQEAAAsAAAAA&#10;AAAAAAAAAAAAHwEAAF9yZWxzLy5yZWxzUEsBAi0AFAAGAAgAAAAhAJY0J9nBAAAA2wAAAA8AAAAA&#10;AAAAAAAAAAAABwIAAGRycy9kb3ducmV2LnhtbFBLBQYAAAAAAwADALcAAAD1AgAAAAA=&#10;" stroked="f">
                   <v:fill opacity="0"/>
                   <v:textbox>
                     <w:txbxContent>
@@ -5731,7 +5669,7 @@
                     </w:txbxContent>
                   </v:textbox>
                 </v:shape>
-                <v:shape id="Text Box 6" o:spid="_x0000_s1044" type="#_x0000_t202" style="position:absolute;left:30175;top:4570;width:8001;height:3422;visibility:visible;mso-wrap-style:square;v-text-anchor:top" o:gfxdata="UEsDBBQABgAIAAAAIQDb4fbL7gAAAIUBAAATAAAAW0NvbnRlbnRfVHlwZXNdLnhtbHyQz07DMAyH&#13;&#10;70i8Q+QralM4IITa7kDhCAiNB7ASt43WOlEcyvb2pNu4IODoPz9/n1xv9vOkForiPDdwXVagiI23&#13;&#10;jocG3rdPxR0oScgWJ8/UwIEENu3lRb09BBKV0ywNjCmFe63FjDSjlD4Q50nv44wpl3HQAc0OB9I3&#13;&#10;VXWrjedEnIq03oC27qjHjympx31un0wiTQLq4bS4shrAECZnMGVTvbD9QSnOhDInjzsyuiBXWQP0&#13;&#10;r4R18jfgnHvJr4nOknrFmJ5xzhraRtHWf3Kkpfz/yGo5S+H73hkquyhdjr3R8m2lj09svwAAAP//&#13;&#10;AwBQSwMEFAAGAAgAAAAhAFr0LFu/AAAAFQEAAAsAAABfcmVscy8ucmVsc2zPwWrDMAwG4Ptg72B0&#13;&#10;X5TuUMaI01uh19I+gLGVxCy2jGSy9e1nemrHjpL4P0nD4SetZiPRyNnCruvBUPYcYp4tXC/Htw8w&#13;&#10;Wl0ObuVMFm6kcBhfX4Yzra62kC6xqGlKVgtLreUTUf1CyWnHhXKbTCzJ1VbKjMX5LzcTvvf9HuXR&#13;&#10;gPHJNKdgQU5hB+ZyK23zHztFL6w81c5zQp6m6P9TMfB3PtPWFCczVQtB9N4U2rp2HOA44NMz4y8A&#13;&#10;AAD//wMAUEsDBBQABgAIAAAAIQBhSG1LxwAAAOAAAAAPAAAAZHJzL2Rvd25yZXYueG1sRI9Ba8JA&#13;&#10;FITvgv9heYIX0Y1SSoiuItpCC1Yw6v2ZfSbR7NuQXTX9926h4GVgGOYbZrZoTSXu1LjSsoLxKAJB&#13;&#10;nFldcq7gsP8cxiCcR9ZYWSYFv+RgMe92Zpho++Ad3VOfiwBhl6CCwvs6kdJlBRl0I1sTh+xsG4M+&#13;&#10;2CaXusFHgJtKTqLoXRosOSwUWNOqoOya3kzY/Wjj+njarC7f6eB0mWy5/IlZqX6vXU+DLKcgPLX+&#13;&#10;1fhHfGkFb2P4OxTOgJw/AQAA//8DAFBLAQItABQABgAIAAAAIQDb4fbL7gAAAIUBAAATAAAAAAAA&#13;&#10;AAAAAAAAAAAAAABbQ29udGVudF9UeXBlc10ueG1sUEsBAi0AFAAGAAgAAAAhAFr0LFu/AAAAFQEA&#13;&#10;AAsAAAAAAAAAAAAAAAAAHwEAAF9yZWxzLy5yZWxzUEsBAi0AFAAGAAgAAAAhAGFIbUvHAAAA4AAA&#13;&#10;AA8AAAAAAAAAAAAAAAAABwIAAGRycy9kb3ducmV2LnhtbFBLBQYAAAAAAwADALcAAAD7AgAAAAA=&#13;&#10;" stroked="f">
+                <v:shape id="Text Box 6" o:spid="_x0000_s1044" type="#_x0000_t202" style="position:absolute;left:30175;top:4570;width:8001;height:3422;visibility:visible;mso-wrap-style:square;v-text-anchor:top" o:gfxdata="UEsDBBQABgAIAAAAIQDb4fbL7gAAAIUBAAATAAAAW0NvbnRlbnRfVHlwZXNdLnhtbHyQz07DMAyH&#10;70i8Q+QralM4IITa7kDhCAiNB7ASt43WOlEcyvb2pNu4IODoPz9/n1xv9vOkForiPDdwXVagiI23&#10;jocG3rdPxR0oScgWJ8/UwIEENu3lRb09BBKV0ywNjCmFe63FjDSjlD4Q50nv44wpl3HQAc0OB9I3&#10;VXWrjedEnIq03oC27qjHjympx31un0wiTQLq4bS4shrAECZnMGVTvbD9QSnOhDInjzsyuiBXWQP0&#10;r4R18jfgnHvJr4nOknrFmJ5xzhraRtHWf3Kkpfz/yGo5S+H73hkquyhdjr3R8m2lj09svwAAAP//&#10;AwBQSwMEFAAGAAgAAAAhAFr0LFu/AAAAFQEAAAsAAABfcmVscy8ucmVsc2zPwWrDMAwG4Ptg72B0&#10;X5TuUMaI01uh19I+gLGVxCy2jGSy9e1nemrHjpL4P0nD4SetZiPRyNnCruvBUPYcYp4tXC/Htw8w&#10;Wl0ObuVMFm6kcBhfX4Yzra62kC6xqGlKVgtLreUTUf1CyWnHhXKbTCzJ1VbKjMX5LzcTvvf9HuXR&#10;gPHJNKdgQU5hB+ZyK23zHztFL6w81c5zQp6m6P9TMfB3PtPWFCczVQtB9N4U2rp2HOA44NMz4y8A&#10;AAD//wMAUEsDBBQABgAIAAAAIQD5eIJCxAAAANsAAAAPAAAAZHJzL2Rvd25yZXYueG1sRI9fa8Iw&#10;FMXfB36HcAVfhqYtY5TOKFIcbDAHVvd+be7auuamNLF2394MBj4ezp8fZ7keTSsG6l1jWUG8iEAQ&#10;l1Y3XCk4Hl7nKQjnkTW2lknBLzlYryYPS8y0vfKehsJXIoywy1BB7X2XSenKmgy6he2Ig/dte4M+&#10;yL6SusdrGDetTKLoWRpsOBBq7CivqfwpLiZwt2PafZ0+8vN78Xg6J5/c7FJWajYdNy8gPI3+Hv5v&#10;v2kFTzH8fQk/QK5uAAAA//8DAFBLAQItABQABgAIAAAAIQDb4fbL7gAAAIUBAAATAAAAAAAAAAAA&#10;AAAAAAAAAABbQ29udGVudF9UeXBlc10ueG1sUEsBAi0AFAAGAAgAAAAhAFr0LFu/AAAAFQEAAAsA&#10;AAAAAAAAAAAAAAAAHwEAAF9yZWxzLy5yZWxzUEsBAi0AFAAGAAgAAAAhAPl4gkLEAAAA2wAAAA8A&#10;AAAAAAAAAAAAAAAABwIAAGRycy9kb3ducmV2LnhtbFBLBQYAAAAAAwADALcAAAD4AgAAAAA=&#10;" stroked="f">
                   <v:fill opacity="0"/>
                   <v:textbox>
                     <w:txbxContent>
@@ -5751,10 +5689,10 @@
                     </w:txbxContent>
                   </v:textbox>
                 </v:shape>
-                <v:line id="Line 7" o:spid="_x0000_s1045" style="position:absolute;flip:y;visibility:visible;mso-wrap-style:square" from="13030,6859" to="21031,6866" o:connectortype="straight" o:gfxdata="UEsDBBQABgAIAAAAIQDb4fbL7gAAAIUBAAATAAAAW0NvbnRlbnRfVHlwZXNdLnhtbHyQz07DMAyH&#13;&#10;70i8Q+QralM4IITa7kDhCAiNB7ASt43WOlEcyvb2pNu4IODoPz9/n1xv9vOkForiPDdwXVagiI23&#13;&#10;jocG3rdPxR0oScgWJ8/UwIEENu3lRb09BBKV0ywNjCmFe63FjDSjlD4Q50nv44wpl3HQAc0OB9I3&#13;&#10;VXWrjedEnIq03oC27qjHjympx31un0wiTQLq4bS4shrAECZnMGVTvbD9QSnOhDInjzsyuiBXWQP0&#13;&#10;r4R18jfgnHvJr4nOknrFmJ5xzhraRtHWf3Kkpfz/yGo5S+H73hkquyhdjr3R8m2lj09svwAAAP//&#13;&#10;AwBQSwMEFAAGAAgAAAAhAFr0LFu/AAAAFQEAAAsAAABfcmVscy8ucmVsc2zPwWrDMAwG4Ptg72B0&#13;&#10;X5TuUMaI01uh19I+gLGVxCy2jGSy9e1nemrHjpL4P0nD4SetZiPRyNnCruvBUPYcYp4tXC/Htw8w&#13;&#10;Wl0ObuVMFm6kcBhfX4Yzra62kC6xqGlKVgtLreUTUf1CyWnHhXKbTCzJ1VbKjMX5LzcTvvf9HuXR&#13;&#10;gPHJNKdgQU5hB+ZyK23zHztFL6w81c5zQp6m6P9TMfB3PtPWFCczVQtB9N4U2rp2HOA44NMz4y8A&#13;&#10;AAD//wMAUEsDBBQABgAIAAAAIQBD4Tz8yAAAAOAAAAAPAAAAZHJzL2Rvd25yZXYueG1sRI/Na8JA&#13;&#10;EMXvhf4Pywi9BN34QdHoKrVWKEgPfhw8DtkxCWZnQ3aq6X/fLQi9PHgM7/fmLVadq9WN2lB5NjAc&#13;&#10;pKCIc28rLgycjtv+FFQQZIu1ZzLwQwFWy+enBWbW33lPt4MUKkI4ZGigFGkyrUNeksMw8A1xvF18&#13;&#10;61CibQttW7xHuKv1KE1ftcOKY0OJDb2XlF8P3y6+sf3izXicrJ1Okhl9nGWXajHmpddt5lHe5qCE&#13;&#10;OvlPPBCf1sBkBH+DIgX08hcAAP//AwBQSwECLQAUAAYACAAAACEA2+H2y+4AAACFAQAAEwAAAAAA&#13;&#10;AAAAAAAAAAAAAAAAW0NvbnRlbnRfVHlwZXNdLnhtbFBLAQItABQABgAIAAAAIQBa9CxbvwAAABUB&#13;&#10;AAALAAAAAAAAAAAAAAAAAB8BAABfcmVscy8ucmVsc1BLAQItABQABgAIAAAAIQBD4Tz8yAAAAOAA&#13;&#10;AAAPAAAAAAAAAAAAAAAAAAcCAABkcnMvZG93bnJldi54bWxQSwUGAAAAAAMAAwC3AAAA/AIAAAAA&#13;&#10;">
+                <v:line id="Line 7" o:spid="_x0000_s1045" style="position:absolute;flip:y;visibility:visible;mso-wrap-style:square" from="13030,6859" to="21031,6866" o:connectortype="straight" o:gfxdata="UEsDBBQABgAIAAAAIQDb4fbL7gAAAIUBAAATAAAAW0NvbnRlbnRfVHlwZXNdLnhtbHyQz07DMAyH&#10;70i8Q+QralM4IITa7kDhCAiNB7ASt43WOlEcyvb2pNu4IODoPz9/n1xv9vOkForiPDdwXVagiI23&#10;jocG3rdPxR0oScgWJ8/UwIEENu3lRb09BBKV0ywNjCmFe63FjDSjlD4Q50nv44wpl3HQAc0OB9I3&#10;VXWrjedEnIq03oC27qjHjympx31un0wiTQLq4bS4shrAECZnMGVTvbD9QSnOhDInjzsyuiBXWQP0&#10;r4R18jfgnHvJr4nOknrFmJ5xzhraRtHWf3Kkpfz/yGo5S+H73hkquyhdjr3R8m2lj09svwAAAP//&#10;AwBQSwMEFAAGAAgAAAAhAFr0LFu/AAAAFQEAAAsAAABfcmVscy8ucmVsc2zPwWrDMAwG4Ptg72B0&#10;X5TuUMaI01uh19I+gLGVxCy2jGSy9e1nemrHjpL4P0nD4SetZiPRyNnCruvBUPYcYp4tXC/Htw8w&#10;Wl0ObuVMFm6kcBhfX4Yzra62kC6xqGlKVgtLreUTUf1CyWnHhXKbTCzJ1VbKjMX5LzcTvvf9HuXR&#10;gPHJNKdgQU5hB+ZyK23zHztFL6w81c5zQp6m6P9TMfB3PtPWFCczVQtB9N4U2rp2HOA44NMz4y8A&#10;AAD//wMAUEsDBBQABgAIAAAAIQAzMpyDxAAAANsAAAAPAAAAZHJzL2Rvd25yZXYueG1sRI9Pa8JA&#10;EMXvQr/DMgUvQTdqkZq6iv0jCOKh6qHHITtNQrOzITtq/PauUPD4ePN+b9582blanakNlWcDo2EK&#10;ijj3tuLCwPGwHryCCoJssfZMBq4UYLl46s0xs/7C33TeS6EihEOGBkqRJtM65CU5DEPfEEfv17cO&#10;Jcq20LbFS4S7Wo/TdKodVhwbSmzoo6T8b39y8Y31jj8nk+Td6SSZ0dePbFMtxvSfu9UbKKFOHsf/&#10;6Y018DKG+5YIAL24AQAA//8DAFBLAQItABQABgAIAAAAIQDb4fbL7gAAAIUBAAATAAAAAAAAAAAA&#10;AAAAAAAAAABbQ29udGVudF9UeXBlc10ueG1sUEsBAi0AFAAGAAgAAAAhAFr0LFu/AAAAFQEAAAsA&#10;AAAAAAAAAAAAAAAAHwEAAF9yZWxzLy5yZWxzUEsBAi0AFAAGAAgAAAAhADMynIPEAAAA2wAAAA8A&#10;AAAAAAAAAAAAAAAABwIAAGRycy9kb3ducmV2LnhtbFBLBQYAAAAAAwADALcAAAD4AgAAAAA=&#10;">
                   <v:stroke endarrow="block"/>
                 </v:line>
-                <v:rect id="Rectangle 8" o:spid="_x0000_s1046" style="position:absolute;left:14173;top:8000;width:8001;height:3452;visibility:visible;mso-wrap-style:square;v-text-anchor:top" o:gfxdata="UEsDBBQABgAIAAAAIQDb4fbL7gAAAIUBAAATAAAAW0NvbnRlbnRfVHlwZXNdLnhtbHyQz07DMAyH&#13;&#10;70i8Q+QralM4IITa7kDhCAiNB7ASt43WOlEcyvb2pNu4IODoPz9/n1xv9vOkForiPDdwXVagiI23&#13;&#10;jocG3rdPxR0oScgWJ8/UwIEENu3lRb09BBKV0ywNjCmFe63FjDSjlD4Q50nv44wpl3HQAc0OB9I3&#13;&#10;VXWrjedEnIq03oC27qjHjympx31un0wiTQLq4bS4shrAECZnMGVTvbD9QSnOhDInjzsyuiBXWQP0&#13;&#10;r4R18jfgnHvJr4nOknrFmJ5xzhraRtHWf3Kkpfz/yGo5S+H73hkquyhdjr3R8m2lj09svwAAAP//&#13;&#10;AwBQSwMEFAAGAAgAAAAhAFr0LFu/AAAAFQEAAAsAAABfcmVscy8ucmVsc2zPwWrDMAwG4Ptg72B0&#13;&#10;X5TuUMaI01uh19I+gLGVxCy2jGSy9e1nemrHjpL4P0nD4SetZiPRyNnCruvBUPYcYp4tXC/Htw8w&#13;&#10;Wl0ObuVMFm6kcBhfX4Yzra62kC6xqGlKVgtLreUTUf1CyWnHhXKbTCzJ1VbKjMX5LzcTvvf9HuXR&#13;&#10;gPHJNKdgQU5hB+ZyK23zHztFL6w81c5zQp6m6P9TMfB3PtPWFCczVQtB9N4U2rp2HOA44NMz4y8A&#13;&#10;AAD//wMAUEsDBBQABgAIAAAAIQBjcVx3xwAAAOAAAAAPAAAAZHJzL2Rvd25yZXYueG1sRI9Pi8Iw&#13;&#10;FMTvC36H8ARva+oflrUaRawFPexhq+L10TzbYvNSmqj12xthYS8DwzC/YRarztTiTq2rLCsYDSMQ&#13;&#10;xLnVFRcKjof08xuE88gaa8uk4EkOVsvexwJjbR/8S/fMFyJA2MWooPS+iaV0eUkG3dA2xCG72Nag&#13;&#10;D7YtpG7xEeCmluMo+pIGKw4LJTa0KSm/ZjejIEtP+md29pOz7dJiu0+Sy7Y5KDXod8k8yHoOwlPn&#13;&#10;/xt/iJ1WMJ3A+1A4A3L5AgAA//8DAFBLAQItABQABgAIAAAAIQDb4fbL7gAAAIUBAAATAAAAAAAA&#13;&#10;AAAAAAAAAAAAAABbQ29udGVudF9UeXBlc10ueG1sUEsBAi0AFAAGAAgAAAAhAFr0LFu/AAAAFQEA&#13;&#10;AAsAAAAAAAAAAAAAAAAAHwEAAF9yZWxzLy5yZWxzUEsBAi0AFAAGAAgAAAAhAGNxXHfHAAAA4AAA&#13;&#10;AA8AAAAAAAAAAAAAAAAABwIAAGRycy9kb3ducmV2LnhtbFBLBQYAAAAAAwADALcAAAD7AgAAAAA=&#13;&#10;" stroked="f">
+                <v:rect id="Rectangle 8" o:spid="_x0000_s1046" style="position:absolute;left:14173;top:8000;width:8001;height:3452;visibility:visible;mso-wrap-style:square;v-text-anchor:top" o:gfxdata="UEsDBBQABgAIAAAAIQDb4fbL7gAAAIUBAAATAAAAW0NvbnRlbnRfVHlwZXNdLnhtbHyQz07DMAyH&#10;70i8Q+QralM4IITa7kDhCAiNB7ASt43WOlEcyvb2pNu4IODoPz9/n1xv9vOkForiPDdwXVagiI23&#10;jocG3rdPxR0oScgWJ8/UwIEENu3lRb09BBKV0ywNjCmFe63FjDSjlD4Q50nv44wpl3HQAc0OB9I3&#10;VXWrjedEnIq03oC27qjHjympx31un0wiTQLq4bS4shrAECZnMGVTvbD9QSnOhDInjzsyuiBXWQP0&#10;r4R18jfgnHvJr4nOknrFmJ5xzhraRtHWf3Kkpfz/yGo5S+H73hkquyhdjr3R8m2lj09svwAAAP//&#10;AwBQSwMEFAAGAAgAAAAhAFr0LFu/AAAAFQEAAAsAAABfcmVscy8ucmVsc2zPwWrDMAwG4Ptg72B0&#10;X5TuUMaI01uh19I+gLGVxCy2jGSy9e1nemrHjpL4P0nD4SetZiPRyNnCruvBUPYcYp4tXC/Htw8w&#10;Wl0ObuVMFm6kcBhfX4Yzra62kC6xqGlKVgtLreUTUf1CyWnHhXKbTCzJ1VbKjMX5LzcTvvf9HuXR&#10;gPHJNKdgQU5hB+ZyK23zHztFL6w81c5zQp6m6P9TMfB3PtPWFCczVQtB9N4U2rp2HOA44NMz4y8A&#10;AAD//wMAUEsDBBQABgAIAAAAIQClovy4wwAAANsAAAAPAAAAZHJzL2Rvd25yZXYueG1sRI9Bi8Iw&#10;FITvgv8hPGFvmqqLuF2jiFrQgwdbF6+P5tmWbV5Kk9X67zeC4HGYmW+YxaoztbhR6yrLCsajCARx&#10;bnXFhYJzlgznIJxH1lhbJgUPcrBa9nsLjLW984luqS9EgLCLUUHpfRNL6fKSDLqRbYiDd7WtQR9k&#10;W0jd4j3ATS0nUTSTBisOCyU2tCkp/03/jII0+dHHr4ufXmyXFLvDdnvdNZlSH4Nu/Q3CU+ff4Vd7&#10;rxV8TuH5JfwAufwHAAD//wMAUEsBAi0AFAAGAAgAAAAhANvh9svuAAAAhQEAABMAAAAAAAAAAAAA&#10;AAAAAAAAAFtDb250ZW50X1R5cGVzXS54bWxQSwECLQAUAAYACAAAACEAWvQsW78AAAAVAQAACwAA&#10;AAAAAAAAAAAAAAAfAQAAX3JlbHMvLnJlbHNQSwECLQAUAAYACAAAACEApaL8uMMAAADbAAAADwAA&#10;AAAAAAAAAAAAAAAHAgAAZHJzL2Rvd25yZXYueG1sUEsFBgAAAAADAAMAtwAAAPcCAAAAAA==&#10;" stroked="f">
                   <v:fill opacity="0"/>
                   <v:textbox>
                     <w:txbxContent>
@@ -5774,14 +5712,14 @@
                     </w:txbxContent>
                   </v:textbox>
                 </v:rect>
-                <v:rect id="Rectangle 9" o:spid="_x0000_s1047" style="position:absolute;left:21031;top:4570;width:10287;height:6860;visibility:visible;mso-wrap-style:square;v-text-anchor:top" o:gfxdata="UEsDBBQABgAIAAAAIQDb4fbL7gAAAIUBAAATAAAAW0NvbnRlbnRfVHlwZXNdLnhtbHyQz07DMAyH&#13;&#10;70i8Q+QralM4IITa7kDhCAiNB7ASt43WOlEcyvb2pNu4IODoPz9/n1xv9vOkForiPDdwXVagiI23&#13;&#10;jocG3rdPxR0oScgWJ8/UwIEENu3lRb09BBKV0ywNjCmFe63FjDSjlD4Q50nv44wpl3HQAc0OB9I3&#13;&#10;VXWrjedEnIq03oC27qjHjympx31un0wiTQLq4bS4shrAECZnMGVTvbD9QSnOhDInjzsyuiBXWQP0&#13;&#10;r4R18jfgnHvJr4nOknrFmJ5xzhraRtHWf3Kkpfz/yGo5S+H73hkquyhdjr3R8m2lj09svwAAAP//&#13;&#10;AwBQSwMEFAAGAAgAAAAhAFr0LFu/AAAAFQEAAAsAAABfcmVscy8ucmVsc2zPwWrDMAwG4Ptg72B0&#13;&#10;X5TuUMaI01uh19I+gLGVxCy2jGSy9e1nemrHjpL4P0nD4SetZiPRyNnCruvBUPYcYp4tXC/Htw8w&#13;&#10;Wl0ObuVMFm6kcBhfX4Yzra62kC6xqGlKVgtLreUTUf1CyWnHhXKbTCzJ1VbKjMX5LzcTvvf9HuXR&#13;&#10;gPHJNKdgQU5hB+ZyK23zHztFL6w81c5zQp6m6P9TMfB3PtPWFCczVQtB9N4U2rp2HOA44NMz4y8A&#13;&#10;AAD//wMAUEsDBBQABgAIAAAAIQAGQv1ixwAAAOAAAAAPAAAAZHJzL2Rvd25yZXYueG1sRI9Pi8Iw&#13;&#10;FMTvC36H8IS9ral/ELcaRRQXPWp72duzebbdbV5KE7X66Y0geBkYhvkNM1u0phIXalxpWUG/F4Eg&#13;&#10;zqwuOVeQJpuvCQjnkTVWlknBjRws5p2PGcbaXnlPl4PPRYCwi1FB4X0dS+myggy6nq2JQ3ayjUEf&#13;&#10;bJNL3eA1wE0lB1E0lgZLDgsF1rQqKPs/nI2CYzlI8b5PfiLzvRn6XZv8nX/XSn122/U0yHIKwlPr&#13;&#10;340XYqsVjEbwPBTOgJw/AAAA//8DAFBLAQItABQABgAIAAAAIQDb4fbL7gAAAIUBAAATAAAAAAAA&#13;&#10;AAAAAAAAAAAAAABbQ29udGVudF9UeXBlc10ueG1sUEsBAi0AFAAGAAgAAAAhAFr0LFu/AAAAFQEA&#13;&#10;AAsAAAAAAAAAAAAAAAAAHwEAAF9yZWxzLy5yZWxzUEsBAi0AFAAGAAgAAAAhAAZC/WLHAAAA4AAA&#13;&#10;AA8AAAAAAAAAAAAAAAAABwIAAGRycy9kb3ducmV2LnhtbFBLBQYAAAAAAwADALcAAAD7AgAAAAA=&#13;&#10;"/>
-                <v:line id="Line 10" o:spid="_x0000_s1048" style="position:absolute;visibility:visible;mso-wrap-style:square" from="26746,6859" to="37033,6866" o:connectortype="straight" o:gfxdata="UEsDBBQABgAIAAAAIQDb4fbL7gAAAIUBAAATAAAAW0NvbnRlbnRfVHlwZXNdLnhtbHyQz07DMAyH&#13;&#10;70i8Q+QralM4IITa7kDhCAiNB7ASt43WOlEcyvb2pNu4IODoPz9/n1xv9vOkForiPDdwXVagiI23&#13;&#10;jocG3rdPxR0oScgWJ8/UwIEENu3lRb09BBKV0ywNjCmFe63FjDSjlD4Q50nv44wpl3HQAc0OB9I3&#13;&#10;VXWrjedEnIq03oC27qjHjympx31un0wiTQLq4bS4shrAECZnMGVTvbD9QSnOhDInjzsyuiBXWQP0&#13;&#10;r4R18jfgnHvJr4nOknrFmJ5xzhraRtHWf3Kkpfz/yGo5S+H73hkquyhdjr3R8m2lj09svwAAAP//&#13;&#10;AwBQSwMEFAAGAAgAAAAhAFr0LFu/AAAAFQEAAAsAAABfcmVscy8ucmVsc2zPwWrDMAwG4Ptg72B0&#13;&#10;X5TuUMaI01uh19I+gLGVxCy2jGSy9e1nemrHjpL4P0nD4SetZiPRyNnCruvBUPYcYp4tXC/Htw8w&#13;&#10;Wl0ObuVMFm6kcBhfX4Yzra62kC6xqGlKVgtLreUTUf1CyWnHhXKbTCzJ1VbKjMX5LzcTvvf9HuXR&#13;&#10;gPHJNKdgQU5hB+ZyK23zHztFL6w81c5zQp6m6P9TMfB3PtPWFCczVQtB9N4U2rp2HOA44NMz4y8A&#13;&#10;AAD//wMAUEsDBBQABgAIAAAAIQBmrDpJxgAAAOAAAAAPAAAAZHJzL2Rvd25yZXYueG1sRI/BasMw&#13;&#10;EETvhf6D2EJvjZwQl+BYDiGmkGviXnzbWFvL1Fo5lhq7fx8FCr0MDMO8YfLdbHtxo9F3jhUsFwkI&#13;&#10;4sbpjlsFn9XH2waED8gae8ek4Jc87Irnpxwz7SY+0e0cWhEh7DNUYEIYMil9Y8iiX7iBOGZfbrQY&#13;&#10;oh1bqUecItz2cpUk79Jix3HB4EAHQ833+ccqkPWpNlWVln16qafrdVWVl0Op1OvLXG6j7LcgAs3h&#13;&#10;v/GHOGoF6xQeh+IZkMUdAAD//wMAUEsBAi0AFAAGAAgAAAAhANvh9svuAAAAhQEAABMAAAAAAAAA&#13;&#10;AAAAAAAAAAAAAFtDb250ZW50X1R5cGVzXS54bWxQSwECLQAUAAYACAAAACEAWvQsW78AAAAVAQAA&#13;&#10;CwAAAAAAAAAAAAAAAAAfAQAAX3JlbHMvLnJlbHNQSwECLQAUAAYACAAAACEAZqw6ScYAAADgAAAA&#13;&#10;DwAAAAAAAAAAAAAAAAAHAgAAZHJzL2Rvd25yZXYueG1sUEsFBgAAAAADAAMAtwAAAPoCAAAAAA==&#13;&#10;">
+                <v:rect id="Rectangle 9" o:spid="_x0000_s1047" style="position:absolute;left:21031;top:4570;width:10287;height:6860;visibility:visible;mso-wrap-style:square;v-text-anchor:top" o:gfxdata="UEsDBBQABgAIAAAAIQDb4fbL7gAAAIUBAAATAAAAW0NvbnRlbnRfVHlwZXNdLnhtbHyQz07DMAyH&#10;70i8Q+QralM4IITa7kDhCAiNB7ASt43WOlEcyvb2pNu4IODoPz9/n1xv9vOkForiPDdwXVagiI23&#10;jocG3rdPxR0oScgWJ8/UwIEENu3lRb09BBKV0ywNjCmFe63FjDSjlD4Q50nv44wpl3HQAc0OB9I3&#10;VXWrjedEnIq03oC27qjHjympx31un0wiTQLq4bS4shrAECZnMGVTvbD9QSnOhDInjzsyuiBXWQP0&#10;r4R18jfgnHvJr4nOknrFmJ5xzhraRtHWf3Kkpfz/yGo5S+H73hkquyhdjr3R8m2lj09svwAAAP//&#10;AwBQSwMEFAAGAAgAAAAhAFr0LFu/AAAAFQEAAAsAAABfcmVscy8ucmVsc2zPwWrDMAwG4Ptg72B0&#10;X5TuUMaI01uh19I+gLGVxCy2jGSy9e1nemrHjpL4P0nD4SetZiPRyNnCruvBUPYcYp4tXC/Htw8w&#10;Wl0ObuVMFm6kcBhfX4Yzra62kC6xqGlKVgtLreUTUf1CyWnHhXKbTCzJ1VbKjMX5LzcTvvf9HuXR&#10;gPHJNKdgQU5hB+ZyK23zHztFL6w81c5zQp6m6P9TMfB3PtPWFCczVQtB9N4U2rp2HOA44NMz4y8A&#10;AAD//wMAUEsDBBQABgAIAAAAIQD2J2SAwgAAANsAAAAPAAAAZHJzL2Rvd25yZXYueG1sRI9Bi8Iw&#10;FITvgv8hPMGbprqyaDWKuCjrUevF27N5ttXmpTRRu/56Iyx4HGbmG2a2aEwp7lS7wrKCQT8CQZxa&#10;XXCm4JCse2MQziNrLC2Tgj9ysJi3WzOMtX3wju57n4kAYRejgtz7KpbSpTkZdH1bEQfvbGuDPsg6&#10;k7rGR4CbUg6j6FsaLDgs5FjRKqf0ur8ZBadieMDnLtlEZrL+8tsmudyOP0p1O81yCsJT4z/h//av&#10;VjAawftL+AFy/gIAAP//AwBQSwECLQAUAAYACAAAACEA2+H2y+4AAACFAQAAEwAAAAAAAAAAAAAA&#10;AAAAAAAAW0NvbnRlbnRfVHlwZXNdLnhtbFBLAQItABQABgAIAAAAIQBa9CxbvwAAABUBAAALAAAA&#10;AAAAAAAAAAAAAB8BAABfcmVscy8ucmVsc1BLAQItABQABgAIAAAAIQD2J2SAwgAAANsAAAAPAAAA&#10;AAAAAAAAAAAAAAcCAABkcnMvZG93bnJldi54bWxQSwUGAAAAAAMAAwC3AAAA9gIAAAAA&#10;"/>
+                <v:line id="Line 10" o:spid="_x0000_s1048" style="position:absolute;visibility:visible;mso-wrap-style:square" from="26746,6859" to="37033,6866" o:connectortype="straight" o:gfxdata="UEsDBBQABgAIAAAAIQDb4fbL7gAAAIUBAAATAAAAW0NvbnRlbnRfVHlwZXNdLnhtbHyQz07DMAyH&#10;70i8Q+QralM4IITa7kDhCAiNB7ASt43WOlEcyvb2pNu4IODoPz9/n1xv9vOkForiPDdwXVagiI23&#10;jocG3rdPxR0oScgWJ8/UwIEENu3lRb09BBKV0ywNjCmFe63FjDSjlD4Q50nv44wpl3HQAc0OB9I3&#10;VXWrjedEnIq03oC27qjHjympx31un0wiTQLq4bS4shrAECZnMGVTvbD9QSnOhDInjzsyuiBXWQP0&#10;r4R18jfgnHvJr4nOknrFmJ5xzhraRtHWf3Kkpfz/yGo5S+H73hkquyhdjr3R8m2lj09svwAAAP//&#10;AwBQSwMEFAAGAAgAAAAhAFr0LFu/AAAAFQEAAAsAAABfcmVscy8ucmVsc2zPwWrDMAwG4Ptg72B0&#10;X5TuUMaI01uh19I+gLGVxCy2jGSy9e1nemrHjpL4P0nD4SetZiPRyNnCruvBUPYcYp4tXC/Htw8w&#10;Wl0ObuVMFm6kcBhfX4Yzra62kC6xqGlKVgtLreUTUf1CyWnHhXKbTCzJ1VbKjMX5LzcTvvf9HuXR&#10;gPHJNKdgQU5hB+ZyK23zHztFL6w81c5zQp6m6P9TMfB3PtPWFCczVQtB9N4U2rp2HOA44NMz4y8A&#10;AAD//wMAUEsDBBQABgAIAAAAIQC0Y42iwgAAANsAAAAPAAAAZHJzL2Rvd25yZXYueG1sRI9Ba8JA&#10;FITvBf/D8gRvdVMxUlJXKQbBq8ZLbs/sazY0+zZmVxP/vSsUehxm5htmvR1tK+7U+8axgo95AoK4&#10;crrhWsG52L9/gvABWWPrmBQ8yMN2M3lbY6bdwEe6n0ItIoR9hgpMCF0mpa8MWfRz1xFH78f1FkOU&#10;fS11j0OE21YukmQlLTYcFwx2tDNU/Z5uVoEsj6UpijRv00s5XK+LIr/scqVm0/H7C0SgMfyH/9oH&#10;rWCZwutL/AFy8wQAAP//AwBQSwECLQAUAAYACAAAACEA2+H2y+4AAACFAQAAEwAAAAAAAAAAAAAA&#10;AAAAAAAAW0NvbnRlbnRfVHlwZXNdLnhtbFBLAQItABQABgAIAAAAIQBa9CxbvwAAABUBAAALAAAA&#10;AAAAAAAAAAAAAB8BAABfcmVscy8ucmVsc1BLAQItABQABgAIAAAAIQC0Y42iwgAAANsAAAAPAAAA&#10;AAAAAAAAAAAAAAcCAABkcnMvZG93bnJldi54bWxQSwUGAAAAAAMAAwC3AAAA9gIAAAAA&#10;">
                   <v:stroke startarrow="oval" endarrow="block"/>
                 </v:line>
-                <v:line id="Line 11" o:spid="_x0000_s1049" style="position:absolute;visibility:visible;mso-wrap-style:square" from="26746,10289" to="26753,14859" o:connectortype="straight" o:gfxdata="UEsDBBQABgAIAAAAIQDb4fbL7gAAAIUBAAATAAAAW0NvbnRlbnRfVHlwZXNdLnhtbHyQz07DMAyH&#13;&#10;70i8Q+QralM4IITa7kDhCAiNB7ASt43WOlEcyvb2pNu4IODoPz9/n1xv9vOkForiPDdwXVagiI23&#13;&#10;jocG3rdPxR0oScgWJ8/UwIEENu3lRb09BBKV0ywNjCmFe63FjDSjlD4Q50nv44wpl3HQAc0OB9I3&#13;&#10;VXWrjedEnIq03oC27qjHjympx31un0wiTQLq4bS4shrAECZnMGVTvbD9QSnOhDInjzsyuiBXWQP0&#13;&#10;r4R18jfgnHvJr4nOknrFmJ5xzhraRtHWf3Kkpfz/yGo5S+H73hkquyhdjr3R8m2lj09svwAAAP//&#13;&#10;AwBQSwMEFAAGAAgAAAAhAFr0LFu/AAAAFQEAAAsAAABfcmVscy8ucmVsc2zPwWrDMAwG4Ptg72B0&#13;&#10;X5TuUMaI01uh19I+gLGVxCy2jGSy9e1nemrHjpL4P0nD4SetZiPRyNnCruvBUPYcYp4tXC/Htw8w&#13;&#10;Wl0ObuVMFm6kcBhfX4Yzra62kC6xqGlKVgtLreUTUf1CyWnHhXKbTCzJ1VbKjMX5LzcTvvf9HuXR&#13;&#10;gPHJNKdgQU5hB+ZyK23zHztFL6w81c5zQp6m6P9TMfB3PtPWFCczVQtB9N4U2rp2HOA44NMz4y8A&#13;&#10;AAD//wMAUEsDBBQABgAIAAAAIQCWfqQ+xQAAAOAAAAAPAAAAZHJzL2Rvd25yZXYueG1sRI9Bi8Iw&#13;&#10;FITvgv8hPGFvmiqrSDXKYhG8avfS27N5NmWbl9pE2/33G0HYy8AwzDfMdj/YRjyp87VjBfNZAoK4&#13;&#10;dLrmSsF3fpyuQfiArLFxTAp+ycN+Nx5tMdWu5zM9L6ESEcI+RQUmhDaV0peGLPqZa4ljdnOdxRBt&#13;&#10;V0ndYR/htpGLJFlJizXHBYMtHQyVP5eHVSCLc2HyfJk1y2vR3++LPLseMqU+JkO2ifK1ARFoCP+N&#13;&#10;N+KkFXyu4HUongG5+wMAAP//AwBQSwECLQAUAAYACAAAACEA2+H2y+4AAACFAQAAEwAAAAAAAAAA&#13;&#10;AAAAAAAAAAAAW0NvbnRlbnRfVHlwZXNdLnhtbFBLAQItABQABgAIAAAAIQBa9CxbvwAAABUBAAAL&#13;&#10;AAAAAAAAAAAAAAAAAB8BAABfcmVscy8ucmVsc1BLAQItABQABgAIAAAAIQCWfqQ+xQAAAOAAAAAP&#13;&#10;AAAAAAAAAAAAAAAAAAcCAABkcnMvZG93bnJldi54bWxQSwUGAAAAAAMAAwC3AAAA+QIAAAAA&#13;&#10;">
+                <v:line id="Line 11" o:spid="_x0000_s1049" style="position:absolute;visibility:visible;mso-wrap-style:square" from="26746,10289" to="26753,14859" o:connectortype="straight" o:gfxdata="UEsDBBQABgAIAAAAIQDb4fbL7gAAAIUBAAATAAAAW0NvbnRlbnRfVHlwZXNdLnhtbHyQz07DMAyH&#10;70i8Q+QralM4IITa7kDhCAiNB7ASt43WOlEcyvb2pNu4IODoPz9/n1xv9vOkForiPDdwXVagiI23&#10;jocG3rdPxR0oScgWJ8/UwIEENu3lRb09BBKV0ywNjCmFe63FjDSjlD4Q50nv44wpl3HQAc0OB9I3&#10;VXWrjedEnIq03oC27qjHjympx31un0wiTQLq4bS4shrAECZnMGVTvbD9QSnOhDInjzsyuiBXWQP0&#10;r4R18jfgnHvJr4nOknrFmJ5xzhraRtHWf3Kkpfz/yGo5S+H73hkquyhdjr3R8m2lj09svwAAAP//&#10;AwBQSwMEFAAGAAgAAAAhAFr0LFu/AAAAFQEAAAsAAABfcmVscy8ucmVsc2zPwWrDMAwG4Ptg72B0&#10;X5TuUMaI01uh19I+gLGVxCy2jGSy9e1nemrHjpL4P0nD4SetZiPRyNnCruvBUPYcYp4tXC/Htw8w&#10;Wl0ObuVMFm6kcBhfX4Yzra62kC6xqGlKVgtLreUTUf1CyWnHhXKbTCzJ1VbKjMX5LzcTvvf9HuXR&#10;gPHJNKdgQU5hB+ZyK23zHztFL6w81c5zQp6m6P9TMfB3PtPWFCczVQtB9N4U2rp2HOA44NMz4y8A&#10;AAD//wMAUEsDBBQABgAIAAAAIQBEsRPVwgAAANsAAAAPAAAAZHJzL2Rvd25yZXYueG1sRI9Bi8Iw&#10;FITvC/6H8ARva6qoSDXKYhG8ar309myeTdnmpTbRdv/9ZmHB4zAz3zDb/WAb8aLO144VzKYJCOLS&#10;6ZorBdf8+LkG4QOyxsYxKfghD/vd6GOLqXY9n+l1CZWIEPYpKjAhtKmUvjRk0U9dSxy9u+sshii7&#10;SuoO+wi3jZwnyUparDkuGGzpYKj8vjytAlmcC5Pny6xZ3or+8Zjn2e2QKTUZD18bEIGG8A7/t09a&#10;wWIFf1/iD5C7XwAAAP//AwBQSwECLQAUAAYACAAAACEA2+H2y+4AAACFAQAAEwAAAAAAAAAAAAAA&#10;AAAAAAAAW0NvbnRlbnRfVHlwZXNdLnhtbFBLAQItABQABgAIAAAAIQBa9CxbvwAAABUBAAALAAAA&#10;AAAAAAAAAAAAAB8BAABfcmVscy8ucmVsc1BLAQItABQABgAIAAAAIQBEsRPVwgAAANsAAAAPAAAA&#10;AAAAAAAAAAAAAAcCAABkcnMvZG93bnJldi54bWxQSwUGAAAAAAMAAwC3AAAA9gIAAAAA&#10;">
                   <v:stroke startarrow="oval" endarrow="block"/>
                 </v:line>
-                <v:rect id="Rectangle 12" o:spid="_x0000_s1050" style="position:absolute;left:21031;top:14859;width:10287;height:3430;visibility:visible;mso-wrap-style:square;v-text-anchor:top" o:gfxdata="UEsDBBQABgAIAAAAIQDb4fbL7gAAAIUBAAATAAAAW0NvbnRlbnRfVHlwZXNdLnhtbHyQz07DMAyH&#13;&#10;70i8Q+QralM4IITa7kDhCAiNB7ASt43WOlEcyvb2pNu4IODoPz9/n1xv9vOkForiPDdwXVagiI23&#13;&#10;jocG3rdPxR0oScgWJ8/UwIEENu3lRb09BBKV0ywNjCmFe63FjDSjlD4Q50nv44wpl3HQAc0OB9I3&#13;&#10;VXWrjedEnIq03oC27qjHjympx31un0wiTQLq4bS4shrAECZnMGVTvbD9QSnOhDInjzsyuiBXWQP0&#13;&#10;r4R18jfgnHvJr4nOknrFmJ5xzhraRtHWf3Kkpfz/yGo5S+H73hkquyhdjr3R8m2lj09svwAAAP//&#13;&#10;AwBQSwMEFAAGAAgAAAAhAFr0LFu/AAAAFQEAAAsAAABfcmVscy8ucmVsc2zPwWrDMAwG4Ptg72B0&#13;&#10;X5TuUMaI01uh19I+gLGVxCy2jGSy9e1nemrHjpL4P0nD4SetZiPRyNnCruvBUPYcYp4tXC/Htw8w&#13;&#10;Wl0ObuVMFm6kcBhfX4Yzra62kC6xqGlKVgtLreUTUf1CyWnHhXKbTCzJ1VbKjMX5LzcTvvf9HuXR&#13;&#10;gPHJNKdgQU5hB+ZyK23zHztFL6w81c5zQp6m6P9TMfB3PtPWFCczVQtB9N4U2rp2HOA44NMz4y8A&#13;&#10;AAD//wMAUEsDBBQABgAIAAAAIQD2kGMVxwAAAOAAAAAPAAAAZHJzL2Rvd25yZXYueG1sRI9Bi8Iw&#13;&#10;FITvgv8hPGFvmqqLu1ajiOKiR60Xb8/m2Xa3eSlN1K6/3giCl4FhmG+Y6bwxpbhS7QrLCvq9CARx&#13;&#10;anXBmYJDsu5+g3AeWWNpmRT8k4P5rN2aYqztjXd03ftMBAi7GBXk3lexlC7NyaDr2Yo4ZGdbG/TB&#13;&#10;1pnUNd4C3JRyEEUjabDgsJBjRcuc0r/9xSg4FYMD3nfJT2TG66HfNsnv5bhS6qPTrCZBFhMQnhr/&#13;&#10;brwQG63g8wueh8IZkLMHAAAA//8DAFBLAQItABQABgAIAAAAIQDb4fbL7gAAAIUBAAATAAAAAAAA&#13;&#10;AAAAAAAAAAAAAABbQ29udGVudF9UeXBlc10ueG1sUEsBAi0AFAAGAAgAAAAhAFr0LFu/AAAAFQEA&#13;&#10;AAsAAAAAAAAAAAAAAAAAHwEAAF9yZWxzLy5yZWxzUEsBAi0AFAAGAAgAAAAhAPaQYxXHAAAA4AAA&#13;&#10;AA8AAAAAAAAAAAAAAAAABwIAAGRycy9kb3ducmV2LnhtbFBLBQYAAAAAAwADALcAAAD7AgAAAAA=&#13;&#10;">
+                <v:rect id="Rectangle 12" o:spid="_x0000_s1050" style="position:absolute;left:21031;top:14859;width:10287;height:3430;visibility:visible;mso-wrap-style:square;v-text-anchor:top" o:gfxdata="UEsDBBQABgAIAAAAIQDb4fbL7gAAAIUBAAATAAAAW0NvbnRlbnRfVHlwZXNdLnhtbHyQz07DMAyH&#10;70i8Q+QralM4IITa7kDhCAiNB7ASt43WOlEcyvb2pNu4IODoPz9/n1xv9vOkForiPDdwXVagiI23&#10;jocG3rdPxR0oScgWJ8/UwIEENu3lRb09BBKV0ywNjCmFe63FjDSjlD4Q50nv44wpl3HQAc0OB9I3&#10;VXWrjedEnIq03oC27qjHjympx31un0wiTQLq4bS4shrAECZnMGVTvbD9QSnOhDInjzsyuiBXWQP0&#10;r4R18jfgnHvJr4nOknrFmJ5xzhraRtHWf3Kkpfz/yGo5S+H73hkquyhdjr3R8m2lj09svwAAAP//&#10;AwBQSwMEFAAGAAgAAAAhAFr0LFu/AAAAFQEAAAsAAABfcmVscy8ucmVsc2zPwWrDMAwG4Ptg72B0&#10;X5TuUMaI01uh19I+gLGVxCy2jGSy9e1nemrHjpL4P0nD4SetZiPRyNnCruvBUPYcYp4tXC/Htw8w&#10;Wl0ObuVMFm6kcBhfX4Yzra62kC6xqGlKVgtLreUTUf1CyWnHhXKbTCzJ1VbKjMX5LzcTvvf9HuXR&#10;gPHJNKdgQU5hB+ZyK23zHztFL6w81c5zQp6m6P9TMfB3PtPWFCczVQtB9N4U2rp2HOA44NMz4y8A&#10;AAD//wMAUEsDBBQABgAIAAAAIQAG9fr3xQAAANsAAAAPAAAAZHJzL2Rvd25yZXYueG1sRI9Ba8JA&#10;FITvBf/D8oTe6kYtto1uRJSUetR46e2ZfSbR7NuQ3Zi0v75bKPQ4zMw3zGo9mFrcqXWVZQXTSQSC&#10;OLe64kLBKUufXkE4j6yxtkwKvsjBOhk9rDDWtucD3Y++EAHCLkYFpfdNLKXLSzLoJrYhDt7FtgZ9&#10;kG0hdYt9gJtazqJoIQ1WHBZKbGhbUn47dkbBuZqd8PuQvUfmLZ37/ZBdu8+dUo/jYbME4Wnw/+G/&#10;9odW8PwCv1/CD5DJDwAAAP//AwBQSwECLQAUAAYACAAAACEA2+H2y+4AAACFAQAAEwAAAAAAAAAA&#10;AAAAAAAAAAAAW0NvbnRlbnRfVHlwZXNdLnhtbFBLAQItABQABgAIAAAAIQBa9CxbvwAAABUBAAAL&#10;AAAAAAAAAAAAAAAAAB8BAABfcmVscy8ucmVsc1BLAQItABQABgAIAAAAIQAG9fr3xQAAANsAAAAP&#10;AAAAAAAAAAAAAAAAAAcCAABkcnMvZG93bnJldi54bWxQSwUGAAAAAAMAAwC3AAAA+QIAAAAA&#10;">
                   <v:textbox>
                     <w:txbxContent>
                       <w:p>
@@ -5792,10 +5730,10 @@
                     </w:txbxContent>
                   </v:textbox>
                 </v:rect>
-                <v:line id="Line 13" o:spid="_x0000_s1051" style="position:absolute;flip:x;visibility:visible;mso-wrap-style:square" from="16459,9141" to="26746,11430" o:connectortype="straight" o:gfxdata="UEsDBBQABgAIAAAAIQDb4fbL7gAAAIUBAAATAAAAW0NvbnRlbnRfVHlwZXNdLnhtbHyQz07DMAyH&#13;&#10;70i8Q+QralM4IITa7kDhCAiNB7ASt43WOlEcyvb2pNu4IODoPz9/n1xv9vOkForiPDdwXVagiI23&#13;&#10;jocG3rdPxR0oScgWJ8/UwIEENu3lRb09BBKV0ywNjCmFe63FjDSjlD4Q50nv44wpl3HQAc0OB9I3&#13;&#10;VXWrjedEnIq03oC27qjHjympx31un0wiTQLq4bS4shrAECZnMGVTvbD9QSnOhDInjzsyuiBXWQP0&#13;&#10;r4R18jfgnHvJr4nOknrFmJ5xzhraRtHWf3Kkpfz/yGo5S+H73hkquyhdjr3R8m2lj09svwAAAP//&#13;&#10;AwBQSwMEFAAGAAgAAAAhAFr0LFu/AAAAFQEAAAsAAABfcmVscy8ucmVsc2zPwWrDMAwG4Ptg72B0&#13;&#10;X5TuUMaI01uh19I+gLGVxCy2jGSy9e1nemrHjpL4P0nD4SetZiPRyNnCruvBUPYcYp4tXC/Htw8w&#13;&#10;Wl0ObuVMFm6kcBhfX4Yzra62kC6xqGlKVgtLreUTUf1CyWnHhXKbTCzJ1VbKjMX5LzcTvvf9HuXR&#13;&#10;gPHJNKdgQU5hB+ZyK23zHztFL6w81c5zQp6m6P9TMfB3PtPWFCczVQtB9N4U2rp2HOA44NMz4y8A&#13;&#10;AAD//wMAUEsDBBQABgAIAAAAIQBjBHYTxwAAAOAAAAAPAAAAZHJzL2Rvd25yZXYueG1sRI/BasJA&#13;&#10;EIbvhb7DMoXe6kZbpERXsS1CLx6M1vOYHZNgdjZk17i+fecgeBn4Gf5v5psvk2vVQH1oPBsYjzJQ&#13;&#10;xKW3DVcG9rv12yeoEJEttp7JwI0CLBfPT3PMrb/yloYiVkogHHI0UMfY5VqHsiaHYeQ7YtmdfO8w&#13;&#10;SuwrbXu8Cty1epJlU+2wYblQY0ffNZXn4uIM/KXN+8lml0E3xcFubuOvyXGdjHl9ST8zGasZqEgp&#13;&#10;Php3xK818CEfi5DIgF78AwAA//8DAFBLAQItABQABgAIAAAAIQDb4fbL7gAAAIUBAAATAAAAAAAA&#13;&#10;AAAAAAAAAAAAAABbQ29udGVudF9UeXBlc10ueG1sUEsBAi0AFAAGAAgAAAAhAFr0LFu/AAAAFQEA&#13;&#10;AAsAAAAAAAAAAAAAAAAAHwEAAF9yZWxzLy5yZWxzUEsBAi0AFAAGAAgAAAAhAGMEdhPHAAAA4AAA&#13;&#10;AA8AAAAAAAAAAAAAAAAABwIAAGRycy9kb3ducmV2LnhtbFBLBQYAAAAAAwADALcAAAD7AgAAAAA=&#13;&#10;">
+                <v:line id="Line 13" o:spid="_x0000_s1051" style="position:absolute;flip:x;visibility:visible;mso-wrap-style:square" from="16459,9141" to="26746,11430" o:connectortype="straight" o:gfxdata="UEsDBBQABgAIAAAAIQDb4fbL7gAAAIUBAAATAAAAW0NvbnRlbnRfVHlwZXNdLnhtbHyQz07DMAyH&#10;70i8Q+QralM4IITa7kDhCAiNB7ASt43WOlEcyvb2pNu4IODoPz9/n1xv9vOkForiPDdwXVagiI23&#10;jocG3rdPxR0oScgWJ8/UwIEENu3lRb09BBKV0ywNjCmFe63FjDSjlD4Q50nv44wpl3HQAc0OB9I3&#10;VXWrjedEnIq03oC27qjHjympx31un0wiTQLq4bS4shrAECZnMGVTvbD9QSnOhDInjzsyuiBXWQP0&#10;r4R18jfgnHvJr4nOknrFmJ5xzhraRtHWf3Kkpfz/yGo5S+H73hkquyhdjr3R8m2lj09svwAAAP//&#10;AwBQSwMEFAAGAAgAAAAhAFr0LFu/AAAAFQEAAAsAAABfcmVscy8ucmVsc2zPwWrDMAwG4Ptg72B0&#10;X5TuUMaI01uh19I+gLGVxCy2jGSy9e1nemrHjpL4P0nD4SetZiPRyNnCruvBUPYcYp4tXC/Htw8w&#10;Wl0ObuVMFm6kcBhfX4Yzra62kC6xqGlKVgtLreUTUf1CyWnHhXKbTCzJ1VbKjMX5LzcTvvf9HuXR&#10;gPHJNKdgQU5hB+ZyK23zHztFL6w81c5zQp6m6P9TMfB3PtPWFCczVQtB9N4U2rp2HOA44NMz4y8A&#10;AAD//wMAUEsDBBQABgAIAAAAIQDjpr9GvgAAANsAAAAPAAAAZHJzL2Rvd25yZXYueG1sRE/LisIw&#10;FN0P+A/hCu7G1Aci1SgqCG5cWGdcX5trW2xuShNr/HuzEFweznu5DqYWHbWusqxgNExAEOdWV1wo&#10;+Dvvf+cgnEfWWFsmBS9ysF71fpaYavvkE3WZL0QMYZeigtL7JpXS5SUZdEPbEEfuZluDPsK2kLrF&#10;Zww3tRwnyUwarDg2lNjQrqT8nj2Mgv9wnNx08uhklV308TXajq/7oNSgHzYLEJ6C/4o/7oNWMI1j&#10;45f4A+TqDQAA//8DAFBLAQItABQABgAIAAAAIQDb4fbL7gAAAIUBAAATAAAAAAAAAAAAAAAAAAAA&#10;AABbQ29udGVudF9UeXBlc10ueG1sUEsBAi0AFAAGAAgAAAAhAFr0LFu/AAAAFQEAAAsAAAAAAAAA&#10;AAAAAAAAHwEAAF9yZWxzLy5yZWxzUEsBAi0AFAAGAAgAAAAhAOOmv0a+AAAA2wAAAA8AAAAAAAAA&#10;AAAAAAAABwIAAGRycy9kb3ducmV2LnhtbFBLBQYAAAAAAwADALcAAADyAgAAAAA=&#10;">
                   <v:stroke startarrow="oval" endarrow="block"/>
                 </v:line>
-                <v:rect id="Rectangle 14" o:spid="_x0000_s1052" style="position:absolute;left:46177;top:9141;width:8001;height:3444;visibility:visible;mso-wrap-style:square;v-text-anchor:top" o:gfxdata="UEsDBBQABgAIAAAAIQDb4fbL7gAAAIUBAAATAAAAW0NvbnRlbnRfVHlwZXNdLnhtbHyQz07DMAyH&#13;&#10;70i8Q+QralM4IITa7kDhCAiNB7ASt43WOlEcyvb2pNu4IODoPz9/n1xv9vOkForiPDdwXVagiI23&#13;&#10;jocG3rdPxR0oScgWJ8/UwIEENu3lRb09BBKV0ywNjCmFe63FjDSjlD4Q50nv44wpl3HQAc0OB9I3&#13;&#10;VXWrjedEnIq03oC27qjHjympx31un0wiTQLq4bS4shrAECZnMGVTvbD9QSnOhDInjzsyuiBXWQP0&#13;&#10;r4R18jfgnHvJr4nOknrFmJ5xzhraRtHWf3Kkpfz/yGo5S+H73hkquyhdjr3R8m2lj09svwAAAP//&#13;&#10;AwBQSwMEFAAGAAgAAAAhAFr0LFu/AAAAFQEAAAsAAABfcmVscy8ucmVsc2zPwWrDMAwG4Ptg72B0&#13;&#10;X5TuUMaI01uh19I+gLGVxCy2jGSy9e1nemrHjpL4P0nD4SetZiPRyNnCruvBUPYcYp4tXC/Htw8w&#13;&#10;Wl0ObuVMFm6kcBhfX4Yzra62kC6xqGlKVgtLreUTUf1CyWnHhXKbTCzJ1VbKjMX5LzcTvvf9HuXR&#13;&#10;gPHJNKdgQU5hB+ZyK23zHztFL6w81c5zQp6m6P9TMfB3PtPWFCczVQtB9N4U2rp2HOA44NMz4y8A&#13;&#10;AAD//wMAUEsDBBQABgAIAAAAIQACmWudxwAAAOAAAAAPAAAAZHJzL2Rvd25yZXYueG1sRI9Bi8Iw&#13;&#10;FITvwv6H8Bb2pqmuiFajLFsLevBg3cXro3m2xealNFHrvzeC4GVgGOYbZrHqTC2u1LrKsoLhIAJB&#13;&#10;nFtdcaHg75D2pyCcR9ZYWyYFd3KwWn70Fhhre+M9XTNfiABhF6OC0vsmltLlJRl0A9sQh+xkW4M+&#13;&#10;2LaQusVbgJtajqJoIg1WHBZKbOi3pPycXYyCLP3Xu9nRfx9tlxbrbZKc1s1Bqa/PLpkH+ZmD8NT5&#13;&#10;d+OF2GgF4xk8D4UzIJcPAAAA//8DAFBLAQItABQABgAIAAAAIQDb4fbL7gAAAIUBAAATAAAAAAAA&#13;&#10;AAAAAAAAAAAAAABbQ29udGVudF9UeXBlc10ueG1sUEsBAi0AFAAGAAgAAAAhAFr0LFu/AAAAFQEA&#13;&#10;AAsAAAAAAAAAAAAAAAAAHwEAAF9yZWxzLy5yZWxzUEsBAi0AFAAGAAgAAAAhAAKZa53HAAAA4AAA&#13;&#10;AA8AAAAAAAAAAAAAAAAABwIAAGRycy9kb3ducmV2LnhtbFBLBQYAAAAAAwADALcAAAD7AgAAAAA=&#13;&#10;" stroked="f">
+                <v:rect id="Rectangle 14" o:spid="_x0000_s1052" style="position:absolute;left:46177;top:9141;width:8001;height:3444;visibility:visible;mso-wrap-style:square;v-text-anchor:top" o:gfxdata="UEsDBBQABgAIAAAAIQDb4fbL7gAAAIUBAAATAAAAW0NvbnRlbnRfVHlwZXNdLnhtbHyQz07DMAyH&#10;70i8Q+QralM4IITa7kDhCAiNB7ASt43WOlEcyvb2pNu4IODoPz9/n1xv9vOkForiPDdwXVagiI23&#10;jocG3rdPxR0oScgWJ8/UwIEENu3lRb09BBKV0ywNjCmFe63FjDSjlD4Q50nv44wpl3HQAc0OB9I3&#10;VXWrjedEnIq03oC27qjHjympx31un0wiTQLq4bS4shrAECZnMGVTvbD9QSnOhDInjzsyuiBXWQP0&#10;r4R18jfgnHvJr4nOknrFmJ5xzhraRtHWf3Kkpfz/yGo5S+H73hkquyhdjr3R8m2lj09svwAAAP//&#10;AwBQSwMEFAAGAAgAAAAhAFr0LFu/AAAAFQEAAAsAAABfcmVscy8ucmVsc2zPwWrDMAwG4Ptg72B0&#10;X5TuUMaI01uh19I+gLGVxCy2jGSy9e1nemrHjpL4P0nD4SetZiPRyNnCruvBUPYcYp4tXC/Htw8w&#10;Wl0ObuVMFm6kcBhfX4Yzra62kC6xqGlKVgtLreUTUf1CyWnHhXKbTCzJ1VbKjMX5LzcTvvf9HuXR&#10;gPHJNKdgQU5hB+ZyK23zHztFL6w81c5zQp6m6P9TMfB3PtPWFCczVQtB9N4U2rp2HOA44NMz4y8A&#10;AAD//wMAUEsDBBQABgAIAAAAIQDESstSxAAAANsAAAAPAAAAZHJzL2Rvd25yZXYueG1sRI9Ba8JA&#10;FITvBf/D8oTemo22lCa6iqgBe+jBWPH6yD6TYPZt2F01/vtuodDjMDPfMPPlYDpxI+dbywomSQqC&#10;uLK65VrB96F4+QDhA7LGzjIpeJCH5WL0NMdc2zvv6VaGWkQI+xwVNCH0uZS+asigT2xPHL2zdQZD&#10;lK6W2uE9wk0np2n6Lg22HBca7GndUHUpr0ZBWRz1V3YKryc7FPX2c7M5b/uDUs/jYTUDEWgI/+G/&#10;9k4reMvg90v8AXLxAwAA//8DAFBLAQItABQABgAIAAAAIQDb4fbL7gAAAIUBAAATAAAAAAAAAAAA&#10;AAAAAAAAAABbQ29udGVudF9UeXBlc10ueG1sUEsBAi0AFAAGAAgAAAAhAFr0LFu/AAAAFQEAAAsA&#10;AAAAAAAAAAAAAAAAHwEAAF9yZWxzLy5yZWxzUEsBAi0AFAAGAAgAAAAhAMRKy1LEAAAA2wAAAA8A&#10;AAAAAAAAAAAAAAAABwIAAGRycy9kb3ducmV2LnhtbFBLBQYAAAAAAwADALcAAAD4AgAAAAA=&#10;" stroked="f">
                   <v:fill opacity="0"/>
                   <v:textbox>
                     <w:txbxContent>
@@ -5815,14 +5753,14 @@
                     </w:txbxContent>
                   </v:textbox>
                 </v:rect>
-                <v:rect id="Rectangle 15" o:spid="_x0000_s1053" style="position:absolute;left:37033;top:4570;width:10287;height:6860;visibility:visible;mso-wrap-style:square;v-text-anchor:top" o:gfxdata="UEsDBBQABgAIAAAAIQDb4fbL7gAAAIUBAAATAAAAW0NvbnRlbnRfVHlwZXNdLnhtbHyQz07DMAyH&#13;&#10;70i8Q+QralM4IITa7kDhCAiNB7ASt43WOlEcyvb2pNu4IODoPz9/n1xv9vOkForiPDdwXVagiI23&#13;&#10;jocG3rdPxR0oScgWJ8/UwIEENu3lRb09BBKV0ywNjCmFe63FjDSjlD4Q50nv44wpl3HQAc0OB9I3&#13;&#10;VXWrjedEnIq03oC27qjHjympx31un0wiTQLq4bS4shrAECZnMGVTvbD9QSnOhDInjzsyuiBXWQP0&#13;&#10;r4R18jfgnHvJr4nOknrFmJ5xzhraRtHWf3Kkpfz/yGo5S+H73hkquyhdjr3R8m2lj09svwAAAP//&#13;&#10;AwBQSwMEFAAGAAgAAAAhAFr0LFu/AAAAFQEAAAsAAABfcmVscy8ucmVsc2zPwWrDMAwG4Ptg72B0&#13;&#10;X5TuUMaI01uh19I+gLGVxCy2jGSy9e1nemrHjpL4P0nD4SetZiPRyNnCruvBUPYcYp4tXC/Htw8w&#13;&#10;Wl0ObuVMFm6kcBhfX4Yzra62kC6xqGlKVgtLreUTUf1CyWnHhXKbTCzJ1VbKjMX5LzcTvvf9HuXR&#13;&#10;gPHJNKdgQU5hB+ZyK23zHztFL6w81c5zQp6m6P9TMfB3PtPWFCczVQtB9N4U2rp2HOA44NMz4y8A&#13;&#10;AAD//wMAUEsDBBQABgAIAAAAIQD8oG28xwAAAOAAAAAPAAAAZHJzL2Rvd25yZXYueG1sRI9Ba8JA&#13;&#10;EIXvBf/DMoK3utFiqdFVpKK0R40Xb2N2TKLZ2ZBdNfXXdw6FXgYew/se33zZuVrdqQ2VZwOjYQKK&#13;&#10;OPe24sLAIdu8foAKEdli7ZkM/FCA5aL3MsfU+gfv6L6PhRIIhxQNlDE2qdYhL8lhGPqGWH5n3zqM&#13;&#10;EttC2xYfAne1HifJu3ZYsSyU2NBnSfl1f3MGTtX4gM9dtk3cdPMWv7vscjuujRn0u/VMzmoGKlIX&#13;&#10;/xt/iC9rYCIKIiQyoBe/AAAA//8DAFBLAQItABQABgAIAAAAIQDb4fbL7gAAAIUBAAATAAAAAAAA&#13;&#10;AAAAAAAAAAAAAABbQ29udGVudF9UeXBlc10ueG1sUEsBAi0AFAAGAAgAAAAhAFr0LFu/AAAAFQEA&#13;&#10;AAsAAAAAAAAAAAAAAAAAHwEAAF9yZWxzLy5yZWxzUEsBAi0AFAAGAAgAAAAhAPygbbzHAAAA4AAA&#13;&#10;AA8AAAAAAAAAAAAAAAAABwIAAGRycy9kb3ducmV2LnhtbFBLBQYAAAAAAwADALcAAAD7AgAAAAA=&#13;&#10;"/>
-                <v:line id="Line 16" o:spid="_x0000_s1054" style="position:absolute;visibility:visible;mso-wrap-style:square" from="42748,5711" to="53035,5718" o:connectortype="straight" o:gfxdata="UEsDBBQABgAIAAAAIQDb4fbL7gAAAIUBAAATAAAAW0NvbnRlbnRfVHlwZXNdLnhtbHyQz07DMAyH&#13;&#10;70i8Q+QralM4IITa7kDhCAiNB7ASt43WOlEcyvb2pNu4IODoPz9/n1xv9vOkForiPDdwXVagiI23&#13;&#10;jocG3rdPxR0oScgWJ8/UwIEENu3lRb09BBKV0ywNjCmFe63FjDSjlD4Q50nv44wpl3HQAc0OB9I3&#13;&#10;VXWrjedEnIq03oC27qjHjympx31un0wiTQLq4bS4shrAECZnMGVTvbD9QSnOhDInjzsyuiBXWQP0&#13;&#10;r4R18jfgnHvJr4nOknrFmJ5xzhraRtHWf3Kkpfz/yGo5S+H73hkquyhdjr3R8m2lj09svwAAAP//&#13;&#10;AwBQSwMEFAAGAAgAAAAhAFr0LFu/AAAAFQEAAAsAAABfcmVscy8ucmVsc2zPwWrDMAwG4Ptg72B0&#13;&#10;X5TuUMaI01uh19I+gLGVxCy2jGSy9e1nemrHjpL4P0nD4SetZiPRyNnCruvBUPYcYp4tXC/Htw8w&#13;&#10;Wl0ObuVMFm6kcBhfX4Yzra62kC6xqGlKVgtLreUTUf1CyWnHhXKbTCzJ1VbKjMX5LzcTvvf9HuXR&#13;&#10;gPHJNKdgQU5hB+ZyK23zHztFL6w81c5zQp6m6P9TMfB3PtPWFCczVQtB9N4U2rp2HOA44NMz4y8A&#13;&#10;AAD//wMAUEsDBBQABgAIAAAAIQCcTqqXxQAAAOAAAAAPAAAAZHJzL2Rvd25yZXYueG1sRI9Bi8Iw&#13;&#10;FITvgv8hPMGbpgpdpBplsSzsVeult2fzbMo2L7XJ2u6/N4Kwl4FhmG+Y3WG0rXhQ7xvHClbLBARx&#13;&#10;5XTDtYJL8bXYgPABWWPrmBT8kYfDfjrZYabdwCd6nEMtIoR9hgpMCF0mpa8MWfRL1xHH7OZ6iyHa&#13;&#10;vpa6xyHCbSvXSfIhLTYcFwx2dDRU/Zx/rQJZnkpTFGneptdyuN/XRX495krNZ2O+jfK5BRFoDP+N&#13;&#10;N+JbK0hX8DoUz4DcPwEAAP//AwBQSwECLQAUAAYACAAAACEA2+H2y+4AAACFAQAAEwAAAAAAAAAA&#13;&#10;AAAAAAAAAAAAW0NvbnRlbnRfVHlwZXNdLnhtbFBLAQItABQABgAIAAAAIQBa9CxbvwAAABUBAAAL&#13;&#10;AAAAAAAAAAAAAAAAAB8BAABfcmVscy8ucmVsc1BLAQItABQABgAIAAAAIQCcTqqXxQAAAOAAAAAP&#13;&#10;AAAAAAAAAAAAAAAAAAcCAABkcnMvZG93bnJldi54bWxQSwUGAAAAAAMAAwC3AAAA+QIAAAAA&#13;&#10;">
+                <v:rect id="Rectangle 15" o:spid="_x0000_s1053" style="position:absolute;left:37033;top:4570;width:10287;height:6860;visibility:visible;mso-wrap-style:square;v-text-anchor:top" o:gfxdata="UEsDBBQABgAIAAAAIQDb4fbL7gAAAIUBAAATAAAAW0NvbnRlbnRfVHlwZXNdLnhtbHyQz07DMAyH&#10;70i8Q+QralM4IITa7kDhCAiNB7ASt43WOlEcyvb2pNu4IODoPz9/n1xv9vOkForiPDdwXVagiI23&#10;jocG3rdPxR0oScgWJ8/UwIEENu3lRb09BBKV0ywNjCmFe63FjDSjlD4Q50nv44wpl3HQAc0OB9I3&#10;VXWrjedEnIq03oC27qjHjympx31un0wiTQLq4bS4shrAECZnMGVTvbD9QSnOhDInjzsyuiBXWQP0&#10;r4R18jfgnHvJr4nOknrFmJ5xzhraRtHWf3Kkpfz/yGo5S+H73hkquyhdjr3R8m2lj09svwAAAP//&#10;AwBQSwMEFAAGAAgAAAAhAFr0LFu/AAAAFQEAAAsAAABfcmVscy8ucmVsc2zPwWrDMAwG4Ptg72B0&#10;X5TuUMaI01uh19I+gLGVxCy2jGSy9e1nemrHjpL4P0nD4SetZiPRyNnCruvBUPYcYp4tXC/Htw8w&#10;Wl0ObuVMFm6kcBhfX4Yzra62kC6xqGlKVgtLreUTUf1CyWnHhXKbTCzJ1VbKjMX5LzcTvvf9HuXR&#10;gPHJNKdgQU5hB+ZyK23zHztFL6w81c5zQp6m6P9TMfB3PtPWFCczVQtB9N4U2rp2HOA44NMz4y8A&#10;AAD//wMAUEsDBBQABgAIAAAAIQAMxfRewQAAANsAAAAPAAAAZHJzL2Rvd25yZXYueG1sRE89b8Iw&#10;EN0r8R+sQ2IrDlRUkGIQogoqI4SF7Rpfk5T4HNkOpPx6PFRifHrfy3VvGnEl52vLCibjBARxYXXN&#10;pYJTnr3OQfiArLGxTAr+yMN6NXhZYqrtjQ90PYZSxBD2KSqoQmhTKX1RkUE/ti1x5H6sMxgidKXU&#10;Dm8x3DRymiTv0mDNsaHClrYVFZdjZxR819MT3g/5LjGL7C3s+/y3O38qNRr2mw8QgfrwFP+7v7SC&#10;WVwfv8QfIFcPAAAA//8DAFBLAQItABQABgAIAAAAIQDb4fbL7gAAAIUBAAATAAAAAAAAAAAAAAAA&#10;AAAAAABbQ29udGVudF9UeXBlc10ueG1sUEsBAi0AFAAGAAgAAAAhAFr0LFu/AAAAFQEAAAsAAAAA&#10;AAAAAAAAAAAAHwEAAF9yZWxzLy5yZWxzUEsBAi0AFAAGAAgAAAAhAAzF9F7BAAAA2wAAAA8AAAAA&#10;AAAAAAAAAAAABwIAAGRycy9kb3ducmV2LnhtbFBLBQYAAAAAAwADALcAAAD1AgAAAAA=&#10;"/>
+                <v:line id="Line 16" o:spid="_x0000_s1054" style="position:absolute;visibility:visible;mso-wrap-style:square" from="42748,5711" to="53035,5718" o:connectortype="straight" o:gfxdata="UEsDBBQABgAIAAAAIQDb4fbL7gAAAIUBAAATAAAAW0NvbnRlbnRfVHlwZXNdLnhtbHyQz07DMAyH&#10;70i8Q+QralM4IITa7kDhCAiNB7ASt43WOlEcyvb2pNu4IODoPz9/n1xv9vOkForiPDdwXVagiI23&#10;jocG3rdPxR0oScgWJ8/UwIEENu3lRb09BBKV0ywNjCmFe63FjDSjlD4Q50nv44wpl3HQAc0OB9I3&#10;VXWrjedEnIq03oC27qjHjympx31un0wiTQLq4bS4shrAECZnMGVTvbD9QSnOhDInjzsyuiBXWQP0&#10;r4R18jfgnHvJr4nOknrFmJ5xzhraRtHWf3Kkpfz/yGo5S+H73hkquyhdjr3R8m2lj09svwAAAP//&#10;AwBQSwMEFAAGAAgAAAAhAFr0LFu/AAAAFQEAAAsAAABfcmVscy8ucmVsc2zPwWrDMAwG4Ptg72B0&#10;X5TuUMaI01uh19I+gLGVxCy2jGSy9e1nemrHjpL4P0nD4SetZiPRyNnCruvBUPYcYp4tXC/Htw8w&#10;Wl0ObuVMFm6kcBhfX4Yzra62kC6xqGlKVgtLreUTUf1CyWnHhXKbTCzJ1VbKjMX5LzcTvvf9HuXR&#10;gPHJNKdgQU5hB+ZyK23zHztFL6w81c5zQp6m6P9TMfB3PtPWFCczVQtB9N4U2rp2HOA44NMz4y8A&#10;AAD//wMAUEsDBBQABgAIAAAAIQBOgR18wQAAANsAAAAPAAAAZHJzL2Rvd25yZXYueG1sRI9Bi8Iw&#10;FITvgv8hPGFvmip0ka5RxCLsVeult2fztik2L7WJtvvvN4Kwx2FmvmE2u9G24km9bxwrWC4SEMSV&#10;0w3XCi7Fcb4G4QOyxtYxKfglD7vtdLLBTLuBT/Q8h1pECPsMFZgQukxKXxmy6BeuI47ej+sthij7&#10;Wuoehwi3rVwlyae02HBcMNjRwVB1Oz+sAlmeSlMUad6m13K431dFfj3kSn3Mxv0XiEBj+A+/299a&#10;QbqE15f4A+T2DwAA//8DAFBLAQItABQABgAIAAAAIQDb4fbL7gAAAIUBAAATAAAAAAAAAAAAAAAA&#10;AAAAAABbQ29udGVudF9UeXBlc10ueG1sUEsBAi0AFAAGAAgAAAAhAFr0LFu/AAAAFQEAAAsAAAAA&#10;AAAAAAAAAAAAHwEAAF9yZWxzLy5yZWxzUEsBAi0AFAAGAAgAAAAhAE6BHXzBAAAA2wAAAA8AAAAA&#10;AAAAAAAAAAAABwIAAGRycy9kb3ducmV2LnhtbFBLBQYAAAAAAwADALcAAAD1AgAAAAA=&#10;">
                   <v:stroke startarrow="oval" endarrow="block"/>
                 </v:line>
-                <v:line id="Line 17" o:spid="_x0000_s1055" style="position:absolute;visibility:visible;mso-wrap-style:square" from="42748,10289" to="42755,14859" o:connectortype="straight" o:gfxdata="UEsDBBQABgAIAAAAIQDb4fbL7gAAAIUBAAATAAAAW0NvbnRlbnRfVHlwZXNdLnhtbHyQz07DMAyH&#13;&#10;70i8Q+QralM4IITa7kDhCAiNB7ASt43WOlEcyvb2pNu4IODoPz9/n1xv9vOkForiPDdwXVagiI23&#13;&#10;jocG3rdPxR0oScgWJ8/UwIEENu3lRb09BBKV0ywNjCmFe63FjDSjlD4Q50nv44wpl3HQAc0OB9I3&#13;&#10;VXWrjedEnIq03oC27qjHjympx31un0wiTQLq4bS4shrAECZnMGVTvbD9QSnOhDInjzsyuiBXWQP0&#13;&#10;r4R18jfgnHvJr4nOknrFmJ5xzhraRtHWf3Kkpfz/yGo5S+H73hkquyhdjr3R8m2lj09svwAAAP//&#13;&#10;AwBQSwMEFAAGAAgAAAAhAFr0LFu/AAAAFQEAAAsAAABfcmVscy8ucmVsc2zPwWrDMAwG4Ptg72B0&#13;&#10;X5TuUMaI01uh19I+gLGVxCy2jGSy9e1nemrHjpL4P0nD4SetZiPRyNnCruvBUPYcYp4tXC/Htw8w&#13;&#10;Wl0ObuVMFm6kcBhfX4Yzra62kC6xqGlKVgtLreUTUf1CyWnHhXKbTCzJ1VbKjMX5LzcTvvf9HuXR&#13;&#10;gPHJNKdgQU5hB+ZyK23zHztFL6w81c5zQp6m6P9TMfB3PtPWFCczVQtB9N4U2rp2HOA44NMz4y8A&#13;&#10;AAD//wMAUEsDBBQABgAIAAAAIQBsnDTgxgAAAOAAAAAPAAAAZHJzL2Rvd25yZXYueG1sRI9Ba8JA&#13;&#10;FITvgv9heUJvujGQUqKriEHoVdNLbi/Z12xo9m3Mrib9991CoZeBYZhvmP1xtr140ug7xwq2mwQE&#13;&#10;ceN0x62Cj/KyfgPhA7LG3jEp+CYPx8Nyscdcu4mv9LyFVkQI+xwVmBCGXErfGLLoN24gjtmnGy2G&#13;&#10;aMdW6hGnCLe9TJPkVVrsOC4YHOhsqPm6PawCWV0rU5ZZ0Wd1Nd3vaVnU50Kpl9Vc7KKcdiACzeG/&#13;&#10;8Yd41wqyFH4PxTMgDz8AAAD//wMAUEsBAi0AFAAGAAgAAAAhANvh9svuAAAAhQEAABMAAAAAAAAA&#13;&#10;AAAAAAAAAAAAAFtDb250ZW50X1R5cGVzXS54bWxQSwECLQAUAAYACAAAACEAWvQsW78AAAAVAQAA&#13;&#10;CwAAAAAAAAAAAAAAAAAfAQAAX3JlbHMvLnJlbHNQSwECLQAUAAYACAAAACEAbJw04MYAAADgAAAA&#13;&#10;DwAAAAAAAAAAAAAAAAAHAgAAZHJzL2Rvd25yZXYueG1sUEsFBgAAAAADAAMAtwAAAPoCAAAAAA==&#13;&#10;">
+                <v:line id="Line 17" o:spid="_x0000_s1055" style="position:absolute;visibility:visible;mso-wrap-style:square" from="42748,10289" to="42755,14859" o:connectortype="straight" o:gfxdata="UEsDBBQABgAIAAAAIQDb4fbL7gAAAIUBAAATAAAAW0NvbnRlbnRfVHlwZXNdLnhtbHyQz07DMAyH&#10;70i8Q+QralM4IITa7kDhCAiNB7ASt43WOlEcyvb2pNu4IODoPz9/n1xv9vOkForiPDdwXVagiI23&#10;jocG3rdPxR0oScgWJ8/UwIEENu3lRb09BBKV0ywNjCmFe63FjDSjlD4Q50nv44wpl3HQAc0OB9I3&#10;VXWrjedEnIq03oC27qjHjympx31un0wiTQLq4bS4shrAECZnMGVTvbD9QSnOhDInjzsyuiBXWQP0&#10;r4R18jfgnHvJr4nOknrFmJ5xzhraRtHWf3Kkpfz/yGo5S+H73hkquyhdjr3R8m2lj09svwAAAP//&#10;AwBQSwMEFAAGAAgAAAAhAFr0LFu/AAAAFQEAAAsAAABfcmVscy8ucmVsc2zPwWrDMAwG4Ptg72B0&#10;X5TuUMaI01uh19I+gLGVxCy2jGSy9e1nemrHjpL4P0nD4SetZiPRyNnCruvBUPYcYp4tXC/Htw8w&#10;Wl0ObuVMFm6kcBhfX4Yzra62kC6xqGlKVgtLreUTUf1CyWnHhXKbTCzJ1VbKjMX5LzcTvvf9HuXR&#10;gPHJNKdgQU5hB+ZyK23zHztFL6w81c5zQp6m6P9TMfB3PtPWFCczVQtB9N4U2rp2HOA44NMz4y8A&#10;AAD//wMAUEsDBBQABgAIAAAAIQC+U4MLwgAAANsAAAAPAAAAZHJzL2Rvd25yZXYueG1sRI9Ba8JA&#10;FITvQv/D8gq96cZARKKriKHQq8ZLbi/Z12xo9m3Mbk3677uFgsdhZr5h9sfZ9uJBo+8cK1ivEhDE&#10;jdMdtwpu5ftyC8IHZI29Y1LwQx6Oh5fFHnPtJr7Q4xpaESHsc1RgQhhyKX1jyKJfuYE4ep9utBii&#10;HFupR5wi3PYyTZKNtNhxXDA40NlQ83X9tgpkdalMWWZFn9XVdL+nZVGfC6XeXufTDkSgOTzD/+0P&#10;rSBL4e9L/AHy8AsAAP//AwBQSwECLQAUAAYACAAAACEA2+H2y+4AAACFAQAAEwAAAAAAAAAAAAAA&#10;AAAAAAAAW0NvbnRlbnRfVHlwZXNdLnhtbFBLAQItABQABgAIAAAAIQBa9CxbvwAAABUBAAALAAAA&#10;AAAAAAAAAAAAAB8BAABfcmVscy8ucmVsc1BLAQItABQABgAIAAAAIQC+U4MLwgAAANsAAAAPAAAA&#10;AAAAAAAAAAAAAAcCAABkcnMvZG93bnJldi54bWxQSwUGAAAAAAMAAwC3AAAA9gIAAAAA&#10;">
                   <v:stroke startarrow="oval" endarrow="block"/>
                 </v:line>
-                <v:rect id="Rectangle 18" o:spid="_x0000_s1056" style="position:absolute;left:37033;top:14859;width:10287;height:3430;visibility:visible;mso-wrap-style:square;v-text-anchor:top" o:gfxdata="UEsDBBQABgAIAAAAIQDb4fbL7gAAAIUBAAATAAAAW0NvbnRlbnRfVHlwZXNdLnhtbHyQz07DMAyH&#13;&#10;70i8Q+QralM4IITa7kDhCAiNB7ASt43WOlEcyvb2pNu4IODoPz9/n1xv9vOkForiPDdwXVagiI23&#13;&#10;jocG3rdPxR0oScgWJ8/UwIEENu3lRb09BBKV0ywNjCmFe63FjDSjlD4Q50nv44wpl3HQAc0OB9I3&#13;&#10;VXWrjedEnIq03oC27qjHjympx31un0wiTQLq4bS4shrAECZnMGVTvbD9QSnOhDInjzsyuiBXWQP0&#13;&#10;r4R18jfgnHvJr4nOknrFmJ5xzhraRtHWf3Kkpfz/yGo5S+H73hkquyhdjr3R8m2lj09svwAAAP//&#13;&#10;AwBQSwMEFAAGAAgAAAAhAFr0LFu/AAAAFQEAAAsAAABfcmVscy8ucmVsc2zPwWrDMAwG4Ptg72B0&#13;&#10;X5TuUMaI01uh19I+gLGVxCy2jGSy9e1nemrHjpL4P0nD4SetZiPRyNnCruvBUPYcYp4tXC/Htw8w&#13;&#10;Wl0ObuVMFm6kcBhfX4Yzra62kC6xqGlKVgtLreUTUf1CyWnHhXKbTCzJ1VbKjMX5LzcTvvf9HuXR&#13;&#10;gPHJNKdgQU5hB+ZyK23zHztFL6w81c5zQp6m6P9TMfB3PtPWFCczVQtB9N4U2rp2HOA44NMz4y8A&#13;&#10;AAD//wMAUEsDBBQABgAIAAAAIQAMcvPLxgAAAOAAAAAPAAAAZHJzL2Rvd25yZXYueG1sRI9Bi8Iw&#13;&#10;FITvgv8hPGFvmqooWo0iK4oetV68vW3ett1tXkoTtfrrjSB4GRiG+YaZLxtTiivVrrCsoN+LQBCn&#13;&#10;VhecKTglm+4EhPPIGkvLpOBODpaLdmuOsbY3PtD16DMRIOxiVJB7X8VSujQng65nK+KQ/draoA+2&#13;&#10;zqSu8RbgppSDKBpLgwWHhRwr+s4p/T9ejIKfYnDCxyHZRma6Gfp9k/xdzmulvjrNehZkNQPhqfGf&#13;&#10;xhux0wpGQ3gdCmdALp4AAAD//wMAUEsBAi0AFAAGAAgAAAAhANvh9svuAAAAhQEAABMAAAAAAAAA&#13;&#10;AAAAAAAAAAAAAFtDb250ZW50X1R5cGVzXS54bWxQSwECLQAUAAYACAAAACEAWvQsW78AAAAVAQAA&#13;&#10;CwAAAAAAAAAAAAAAAAAfAQAAX3JlbHMvLnJlbHNQSwECLQAUAAYACAAAACEADHLzy8YAAADgAAAA&#13;&#10;DwAAAAAAAAAAAAAAAAAHAgAAZHJzL2Rvd25yZXYueG1sUEsFBgAAAAADAAMAtwAAAPoCAAAAAA==&#13;&#10;">
+                <v:rect id="Rectangle 18" o:spid="_x0000_s1056" style="position:absolute;left:37033;top:14859;width:10287;height:3430;visibility:visible;mso-wrap-style:square;v-text-anchor:top" o:gfxdata="UEsDBBQABgAIAAAAIQDb4fbL7gAAAIUBAAATAAAAW0NvbnRlbnRfVHlwZXNdLnhtbHyQz07DMAyH&#10;70i8Q+QralM4IITa7kDhCAiNB7ASt43WOlEcyvb2pNu4IODoPz9/n1xv9vOkForiPDdwXVagiI23&#10;jocG3rdPxR0oScgWJ8/UwIEENu3lRb09BBKV0ywNjCmFe63FjDSjlD4Q50nv44wpl3HQAc0OB9I3&#10;VXWrjedEnIq03oC27qjHjympx31un0wiTQLq4bS4shrAECZnMGVTvbD9QSnOhDInjzsyuiBXWQP0&#10;r4R18jfgnHvJr4nOknrFmJ5xzhraRtHWf3Kkpfz/yGo5S+H73hkquyhdjr3R8m2lj09svwAAAP//&#10;AwBQSwMEFAAGAAgAAAAhAFr0LFu/AAAAFQEAAAsAAABfcmVscy8ucmVsc2zPwWrDMAwG4Ptg72B0&#10;X5TuUMaI01uh19I+gLGVxCy2jGSy9e1nemrHjpL4P0nD4SetZiPRyNnCruvBUPYcYp4tXC/Htw8w&#10;Wl0ObuVMFm6kcBhfX4Yzra62kC6xqGlKVgtLreUTUf1CyWnHhXKbTCzJ1VbKjMX5LzcTvvf9HuXR&#10;gPHJNKdgQU5hB+ZyK23zHztFL6w81c5zQp6m6P9TMfB3PtPWFCczVQtB9N4U2rp2HOA44NMz4y8A&#10;AAD//wMAUEsDBBQABgAIAAAAIQD8F2opwgAAANsAAAAPAAAAZHJzL2Rvd25yZXYueG1sRI9Bi8Iw&#10;FITvgv8hPMGbpiorazWKKMruUevF27N5ttXmpTRRq7/eLAh7HGbmG2a2aEwp7lS7wrKCQT8CQZxa&#10;XXCm4JBset8gnEfWWFomBU9ysJi3WzOMtX3wju57n4kAYRejgtz7KpbSpTkZdH1bEQfvbGuDPsg6&#10;k7rGR4CbUg6jaCwNFhwWcqxolVN63d+MglMxPOBrl2wjM9mM/G+TXG7HtVLdTrOcgvDU+P/wp/2j&#10;FXyN4O9L+AFy/gYAAP//AwBQSwECLQAUAAYACAAAACEA2+H2y+4AAACFAQAAEwAAAAAAAAAAAAAA&#10;AAAAAAAAW0NvbnRlbnRfVHlwZXNdLnhtbFBLAQItABQABgAIAAAAIQBa9CxbvwAAABUBAAALAAAA&#10;AAAAAAAAAAAAAB8BAABfcmVscy8ucmVsc1BLAQItABQABgAIAAAAIQD8F2opwgAAANsAAAAPAAAA&#10;AAAAAAAAAAAAAAcCAABkcnMvZG93bnJldi54bWxQSwUGAAAAAAMAAwC3AAAA9gIAAAAA&#10;">
                   <v:textbox>
                     <w:txbxContent>
                       <w:p>
@@ -5833,10 +5771,10 @@
                     </w:txbxContent>
                   </v:textbox>
                 </v:rect>
-                <v:line id="Line 19" o:spid="_x0000_s1057" style="position:absolute;visibility:visible;mso-wrap-style:square" from="42748,9141" to="51892,9148" o:connectortype="straight" o:gfxdata="UEsDBBQABgAIAAAAIQDb4fbL7gAAAIUBAAATAAAAW0NvbnRlbnRfVHlwZXNdLnhtbHyQz07DMAyH&#13;&#10;70i8Q+QralM4IITa7kDhCAiNB7ASt43WOlEcyvb2pNu4IODoPz9/n1xv9vOkForiPDdwXVagiI23&#13;&#10;jocG3rdPxR0oScgWJ8/UwIEENu3lRb09BBKV0ywNjCmFe63FjDSjlD4Q50nv44wpl3HQAc0OB9I3&#13;&#10;VXWrjedEnIq03oC27qjHjympx31un0wiTQLq4bS4shrAECZnMGVTvbD9QSnOhDInjzsyuiBXWQP0&#13;&#10;r4R18jfgnHvJr4nOknrFmJ5xzhraRtHWf3Kkpfz/yGo5S+H73hkquyhdjr3R8m2lj09svwAAAP//&#13;&#10;AwBQSwMEFAAGAAgAAAAhAFr0LFu/AAAAFQEAAAsAAABfcmVscy8ucmVsc2zPwWrDMAwG4Ptg72B0&#13;&#10;X5TuUMaI01uh19I+gLGVxCy2jGSy9e1nemrHjpL4P0nD4SetZiPRyNnCruvBUPYcYp4tXC/Htw8w&#13;&#10;Wl0ObuVMFm6kcBhfX4Yzra62kC6xqGlKVgtLreUTUf1CyWnHhXKbTCzJ1VbKjMX5LzcTvvf9HuXR&#13;&#10;gPHJNKdgQU5hB+ZyK23zHztFL6w81c5zQp6m6P9TMfB3PtPWFCczVQtB9N4U2rp2HOA44NMz4y8A&#13;&#10;AAD//wMAUEsDBBQABgAIAAAAIQCMOQkPxgAAAOAAAAAPAAAAZHJzL2Rvd25yZXYueG1sRI/BasMw&#13;&#10;EETvhf6D2EJvjZwQl+BYDiGmkGviXnzbWFvL1Fo5lhq7fx8FCr0MDMO8YfLdbHtxo9F3jhUsFwkI&#13;&#10;4sbpjlsFn9XH2waED8gae8ek4Jc87Irnpxwz7SY+0e0cWhEh7DNUYEIYMil9Y8iiX7iBOGZfbrQY&#13;&#10;oh1bqUecItz2cpUk79Jix3HB4EAHQ833+ccqkPWpNlWVln16qafrdVWVl0Op1OvLXG6j7LcgAs3h&#13;&#10;v/GHOGoF6Roeh+IZkMUdAAD//wMAUEsBAi0AFAAGAAgAAAAhANvh9svuAAAAhQEAABMAAAAAAAAA&#13;&#10;AAAAAAAAAAAAAFtDb250ZW50X1R5cGVzXS54bWxQSwECLQAUAAYACAAAACEAWvQsW78AAAAVAQAA&#13;&#10;CwAAAAAAAAAAAAAAAAAfAQAAX3JlbHMvLnJlbHNQSwECLQAUAAYACAAAACEAjDkJD8YAAADgAAAA&#13;&#10;DwAAAAAAAAAAAAAAAAAHAgAAZHJzL2Rvd25yZXYueG1sUEsFBgAAAAADAAMAtwAAAPoCAAAAAA==&#13;&#10;">
+                <v:line id="Line 19" o:spid="_x0000_s1057" style="position:absolute;visibility:visible;mso-wrap-style:square" from="42748,9141" to="51892,9148" o:connectortype="straight" o:gfxdata="UEsDBBQABgAIAAAAIQDb4fbL7gAAAIUBAAATAAAAW0NvbnRlbnRfVHlwZXNdLnhtbHyQz07DMAyH&#10;70i8Q+QralM4IITa7kDhCAiNB7ASt43WOlEcyvb2pNu4IODoPz9/n1xv9vOkForiPDdwXVagiI23&#10;jocG3rdPxR0oScgWJ8/UwIEENu3lRb09BBKV0ywNjCmFe63FjDSjlD4Q50nv44wpl3HQAc0OB9I3&#10;VXWrjedEnIq03oC27qjHjympx31un0wiTQLq4bS4shrAECZnMGVTvbD9QSnOhDInjzsyuiBXWQP0&#10;r4R18jfgnHvJr4nOknrFmJ5xzhraRtHWf3Kkpfz/yGo5S+H73hkquyhdjr3R8m2lj09svwAAAP//&#10;AwBQSwMEFAAGAAgAAAAhAFr0LFu/AAAAFQEAAAsAAABfcmVscy8ucmVsc2zPwWrDMAwG4Ptg72B0&#10;X5TuUMaI01uh19I+gLGVxCy2jGSy9e1nemrHjpL4P0nD4SetZiPRyNnCruvBUPYcYp4tXC/Htw8w&#10;Wl0ObuVMFm6kcBhfX4Yzra62kC6xqGlKVgtLreUTUf1CyWnHhXKbTCzJ1VbKjMX5LzcTvvf9HuXR&#10;gPHJNKdgQU5hB+ZyK23zHztFL6w81c5zQp6m6P9TMfB3PtPWFCczVQtB9N4U2rp2HOA44NMz4y8A&#10;AAD//wMAUEsDBBQABgAIAAAAIQBe9r7kwgAAANsAAAAPAAAAZHJzL2Rvd25yZXYueG1sRI9Ba8JA&#10;FITvBf/D8gRvdVMxUlJXKQbBq8ZLbs/sazY0+zZmVxP/vSsUehxm5htmvR1tK+7U+8axgo95AoK4&#10;crrhWsG52L9/gvABWWPrmBQ8yMN2M3lbY6bdwEe6n0ItIoR9hgpMCF0mpa8MWfRz1xFH78f1FkOU&#10;fS11j0OE21YukmQlLTYcFwx2tDNU/Z5uVoEsj6UpijRv00s5XK+LIr/scqVm0/H7C0SgMfyH/9oH&#10;rSBdwutL/AFy8wQAAP//AwBQSwECLQAUAAYACAAAACEA2+H2y+4AAACFAQAAEwAAAAAAAAAAAAAA&#10;AAAAAAAAW0NvbnRlbnRfVHlwZXNdLnhtbFBLAQItABQABgAIAAAAIQBa9CxbvwAAABUBAAALAAAA&#10;AAAAAAAAAAAAAB8BAABfcmVscy8ucmVsc1BLAQItABQABgAIAAAAIQBe9r7kwgAAANsAAAAPAAAA&#10;AAAAAAAAAAAAAAcCAABkcnMvZG93bnJldi54bWxQSwUGAAAAAAMAAwC3AAAA9gIAAAAA&#10;">
                   <v:stroke startarrow="oval" endarrow="block"/>
                 </v:line>
-                <v:rect id="Rectangle 20" o:spid="_x0000_s1058" style="position:absolute;left:457;top:5718;width:12573;height:2267;visibility:visible;mso-wrap-style:square;v-text-anchor:top" o:gfxdata="UEsDBBQABgAIAAAAIQDb4fbL7gAAAIUBAAATAAAAW0NvbnRlbnRfVHlwZXNdLnhtbHyQz07DMAyH&#13;&#10;70i8Q+QralM4IITa7kDhCAiNB7ASt43WOlEcyvb2pNu4IODoPz9/n1xv9vOkForiPDdwXVagiI23&#13;&#10;jocG3rdPxR0oScgWJ8/UwIEENu3lRb09BBKV0ywNjCmFe63FjDSjlD4Q50nv44wpl3HQAc0OB9I3&#13;&#10;VXWrjedEnIq03oC27qjHjympx31un0wiTQLq4bS4shrAECZnMGVTvbD9QSnOhDInjzsyuiBXWQP0&#13;&#10;r4R18jfgnHvJr4nOknrFmJ5xzhraRtHWf3Kkpfz/yGo5S+H73hkquyhdjr3R8m2lj09svwAAAP//&#13;&#10;AwBQSwMEFAAGAAgAAAAhAFr0LFu/AAAAFQEAAAsAAABfcmVscy8ucmVsc2zPwWrDMAwG4Ptg72B0&#13;&#10;X5TuUMaI01uh19I+gLGVxCy2jGSy9e1nemrHjpL4P0nD4SetZiPRyNnCruvBUPYcYp4tXC/Htw8w&#13;&#10;Wl0ObuVMFm6kcBhfX4Yzra62kC6xqGlKVgtLreUTUf1CyWnHhXKbTCzJ1VbKjMX5LzcTvvf9HuXR&#13;&#10;gPHJNKdgQU5hB+ZyK23zHztFL6w81c5zQp6m6P9TMfB3PtPWFCczVQtB9N4U2rp2HOA44NMz4y8A&#13;&#10;AAD//wMAUEsDBBQABgAIAAAAIQBSnMO1yQAAAOAAAAAPAAAAZHJzL2Rvd25yZXYueG1sRI9Ba8JA&#13;&#10;FITvQv/D8gpeSt0oKDZmI0XRKoilaUs9PrLPJDT7NmRXjf++KxS8DAzDfMMk887U4kytqywrGA4i&#13;&#10;EMS51RUXCr4+V89TEM4ja6wtk4IrOZinD70EY20v/EHnzBciQNjFqKD0vomldHlJBt3ANsQhO9rW&#13;&#10;oA+2LaRu8RLgppajKJpIgxWHhRIbWpSU/2Yno+D9++3FbHG7/DHVgWi9y/z+aaFU/7FbzoK8zkB4&#13;&#10;6vy98Y/YaAXjMdwOhTMg0z8AAAD//wMAUEsBAi0AFAAGAAgAAAAhANvh9svuAAAAhQEAABMAAAAA&#13;&#10;AAAAAAAAAAAAAAAAAFtDb250ZW50X1R5cGVzXS54bWxQSwECLQAUAAYACAAAACEAWvQsW78AAAAV&#13;&#10;AQAACwAAAAAAAAAAAAAAAAAfAQAAX3JlbHMvLnJlbHNQSwECLQAUAAYACAAAACEAUpzDtckAAADg&#13;&#10;AAAADwAAAAAAAAAAAAAAAAAHAgAAZHJzL2Rvd25yZXYueG1sUEsFBgAAAAADAAMAtwAAAP0CAAAA&#13;&#10;AA==&#13;&#10;" fillcolor="#cff">
+                <v:rect id="Rectangle 20" o:spid="_x0000_s1058" style="position:absolute;left:457;top:5718;width:12573;height:2267;visibility:visible;mso-wrap-style:square;v-text-anchor:top" o:gfxdata="UEsDBBQABgAIAAAAIQDb4fbL7gAAAIUBAAATAAAAW0NvbnRlbnRfVHlwZXNdLnhtbHyQz07DMAyH&#10;70i8Q+QralM4IITa7kDhCAiNB7ASt43WOlEcyvb2pNu4IODoPz9/n1xv9vOkForiPDdwXVagiI23&#10;jocG3rdPxR0oScgWJ8/UwIEENu3lRb09BBKV0ywNjCmFe63FjDSjlD4Q50nv44wpl3HQAc0OB9I3&#10;VXWrjedEnIq03oC27qjHjympx31un0wiTQLq4bS4shrAECZnMGVTvbD9QSnOhDInjzsyuiBXWQP0&#10;r4R18jfgnHvJr4nOknrFmJ5xzhraRtHWf3Kkpfz/yGo5S+H73hkquyhdjr3R8m2lj09svwAAAP//&#10;AwBQSwMEFAAGAAgAAAAhAFr0LFu/AAAAFQEAAAsAAABfcmVscy8ucmVsc2zPwWrDMAwG4Ptg72B0&#10;X5TuUMaI01uh19I+gLGVxCy2jGSy9e1nemrHjpL4P0nD4SetZiPRyNnCruvBUPYcYp4tXC/Htw8w&#10;Wl0ObuVMFm6kcBhfX4Yzra62kC6xqGlKVgtLreUTUf1CyWnHhXKbTCzJ1VbKjMX5LzcTvvf9HuXR&#10;gPHJNKdgQU5hB+ZyK23zHztFL6w81c5zQp6m6P9TMfB3PtPWFCczVQtB9N4U2rp2HOA44NMz4y8A&#10;AAD//wMAUEsDBBQABgAIAAAAIQC36xFsxAAAANsAAAAPAAAAZHJzL2Rvd25yZXYueG1sRI9Ba8JA&#10;FITvgv9heUIvRTctKBpdRRTbCqIYFT0+ss8kNPs2ZLea/vuuUPA4zMw3zGTWmFLcqHaFZQVvvQgE&#10;cWp1wZmC42HVHYJwHlljaZkU/JKD2bTdmmCs7Z33dEt8JgKEXYwKcu+rWEqX5mTQ9WxFHLyrrQ36&#10;IOtM6hrvAW5K+R5FA2mw4LCQY0WLnNLv5Mco2J0+R2aN6+XZFBeij03it68LpV46zXwMwlPjn+H/&#10;9pdW0O/D40v4AXL6BwAA//8DAFBLAQItABQABgAIAAAAIQDb4fbL7gAAAIUBAAATAAAAAAAAAAAA&#10;AAAAAAAAAABbQ29udGVudF9UeXBlc10ueG1sUEsBAi0AFAAGAAgAAAAhAFr0LFu/AAAAFQEAAAsA&#10;AAAAAAAAAAAAAAAAHwEAAF9yZWxzLy5yZWxzUEsBAi0AFAAGAAgAAAAhALfrEWzEAAAA2wAAAA8A&#10;AAAAAAAAAAAAAAAABwIAAGRycy9kb3ducmV2LnhtbFBLBQYAAAAAAwADALcAAAD4AgAAAAA=&#10;" fillcolor="#cff">
                   <v:textbox>
                     <w:txbxContent>
                       <w:p>
@@ -5855,7 +5793,7 @@
                     </w:txbxContent>
                   </v:textbox>
                 </v:rect>
-                <v:rect id="Rectangle 21" o:spid="_x0000_s1059" style="position:absolute;left:457;top:7992;width:12573;height:2267;visibility:visible;mso-wrap-style:square;v-text-anchor:top" o:gfxdata="UEsDBBQABgAIAAAAIQDb4fbL7gAAAIUBAAATAAAAW0NvbnRlbnRfVHlwZXNdLnhtbHyQz07DMAyH&#13;&#10;70i8Q+QralM4IITa7kDhCAiNB7ASt43WOlEcyvb2pNu4IODoPz9/n1xv9vOkForiPDdwXVagiI23&#13;&#10;jocG3rdPxR0oScgWJ8/UwIEENu3lRb09BBKV0ywNjCmFe63FjDSjlD4Q50nv44wpl3HQAc0OB9I3&#13;&#10;VXWrjedEnIq03oC27qjHjympx31un0wiTQLq4bS4shrAECZnMGVTvbD9QSnOhDInjzsyuiBXWQP0&#13;&#10;r4R18jfgnHvJr4nOknrFmJ5xzhraRtHWf3Kkpfz/yGo5S+H73hkquyhdjr3R8m2lj09svwAAAP//&#13;&#10;AwBQSwMEFAAGAAgAAAAhAFr0LFu/AAAAFQEAAAsAAABfcmVscy8ucmVsc2zPwWrDMAwG4Ptg72B0&#13;&#10;X5TuUMaI01uh19I+gLGVxCy2jGSy9e1nemrHjpL4P0nD4SetZiPRyNnCruvBUPYcYp4tXC/Htw8w&#13;&#10;Wl0ObuVMFm6kcBhfX4Yzra62kC6xqGlKVgtLreUTUf1CyWnHhXKbTCzJ1VbKjMX5LzcTvvf9HuXR&#13;&#10;gPHJNKdgQU5hB+ZyK23zHztFL6w81c5zQp6m6P9TMfB3PtPWFCczVQtB9N4U2rp2HOA44NMz4y8A&#13;&#10;AAD//wMAUEsDBBQABgAIAAAAIQCiTl3CyAAAAOAAAAAPAAAAZHJzL2Rvd25yZXYueG1sRI9Ba8JA&#13;&#10;FITvBf/D8gQvohuFikZXEcW2gliaVvT4yD6TYPZtyG41/vuuIPQyMAzzDTNbNKYUV6pdYVnBoB+B&#13;&#10;IE6tLjhT8PO96Y1BOI+ssbRMCu7kYDFvvcww1vbGX3RNfCYChF2MCnLvq1hKl+Zk0PVtRRyys60N&#13;&#10;+mDrTOoabwFuSjmMopE0WHBYyLGiVU7pJfk1Cj4P7xOzxe36aIoT0dsu8fvuSqlOu1lPgyynIDw1&#13;&#10;/r/xRHxoBa8jeBwKZ0DO/wAAAP//AwBQSwECLQAUAAYACAAAACEA2+H2y+4AAACFAQAAEwAAAAAA&#13;&#10;AAAAAAAAAAAAAAAAW0NvbnRlbnRfVHlwZXNdLnhtbFBLAQItABQABgAIAAAAIQBa9CxbvwAAABUB&#13;&#10;AAALAAAAAAAAAAAAAAAAAB8BAABfcmVscy8ucmVsc1BLAQItABQABgAIAAAAIQCiTl3CyAAAAOAA&#13;&#10;AAAPAAAAAAAAAAAAAAAAAAcCAABkcnMvZG93bnJldi54bWxQSwUGAAAAAAMAAwC3AAAA/AIAAAAA&#13;&#10;" fillcolor="#cff">
+                <v:rect id="Rectangle 21" o:spid="_x0000_s1059" style="position:absolute;left:457;top:7992;width:12573;height:2267;visibility:visible;mso-wrap-style:square;v-text-anchor:top" o:gfxdata="UEsDBBQABgAIAAAAIQDb4fbL7gAAAIUBAAATAAAAW0NvbnRlbnRfVHlwZXNdLnhtbHyQz07DMAyH&#10;70i8Q+QralM4IITa7kDhCAiNB7ASt43WOlEcyvb2pNu4IODoPz9/n1xv9vOkForiPDdwXVagiI23&#10;jocG3rdPxR0oScgWJ8/UwIEENu3lRb09BBKV0ywNjCmFe63FjDSjlD4Q50nv44wpl3HQAc0OB9I3&#10;VXWrjedEnIq03oC27qjHjympx31un0wiTQLq4bS4shrAECZnMGVTvbD9QSnOhDInjzsyuiBXWQP0&#10;r4R18jfgnHvJr4nOknrFmJ5xzhraRtHWf3Kkpfz/yGo5S+H73hkquyhdjr3R8m2lj09svwAAAP//&#10;AwBQSwMEFAAGAAgAAAAhAFr0LFu/AAAAFQEAAAsAAABfcmVscy8ucmVsc2zPwWrDMAwG4Ptg72B0&#10;X5TuUMaI01uh19I+gLGVxCy2jGSy9e1nemrHjpL4P0nD4SetZiPRyNnCruvBUPYcYp4tXC/Htw8w&#10;Wl0ObuVMFm6kcBhfX4Yzra62kC6xqGlKVgtLreUTUf1CyWnHhXKbTCzJ1VbKjMX5LzcTvvf9HuXR&#10;gPHJNKdgQU5hB+ZyK23zHztFL6w81c5zQp6m6P9TMfB3PtPWFCczVQtB9N4U2rp2HOA44NMz4y8A&#10;AAD//wMAUEsDBBQABgAIAAAAIQBHOY8bxQAAANsAAAAPAAAAZHJzL2Rvd25yZXYueG1sRI9Ba8JA&#10;FITvBf/D8oReim4sVGp0E8TSWkEqRkWPj+wzCWbfhuxW03/vFgo9DjPzDTNLO1OLK7WusqxgNIxA&#10;EOdWV1wo2O/eB68gnEfWWFsmBT/kIE16DzOMtb3xlq6ZL0SAsItRQel9E0vp8pIMuqFtiIN3tq1B&#10;H2RbSN3iLcBNLZ+jaCwNVhwWSmxoUVJ+yb6Ngs1hOTErXL0dTXUi+lhn/utpodRjv5tPQXjq/H/4&#10;r/2pFbyM4fdL+AEyuQMAAP//AwBQSwECLQAUAAYACAAAACEA2+H2y+4AAACFAQAAEwAAAAAAAAAA&#10;AAAAAAAAAAAAW0NvbnRlbnRfVHlwZXNdLnhtbFBLAQItABQABgAIAAAAIQBa9CxbvwAAABUBAAAL&#10;AAAAAAAAAAAAAAAAAB8BAABfcmVscy8ucmVsc1BLAQItABQABgAIAAAAIQBHOY8bxQAAANsAAAAP&#10;AAAAAAAAAAAAAAAAAAcCAABkcnMvZG93bnJldi54bWxQSwUGAAAAAAMAAwC3AAAA+QIAAAAA&#10;" fillcolor="#cff">
                   <v:textbox>
                     <w:txbxContent>
                       <w:p>
@@ -5868,7 +5806,7 @@
                     </w:txbxContent>
                   </v:textbox>
                 </v:rect>
-                <v:rect id="Rectangle 22" o:spid="_x0000_s1060" style="position:absolute;left:51892;top:8000;width:8001;height:5711;visibility:visible;mso-wrap-style:square;v-text-anchor:top" o:gfxdata="UEsDBBQABgAIAAAAIQDb4fbL7gAAAIUBAAATAAAAW0NvbnRlbnRfVHlwZXNdLnhtbHyQz07DMAyH&#13;&#10;70i8Q+QralM4IITa7kDhCAiNB7ASt43WOlEcyvb2pNu4IODoPz9/n1xv9vOkForiPDdwXVagiI23&#13;&#10;jocG3rdPxR0oScgWJ8/UwIEENu3lRb09BBKV0ywNjCmFe63FjDSjlD4Q50nv44wpl3HQAc0OB9I3&#13;&#10;VXWrjedEnIq03oC27qjHjympx31un0wiTQLq4bS4shrAECZnMGVTvbD9QSnOhDInjzsyuiBXWQP0&#13;&#10;r4R18jfgnHvJr4nOknrFmJ5xzhraRtHWf3Kkpfz/yGo5S+H73hkquyhdjr3R8m2lj09svwAAAP//&#13;&#10;AwBQSwMEFAAGAAgAAAAhAFr0LFu/AAAAFQEAAAsAAABfcmVscy8ucmVsc2zPwWrDMAwG4Ptg72B0&#13;&#10;X5TuUMaI01uh19I+gLGVxCy2jGSy9e1nemrHjpL4P0nD4SetZiPRyNnCruvBUPYcYp4tXC/Htw8w&#13;&#10;Wl0ObuVMFm6kcBhfX4Yzra62kC6xqGlKVgtLreUTUf1CyWnHhXKbTCzJ1VbKjMX5LzcTvvf9HuXR&#13;&#10;gPHJNKdgQU5hB+ZyK23zHztFL6w81c5zQp6m6P9TMfB3PtPWFCczVQtB9N4U2rp2HOA44NMz4y8A&#13;&#10;AAD//wMAUEsDBBQABgAIAAAAIQBzSfXIxwAAAOAAAAAPAAAAZHJzL2Rvd25yZXYueG1sRI9Bi8Iw&#13;&#10;FITvgv8hPGFvmqqsu1ajiOKiR60Xb8/m2Xa3eSlN1K6/3giCl4FhmG+Y6bwxpbhS7QrLCvq9CARx&#13;&#10;anXBmYJDsu5+g3AeWWNpmRT8k4P5rN2aYqztjXd03ftMBAi7GBXk3lexlC7NyaDr2Yo4ZGdbG/TB&#13;&#10;1pnUNd4C3JRyEEUjabDgsJBjRcuc0r/9xSg4FYMD3nfJT2TG66HfNsnv5bhS6qPTrCZBFhMQnhr/&#13;&#10;brwQG63g8wueh8IZkLMHAAAA//8DAFBLAQItABQABgAIAAAAIQDb4fbL7gAAAIUBAAATAAAAAAAA&#13;&#10;AAAAAAAAAAAAAABbQ29udGVudF9UeXBlc10ueG1sUEsBAi0AFAAGAAgAAAAhAFr0LFu/AAAAFQEA&#13;&#10;AAsAAAAAAAAAAAAAAAAAHwEAAF9yZWxzLy5yZWxzUEsBAi0AFAAGAAgAAAAhAHNJ9cjHAAAA4AAA&#13;&#10;AA8AAAAAAAAAAAAAAAAABwIAAGRycy9kb3ducmV2LnhtbFBLBQYAAAAAAwADALcAAAD7AgAAAAA=&#13;&#10;"/>
+                <v:rect id="Rectangle 22" o:spid="_x0000_s1060" style="position:absolute;left:51892;top:8000;width:8001;height:5711;visibility:visible;mso-wrap-style:square;v-text-anchor:top" o:gfxdata="UEsDBBQABgAIAAAAIQDb4fbL7gAAAIUBAAATAAAAW0NvbnRlbnRfVHlwZXNdLnhtbHyQz07DMAyH&#10;70i8Q+QralM4IITa7kDhCAiNB7ASt43WOlEcyvb2pNu4IODoPz9/n1xv9vOkForiPDdwXVagiI23&#10;jocG3rdPxR0oScgWJ8/UwIEENu3lRb09BBKV0ywNjCmFe63FjDSjlD4Q50nv44wpl3HQAc0OB9I3&#10;VXWrjedEnIq03oC27qjHjympx31un0wiTQLq4bS4shrAECZnMGVTvbD9QSnOhDInjzsyuiBXWQP0&#10;r4R18jfgnHvJr4nOknrFmJ5xzhraRtHWf3Kkpfz/yGo5S+H73hkquyhdjr3R8m2lj09svwAAAP//&#10;AwBQSwMEFAAGAAgAAAAhAFr0LFu/AAAAFQEAAAsAAABfcmVscy8ucmVsc2zPwWrDMAwG4Ptg72B0&#10;X5TuUMaI01uh19I+gLGVxCy2jGSy9e1nemrHjpL4P0nD4SetZiPRyNnCruvBUPYcYp4tXC/Htw8w&#10;Wl0ObuVMFm6kcBhfX4Yzra62kC6xqGlKVgtLreUTUf1CyWnHhXKbTCzJ1VbKjMX5LzcTvvf9HuXR&#10;gPHJNKdgQU5hB+ZyK23zHztFL6w81c5zQp6m6P9TMfB3PtPWFCczVQtB9N4U2rp2HOA44NMz4y8A&#10;AAD//wMAUEsDBBQABgAIAAAAIQCDLGwqxQAAANsAAAAPAAAAZHJzL2Rvd25yZXYueG1sRI9Ba8JA&#10;FITvBf/D8oTe6kalto1uRJSUetR46e2ZfSbR7NuQ3Zi0v75bKPQ4zMw3zGo9mFrcqXWVZQXTSQSC&#10;OLe64kLBKUufXkE4j6yxtkwKvsjBOhk9rDDWtucD3Y++EAHCLkYFpfdNLKXLSzLoJrYhDt7FtgZ9&#10;kG0hdYt9gJtazqJoIQ1WHBZKbGhbUn47dkbBuZqd8PuQvUfmLZ37/ZBdu8+dUo/jYbME4Wnw/+G/&#10;9odW8PwCv1/CD5DJDwAAAP//AwBQSwECLQAUAAYACAAAACEA2+H2y+4AAACFAQAAEwAAAAAAAAAA&#10;AAAAAAAAAAAAW0NvbnRlbnRfVHlwZXNdLnhtbFBLAQItABQABgAIAAAAIQBa9CxbvwAAABUBAAAL&#10;AAAAAAAAAAAAAAAAAB8BAABfcmVscy8ucmVsc1BLAQItABQABgAIAAAAIQCDLGwqxQAAANsAAAAP&#10;AAAAAAAAAAAAAAAAAAcCAABkcnMvZG93bnJldi54bWxQSwUGAAAAAAMAAwC3AAAA+QIAAAAA&#10;"/>
                 <w10:anchorlock/>
               </v:group>
             </w:pict>
@@ -6127,15 +6065,7 @@
         <w:t>Ca</w:t>
       </w:r>
       <w:r>
-        <w:t xml:space="preserve">n access variables of </w:t>
-      </w:r>
-      <w:proofErr w:type="spellStart"/>
-      <w:r>
-        <w:t>containg</w:t>
-      </w:r>
-      <w:proofErr w:type="spellEnd"/>
-      <w:r>
-        <w:t xml:space="preserve"> method more efficiently</w:t>
+        <w:t>n access variables of containg method more efficiently</w:t>
       </w:r>
     </w:p>
     <w:p/>
@@ -9720,15 +9650,7 @@
     </w:p>
     <w:p>
       <w:r>
-        <w:t xml:space="preserve">Now we </w:t>
-      </w:r>
-      <w:proofErr w:type="spellStart"/>
-      <w:r>
-        <w:t>asign</w:t>
-      </w:r>
-      <w:proofErr w:type="spellEnd"/>
-      <w:r>
-        <w:t xml:space="preserve"> our value type of a variable of type Object. This implicit conversion causes a boxing operation to take place. Space is allocated on the heap and the value types bits are copied onto the heap location.</w:t>
+        <w:t>Now we asign our value type of a variable of type Object. This implicit conversion causes a boxing operation to take place. Space is allocated on the heap and the value types bits are copied onto the heap location.</w:t>
       </w:r>
     </w:p>
     <w:p>
@@ -9862,6 +9784,7 @@
         </w:rPr>
       </w:pPr>
       <w:r>
+        <w:lastRenderedPageBreak/>
         <w:drawing>
           <wp:inline distT="0" distB="0" distL="0" distR="0" wp14:anchorId="35EA3ED9" wp14:editId="24336A6D">
             <wp:extent cx="4247824" cy="995363"/>
@@ -10085,29 +10008,13 @@
         <w:t xml:space="preserve">a type pointer and a sync block. Unboxing involves copying the </w:t>
       </w:r>
       <w:r>
-        <w:t xml:space="preserve">instance data from the </w:t>
-      </w:r>
-      <w:proofErr w:type="spellStart"/>
-      <w:r>
-        <w:t>refeence</w:t>
-      </w:r>
-      <w:proofErr w:type="spellEnd"/>
-      <w:r>
-        <w:t xml:space="preserve"> object on the heap into a variable stored on the stack.</w:t>
+        <w:t>instance data from the refeence object on the heap into a variable stored on the stack.</w:t>
       </w:r>
       <w:r>
         <w:t xml:space="preserve"> </w:t>
       </w:r>
       <w:r>
-        <w:t xml:space="preserve">Both operations incur a </w:t>
-      </w:r>
-      <w:proofErr w:type="spellStart"/>
-      <w:r>
-        <w:t>performane</w:t>
-      </w:r>
-      <w:proofErr w:type="spellEnd"/>
-      <w:r>
-        <w:t xml:space="preserve"> overhead. </w:t>
+        <w:t xml:space="preserve">Both operations incur a performane overhead. </w:t>
       </w:r>
       <w:r>
         <w:t xml:space="preserve">When unboxing we must use the exact type that was boxed. </w:t>
@@ -10967,13 +10874,8 @@
       <w:r>
         <w:t xml:space="preserve">Because operators are statically resolved </w:t>
       </w:r>
-      <w:proofErr w:type="spellStart"/>
-      <w:r>
-        <w:t>asigning</w:t>
-      </w:r>
-      <w:proofErr w:type="spellEnd"/>
-      <w:r>
-        <w:t xml:space="preserve"> a value of a more specific type to a variable of type </w:t>
+      <w:r>
+        <w:t xml:space="preserve">asigning a value of a more specific type to a variable of type </w:t>
       </w:r>
       <w:r>
         <w:t>Object</w:t>
@@ -11884,15 +11786,7 @@
     <w:p/>
     <w:p>
       <w:r>
-        <w:t xml:space="preserve">This default implementation is however </w:t>
-      </w:r>
-      <w:proofErr w:type="spellStart"/>
-      <w:r>
-        <w:t>ineffient</w:t>
-      </w:r>
-      <w:proofErr w:type="spellEnd"/>
-      <w:r>
-        <w:t xml:space="preserve"> in two ways; It uses reflection for the field by field comparison and it uses boxing which is several times more expensive than the actual comparisonThe first of these problems can be overcome  by providing our own value type implementation of the Equals method that does not use reflection</w:t>
+        <w:t>This default implementation is however ineffient in two ways; It uses reflection for the field by field comparison and it uses boxing which is several times more expensive than the actual comparisonThe first of these problems can be overcome  by providing our own value type implementation of the Equals method that does not use reflection</w:t>
       </w:r>
     </w:p>
     <w:p>
@@ -12289,21 +12183,8 @@
     <w:p/>
     <w:p>
       <w:r>
-        <w:t xml:space="preserve">If we want to </w:t>
-      </w:r>
-      <w:proofErr w:type="spellStart"/>
-      <w:r>
-        <w:t>eliminater</w:t>
-      </w:r>
-      <w:proofErr w:type="spellEnd"/>
-      <w:r>
-        <w:t xml:space="preserve"> boxing we can implement the interface </w:t>
-      </w:r>
-      <w:proofErr w:type="spellStart"/>
-      <w:r>
-        <w:t>IEquatable</w:t>
-      </w:r>
-      <w:proofErr w:type="spellEnd"/>
+        <w:t>If we want to eliminater boxing we can implement the interface IEquatable</w:t>
+      </w:r>
     </w:p>
     <w:p>
       <w:pPr>
@@ -12506,6 +12387,7 @@
         <w:pStyle w:val="Heading3"/>
       </w:pPr>
       <w:r>
+        <w:lastRenderedPageBreak/>
         <w:t>Object.Equals Static method</w:t>
       </w:r>
     </w:p>
@@ -12715,7 +12597,6 @@
           <w:rFonts w:eastAsiaTheme="minorHAnsi"/>
           <w:lang w:eastAsia="en-US"/>
         </w:rPr>
-        <w:lastRenderedPageBreak/>
         <w:t>IDictionary&lt;Point,</w:t>
       </w:r>
       <w:r>
@@ -15292,15 +15173,7 @@
         <w:pStyle w:val="ListBullet"/>
       </w:pPr>
       <w:r>
-        <w:t xml:space="preserve">Implement </w:t>
-      </w:r>
-      <w:proofErr w:type="spellStart"/>
-      <w:r>
-        <w:t>IEquatable</w:t>
-      </w:r>
-      <w:proofErr w:type="spellEnd"/>
-      <w:r>
-        <w:t>&lt;T&gt; to define a type safe interface</w:t>
+        <w:t>Implement IEquatable&lt;T&gt; to define a type safe interface</w:t>
       </w:r>
     </w:p>
     <w:p>
@@ -15567,13 +15440,8 @@
     </w:p>
     <w:p>
       <w:r>
-        <w:t xml:space="preserve">As with equality we can plug in our own </w:t>
-      </w:r>
-      <w:proofErr w:type="spellStart"/>
-      <w:r>
-        <w:t>algoritms</w:t>
-      </w:r>
-      <w:proofErr w:type="spellEnd"/>
+        <w:t>As with equality we can plug in our own algoritms</w:t>
+      </w:r>
     </w:p>
     <w:p>
       <w:pPr>
@@ -16453,18 +16321,10 @@
     </w:p>
     <w:p>
       <w:r>
-        <w:t xml:space="preserve">To understand characters properly in </w:t>
-      </w:r>
-      <w:proofErr w:type="spellStart"/>
-      <w:r>
-        <w:t>C</w:t>
-      </w:r>
-      <w:r>
-        <w:t>sharp</w:t>
-      </w:r>
-      <w:proofErr w:type="spellEnd"/>
-      <w:r>
-        <w:t xml:space="preserve"> we need to be able to distinguish between a character set and an encode. </w:t>
+        <w:t>To understand characters properly in C</w:t>
+      </w:r>
+      <w:r>
+        <w:t xml:space="preserve">sharp we need to be able to distinguish between a character set and an encode. </w:t>
       </w:r>
     </w:p>
     <w:p>
@@ -16480,24 +16340,11 @@
       <w:r>
         <w:t xml:space="preserve">. ASCII supports 128 characters. </w:t>
       </w:r>
-      <w:proofErr w:type="spellStart"/>
-      <w:r>
-        <w:t>Csharp</w:t>
-      </w:r>
-      <w:proofErr w:type="spellEnd"/>
-      <w:r>
-        <w:t xml:space="preserve"> characters use the Unicode character set which has space has about 1million slots of which about </w:t>
-      </w:r>
-      <w:r>
-        <w:t xml:space="preserve">100,000 are currently allocated. The character set maps numeric values to alphanumeric characters. For example in Unicode the </w:t>
-      </w:r>
-      <w:proofErr w:type="spellStart"/>
-      <w:r>
-        <w:t>finnish</w:t>
-      </w:r>
-      <w:proofErr w:type="spellEnd"/>
-      <w:r>
-        <w:t xml:space="preserve"> character </w:t>
+      <w:r>
+        <w:t xml:space="preserve">Csharp characters use the Unicode character set which has space has about 1million slots of which about </w:t>
+      </w:r>
+      <w:r>
+        <w:t xml:space="preserve">100,000 are currently allocated. The character set maps numeric values to alphanumeric characters. For example in Unicode the finnish character </w:t>
       </w:r>
       <w:r>
         <w:t>Ö is mapped as follows</w:t>
@@ -16745,29 +16592,7 @@
           <w:szCs w:val="19"/>
           <w:lang w:eastAsia="en-US"/>
         </w:rPr>
-        <w:t xml:space="preserve">[] </w:t>
-      </w:r>
-      <w:proofErr w:type="spellStart"/>
-      <w:r>
-        <w:rPr>
-          <w:rFonts w:ascii="Consolas" w:eastAsiaTheme="minorHAnsi" w:hAnsi="Consolas" w:cs="Consolas"/>
-          <w:color w:val="000000"/>
-          <w:sz w:val="19"/>
-          <w:szCs w:val="19"/>
-          <w:lang w:eastAsia="en-US"/>
-        </w:rPr>
-        <w:t>utf8</w:t>
-      </w:r>
-      <w:proofErr w:type="spellEnd"/>
-      <w:r>
-        <w:rPr>
-          <w:rFonts w:ascii="Consolas" w:eastAsiaTheme="minorHAnsi" w:hAnsi="Consolas" w:cs="Consolas"/>
-          <w:color w:val="000000"/>
-          <w:sz w:val="19"/>
-          <w:szCs w:val="19"/>
-          <w:lang w:eastAsia="en-US"/>
-        </w:rPr>
-        <w:t xml:space="preserve"> = Encoding.UTF8.GetBytes(ab);</w:t>
+        <w:t>[] utf8 = Encoding.UTF8.GetBytes(ab);</w:t>
       </w:r>
     </w:p>
     <w:p>
@@ -16838,15 +16663,7 @@
         <w:t>System.Nullable&lt;T&gt;</w:t>
       </w:r>
       <w:r>
-        <w:t xml:space="preserve"> which is a lightweight </w:t>
-      </w:r>
-      <w:proofErr w:type="spellStart"/>
-      <w:r>
-        <w:t>valuye</w:t>
-      </w:r>
-      <w:proofErr w:type="spellEnd"/>
-      <w:r>
-        <w:t xml:space="preserve"> type with logic to support being considered null. The compiler has language support for nullable types. </w:t>
+        <w:t xml:space="preserve"> which is a lightweight valuye type with logic to support being considered null. The compiler has language support for nullable types. </w:t>
       </w:r>
     </w:p>
     <w:p>
@@ -19524,15 +19341,7 @@
     </w:p>
     <w:p>
       <w:r>
-        <w:t xml:space="preserve">As a string is immutable repeated calls of concatenation operator is </w:t>
-      </w:r>
-      <w:proofErr w:type="spellStart"/>
-      <w:r>
-        <w:t>inneficient</w:t>
-      </w:r>
-      <w:proofErr w:type="spellEnd"/>
-      <w:r>
-        <w:t>. The StringBuilder is more efficient</w:t>
+        <w:t>As a string is immutable repeated calls of concatenation operator is inneficient. The StringBuilder is more efficient</w:t>
       </w:r>
     </w:p>
     <w:p>
@@ -19639,23 +19448,7 @@
     </w:p>
     <w:p>
       <w:r>
-        <w:t xml:space="preserve">The conditional operator &amp; and | do not short circuit. These are not </w:t>
-      </w:r>
-      <w:proofErr w:type="spellStart"/>
-      <w:r>
-        <w:t>biwise</w:t>
-      </w:r>
-      <w:proofErr w:type="spellEnd"/>
-      <w:r>
-        <w:t xml:space="preserve"> operators on bool in </w:t>
-      </w:r>
-      <w:proofErr w:type="spellStart"/>
-      <w:r>
-        <w:t>Csharp</w:t>
-      </w:r>
-      <w:proofErr w:type="spellEnd"/>
-      <w:r>
-        <w:t xml:space="preserve"> ????</w:t>
+        <w:t>The conditional operator &amp; and | do not short circuit. These are not biwise operators on bool in Csharp ????</w:t>
       </w:r>
     </w:p>
     <w:p/>
@@ -19750,32 +19543,18 @@
         <w:rPr>
           <w:rFonts w:eastAsiaTheme="majorEastAsia"/>
         </w:rPr>
-        <w:t xml:space="preserve">type defined with file scope can be either public or internal. If no visibility modifier is </w:t>
-      </w:r>
-      <w:proofErr w:type="spellStart"/>
+        <w:t xml:space="preserve">type defined with file scope can be either public or internal. If no visibility modifier is specfied the default visibility is internal. </w:t>
+      </w:r>
       <w:r>
         <w:rPr>
           <w:rFonts w:eastAsiaTheme="majorEastAsia"/>
         </w:rPr>
-        <w:t>specfied</w:t>
-      </w:r>
-      <w:proofErr w:type="spellEnd"/>
+        <w:t xml:space="preserve">Any assembly can </w:t>
+      </w:r>
       <w:r>
         <w:rPr>
           <w:rFonts w:eastAsiaTheme="majorEastAsia"/>
         </w:rPr>
-        <w:t xml:space="preserve"> the default visibility is internal. </w:t>
-      </w:r>
-      <w:r>
-        <w:rPr>
-          <w:rFonts w:eastAsiaTheme="majorEastAsia"/>
-        </w:rPr>
-        <w:t xml:space="preserve">Any assembly can </w:t>
-      </w:r>
-      <w:r>
-        <w:rPr>
-          <w:rFonts w:eastAsiaTheme="majorEastAsia"/>
-        </w:rPr>
         <w:t>define other assemblies which it considers friends. Any such friend assemblies can see an assemblies internal types</w:t>
       </w:r>
     </w:p>
@@ -19784,7 +19563,6 @@
         <w:pStyle w:val="Heading3"/>
       </w:pPr>
       <w:r>
-        <w:lastRenderedPageBreak/>
         <w:t>Members</w:t>
       </w:r>
     </w:p>
@@ -19832,13 +19610,8 @@
       <w:pPr>
         <w:pStyle w:val="ListBullet"/>
       </w:pPr>
-      <w:proofErr w:type="spellStart"/>
-      <w:r>
-        <w:t>Deconstructors</w:t>
-      </w:r>
-      <w:proofErr w:type="spellEnd"/>
-      <w:r>
-        <w:t xml:space="preserve"> (C</w:t>
+      <w:r>
+        <w:t>Deconstructors (C</w:t>
       </w:r>
       <w:r>
         <w:t>#</w:t>
@@ -19910,6 +19683,7 @@
           </w:tcPr>
           <w:p>
             <w:r>
+              <w:lastRenderedPageBreak/>
               <w:t>Private</w:t>
             </w:r>
           </w:p>
@@ -20077,19 +19851,11 @@
         <w:t>s</w:t>
       </w:r>
       <w:r>
+        <w:t xml:space="preserve"> initialization logic on a class or struct.</w:t>
+      </w:r>
+      <w:r>
         <w:t xml:space="preserve"> </w:t>
       </w:r>
-      <w:proofErr w:type="spellStart"/>
-      <w:r>
-        <w:t>initialization</w:t>
-      </w:r>
-      <w:proofErr w:type="spellEnd"/>
-      <w:r>
-        <w:t xml:space="preserve"> logic on a class or struct.</w:t>
-      </w:r>
-      <w:r>
-        <w:t xml:space="preserve"> </w:t>
-      </w:r>
       <w:r>
         <w:t xml:space="preserve">Overloaded constructors can call other </w:t>
       </w:r>
@@ -20103,13 +19869,8 @@
         <w:t>pointer</w:t>
       </w:r>
       <w:r>
-        <w:t xml:space="preserve">, however they can call static </w:t>
-      </w:r>
-      <w:proofErr w:type="spellStart"/>
-      <w:r>
-        <w:t>mathods</w:t>
-      </w:r>
-      <w:proofErr w:type="spellEnd"/>
+        <w:t>, however they can call static mathods</w:t>
+      </w:r>
       <w:r>
         <w:t>.</w:t>
       </w:r>
@@ -20135,21 +19896,11 @@
       <w:r>
         <w:t xml:space="preserve">A </w:t>
       </w:r>
-      <w:proofErr w:type="spellStart"/>
-      <w:r>
-        <w:t>paramterless</w:t>
-      </w:r>
-      <w:proofErr w:type="spellEnd"/>
-      <w:r>
-        <w:t xml:space="preserve"> constructor is an intrinsic part of a struct which </w:t>
-      </w:r>
-      <w:proofErr w:type="spellStart"/>
-      <w:r>
-        <w:t>initializes</w:t>
-      </w:r>
-      <w:proofErr w:type="spellEnd"/>
-      <w:r>
-        <w:t xml:space="preserve"> each field with default values. For this reason one cannot create ones own parameterless structor constructor</w:t>
+      <w:r>
+        <w:t xml:space="preserve">paramterless constructor is an intrinsic part of a struct which </w:t>
+      </w:r>
+      <w:r>
+        <w:t>initializes each field with default values. For this reason one cannot create ones own parameterless structor constructor</w:t>
       </w:r>
       <w:r>
         <w:t xml:space="preserve"> </w:t>
@@ -20485,15 +20236,7 @@
     <w:p/>
     <w:p>
       <w:r>
-        <w:t xml:space="preserve">Private constructors are often used in </w:t>
-      </w:r>
-      <w:proofErr w:type="spellStart"/>
-      <w:r>
-        <w:t>conjuction</w:t>
-      </w:r>
-      <w:proofErr w:type="spellEnd"/>
-      <w:r>
-        <w:t xml:space="preserve"> with static factory methods</w:t>
+        <w:t>Private constructors are often used in conjuction with static factory methods</w:t>
       </w:r>
     </w:p>
     <w:p>
@@ -20646,6 +20389,7 @@
         <w:spacing w:after="160" w:line="259" w:lineRule="auto"/>
       </w:pPr>
       <w:r>
+        <w:lastRenderedPageBreak/>
         <w:br w:type="page"/>
       </w:r>
     </w:p>
@@ -20655,15 +20399,7 @@
       </w:pPr>
       <w:r>
         <w:lastRenderedPageBreak/>
-        <w:t xml:space="preserve">.NET 3.0 provides object </w:t>
-      </w:r>
-      <w:proofErr w:type="spellStart"/>
-      <w:r>
-        <w:t>initialization</w:t>
-      </w:r>
-      <w:proofErr w:type="spellEnd"/>
-      <w:r>
-        <w:t xml:space="preserve"> lists for accessible fields or properties</w:t>
+        <w:t>.NET 3.0 provides object initialization lists for accessible fields or properties</w:t>
       </w:r>
     </w:p>
     <w:p>
@@ -20792,15 +20528,7 @@
         <w:pStyle w:val="ListBullet"/>
       </w:pPr>
       <w:r>
-        <w:t xml:space="preserve">From sub-class to base class field are </w:t>
-      </w:r>
-      <w:proofErr w:type="spellStart"/>
-      <w:r>
-        <w:t>initialized</w:t>
-      </w:r>
-      <w:proofErr w:type="spellEnd"/>
-      <w:r>
-        <w:t xml:space="preserve"> and then constructor args evaluated</w:t>
+        <w:t>From sub-class to base class field are initialized and then constructor args evaluated</w:t>
       </w:r>
     </w:p>
     <w:p>
@@ -20840,15 +20568,7 @@
         <w:pStyle w:val="ListBullet"/>
       </w:pPr>
       <w:r>
-        <w:t xml:space="preserve">Static field </w:t>
-      </w:r>
-      <w:proofErr w:type="spellStart"/>
-      <w:r>
-        <w:t>initialization</w:t>
-      </w:r>
-      <w:proofErr w:type="spellEnd"/>
-      <w:r>
-        <w:t xml:space="preserve"> occurs before static constructor in order of declaration</w:t>
+        <w:t>Static field initialization occurs before static constructor in order of declaration</w:t>
       </w:r>
     </w:p>
     <w:p>
@@ -20908,28 +20628,18 @@
       <w:r>
         <w:t xml:space="preserve"> </w:t>
       </w:r>
-      <w:proofErr w:type="spellStart"/>
       <w:r>
         <w:t>C</w:t>
       </w:r>
       <w:r>
-        <w:t>sharp</w:t>
-      </w:r>
-      <w:proofErr w:type="spellEnd"/>
-      <w:r>
-        <w:t xml:space="preserve"> 3.0 </w:t>
-      </w:r>
-      <w:r>
-        <w:t xml:space="preserve">allows the specification of automatic properties where the compiler generates </w:t>
-      </w:r>
-      <w:proofErr w:type="spellStart"/>
-      <w:r>
-        <w:t>imp</w:t>
+        <w:t xml:space="preserve">sharp 3.0 </w:t>
+      </w:r>
+      <w:r>
+        <w:t>allows the specification of automatic properties where the compiler generates imp</w:t>
       </w:r>
       <w:r>
         <w:t>lemenation</w:t>
       </w:r>
-      <w:proofErr w:type="spellEnd"/>
     </w:p>
     <w:p/>
     <w:p>
@@ -21056,47 +20766,7 @@
     </w:p>
     <w:p>
       <w:r>
-        <w:t xml:space="preserve">A field is a member of a class or struct that requires storage.  Field </w:t>
-      </w:r>
-      <w:proofErr w:type="spellStart"/>
-      <w:r>
-        <w:t>initialization</w:t>
-      </w:r>
-      <w:proofErr w:type="spellEnd"/>
-      <w:r>
-        <w:t xml:space="preserve"> occurs before the constructor is invoked in the order of declaration. Any </w:t>
-      </w:r>
-      <w:proofErr w:type="spellStart"/>
-      <w:r>
-        <w:t>unitialized</w:t>
-      </w:r>
-      <w:proofErr w:type="spellEnd"/>
-      <w:r>
-        <w:t xml:space="preserve"> fields take a default value of zero for numeric values, null for reference types, false for bools. If a field is marked with the readonly modifiers it cannot be modified after an object of that type is </w:t>
-      </w:r>
-      <w:proofErr w:type="spellStart"/>
-      <w:r>
-        <w:t>constucted</w:t>
-      </w:r>
-      <w:proofErr w:type="spellEnd"/>
-      <w:r>
-        <w:t xml:space="preserve">. Any fields not explicitly </w:t>
-      </w:r>
-      <w:proofErr w:type="spellStart"/>
-      <w:r>
-        <w:t>initalized</w:t>
-      </w:r>
-      <w:proofErr w:type="spellEnd"/>
-      <w:r>
-        <w:t xml:space="preserve"> take an implicit value of zero for numeric types, null for reference types and false for bools. Every instance of a struct or class has a special field called this which </w:t>
-      </w:r>
-      <w:proofErr w:type="spellStart"/>
-      <w:r>
-        <w:t>refeences</w:t>
-      </w:r>
-      <w:proofErr w:type="spellEnd"/>
-      <w:r>
-        <w:t xml:space="preserve"> itself. </w:t>
+        <w:t xml:space="preserve">A field is a member of a class or struct that requires storage.  Field initialization occurs before the constructor is invoked in the order of declaration. Any unitialized fields take a default value of zero for numeric values, null for reference types, false for bools. If a field is marked with the readonly modifiers it cannot be modified after an object of that type is constucted. Any fields not explicitly initalized take an implicit value of zero for numeric types, null for reference types and false for bools. Every instance of a struct or class has a special field called this which refeences itself. </w:t>
       </w:r>
     </w:p>
     <w:p>
@@ -21109,15 +20779,7 @@
     </w:p>
     <w:p>
       <w:r>
-        <w:t xml:space="preserve">A methods signature consists of its name, parameter types but not its return type. Method signatures must be unique within a type. Overloaded methods have the same name but different signatures. Whether a </w:t>
-      </w:r>
-      <w:proofErr w:type="spellStart"/>
-      <w:r>
-        <w:t>paramater</w:t>
-      </w:r>
-      <w:proofErr w:type="spellEnd"/>
-      <w:r>
-        <w:t xml:space="preserve"> is pass by value or pass by reference forms part of the signature however overloaded methods cannot differ only on ref versus out</w:t>
+        <w:t>A methods signature consists of its name, parameter types but not its return type. Method signatures must be unique within a type. Overloaded methods have the same name but different signatures. Whether a paramater is pass by value or pass by reference forms part of the signature however overloaded methods cannot differ only on ref versus out</w:t>
       </w:r>
     </w:p>
     <w:p>
@@ -21133,7 +20795,6 @@
         <w:pStyle w:val="SourceCode"/>
       </w:pPr>
       <w:r>
-        <w:lastRenderedPageBreak/>
         <w:t xml:space="preserve">// Whether a param is reference forms part of the </w:t>
       </w:r>
     </w:p>
@@ -21484,12 +21145,10 @@
       <w:pPr>
         <w:pStyle w:val="Heading4"/>
       </w:pPr>
-      <w:proofErr w:type="spellStart"/>
       <w:r>
         <w:lastRenderedPageBreak/>
         <w:t>Deconstructors</w:t>
       </w:r>
-      <w:proofErr w:type="spellEnd"/>
     </w:p>
     <w:p>
       <w:pPr>
@@ -21661,25 +21320,7 @@
           <w:color w:val="000000"/>
           <w:lang w:eastAsia="en-US"/>
         </w:rPr>
-        <w:t xml:space="preserve"> (</w:t>
-      </w:r>
-      <w:proofErr w:type="spellStart"/>
-      <w:r>
-        <w:rPr>
-          <w:rFonts w:ascii="Consolas" w:eastAsiaTheme="minorHAnsi" w:hAnsi="Consolas" w:cs="Consolas"/>
-          <w:color w:val="000000"/>
-          <w:lang w:eastAsia="en-US"/>
-        </w:rPr>
-        <w:t>a,b</w:t>
-      </w:r>
-      <w:proofErr w:type="spellEnd"/>
-      <w:r>
-        <w:rPr>
-          <w:rFonts w:ascii="Consolas" w:eastAsiaTheme="minorHAnsi" w:hAnsi="Consolas" w:cs="Consolas"/>
-          <w:color w:val="000000"/>
-          <w:lang w:eastAsia="en-US"/>
-        </w:rPr>
-        <w:t>) = p;</w:t>
+        <w:t xml:space="preserve"> (a,b) = p;</w:t>
       </w:r>
     </w:p>
     <w:p>
@@ -22377,6 +22018,7 @@
           <w:rFonts w:eastAsiaTheme="minorHAnsi"/>
           <w:lang w:eastAsia="en-US"/>
         </w:rPr>
+        <w:lastRenderedPageBreak/>
         <w:t>}</w:t>
       </w:r>
     </w:p>
@@ -22390,15 +22032,7 @@
     </w:p>
     <w:p>
       <w:r>
-        <w:t xml:space="preserve">A </w:t>
-      </w:r>
-      <w:proofErr w:type="spellStart"/>
-      <w:r>
-        <w:t>consrtant</w:t>
-      </w:r>
-      <w:proofErr w:type="spellEnd"/>
-      <w:r>
-        <w:t xml:space="preserve"> is a field whose value can never change. It is evaluated statically at compile </w:t>
+        <w:t xml:space="preserve">A consrtant is a field whose value can never change. It is evaluated statically at compile </w:t>
       </w:r>
       <w:r>
         <w:t xml:space="preserve">time and </w:t>
@@ -22413,15 +22047,7 @@
         <w:t>Only the built in types can be used as constants</w:t>
       </w:r>
       <w:r>
-        <w:t xml:space="preserve"> and they must be </w:t>
-      </w:r>
-      <w:proofErr w:type="spellStart"/>
-      <w:r>
-        <w:t>initialized</w:t>
-      </w:r>
-      <w:proofErr w:type="spellEnd"/>
-      <w:r>
-        <w:t xml:space="preserve"> with a value. </w:t>
+        <w:t xml:space="preserve"> and they must be initialized with a value. </w:t>
       </w:r>
     </w:p>
     <w:p>
@@ -22431,13 +22057,8 @@
       <w:r>
         <w:t xml:space="preserve">are </w:t>
       </w:r>
-      <w:proofErr w:type="spellStart"/>
-      <w:r>
-        <w:t>initialiazed</w:t>
-      </w:r>
-      <w:proofErr w:type="spellEnd"/>
-      <w:r>
-        <w:t xml:space="preserve"> </w:t>
+      <w:r>
+        <w:t xml:space="preserve">initialiazed </w:t>
       </w:r>
       <w:r>
         <w:t>at runtime.</w:t>
@@ -22454,15 +22075,7 @@
         <w:t xml:space="preserve">. </w:t>
       </w:r>
       <w:r>
-        <w:t xml:space="preserve">If before assembly A runs assembly B is </w:t>
-      </w:r>
-      <w:proofErr w:type="spellStart"/>
-      <w:r>
-        <w:t>recomiled</w:t>
-      </w:r>
-      <w:proofErr w:type="spellEnd"/>
-      <w:r>
-        <w:t xml:space="preserve"> with new value for both fields only the static readonly field change will be picked up. This is because the B’s constant fields value was burned into A at compile time.</w:t>
+        <w:t>If before assembly A runs assembly B is recomiled with new value for both fields only the static readonly field change will be picked up. This is because the B’s constant fields value was burned into A at compile time.</w:t>
       </w:r>
     </w:p>
     <w:p/>
@@ -22509,13 +22122,8 @@
         <w:t xml:space="preserve"> constructors</w:t>
       </w:r>
       <w:r>
-        <w:t xml:space="preserve"> and </w:t>
-      </w:r>
-      <w:proofErr w:type="spellStart"/>
-      <w:r>
-        <w:t>deconstructors</w:t>
-      </w:r>
-      <w:proofErr w:type="spellEnd"/>
+        <w:t xml:space="preserve"> and deconstructors</w:t>
+      </w:r>
     </w:p>
     <w:p>
       <w:pPr>
@@ -22587,308 +22195,308 @@
         <w:pStyle w:val="Heading3"/>
       </w:pPr>
       <w:r>
+        <w:t>Interfaces</w:t>
+      </w:r>
+    </w:p>
+    <w:p>
+      <w:pPr>
+        <w:pStyle w:val="Heading3"/>
+      </w:pPr>
+      <w:r>
+        <w:t>Enums</w:t>
+      </w:r>
+    </w:p>
+    <w:p>
+      <w:pPr>
+        <w:pStyle w:val="SourceCode"/>
+        <w:rPr>
+          <w:rFonts w:eastAsiaTheme="minorHAnsi"/>
+          <w:lang w:eastAsia="en-US"/>
+        </w:rPr>
+      </w:pPr>
+      <w:r>
+        <w:rPr>
+          <w:rFonts w:eastAsiaTheme="minorHAnsi"/>
+          <w:lang w:eastAsia="en-US"/>
+        </w:rPr>
+        <w:t>[Flags]</w:t>
+      </w:r>
+    </w:p>
+    <w:p>
+      <w:pPr>
+        <w:pStyle w:val="SourceCode"/>
+        <w:rPr>
+          <w:rFonts w:eastAsiaTheme="minorHAnsi"/>
+          <w:lang w:eastAsia="en-US"/>
+        </w:rPr>
+      </w:pPr>
+      <w:r>
+        <w:rPr>
+          <w:rFonts w:eastAsiaTheme="minorHAnsi"/>
+          <w:color w:val="0000FF"/>
+          <w:lang w:eastAsia="en-US"/>
+        </w:rPr>
+        <w:t>public</w:t>
+      </w:r>
+      <w:r>
+        <w:rPr>
+          <w:rFonts w:eastAsiaTheme="minorHAnsi"/>
+          <w:lang w:eastAsia="en-US"/>
+        </w:rPr>
+        <w:t xml:space="preserve"> </w:t>
+      </w:r>
+      <w:r>
+        <w:rPr>
+          <w:rFonts w:eastAsiaTheme="minorHAnsi"/>
+          <w:color w:val="0000FF"/>
+          <w:lang w:eastAsia="en-US"/>
+        </w:rPr>
+        <w:t>enum</w:t>
+      </w:r>
+      <w:r>
+        <w:rPr>
+          <w:rFonts w:eastAsiaTheme="minorHAnsi"/>
+          <w:lang w:eastAsia="en-US"/>
+        </w:rPr>
+        <w:t xml:space="preserve"> Location { None = </w:t>
+      </w:r>
+      <w:r>
+        <w:rPr>
+          <w:rFonts w:eastAsiaTheme="minorHAnsi"/>
+          <w:color w:val="C81EFA"/>
+          <w:lang w:eastAsia="en-US"/>
+        </w:rPr>
+        <w:t>0</w:t>
+      </w:r>
+      <w:r>
+        <w:rPr>
+          <w:rFonts w:eastAsiaTheme="minorHAnsi"/>
+          <w:lang w:eastAsia="en-US"/>
+        </w:rPr>
+        <w:t xml:space="preserve">, Left = </w:t>
+      </w:r>
+      <w:r>
+        <w:rPr>
+          <w:rFonts w:eastAsiaTheme="minorHAnsi"/>
+          <w:color w:val="C81EFA"/>
+          <w:lang w:eastAsia="en-US"/>
+        </w:rPr>
+        <w:t>1</w:t>
+      </w:r>
+      <w:r>
+        <w:rPr>
+          <w:rFonts w:eastAsiaTheme="minorHAnsi"/>
+          <w:lang w:eastAsia="en-US"/>
+        </w:rPr>
+        <w:t xml:space="preserve">, Right = </w:t>
+      </w:r>
+      <w:r>
+        <w:rPr>
+          <w:rFonts w:eastAsiaTheme="minorHAnsi"/>
+          <w:color w:val="C81EFA"/>
+          <w:lang w:eastAsia="en-US"/>
+        </w:rPr>
+        <w:t>2</w:t>
+      </w:r>
+      <w:r>
+        <w:rPr>
+          <w:rFonts w:eastAsiaTheme="minorHAnsi"/>
+          <w:lang w:eastAsia="en-US"/>
+        </w:rPr>
+        <w:t xml:space="preserve">, Top = </w:t>
+      </w:r>
+      <w:r>
+        <w:rPr>
+          <w:rFonts w:eastAsiaTheme="minorHAnsi"/>
+          <w:color w:val="C81EFA"/>
+          <w:lang w:eastAsia="en-US"/>
+        </w:rPr>
+        <w:t>4</w:t>
+      </w:r>
+      <w:r>
+        <w:rPr>
+          <w:rFonts w:eastAsiaTheme="minorHAnsi"/>
+          <w:lang w:eastAsia="en-US"/>
+        </w:rPr>
+        <w:t xml:space="preserve">, Bottom = </w:t>
+      </w:r>
+      <w:r>
+        <w:rPr>
+          <w:rFonts w:eastAsiaTheme="minorHAnsi"/>
+          <w:color w:val="C81EFA"/>
+          <w:lang w:eastAsia="en-US"/>
+        </w:rPr>
+        <w:t>8</w:t>
+      </w:r>
+      <w:r>
+        <w:rPr>
+          <w:rFonts w:eastAsiaTheme="minorHAnsi"/>
+          <w:lang w:eastAsia="en-US"/>
+        </w:rPr>
+        <w:t xml:space="preserve"> }</w:t>
+      </w:r>
+    </w:p>
+    <w:p>
+      <w:pPr>
+        <w:pStyle w:val="SourceCode"/>
+        <w:rPr>
+          <w:rFonts w:eastAsiaTheme="minorHAnsi"/>
+          <w:lang w:eastAsia="en-US"/>
+        </w:rPr>
+      </w:pPr>
+    </w:p>
+    <w:p>
+      <w:pPr>
+        <w:pStyle w:val="SourceCode"/>
+        <w:rPr>
+          <w:rFonts w:eastAsiaTheme="minorHAnsi"/>
+          <w:lang w:eastAsia="en-US"/>
+        </w:rPr>
+      </w:pPr>
+      <w:r>
+        <w:rPr>
+          <w:rFonts w:eastAsiaTheme="minorHAnsi"/>
+          <w:color w:val="0000FF"/>
+          <w:lang w:eastAsia="en-US"/>
+        </w:rPr>
+        <w:t>void</w:t>
+      </w:r>
+      <w:r>
+        <w:rPr>
+          <w:rFonts w:eastAsiaTheme="minorHAnsi"/>
+          <w:lang w:eastAsia="en-US"/>
+        </w:rPr>
+        <w:t xml:space="preserve"> Main()</w:t>
+      </w:r>
+    </w:p>
+    <w:p>
+      <w:pPr>
+        <w:pStyle w:val="SourceCode"/>
+        <w:rPr>
+          <w:rFonts w:eastAsiaTheme="minorHAnsi"/>
+          <w:lang w:eastAsia="en-US"/>
+        </w:rPr>
+      </w:pPr>
+      <w:r>
+        <w:rPr>
+          <w:rFonts w:eastAsiaTheme="minorHAnsi"/>
+          <w:lang w:eastAsia="en-US"/>
+        </w:rPr>
+        <w:t>{</w:t>
+      </w:r>
+    </w:p>
+    <w:p>
+      <w:pPr>
+        <w:pStyle w:val="SourceCode"/>
+        <w:rPr>
+          <w:rFonts w:eastAsiaTheme="minorHAnsi"/>
+          <w:lang w:eastAsia="en-US"/>
+        </w:rPr>
+      </w:pPr>
+      <w:r>
+        <w:rPr>
+          <w:rFonts w:eastAsiaTheme="minorHAnsi"/>
+          <w:lang w:eastAsia="en-US"/>
+        </w:rPr>
+        <w:tab/>
+        <w:t>Location vertical = Location.Top | Location.Bottom;</w:t>
+      </w:r>
+    </w:p>
+    <w:p>
+      <w:pPr>
+        <w:pStyle w:val="SourceCode"/>
+        <w:rPr>
+          <w:rFonts w:eastAsiaTheme="minorHAnsi"/>
+          <w:lang w:eastAsia="en-US"/>
+        </w:rPr>
+      </w:pPr>
+      <w:r>
+        <w:rPr>
+          <w:rFonts w:eastAsiaTheme="minorHAnsi"/>
+          <w:lang w:eastAsia="en-US"/>
+        </w:rPr>
+        <w:tab/>
+        <w:t>Location horizontal = Location.Left| Location.Right;</w:t>
+      </w:r>
+    </w:p>
+    <w:p>
+      <w:pPr>
+        <w:pStyle w:val="SourceCode"/>
+        <w:rPr>
+          <w:rFonts w:eastAsiaTheme="minorHAnsi"/>
+          <w:lang w:eastAsia="en-US"/>
+        </w:rPr>
+      </w:pPr>
+      <w:r>
+        <w:rPr>
+          <w:rFonts w:eastAsiaTheme="minorHAnsi"/>
+          <w:lang w:eastAsia="en-US"/>
+        </w:rPr>
+        <w:tab/>
+      </w:r>
+    </w:p>
+    <w:p>
+      <w:pPr>
+        <w:pStyle w:val="SourceCode"/>
+        <w:rPr>
+          <w:rFonts w:eastAsiaTheme="minorHAnsi"/>
+          <w:lang w:eastAsia="en-US"/>
+        </w:rPr>
+      </w:pPr>
+      <w:r>
+        <w:rPr>
+          <w:rFonts w:eastAsiaTheme="minorHAnsi"/>
+          <w:lang w:eastAsia="en-US"/>
+        </w:rPr>
+        <w:tab/>
+      </w:r>
+      <w:r>
+        <w:rPr>
+          <w:rFonts w:eastAsiaTheme="minorHAnsi"/>
+          <w:color w:val="009600"/>
+          <w:lang w:eastAsia="en-US"/>
+        </w:rPr>
+        <w:t>// Because we use the Flags attribute this give us "Top, Bottom"</w:t>
+      </w:r>
+    </w:p>
+    <w:p>
+      <w:pPr>
+        <w:pStyle w:val="SourceCode"/>
+        <w:rPr>
+          <w:rFonts w:eastAsiaTheme="minorHAnsi"/>
+          <w:lang w:eastAsia="en-US"/>
+        </w:rPr>
+      </w:pPr>
+      <w:r>
+        <w:rPr>
+          <w:rFonts w:eastAsiaTheme="minorHAnsi"/>
+          <w:lang w:eastAsia="en-US"/>
+        </w:rPr>
+        <w:tab/>
+      </w:r>
+      <w:r>
+        <w:rPr>
+          <w:rFonts w:eastAsiaTheme="minorHAnsi"/>
+          <w:color w:val="009600"/>
+          <w:lang w:eastAsia="en-US"/>
+        </w:rPr>
+        <w:t>// Without the Flags enum we would get the integer 12</w:t>
+      </w:r>
+    </w:p>
+    <w:p>
+      <w:pPr>
+        <w:pStyle w:val="SourceCode"/>
+        <w:rPr>
+          <w:rFonts w:eastAsiaTheme="minorHAnsi"/>
+          <w:lang w:eastAsia="en-US"/>
+        </w:rPr>
+      </w:pPr>
+      <w:r>
+        <w:rPr>
+          <w:rFonts w:eastAsiaTheme="minorHAnsi"/>
+          <w:lang w:eastAsia="en-US"/>
+        </w:rPr>
         <w:lastRenderedPageBreak/>
-        <w:t>Interfaces</w:t>
-      </w:r>
-    </w:p>
-    <w:p>
-      <w:pPr>
-        <w:pStyle w:val="Heading3"/>
-      </w:pPr>
-      <w:r>
-        <w:t>Enums</w:t>
-      </w:r>
-    </w:p>
-    <w:p>
-      <w:pPr>
-        <w:pStyle w:val="SourceCode"/>
-        <w:rPr>
-          <w:rFonts w:eastAsiaTheme="minorHAnsi"/>
-          <w:lang w:eastAsia="en-US"/>
-        </w:rPr>
-      </w:pPr>
-      <w:r>
-        <w:rPr>
-          <w:rFonts w:eastAsiaTheme="minorHAnsi"/>
-          <w:lang w:eastAsia="en-US"/>
-        </w:rPr>
-        <w:t>[Flags]</w:t>
-      </w:r>
-    </w:p>
-    <w:p>
-      <w:pPr>
-        <w:pStyle w:val="SourceCode"/>
-        <w:rPr>
-          <w:rFonts w:eastAsiaTheme="minorHAnsi"/>
-          <w:lang w:eastAsia="en-US"/>
-        </w:rPr>
-      </w:pPr>
-      <w:r>
-        <w:rPr>
-          <w:rFonts w:eastAsiaTheme="minorHAnsi"/>
-          <w:color w:val="0000FF"/>
-          <w:lang w:eastAsia="en-US"/>
-        </w:rPr>
-        <w:t>public</w:t>
-      </w:r>
-      <w:r>
-        <w:rPr>
-          <w:rFonts w:eastAsiaTheme="minorHAnsi"/>
-          <w:lang w:eastAsia="en-US"/>
-        </w:rPr>
-        <w:t xml:space="preserve"> </w:t>
-      </w:r>
-      <w:r>
-        <w:rPr>
-          <w:rFonts w:eastAsiaTheme="minorHAnsi"/>
-          <w:color w:val="0000FF"/>
-          <w:lang w:eastAsia="en-US"/>
-        </w:rPr>
-        <w:t>enum</w:t>
-      </w:r>
-      <w:r>
-        <w:rPr>
-          <w:rFonts w:eastAsiaTheme="minorHAnsi"/>
-          <w:lang w:eastAsia="en-US"/>
-        </w:rPr>
-        <w:t xml:space="preserve"> Location { None = </w:t>
-      </w:r>
-      <w:r>
-        <w:rPr>
-          <w:rFonts w:eastAsiaTheme="minorHAnsi"/>
-          <w:color w:val="C81EFA"/>
-          <w:lang w:eastAsia="en-US"/>
-        </w:rPr>
-        <w:t>0</w:t>
-      </w:r>
-      <w:r>
-        <w:rPr>
-          <w:rFonts w:eastAsiaTheme="minorHAnsi"/>
-          <w:lang w:eastAsia="en-US"/>
-        </w:rPr>
-        <w:t xml:space="preserve">, Left = </w:t>
-      </w:r>
-      <w:r>
-        <w:rPr>
-          <w:rFonts w:eastAsiaTheme="minorHAnsi"/>
-          <w:color w:val="C81EFA"/>
-          <w:lang w:eastAsia="en-US"/>
-        </w:rPr>
-        <w:t>1</w:t>
-      </w:r>
-      <w:r>
-        <w:rPr>
-          <w:rFonts w:eastAsiaTheme="minorHAnsi"/>
-          <w:lang w:eastAsia="en-US"/>
-        </w:rPr>
-        <w:t xml:space="preserve">, Right = </w:t>
-      </w:r>
-      <w:r>
-        <w:rPr>
-          <w:rFonts w:eastAsiaTheme="minorHAnsi"/>
-          <w:color w:val="C81EFA"/>
-          <w:lang w:eastAsia="en-US"/>
-        </w:rPr>
-        <w:t>2</w:t>
-      </w:r>
-      <w:r>
-        <w:rPr>
-          <w:rFonts w:eastAsiaTheme="minorHAnsi"/>
-          <w:lang w:eastAsia="en-US"/>
-        </w:rPr>
-        <w:t xml:space="preserve">, Top = </w:t>
-      </w:r>
-      <w:r>
-        <w:rPr>
-          <w:rFonts w:eastAsiaTheme="minorHAnsi"/>
-          <w:color w:val="C81EFA"/>
-          <w:lang w:eastAsia="en-US"/>
-        </w:rPr>
-        <w:t>4</w:t>
-      </w:r>
-      <w:r>
-        <w:rPr>
-          <w:rFonts w:eastAsiaTheme="minorHAnsi"/>
-          <w:lang w:eastAsia="en-US"/>
-        </w:rPr>
-        <w:t xml:space="preserve">, Bottom = </w:t>
-      </w:r>
-      <w:r>
-        <w:rPr>
-          <w:rFonts w:eastAsiaTheme="minorHAnsi"/>
-          <w:color w:val="C81EFA"/>
-          <w:lang w:eastAsia="en-US"/>
-        </w:rPr>
-        <w:t>8</w:t>
-      </w:r>
-      <w:r>
-        <w:rPr>
-          <w:rFonts w:eastAsiaTheme="minorHAnsi"/>
-          <w:lang w:eastAsia="en-US"/>
-        </w:rPr>
-        <w:t xml:space="preserve"> }</w:t>
-      </w:r>
-    </w:p>
-    <w:p>
-      <w:pPr>
-        <w:pStyle w:val="SourceCode"/>
-        <w:rPr>
-          <w:rFonts w:eastAsiaTheme="minorHAnsi"/>
-          <w:lang w:eastAsia="en-US"/>
-        </w:rPr>
-      </w:pPr>
-    </w:p>
-    <w:p>
-      <w:pPr>
-        <w:pStyle w:val="SourceCode"/>
-        <w:rPr>
-          <w:rFonts w:eastAsiaTheme="minorHAnsi"/>
-          <w:lang w:eastAsia="en-US"/>
-        </w:rPr>
-      </w:pPr>
-      <w:r>
-        <w:rPr>
-          <w:rFonts w:eastAsiaTheme="minorHAnsi"/>
-          <w:color w:val="0000FF"/>
-          <w:lang w:eastAsia="en-US"/>
-        </w:rPr>
-        <w:t>void</w:t>
-      </w:r>
-      <w:r>
-        <w:rPr>
-          <w:rFonts w:eastAsiaTheme="minorHAnsi"/>
-          <w:lang w:eastAsia="en-US"/>
-        </w:rPr>
-        <w:t xml:space="preserve"> Main()</w:t>
-      </w:r>
-    </w:p>
-    <w:p>
-      <w:pPr>
-        <w:pStyle w:val="SourceCode"/>
-        <w:rPr>
-          <w:rFonts w:eastAsiaTheme="minorHAnsi"/>
-          <w:lang w:eastAsia="en-US"/>
-        </w:rPr>
-      </w:pPr>
-      <w:r>
-        <w:rPr>
-          <w:rFonts w:eastAsiaTheme="minorHAnsi"/>
-          <w:lang w:eastAsia="en-US"/>
-        </w:rPr>
-        <w:t>{</w:t>
-      </w:r>
-    </w:p>
-    <w:p>
-      <w:pPr>
-        <w:pStyle w:val="SourceCode"/>
-        <w:rPr>
-          <w:rFonts w:eastAsiaTheme="minorHAnsi"/>
-          <w:lang w:eastAsia="en-US"/>
-        </w:rPr>
-      </w:pPr>
-      <w:r>
-        <w:rPr>
-          <w:rFonts w:eastAsiaTheme="minorHAnsi"/>
-          <w:lang w:eastAsia="en-US"/>
-        </w:rPr>
-        <w:tab/>
-        <w:t>Location vertical = Location.Top | Location.Bottom;</w:t>
-      </w:r>
-    </w:p>
-    <w:p>
-      <w:pPr>
-        <w:pStyle w:val="SourceCode"/>
-        <w:rPr>
-          <w:rFonts w:eastAsiaTheme="minorHAnsi"/>
-          <w:lang w:eastAsia="en-US"/>
-        </w:rPr>
-      </w:pPr>
-      <w:r>
-        <w:rPr>
-          <w:rFonts w:eastAsiaTheme="minorHAnsi"/>
-          <w:lang w:eastAsia="en-US"/>
-        </w:rPr>
-        <w:tab/>
-        <w:t>Location horizontal = Location.Left| Location.Right;</w:t>
-      </w:r>
-    </w:p>
-    <w:p>
-      <w:pPr>
-        <w:pStyle w:val="SourceCode"/>
-        <w:rPr>
-          <w:rFonts w:eastAsiaTheme="minorHAnsi"/>
-          <w:lang w:eastAsia="en-US"/>
-        </w:rPr>
-      </w:pPr>
-      <w:r>
-        <w:rPr>
-          <w:rFonts w:eastAsiaTheme="minorHAnsi"/>
-          <w:lang w:eastAsia="en-US"/>
-        </w:rPr>
-        <w:tab/>
-      </w:r>
-    </w:p>
-    <w:p>
-      <w:pPr>
-        <w:pStyle w:val="SourceCode"/>
-        <w:rPr>
-          <w:rFonts w:eastAsiaTheme="minorHAnsi"/>
-          <w:lang w:eastAsia="en-US"/>
-        </w:rPr>
-      </w:pPr>
-      <w:r>
-        <w:rPr>
-          <w:rFonts w:eastAsiaTheme="minorHAnsi"/>
-          <w:lang w:eastAsia="en-US"/>
-        </w:rPr>
-        <w:tab/>
-      </w:r>
-      <w:r>
-        <w:rPr>
-          <w:rFonts w:eastAsiaTheme="minorHAnsi"/>
-          <w:color w:val="009600"/>
-          <w:lang w:eastAsia="en-US"/>
-        </w:rPr>
-        <w:t>// Because we use the Flags attribute this give us "Top, Bottom"</w:t>
-      </w:r>
-    </w:p>
-    <w:p>
-      <w:pPr>
-        <w:pStyle w:val="SourceCode"/>
-        <w:rPr>
-          <w:rFonts w:eastAsiaTheme="minorHAnsi"/>
-          <w:lang w:eastAsia="en-US"/>
-        </w:rPr>
-      </w:pPr>
-      <w:r>
-        <w:rPr>
-          <w:rFonts w:eastAsiaTheme="minorHAnsi"/>
-          <w:lang w:eastAsia="en-US"/>
-        </w:rPr>
-        <w:tab/>
-      </w:r>
-      <w:r>
-        <w:rPr>
-          <w:rFonts w:eastAsiaTheme="minorHAnsi"/>
-          <w:color w:val="009600"/>
-          <w:lang w:eastAsia="en-US"/>
-        </w:rPr>
-        <w:t>// Without the Flags enum we would get the integer 12</w:t>
-      </w:r>
-    </w:p>
-    <w:p>
-      <w:pPr>
-        <w:pStyle w:val="SourceCode"/>
-        <w:rPr>
-          <w:rFonts w:eastAsiaTheme="minorHAnsi"/>
-          <w:lang w:eastAsia="en-US"/>
-        </w:rPr>
-      </w:pPr>
-      <w:r>
-        <w:rPr>
-          <w:rFonts w:eastAsiaTheme="minorHAnsi"/>
-          <w:lang w:eastAsia="en-US"/>
-        </w:rPr>
         <w:tab/>
         <w:t>WriteLine(vertical);</w:t>
       </w:r>
@@ -23416,15 +23024,7 @@
     </w:p>
     <w:p>
       <w:r>
-        <w:t xml:space="preserve">Delegates can be used to implement producer consumer </w:t>
-      </w:r>
-      <w:proofErr w:type="spellStart"/>
-      <w:r>
-        <w:t>behavior</w:t>
-      </w:r>
-      <w:proofErr w:type="spellEnd"/>
-      <w:r>
-        <w:t>. Consider the following</w:t>
+        <w:t>Delegates can be used to implement producer consumer behavior. Consider the following</w:t>
       </w:r>
       <w:r>
         <w:t xml:space="preserve"> producer consumer logic</w:t>
@@ -25420,41 +25020,13 @@
         <w:rPr>
           <w:rFonts w:eastAsiaTheme="majorEastAsia"/>
         </w:rPr>
-        <w:t xml:space="preserve"> We can write our own logic for registering and </w:t>
-      </w:r>
-      <w:proofErr w:type="spellStart"/>
+        <w:t xml:space="preserve"> We can write our own logic for registering and deregisting with the delegate as follows.</w:t>
+      </w:r>
       <w:r>
         <w:rPr>
           <w:rFonts w:eastAsiaTheme="majorEastAsia"/>
         </w:rPr>
-        <w:t>deregisting</w:t>
-      </w:r>
-      <w:proofErr w:type="spellEnd"/>
-      <w:r>
-        <w:rPr>
-          <w:rFonts w:eastAsiaTheme="majorEastAsia"/>
-        </w:rPr>
-        <w:t xml:space="preserve"> with the delegate as follows.</w:t>
-      </w:r>
-      <w:r>
-        <w:rPr>
-          <w:rFonts w:eastAsiaTheme="majorEastAsia"/>
-        </w:rPr>
-        <w:t xml:space="preserve"> The following is an </w:t>
-      </w:r>
-      <w:proofErr w:type="spellStart"/>
-      <w:r>
-        <w:rPr>
-          <w:rFonts w:eastAsiaTheme="majorEastAsia"/>
-        </w:rPr>
-        <w:t>explicity</w:t>
-      </w:r>
-      <w:proofErr w:type="spellEnd"/>
-      <w:r>
-        <w:rPr>
-          <w:rFonts w:eastAsiaTheme="majorEastAsia"/>
-        </w:rPr>
-        <w:t xml:space="preserve"> implementation of the previous code</w:t>
+        <w:t xml:space="preserve"> The following is an explicity implementation of the previous code</w:t>
       </w:r>
     </w:p>
     <w:p>
@@ -26403,6 +25975,7 @@
           <w:rFonts w:eastAsiaTheme="minorHAnsi"/>
           <w:lang w:eastAsia="en-US"/>
         </w:rPr>
+        <w:lastRenderedPageBreak/>
         <w:t>// Generic delegate</w:t>
       </w:r>
     </w:p>
@@ -26613,7 +26186,6 @@
     </w:p>
     <w:p>
       <w:r>
-        <w:lastRenderedPageBreak/>
         <w:t xml:space="preserve">Generic type parameters cannot be </w:t>
       </w:r>
       <w:r>
@@ -26718,10 +26290,10 @@
           <w:noProof/>
         </w:rPr>
         <w:object w:dxaOrig="9026" w:dyaOrig="1780" w14:anchorId="35A4892F">
-          <v:shape id="_x0000_i1025" type="#_x0000_t75" style="width:451.35pt;height:89.05pt" o:ole="">
+          <v:shape id="_x0000_i1025" type="#_x0000_t75" style="width:451.15pt;height:89.25pt" o:ole="">
             <v:imagedata r:id="rId25" o:title=""/>
           </v:shape>
-          <o:OLEObject Type="Embed" ProgID="Word.OpenDocumentText.12" ShapeID="_x0000_i1025" DrawAspect="Content" ObjectID="_1619154251" r:id="rId26"/>
+          <o:OLEObject Type="Embed" ProgID="Word.OpenDocumentText.12" ShapeID="_x0000_i1025" DrawAspect="Content" ObjectID="_1619241674" r:id="rId26"/>
         </w:object>
       </w:r>
     </w:p>
@@ -26804,10 +26376,10 @@
           <w:noProof/>
         </w:rPr>
         <w:object w:dxaOrig="9026" w:dyaOrig="714" w14:anchorId="042F8F05">
-          <v:shape id="_x0000_i1026" type="#_x0000_t75" style="width:451.35pt;height:35.6pt" o:ole="">
+          <v:shape id="_x0000_i1026" type="#_x0000_t75" style="width:451.15pt;height:35.65pt" o:ole="">
             <v:imagedata r:id="rId27" o:title=""/>
           </v:shape>
-          <o:OLEObject Type="Embed" ProgID="Word.OpenDocumentText.12" ShapeID="_x0000_i1026" DrawAspect="Content" ObjectID="_1619154252" r:id="rId28"/>
+          <o:OLEObject Type="Embed" ProgID="Word.OpenDocumentText.12" ShapeID="_x0000_i1026" DrawAspect="Content" ObjectID="_1619241675" r:id="rId28"/>
         </w:object>
       </w:r>
     </w:p>
@@ -27942,6 +27514,7 @@
         <w:pStyle w:val="Heading2"/>
       </w:pPr>
       <w:r>
+        <w:lastRenderedPageBreak/>
         <w:t>Basic conver</w:t>
       </w:r>
       <w:r>
@@ -28047,7 +27620,6 @@
           <w:rFonts w:eastAsiaTheme="minorHAnsi"/>
           <w:lang w:eastAsia="en-US"/>
         </w:rPr>
-        <w:lastRenderedPageBreak/>
         <w:tab/>
         <w:t>{</w:t>
       </w:r>
@@ -28784,23 +28356,7 @@
         <w:t xml:space="preserve">, </w:t>
       </w:r>
       <w:r>
-        <w:t xml:space="preserve">for C# developers this mean relating </w:t>
-      </w:r>
-      <w:proofErr w:type="spellStart"/>
-      <w:r>
-        <w:t>subyping</w:t>
-      </w:r>
-      <w:proofErr w:type="spellEnd"/>
-      <w:r>
-        <w:t xml:space="preserve"> in generic interfaces and delegates to </w:t>
-      </w:r>
-      <w:proofErr w:type="spellStart"/>
-      <w:r>
-        <w:t>subtyping</w:t>
-      </w:r>
-      <w:proofErr w:type="spellEnd"/>
-      <w:r>
-        <w:t xml:space="preserve"> in basic polymorphic situations. This is because in .NET variant type parameters are restricted to generic interfaces and delegate types. Variance is also only applicable to reference types.</w:t>
+        <w:t>for C# developers this mean relating subyping in generic interfaces and delegates to subtyping in basic polymorphic situations. This is because in .NET variant type parameters are restricted to generic interfaces and delegate types. Variance is also only applicable to reference types.</w:t>
       </w:r>
     </w:p>
     <w:p>
@@ -28813,15 +28369,7 @@
     </w:p>
     <w:p>
       <w:r>
-        <w:t xml:space="preserve">Covariance enables one to </w:t>
-      </w:r>
-      <w:proofErr w:type="spellStart"/>
-      <w:r>
-        <w:t>asign</w:t>
-      </w:r>
-      <w:proofErr w:type="spellEnd"/>
-      <w:r>
-        <w:t xml:space="preserve"> an object whose generic type parameter is of a more specific type to a variable whose generic type parameter is of a more generic type. This looks much like polymorphism and feels intuitive.</w:t>
+        <w:t>Covariance enables one to asign an object whose generic type parameter is of a more specific type to a variable whose generic type parameter is of a more generic type. This looks much like polymorphism and feels intuitive.</w:t>
       </w:r>
     </w:p>
     <w:p>
@@ -28837,7 +28385,6 @@
           <w:lang w:eastAsia="en-US"/>
         </w:rPr>
       </w:pPr>
-      <w:proofErr w:type="spellStart"/>
       <w:r>
         <w:rPr>
           <w:rFonts w:ascii="Consolas" w:eastAsiaTheme="minorHAnsi" w:hAnsi="Consolas" w:cs="Consolas"/>
@@ -28848,7 +28395,6 @@
         </w:rPr>
         <w:t>IEnumerable</w:t>
       </w:r>
-      <w:proofErr w:type="spellEnd"/>
       <w:r>
         <w:rPr>
           <w:rFonts w:ascii="Consolas" w:eastAsiaTheme="minorHAnsi" w:hAnsi="Consolas" w:cs="Consolas"/>
@@ -28950,7 +28496,6 @@
           <w:lang w:eastAsia="en-US"/>
         </w:rPr>
       </w:pPr>
-      <w:proofErr w:type="spellStart"/>
       <w:r>
         <w:rPr>
           <w:rFonts w:ascii="Consolas" w:eastAsiaTheme="minorHAnsi" w:hAnsi="Consolas" w:cs="Consolas"/>
@@ -28961,7 +28506,6 @@
         </w:rPr>
         <w:t>IEnumerable</w:t>
       </w:r>
-      <w:proofErr w:type="spellEnd"/>
       <w:r>
         <w:rPr>
           <w:rFonts w:ascii="Consolas" w:eastAsiaTheme="minorHAnsi" w:hAnsi="Consolas" w:cs="Consolas"/>
@@ -28995,23 +28539,7 @@
     </w:p>
     <w:p>
       <w:r>
-        <w:t xml:space="preserve">In order to allow this the </w:t>
-      </w:r>
-      <w:proofErr w:type="spellStart"/>
-      <w:r>
-        <w:t>IEnumerable</w:t>
-      </w:r>
-      <w:proofErr w:type="spellEnd"/>
-      <w:r>
-        <w:t xml:space="preserve"> interface specifies it type </w:t>
-      </w:r>
-      <w:proofErr w:type="spellStart"/>
-      <w:r>
-        <w:t>paramer</w:t>
-      </w:r>
-      <w:proofErr w:type="spellEnd"/>
-      <w:r>
-        <w:t xml:space="preserve"> as </w:t>
+        <w:t xml:space="preserve">In order to allow this the IEnumerable interface specifies it type paramer as </w:t>
       </w:r>
       <w:r>
         <w:rPr>
@@ -29070,7 +28598,6 @@
         </w:rPr>
         <w:t xml:space="preserve"> </w:t>
       </w:r>
-      <w:proofErr w:type="spellStart"/>
       <w:r>
         <w:rPr>
           <w:rFonts w:ascii="Consolas" w:eastAsiaTheme="minorHAnsi" w:hAnsi="Consolas" w:cs="Consolas"/>
@@ -29081,7 +28608,6 @@
         </w:rPr>
         <w:t>IEnumerable</w:t>
       </w:r>
-      <w:proofErr w:type="spellEnd"/>
       <w:r>
         <w:rPr>
           <w:rFonts w:ascii="Consolas" w:eastAsiaTheme="minorHAnsi" w:hAnsi="Consolas" w:cs="Consolas"/>
@@ -29132,7 +28658,6 @@
         </w:rPr>
         <w:t xml:space="preserve">&gt; : </w:t>
       </w:r>
-      <w:proofErr w:type="spellStart"/>
       <w:r>
         <w:rPr>
           <w:rFonts w:ascii="Consolas" w:eastAsiaTheme="minorHAnsi" w:hAnsi="Consolas" w:cs="Consolas"/>
@@ -29143,7 +28668,6 @@
         </w:rPr>
         <w:t>IEnumerable</w:t>
       </w:r>
-      <w:proofErr w:type="spellEnd"/>
     </w:p>
     <w:p>
       <w:r>
@@ -29163,7 +28687,6 @@
           <w:lang w:eastAsia="en-US"/>
         </w:rPr>
       </w:pPr>
-      <w:proofErr w:type="spellStart"/>
       <w:r>
         <w:rPr>
           <w:rFonts w:ascii="Consolas" w:eastAsiaTheme="minorHAnsi" w:hAnsi="Consolas" w:cs="Consolas"/>
@@ -29174,7 +28697,6 @@
         </w:rPr>
         <w:t>Func</w:t>
       </w:r>
-      <w:proofErr w:type="spellEnd"/>
       <w:r>
         <w:rPr>
           <w:rFonts w:ascii="Consolas" w:eastAsiaTheme="minorHAnsi" w:hAnsi="Consolas" w:cs="Consolas"/>
@@ -29247,7 +28769,6 @@
       </w:r>
     </w:p>
     <w:p>
-      <w:proofErr w:type="spellStart"/>
       <w:r>
         <w:rPr>
           <w:rFonts w:ascii="Consolas" w:eastAsiaTheme="minorHAnsi" w:hAnsi="Consolas" w:cs="Consolas"/>
@@ -29258,7 +28779,6 @@
         </w:rPr>
         <w:t>Func</w:t>
       </w:r>
-      <w:proofErr w:type="spellEnd"/>
       <w:r>
         <w:rPr>
           <w:rFonts w:ascii="Consolas" w:eastAsiaTheme="minorHAnsi" w:hAnsi="Consolas" w:cs="Consolas"/>
@@ -29294,70 +28814,18 @@
       <w:pPr>
         <w:pStyle w:val="Heading4"/>
       </w:pPr>
-      <w:proofErr w:type="spellStart"/>
       <w:r>
         <w:t>Contravariance</w:t>
       </w:r>
-      <w:proofErr w:type="spellEnd"/>
-    </w:p>
-    <w:p>
-      <w:proofErr w:type="spellStart"/>
-      <w:r>
-        <w:t>Contravariance</w:t>
-      </w:r>
-      <w:proofErr w:type="spellEnd"/>
-      <w:r>
-        <w:t xml:space="preserve"> enables one to </w:t>
-      </w:r>
-      <w:proofErr w:type="spellStart"/>
-      <w:r>
-        <w:t>asign</w:t>
-      </w:r>
-      <w:proofErr w:type="spellEnd"/>
-      <w:r>
-        <w:t xml:space="preserve"> an object whose generic type parameter is of a more generic type to a variable whose generic type parameter is of a more specific type. </w:t>
-      </w:r>
-      <w:proofErr w:type="spellStart"/>
-      <w:r>
-        <w:t>Contravariance</w:t>
-      </w:r>
-      <w:proofErr w:type="spellEnd"/>
-      <w:r>
-        <w:t xml:space="preserve"> looks counterintuitive from the </w:t>
-      </w:r>
-      <w:proofErr w:type="spellStart"/>
-      <w:r>
-        <w:t>perspecive</w:t>
-      </w:r>
-      <w:proofErr w:type="spellEnd"/>
-      <w:r>
-        <w:t xml:space="preserve"> of basic </w:t>
-      </w:r>
-      <w:proofErr w:type="spellStart"/>
-      <w:r>
-        <w:t>polymorhism</w:t>
-      </w:r>
-      <w:proofErr w:type="spellEnd"/>
-    </w:p>
-    <w:p>
-      <w:r>
-        <w:t xml:space="preserve">In order to allow this the </w:t>
-      </w:r>
-      <w:proofErr w:type="spellStart"/>
-      <w:r>
-        <w:t>IObserver</w:t>
-      </w:r>
-      <w:proofErr w:type="spellEnd"/>
-      <w:r>
-        <w:t xml:space="preserve"> interface is </w:t>
-      </w:r>
-      <w:proofErr w:type="spellStart"/>
-      <w:r>
-        <w:t>markd</w:t>
-      </w:r>
-      <w:proofErr w:type="spellEnd"/>
-      <w:r>
-        <w:t xml:space="preserve"> as </w:t>
+    </w:p>
+    <w:p>
+      <w:r>
+        <w:t>Contravariance enables one to asign an object whose generic type parameter is of a more generic type to a variable whose generic type parameter is of a more specific type. Contravariance looks counterintuitive from the perspecive of basic polymorhism</w:t>
+      </w:r>
+    </w:p>
+    <w:p>
+      <w:r>
+        <w:t xml:space="preserve">In order to allow this the IObserver interface is markd as </w:t>
       </w:r>
       <w:r>
         <w:rPr>
@@ -29410,7 +28878,6 @@
         </w:rPr>
         <w:t xml:space="preserve"> </w:t>
       </w:r>
-      <w:proofErr w:type="spellStart"/>
       <w:r>
         <w:rPr>
           <w:rFonts w:ascii="Consolas" w:eastAsiaTheme="minorHAnsi" w:hAnsi="Consolas" w:cs="Consolas"/>
@@ -29421,7 +28888,6 @@
         </w:rPr>
         <w:t>IObserver</w:t>
       </w:r>
-      <w:proofErr w:type="spellEnd"/>
       <w:r>
         <w:rPr>
           <w:rFonts w:ascii="Consolas" w:eastAsiaTheme="minorHAnsi" w:hAnsi="Consolas" w:cs="Consolas"/>
@@ -29741,6 +29207,7 @@
           <w:color w:val="0000FF"/>
           <w:lang w:eastAsia="en-US"/>
         </w:rPr>
+        <w:lastRenderedPageBreak/>
         <w:t>delegate</w:t>
       </w:r>
       <w:r>
@@ -29820,23 +29287,7 @@
     </w:p>
     <w:p>
       <w:r>
-        <w:t xml:space="preserve">The previous examples on covariance and </w:t>
-      </w:r>
-      <w:proofErr w:type="spellStart"/>
-      <w:r>
-        <w:t>contravariance</w:t>
-      </w:r>
-      <w:proofErr w:type="spellEnd"/>
-      <w:r>
-        <w:t xml:space="preserve"> were with first order functions. Higher order functions are functions that either take functions as arguments or return functions as results. Higher order function add complexity, especially where </w:t>
-      </w:r>
-      <w:proofErr w:type="spellStart"/>
-      <w:r>
-        <w:t>contravariance</w:t>
-      </w:r>
-      <w:proofErr w:type="spellEnd"/>
-      <w:r>
-        <w:t xml:space="preserve"> is involved.  Consider the following second order function</w:t>
+        <w:t>The previous examples on covariance and contravariance were with first order functions. Higher order functions are functions that either take functions as arguments or return functions as results. Higher order function add complexity, especially where contravariance is involved.  Consider the following second order function</w:t>
       </w:r>
     </w:p>
     <w:p>
@@ -30015,15 +29466,7 @@
     </w:p>
     <w:p>
       <w:r>
-        <w:t xml:space="preserve">As it invokes the passed in delegate with an instance of Derivative it cannot handle functions that require a subclass of Derivative in a type safe manner. However, it can handle base classes. </w:t>
-      </w:r>
-      <w:proofErr w:type="spellStart"/>
-      <w:r>
-        <w:t>Contravariance</w:t>
-      </w:r>
-      <w:proofErr w:type="spellEnd"/>
-      <w:r>
-        <w:t xml:space="preserve"> has been reversed in the second order function.</w:t>
+        <w:t>As it invokes the passed in delegate with an instance of Derivative it cannot handle functions that require a subclass of Derivative in a type safe manner. However, it can handle base classes. Contravariance has been reversed in the second order function.</w:t>
       </w:r>
     </w:p>
     <w:p>
@@ -30134,44 +29577,12 @@
     </w:p>
     <w:p>
       <w:r>
-        <w:t xml:space="preserve">The basic rule is an even  number of </w:t>
-      </w:r>
-      <w:proofErr w:type="spellStart"/>
-      <w:r>
-        <w:t>contravariance</w:t>
-      </w:r>
-      <w:proofErr w:type="spellEnd"/>
-      <w:r>
-        <w:t xml:space="preserve"> conversions will cause the final result to be covariant and an odd number will cause the </w:t>
-      </w:r>
-      <w:proofErr w:type="spellStart"/>
-      <w:r>
-        <w:t>resut</w:t>
-      </w:r>
-      <w:proofErr w:type="spellEnd"/>
-      <w:r>
-        <w:t xml:space="preserve"> to be </w:t>
-      </w:r>
-      <w:proofErr w:type="spellStart"/>
-      <w:r>
-        <w:t>contravariant</w:t>
-      </w:r>
-      <w:proofErr w:type="spellEnd"/>
-      <w:r>
-        <w:t xml:space="preserve">. </w:t>
-      </w:r>
-    </w:p>
-    <w:p>
-      <w:r>
-        <w:t xml:space="preserve">One classic example of a higher order function and </w:t>
-      </w:r>
-      <w:proofErr w:type="spellStart"/>
-      <w:r>
-        <w:t>contravariance</w:t>
-      </w:r>
-      <w:proofErr w:type="spellEnd"/>
-      <w:r>
-        <w:t xml:space="preserve"> become covariance is with the </w:t>
+        <w:t xml:space="preserve">The basic rule is an even  number of contravariance conversions will cause the final result to be covariant and an odd number will cause the resut to be contravariant. </w:t>
+      </w:r>
+    </w:p>
+    <w:p>
+      <w:r>
+        <w:t xml:space="preserve">One classic example of a higher order function and contravariance become covariance is with the </w:t>
       </w:r>
       <w:r>
         <w:rPr>
@@ -30252,7 +29663,6 @@
         </w:rPr>
         <w:t xml:space="preserve"> </w:t>
       </w:r>
-      <w:proofErr w:type="spellStart"/>
       <w:r>
         <w:rPr>
           <w:rFonts w:ascii="Consolas" w:eastAsiaTheme="minorHAnsi" w:hAnsi="Consolas" w:cs="Consolas"/>
@@ -30263,7 +29673,6 @@
         </w:rPr>
         <w:t>IObservable</w:t>
       </w:r>
-      <w:proofErr w:type="spellEnd"/>
       <w:r>
         <w:rPr>
           <w:rFonts w:ascii="Consolas" w:eastAsiaTheme="minorHAnsi" w:hAnsi="Consolas" w:cs="Consolas"/>
@@ -30372,7 +29781,6 @@
         </w:rPr>
         <w:t xml:space="preserve">    </w:t>
       </w:r>
-      <w:proofErr w:type="spellStart"/>
       <w:r>
         <w:rPr>
           <w:rFonts w:ascii="Consolas" w:eastAsiaTheme="minorHAnsi" w:hAnsi="Consolas" w:cs="Consolas"/>
@@ -30383,7 +29791,6 @@
         </w:rPr>
         <w:t>IDisposable</w:t>
       </w:r>
-      <w:proofErr w:type="spellEnd"/>
       <w:r>
         <w:rPr>
           <w:rFonts w:ascii="Consolas" w:eastAsiaTheme="minorHAnsi" w:hAnsi="Consolas" w:cs="Consolas"/>
@@ -30394,7 +29801,6 @@
         </w:rPr>
         <w:t xml:space="preserve"> Subscribe(</w:t>
       </w:r>
-      <w:proofErr w:type="spellStart"/>
       <w:r>
         <w:rPr>
           <w:rFonts w:ascii="Consolas" w:eastAsiaTheme="minorHAnsi" w:hAnsi="Consolas" w:cs="Consolas"/>
@@ -30405,7 +29811,6 @@
         </w:rPr>
         <w:t>IObserver</w:t>
       </w:r>
-      <w:proofErr w:type="spellEnd"/>
       <w:r>
         <w:rPr>
           <w:rFonts w:ascii="Consolas" w:eastAsiaTheme="minorHAnsi" w:hAnsi="Consolas" w:cs="Consolas"/>
@@ -30460,15 +29865,7 @@
     </w:p>
     <w:p>
       <w:r>
-        <w:t xml:space="preserve">Superficially we might expect the type parameter to be marked as in because it is used with a method parameter. Because the parameter is itself a generic type the </w:t>
-      </w:r>
-      <w:proofErr w:type="spellStart"/>
-      <w:r>
-        <w:t>contravariance</w:t>
-      </w:r>
-      <w:proofErr w:type="spellEnd"/>
-      <w:r>
-        <w:t xml:space="preserve"> is converted to variance. We can use it like this.</w:t>
+        <w:t>Superficially we might expect the type parameter to be marked as in because it is used with a method parameter. Because the parameter is itself a generic type the contravariance is converted to variance. We can use it like this.</w:t>
       </w:r>
     </w:p>
     <w:p>
@@ -30484,7 +29881,6 @@
           <w:lang w:eastAsia="en-US"/>
         </w:rPr>
       </w:pPr>
-      <w:proofErr w:type="spellStart"/>
       <w:r>
         <w:rPr>
           <w:rFonts w:ascii="Consolas" w:eastAsiaTheme="minorHAnsi" w:hAnsi="Consolas" w:cs="Consolas"/>
@@ -30495,7 +29891,6 @@
         </w:rPr>
         <w:t>IObservable</w:t>
       </w:r>
-      <w:proofErr w:type="spellEnd"/>
       <w:r>
         <w:rPr>
           <w:rFonts w:ascii="Consolas" w:eastAsiaTheme="minorHAnsi" w:hAnsi="Consolas" w:cs="Consolas"/>
@@ -30588,7 +29983,6 @@
       </w:r>
     </w:p>
     <w:p>
-      <w:proofErr w:type="spellStart"/>
       <w:r>
         <w:rPr>
           <w:rFonts w:ascii="Consolas" w:eastAsiaTheme="minorHAnsi" w:hAnsi="Consolas" w:cs="Consolas"/>
@@ -30599,7 +29993,6 @@
         </w:rPr>
         <w:t>IObservable</w:t>
       </w:r>
-      <w:proofErr w:type="spellEnd"/>
       <w:r>
         <w:rPr>
           <w:rFonts w:ascii="Consolas" w:eastAsiaTheme="minorHAnsi" w:hAnsi="Consolas" w:cs="Consolas"/>
@@ -30744,15 +30137,7 @@
         <w:pStyle w:val="Answer"/>
       </w:pPr>
       <w:r>
-        <w:t xml:space="preserve">No pointer </w:t>
-      </w:r>
-      <w:proofErr w:type="spellStart"/>
-      <w:r>
-        <w:t>derefernce</w:t>
-      </w:r>
-      <w:proofErr w:type="spellEnd"/>
-      <w:r>
-        <w:t xml:space="preserve"> needed to access fields</w:t>
+        <w:t>No pointer derefernce needed to access fields</w:t>
       </w:r>
     </w:p>
     <w:p>
@@ -30784,15 +30169,7 @@
         <w:pStyle w:val="Answer"/>
       </w:pPr>
       <w:r>
-        <w:t xml:space="preserve">No they are </w:t>
-      </w:r>
-      <w:proofErr w:type="spellStart"/>
-      <w:r>
-        <w:t>implicity</w:t>
-      </w:r>
-      <w:proofErr w:type="spellEnd"/>
-      <w:r>
-        <w:t xml:space="preserve"> sealed</w:t>
+        <w:t>No they are implicity sealed</w:t>
       </w:r>
     </w:p>
     <w:p>
@@ -30840,15 +30217,7 @@
         <w:pStyle w:val="Question"/>
       </w:pPr>
       <w:r>
-        <w:t xml:space="preserve">What happens if you call a method defined in Object and not </w:t>
-      </w:r>
-      <w:proofErr w:type="spellStart"/>
-      <w:r>
-        <w:t>overriden</w:t>
-      </w:r>
-      <w:proofErr w:type="spellEnd"/>
-      <w:r>
-        <w:t xml:space="preserve"> in ValueType?</w:t>
+        <w:t>What happens if you call a method defined in Object and not overriden in ValueType?</w:t>
       </w:r>
     </w:p>
     <w:p>
@@ -30880,23 +30249,7 @@
         <w:pStyle w:val="Question"/>
       </w:pPr>
       <w:r>
-        <w:t xml:space="preserve">What happens if you cast your value type </w:t>
-      </w:r>
-      <w:proofErr w:type="spellStart"/>
-      <w:r>
-        <w:t>ot</w:t>
-      </w:r>
-      <w:proofErr w:type="spellEnd"/>
-      <w:r>
-        <w:t xml:space="preserve"> an interface it </w:t>
-      </w:r>
-      <w:proofErr w:type="spellStart"/>
-      <w:r>
-        <w:t>implemements</w:t>
-      </w:r>
-      <w:proofErr w:type="spellEnd"/>
-      <w:r>
-        <w:t>?</w:t>
+        <w:t>What happens if you cast your value type ot an interface it implemements?</w:t>
       </w:r>
     </w:p>
     <w:p>
@@ -30936,15 +30289,7 @@
         <w:pStyle w:val="Question"/>
       </w:pPr>
       <w:r>
-        <w:t xml:space="preserve">What is the default </w:t>
-      </w:r>
-      <w:proofErr w:type="spellStart"/>
-      <w:r>
-        <w:t>implementatin</w:t>
-      </w:r>
-      <w:proofErr w:type="spellEnd"/>
-      <w:r>
-        <w:t xml:space="preserve"> of hash code and equality for value types?</w:t>
+        <w:t>What is the default implementatin of hash code and equality for value types?</w:t>
       </w:r>
     </w:p>
     <w:p>
@@ -30968,6 +30313,7 @@
         <w:pStyle w:val="Question"/>
       </w:pPr>
       <w:r>
+        <w:lastRenderedPageBreak/>
         <w:t>What is boxing?</w:t>
       </w:r>
     </w:p>
@@ -30992,15 +30338,7 @@
         <w:pStyle w:val="Answer"/>
       </w:pPr>
       <w:r>
-        <w:t xml:space="preserve">Return a </w:t>
-      </w:r>
-      <w:proofErr w:type="spellStart"/>
-      <w:r>
-        <w:t>refernce</w:t>
-      </w:r>
-      <w:proofErr w:type="spellEnd"/>
-      <w:r>
-        <w:t xml:space="preserve">  </w:t>
+        <w:t xml:space="preserve">Return a refernce  </w:t>
       </w:r>
     </w:p>
     <w:p>
@@ -31204,6 +30542,7 @@
         <w:pStyle w:val="Answer"/>
       </w:pPr>
       <w:r>
+        <w:lastRenderedPageBreak/>
         <w:t>Default implementation uses reflection which is inefficient</w:t>
       </w:r>
     </w:p>
@@ -31454,7 +30793,6 @@
         <w:pStyle w:val="Question"/>
       </w:pPr>
       <w:r>
-        <w:lastRenderedPageBreak/>
         <w:t>Compare and contract assignment of reference and value types?</w:t>
       </w:r>
     </w:p>
@@ -31666,15 +31004,7 @@
         <w:pStyle w:val="Answer"/>
       </w:pPr>
       <w:r>
-        <w:t xml:space="preserve">All the predefined value types other than decimal. We expect primitive type to be directly supported by the </w:t>
-      </w:r>
-      <w:proofErr w:type="spellStart"/>
-      <w:r>
-        <w:t>undelying</w:t>
-      </w:r>
-      <w:proofErr w:type="spellEnd"/>
-      <w:r>
-        <w:t xml:space="preserve"> native instruction set and CPU</w:t>
+        <w:t>All the predefined value types other than decimal. We expect primitive type to be directly supported by the undelying native instruction set and CPU</w:t>
       </w:r>
     </w:p>
     <w:p>
@@ -31757,19 +31087,15 @@
         <w:pStyle w:val="Answer"/>
       </w:pPr>
       <w:r>
-        <w:t xml:space="preserve">Cant implement </w:t>
-      </w:r>
-      <w:proofErr w:type="spellStart"/>
-      <w:r>
-        <w:t>interfacces</w:t>
-      </w:r>
-      <w:proofErr w:type="spellEnd"/>
+        <w:t>Cant implement interfacces</w:t>
+      </w:r>
     </w:p>
     <w:p>
       <w:pPr>
         <w:pStyle w:val="Answer"/>
       </w:pPr>
       <w:r>
+        <w:lastRenderedPageBreak/>
         <w:t>Must define only static members</w:t>
       </w:r>
     </w:p>
@@ -31777,13 +31103,8 @@
       <w:pPr>
         <w:pStyle w:val="Answer"/>
       </w:pPr>
-      <w:proofErr w:type="spellStart"/>
-      <w:r>
-        <w:t>Cannt</w:t>
-      </w:r>
-      <w:proofErr w:type="spellEnd"/>
-      <w:r>
-        <w:t xml:space="preserve"> be used as field, method parameter or local variable</w:t>
+      <w:r>
+        <w:t>Cannt be used as field, method parameter or local variable</w:t>
       </w:r>
     </w:p>
     <w:p>
@@ -31818,15 +31139,7 @@
         <w:pStyle w:val="Answer"/>
       </w:pPr>
       <w:r>
-        <w:t xml:space="preserve">Internal – can only be accessed by methods in </w:t>
-      </w:r>
-      <w:proofErr w:type="spellStart"/>
-      <w:r>
-        <w:t>defiining</w:t>
-      </w:r>
-      <w:proofErr w:type="spellEnd"/>
-      <w:r>
-        <w:t xml:space="preserve"> assembly</w:t>
+        <w:t>Internal – can only be accessed by methods in defiining assembly</w:t>
       </w:r>
     </w:p>
     <w:p>
@@ -31874,15 +31187,7 @@
         <w:pStyle w:val="Question"/>
       </w:pPr>
       <w:r>
-        <w:t xml:space="preserve">What size is an int in </w:t>
-      </w:r>
-      <w:proofErr w:type="spellStart"/>
-      <w:r>
-        <w:t>Csharp</w:t>
-      </w:r>
-      <w:proofErr w:type="spellEnd"/>
-      <w:r>
-        <w:t>?</w:t>
+        <w:t>What size is an int in Csharp?</w:t>
       </w:r>
     </w:p>
     <w:p>
@@ -31927,45 +31232,25 @@
       <w:pPr>
         <w:pStyle w:val="Answer"/>
       </w:pPr>
-      <w:proofErr w:type="spellStart"/>
-      <w:r>
-        <w:t>Sbyte</w:t>
-      </w:r>
-      <w:proofErr w:type="spellEnd"/>
-      <w:r>
-        <w:t xml:space="preserve">, byte, short, </w:t>
-      </w:r>
-      <w:proofErr w:type="spellStart"/>
+      <w:r>
+        <w:t xml:space="preserve">Sbyte, byte, short, </w:t>
+      </w:r>
       <w:r>
         <w:t>ushort</w:t>
       </w:r>
-      <w:proofErr w:type="spellEnd"/>
-      <w:r>
-        <w:t xml:space="preserve">, uint, long, </w:t>
-      </w:r>
-      <w:proofErr w:type="spellStart"/>
-      <w:r>
-        <w:t>ulong</w:t>
-      </w:r>
-      <w:proofErr w:type="spellEnd"/>
+      <w:r>
+        <w:t>, uint, long, ulong</w:t>
+      </w:r>
     </w:p>
     <w:p>
       <w:pPr>
         <w:pStyle w:val="Question"/>
       </w:pPr>
       <w:r>
-        <w:t xml:space="preserve">What size is a float </w:t>
-      </w:r>
-      <w:proofErr w:type="spellStart"/>
-      <w:r>
-        <w:t>in</w:t>
-      </w:r>
-      <w:r>
-        <w:t>Csharp</w:t>
-      </w:r>
-      <w:proofErr w:type="spellEnd"/>
-      <w:r>
-        <w:t>?</w:t>
+        <w:t>What size is a float in</w:t>
+      </w:r>
+      <w:r>
+        <w:t>Csharp?</w:t>
       </w:r>
     </w:p>
     <w:p>
@@ -31981,15 +31266,7 @@
         <w:pStyle w:val="Question"/>
       </w:pPr>
       <w:r>
-        <w:t xml:space="preserve">What size is a double in </w:t>
-      </w:r>
-      <w:proofErr w:type="spellStart"/>
-      <w:r>
-        <w:t>csharp</w:t>
-      </w:r>
-      <w:proofErr w:type="spellEnd"/>
-      <w:r>
-        <w:t>?</w:t>
+        <w:t>What size is a double in csharp?</w:t>
       </w:r>
     </w:p>
     <w:p>
@@ -32013,15 +31290,7 @@
         <w:pStyle w:val="Answer"/>
       </w:pPr>
       <w:r>
-        <w:t xml:space="preserve">If it </w:t>
-      </w:r>
-      <w:proofErr w:type="spellStart"/>
-      <w:r>
-        <w:t>containes</w:t>
-      </w:r>
-      <w:proofErr w:type="spellEnd"/>
-      <w:r>
-        <w:t xml:space="preserve"> . or E it is </w:t>
+        <w:t xml:space="preserve">If it containes . or E it is </w:t>
       </w:r>
       <w:r>
         <w:t>assumed to be a double</w:t>
@@ -32034,21 +31303,8 @@
       <w:r>
         <w:t xml:space="preserve">Otherwise first int in the list </w:t>
       </w:r>
-      <w:proofErr w:type="spellStart"/>
-      <w:r>
-        <w:t>int,uint</w:t>
-      </w:r>
-      <w:proofErr w:type="spellEnd"/>
-      <w:r>
-        <w:t xml:space="preserve">, long, </w:t>
-      </w:r>
-      <w:proofErr w:type="spellStart"/>
-      <w:r>
-        <w:t>ulong</w:t>
-      </w:r>
-      <w:proofErr w:type="spellEnd"/>
-      <w:r>
-        <w:t xml:space="preserve"> that can accommodate the literal</w:t>
+      <w:r>
+        <w:t>int,uint, long, ulong that can accommodate the literal</w:t>
       </w:r>
     </w:p>
     <w:p>
@@ -32937,6 +32193,7 @@
         <w:pStyle w:val="Answer"/>
       </w:pPr>
       <w:r>
+        <w:lastRenderedPageBreak/>
         <w:t>Literals with a fractional component will not be represented precisely</w:t>
       </w:r>
     </w:p>
@@ -32944,11 +32201,9 @@
       <w:pPr>
         <w:pStyle w:val="QuestionSubSection"/>
       </w:pPr>
-      <w:proofErr w:type="spellStart"/>
       <w:r>
         <w:t>Contravariance</w:t>
       </w:r>
-      <w:proofErr w:type="spellEnd"/>
     </w:p>
     <w:p>
       <w:pPr>
@@ -33017,23 +32272,7 @@
         <w:pStyle w:val="Question"/>
       </w:pPr>
       <w:r>
-        <w:t xml:space="preserve">How can one </w:t>
-      </w:r>
-      <w:proofErr w:type="spellStart"/>
-      <w:r>
-        <w:t>specifiy</w:t>
-      </w:r>
-      <w:proofErr w:type="spellEnd"/>
-      <w:r>
-        <w:t xml:space="preserve"> pass by </w:t>
-      </w:r>
-      <w:proofErr w:type="spellStart"/>
-      <w:r>
-        <w:t>referenc</w:t>
-      </w:r>
-      <w:proofErr w:type="spellEnd"/>
-      <w:r>
-        <w:t xml:space="preserve"> semantics?</w:t>
+        <w:t>How can one specifiy pass by referenc semantics?</w:t>
       </w:r>
     </w:p>
     <w:p>
@@ -33057,15 +32296,7 @@
         <w:pStyle w:val="Answer"/>
       </w:pPr>
       <w:r>
-        <w:t xml:space="preserve">Ref parameters must be </w:t>
-      </w:r>
-      <w:proofErr w:type="spellStart"/>
-      <w:r>
-        <w:t>initialized</w:t>
-      </w:r>
-      <w:proofErr w:type="spellEnd"/>
-      <w:r>
-        <w:t xml:space="preserve"> by the caller</w:t>
+        <w:t>Ref parameters must be initialized by the caller</w:t>
       </w:r>
     </w:p>
     <w:p>
@@ -33073,15 +32304,7 @@
         <w:pStyle w:val="Answer"/>
       </w:pPr>
       <w:r>
-        <w:t xml:space="preserve">Out parameters must be </w:t>
-      </w:r>
-      <w:proofErr w:type="spellStart"/>
-      <w:r>
-        <w:t>initialized</w:t>
-      </w:r>
-      <w:proofErr w:type="spellEnd"/>
-      <w:r>
-        <w:t xml:space="preserve"> by the callee </w:t>
+        <w:t xml:space="preserve">Out parameters must be initialized by the callee </w:t>
       </w:r>
     </w:p>
     <w:p>
@@ -33845,6 +33068,7 @@
         <w:pStyle w:val="SourceCode"/>
       </w:pPr>
       <w:r>
+        <w:lastRenderedPageBreak/>
         <w:t xml:space="preserve">    </w:t>
       </w:r>
       <w:r>
@@ -34108,7 +33332,6 @@
         <w:pStyle w:val="SourceCode"/>
       </w:pPr>
       <w:r>
-        <w:lastRenderedPageBreak/>
         <w:t xml:space="preserve">    }</w:t>
       </w:r>
     </w:p>
@@ -34848,6 +34071,7 @@
         </w:rPr>
       </w:pPr>
       <w:r>
+        <w:lastRenderedPageBreak/>
         <w:t>Calling a base class constructor</w:t>
       </w:r>
     </w:p>
@@ -34897,15 +34121,7 @@
         <w:pStyle w:val="Question"/>
       </w:pPr>
       <w:r>
-        <w:t xml:space="preserve">What are object </w:t>
-      </w:r>
-      <w:proofErr w:type="spellStart"/>
-      <w:r>
-        <w:t>initializers</w:t>
-      </w:r>
-      <w:proofErr w:type="spellEnd"/>
-      <w:r>
-        <w:t>?</w:t>
+        <w:t>What are object initializers?</w:t>
       </w:r>
     </w:p>
     <w:p>
@@ -34913,16 +34129,7 @@
         <w:pStyle w:val="Answer"/>
       </w:pPr>
       <w:r>
-        <w:lastRenderedPageBreak/>
-        <w:t xml:space="preserve">Accessible fields or properties of an object can be </w:t>
-      </w:r>
-      <w:proofErr w:type="spellStart"/>
-      <w:r>
-        <w:t>initialized</w:t>
-      </w:r>
-      <w:proofErr w:type="spellEnd"/>
-      <w:r>
-        <w:t xml:space="preserve"> in single statement directly after construction</w:t>
+        <w:t>Accessible fields or properties of an object can be initialized in single statement directly after construction</w:t>
       </w:r>
     </w:p>
     <w:p>
@@ -36001,6 +35208,7 @@
         <w:pStyle w:val="Answer"/>
       </w:pPr>
       <w:r>
+        <w:lastRenderedPageBreak/>
         <w:t>Passing in comparison method argument to a sort algorithm</w:t>
       </w:r>
     </w:p>
@@ -36809,26 +36017,10 @@
         <w:pStyle w:val="Answer"/>
       </w:pPr>
       <w:r>
-        <w:t xml:space="preserve">A method </w:t>
-      </w:r>
-      <w:proofErr w:type="spellStart"/>
-      <w:r>
-        <w:t>resposible</w:t>
-      </w:r>
-      <w:proofErr w:type="spellEnd"/>
-      <w:r>
-        <w:t xml:space="preserve"> for </w:t>
-      </w:r>
-      <w:r>
-        <w:t xml:space="preserve">notifying </w:t>
-      </w:r>
-      <w:proofErr w:type="spellStart"/>
-      <w:r>
-        <w:t>registed</w:t>
-      </w:r>
-      <w:proofErr w:type="spellEnd"/>
-      <w:r>
-        <w:t xml:space="preserve"> listeners</w:t>
+        <w:t xml:space="preserve">A method resposible for </w:t>
+      </w:r>
+      <w:r>
+        <w:t>notifying registed listeners</w:t>
       </w:r>
     </w:p>
     <w:p>
@@ -37212,6 +36404,7 @@
           <w:noProof/>
           <w:szCs w:val="20"/>
         </w:rPr>
+        <w:lastRenderedPageBreak/>
         <w:t xml:space="preserve">        }</w:t>
       </w:r>
     </w:p>
@@ -37426,7 +36619,7 @@
   <w:abstractNum w:abstractNumId="0" w15:restartNumberingAfterBreak="0">
     <w:nsid w:val="FFFFFF7C"/>
     <w:multiLevelType w:val="singleLevel"/>
-    <w:tmpl w:val="F4E22B22"/>
+    <w:tmpl w:val="BDF2A850"/>
     <w:lvl w:ilvl="0">
       <w:start w:val="1"/>
       <w:numFmt w:val="decimal"/>
@@ -37477,7 +36670,7 @@
   <w:abstractNum w:abstractNumId="3" w15:restartNumberingAfterBreak="0">
     <w:nsid w:val="FFFFFF7F"/>
     <w:multiLevelType w:val="singleLevel"/>
-    <w:tmpl w:val="005631FC"/>
+    <w:tmpl w:val="945AD1E4"/>
     <w:lvl w:ilvl="0">
       <w:start w:val="1"/>
       <w:numFmt w:val="decimal"/>
@@ -37494,7 +36687,7 @@
   <w:abstractNum w:abstractNumId="4" w15:restartNumberingAfterBreak="0">
     <w:nsid w:val="FFFFFF80"/>
     <w:multiLevelType w:val="singleLevel"/>
-    <w:tmpl w:val="0224A238"/>
+    <w:tmpl w:val="737E4D0E"/>
     <w:lvl w:ilvl="0">
       <w:start w:val="1"/>
       <w:numFmt w:val="bullet"/>
@@ -37514,7 +36707,7 @@
   <w:abstractNum w:abstractNumId="5" w15:restartNumberingAfterBreak="0">
     <w:nsid w:val="FFFFFF81"/>
     <w:multiLevelType w:val="singleLevel"/>
-    <w:tmpl w:val="C5B64E02"/>
+    <w:tmpl w:val="B0506470"/>
     <w:lvl w:ilvl="0">
       <w:start w:val="1"/>
       <w:numFmt w:val="bullet"/>
@@ -37534,7 +36727,7 @@
   <w:abstractNum w:abstractNumId="6" w15:restartNumberingAfterBreak="0">
     <w:nsid w:val="FFFFFF82"/>
     <w:multiLevelType w:val="singleLevel"/>
-    <w:tmpl w:val="BCFCC254"/>
+    <w:tmpl w:val="1CE02138"/>
     <w:lvl w:ilvl="0">
       <w:start w:val="1"/>
       <w:numFmt w:val="bullet"/>
@@ -37554,7 +36747,7 @@
   <w:abstractNum w:abstractNumId="7" w15:restartNumberingAfterBreak="0">
     <w:nsid w:val="FFFFFF83"/>
     <w:multiLevelType w:val="singleLevel"/>
-    <w:tmpl w:val="48508D0E"/>
+    <w:tmpl w:val="460827FA"/>
     <w:lvl w:ilvl="0">
       <w:start w:val="1"/>
       <w:numFmt w:val="bullet"/>
@@ -41692,12 +40885,14 @@
   <w:style w:type="paragraph" w:default="1" w:styleId="Normal">
     <w:name w:val="Normal"/>
     <w:qFormat/>
-    <w:rsid w:val="003A3EBD"/>
+    <w:rsid w:val="004D0842"/>
     <w:pPr>
-      <w:spacing w:after="0" w:line="240" w:lineRule="auto"/>
+      <w:spacing w:after="240" w:line="300" w:lineRule="auto"/>
     </w:pPr>
     <w:rPr>
       <w:rFonts w:eastAsiaTheme="minorEastAsia"/>
+      <w:color w:val="000000" w:themeColor="text1"/>
+      <w:sz w:val="24"/>
       <w:lang w:eastAsia="en-GB"/>
     </w:rPr>
   </w:style>
@@ -41708,11 +40903,11 @@
     <w:link w:val="Heading1Char"/>
     <w:uiPriority w:val="9"/>
     <w:qFormat/>
-    <w:rsid w:val="00B525FC"/>
+    <w:rsid w:val="004D0842"/>
     <w:pPr>
       <w:keepNext/>
       <w:keepLines/>
-      <w:spacing w:before="320" w:line="360" w:lineRule="auto"/>
+      <w:spacing w:before="320" w:after="0" w:line="360" w:lineRule="auto"/>
       <w:outlineLvl w:val="0"/>
     </w:pPr>
     <w:rPr>
@@ -41730,11 +40925,11 @@
     <w:uiPriority w:val="9"/>
     <w:unhideWhenUsed/>
     <w:qFormat/>
-    <w:rsid w:val="00B525FC"/>
+    <w:rsid w:val="004D0842"/>
     <w:pPr>
       <w:keepNext/>
       <w:keepLines/>
-      <w:spacing w:before="40" w:line="360" w:lineRule="auto"/>
+      <w:spacing w:before="40" w:after="0" w:line="360" w:lineRule="auto"/>
       <w:outlineLvl w:val="1"/>
     </w:pPr>
     <w:rPr>
@@ -41751,11 +40946,11 @@
     <w:link w:val="Heading3Char"/>
     <w:uiPriority w:val="9"/>
     <w:unhideWhenUsed/>
-    <w:rsid w:val="00B525FC"/>
+    <w:rsid w:val="004D0842"/>
     <w:pPr>
       <w:keepNext/>
       <w:keepLines/>
-      <w:spacing w:before="40" w:line="360" w:lineRule="auto"/>
+      <w:spacing w:before="40" w:after="0" w:line="360" w:lineRule="auto"/>
       <w:outlineLvl w:val="2"/>
     </w:pPr>
     <w:rPr>
@@ -41772,11 +40967,11 @@
     <w:link w:val="Heading4Char"/>
     <w:uiPriority w:val="9"/>
     <w:unhideWhenUsed/>
-    <w:rsid w:val="00B525FC"/>
+    <w:rsid w:val="004D0842"/>
     <w:pPr>
       <w:keepNext/>
       <w:keepLines/>
-      <w:spacing w:before="40" w:line="360" w:lineRule="auto"/>
+      <w:spacing w:before="40" w:after="0" w:line="360" w:lineRule="auto"/>
       <w:outlineLvl w:val="3"/>
     </w:pPr>
     <w:rPr>
@@ -41794,7 +40989,7 @@
     <w:link w:val="Heading5Char"/>
     <w:uiPriority w:val="9"/>
     <w:unhideWhenUsed/>
-    <w:rsid w:val="00B525FC"/>
+    <w:rsid w:val="004D0842"/>
     <w:pPr>
       <w:keepNext/>
       <w:keepLines/>
@@ -41818,11 +41013,11 @@
     <w:semiHidden/>
     <w:unhideWhenUsed/>
     <w:qFormat/>
-    <w:rsid w:val="00B525FC"/>
+    <w:rsid w:val="004D0842"/>
     <w:pPr>
       <w:keepNext/>
       <w:keepLines/>
-      <w:spacing w:before="40"/>
+      <w:spacing w:before="40" w:after="0"/>
       <w:outlineLvl w:val="5"/>
     </w:pPr>
     <w:rPr>
@@ -41843,11 +41038,11 @@
     <w:semiHidden/>
     <w:unhideWhenUsed/>
     <w:qFormat/>
-    <w:rsid w:val="00B525FC"/>
+    <w:rsid w:val="004D0842"/>
     <w:pPr>
       <w:keepNext/>
       <w:keepLines/>
-      <w:spacing w:before="40"/>
+      <w:spacing w:before="40" w:after="0"/>
       <w:outlineLvl w:val="6"/>
     </w:pPr>
     <w:rPr>
@@ -41864,11 +41059,11 @@
     <w:semiHidden/>
     <w:unhideWhenUsed/>
     <w:qFormat/>
-    <w:rsid w:val="00B525FC"/>
+    <w:rsid w:val="004D0842"/>
     <w:pPr>
       <w:keepNext/>
       <w:keepLines/>
-      <w:spacing w:before="40"/>
+      <w:spacing w:before="40" w:after="0"/>
       <w:outlineLvl w:val="7"/>
     </w:pPr>
     <w:rPr>
@@ -41887,11 +41082,11 @@
     <w:semiHidden/>
     <w:unhideWhenUsed/>
     <w:qFormat/>
-    <w:rsid w:val="00B525FC"/>
+    <w:rsid w:val="004D0842"/>
     <w:pPr>
       <w:keepNext/>
       <w:keepLines/>
-      <w:spacing w:before="40"/>
+      <w:spacing w:before="40" w:after="0"/>
       <w:outlineLvl w:val="8"/>
     </w:pPr>
     <w:rPr>
@@ -41904,7 +41099,7 @@
     <w:uiPriority w:val="1"/>
     <w:semiHidden/>
     <w:unhideWhenUsed/>
-    <w:rsid w:val="003A3EBD"/>
+    <w:rsid w:val="004D0842"/>
   </w:style>
   <w:style w:type="table" w:default="1" w:styleId="TableNormal">
     <w:name w:val="Normal Table"/>
@@ -41926,7 +41121,7 @@
     <w:uiPriority w:val="99"/>
     <w:semiHidden/>
     <w:unhideWhenUsed/>
-    <w:rsid w:val="003A3EBD"/>
+    <w:rsid w:val="004D0842"/>
   </w:style>
   <w:style w:type="paragraph" w:styleId="Title">
     <w:name w:val="Title"/>
@@ -41966,7 +41161,7 @@
     <w:basedOn w:val="DefaultParagraphFont"/>
     <w:link w:val="Heading1"/>
     <w:uiPriority w:val="9"/>
-    <w:rsid w:val="00B525FC"/>
+    <w:rsid w:val="004D0842"/>
     <w:rPr>
       <w:rFonts w:asciiTheme="majorHAnsi" w:eastAsiaTheme="majorEastAsia" w:hAnsiTheme="majorHAnsi" w:cstheme="majorBidi"/>
       <w:color w:val="31378B" w:themeColor="text2"/>
@@ -41980,7 +41175,7 @@
     <w:basedOn w:val="DefaultParagraphFont"/>
     <w:link w:val="Heading2"/>
     <w:uiPriority w:val="9"/>
-    <w:rsid w:val="00B525FC"/>
+    <w:rsid w:val="004D0842"/>
     <w:rPr>
       <w:rFonts w:asciiTheme="majorHAnsi" w:eastAsiaTheme="majorEastAsia" w:hAnsiTheme="majorHAnsi" w:cstheme="majorBidi"/>
       <w:color w:val="31378B" w:themeColor="text2"/>
@@ -41994,7 +41189,7 @@
     <w:basedOn w:val="DefaultParagraphFont"/>
     <w:link w:val="Heading3"/>
     <w:uiPriority w:val="9"/>
-    <w:rsid w:val="00B525FC"/>
+    <w:rsid w:val="004D0842"/>
     <w:rPr>
       <w:rFonts w:asciiTheme="majorHAnsi" w:eastAsiaTheme="majorEastAsia" w:hAnsiTheme="majorHAnsi" w:cstheme="majorBidi"/>
       <w:color w:val="31378B" w:themeColor="text2"/>
@@ -42008,7 +41203,7 @@
     <w:basedOn w:val="DefaultParagraphFont"/>
     <w:link w:val="Heading4"/>
     <w:uiPriority w:val="9"/>
-    <w:rsid w:val="00B525FC"/>
+    <w:rsid w:val="004D0842"/>
     <w:rPr>
       <w:rFonts w:asciiTheme="majorHAnsi" w:eastAsiaTheme="majorEastAsia" w:hAnsiTheme="majorHAnsi" w:cstheme="majorBidi"/>
       <w:iCs/>
@@ -42024,7 +41219,7 @@
     <w:basedOn w:val="DefaultParagraphFont"/>
     <w:link w:val="Heading5"/>
     <w:uiPriority w:val="9"/>
-    <w:rsid w:val="00B525FC"/>
+    <w:rsid w:val="004D0842"/>
     <w:rPr>
       <w:rFonts w:asciiTheme="majorHAnsi" w:eastAsiaTheme="majorEastAsia" w:hAnsiTheme="majorHAnsi" w:cstheme="majorBidi"/>
       <w:iCs/>
@@ -42040,7 +41235,7 @@
     <w:link w:val="Heading6"/>
     <w:uiPriority w:val="9"/>
     <w:semiHidden/>
-    <w:rsid w:val="00B525FC"/>
+    <w:rsid w:val="004D0842"/>
     <w:rPr>
       <w:rFonts w:asciiTheme="majorHAnsi" w:eastAsiaTheme="majorEastAsia" w:hAnsiTheme="majorHAnsi" w:cstheme="majorBidi"/>
       <w:i/>
@@ -42057,7 +41252,7 @@
     <w:link w:val="Heading7"/>
     <w:uiPriority w:val="9"/>
     <w:semiHidden/>
-    <w:rsid w:val="00B525FC"/>
+    <w:rsid w:val="004D0842"/>
     <w:rPr>
       <w:rFonts w:asciiTheme="majorHAnsi" w:eastAsiaTheme="majorEastAsia" w:hAnsiTheme="majorHAnsi" w:cstheme="majorBidi"/>
       <w:color w:val="005878" w:themeColor="accent1" w:themeShade="80"/>
@@ -42071,7 +41266,7 @@
     <w:link w:val="Heading8"/>
     <w:uiPriority w:val="9"/>
     <w:semiHidden/>
-    <w:rsid w:val="00B525FC"/>
+    <w:rsid w:val="004D0842"/>
     <w:rPr>
       <w:rFonts w:asciiTheme="majorHAnsi" w:eastAsiaTheme="majorEastAsia" w:hAnsiTheme="majorHAnsi" w:cstheme="majorBidi"/>
       <w:color w:val="244061" w:themeColor="accent2" w:themeShade="80"/>
@@ -42086,7 +41281,7 @@
     <w:link w:val="Heading9"/>
     <w:uiPriority w:val="9"/>
     <w:semiHidden/>
-    <w:rsid w:val="00B525FC"/>
+    <w:rsid w:val="004D0842"/>
     <w:rPr>
       <w:rFonts w:asciiTheme="majorHAnsi" w:eastAsiaTheme="majorEastAsia" w:hAnsiTheme="majorHAnsi" w:cstheme="majorBidi"/>
       <w:color w:val="005878" w:themeColor="accent6" w:themeShade="80"/>
@@ -42098,7 +41293,7 @@
     <w:name w:val="Hyperlink"/>
     <w:basedOn w:val="DefaultParagraphFont"/>
     <w:uiPriority w:val="99"/>
-    <w:rsid w:val="00B525FC"/>
+    <w:rsid w:val="004D0842"/>
     <w:rPr>
       <w:rFonts w:cs="Times New Roman"/>
       <w:color w:val="0000FF"/>
@@ -42109,7 +41304,7 @@
     <w:name w:val="FollowedHyperlink"/>
     <w:basedOn w:val="DefaultParagraphFont"/>
     <w:uiPriority w:val="99"/>
-    <w:rsid w:val="00B525FC"/>
+    <w:rsid w:val="004D0842"/>
     <w:rPr>
       <w:rFonts w:cs="Times New Roman"/>
       <w:color w:val="606420"/>
@@ -42120,7 +41315,7 @@
     <w:name w:val="page number"/>
     <w:basedOn w:val="DefaultParagraphFont"/>
     <w:uiPriority w:val="99"/>
-    <w:rsid w:val="00B525FC"/>
+    <w:rsid w:val="004D0842"/>
     <w:rPr>
       <w:rFonts w:cs="Times New Roman"/>
     </w:rPr>
@@ -42131,7 +41326,7 @@
     <w:uiPriority w:val="99"/>
     <w:semiHidden/>
     <w:unhideWhenUsed/>
-    <w:rsid w:val="00B525FC"/>
+    <w:rsid w:val="004D0842"/>
     <w:rPr>
       <w:color w:val="808080"/>
       <w:shd w:val="clear" w:color="auto" w:fill="E6E6E6"/>
@@ -42143,7 +41338,7 @@
     <w:next w:val="Normal"/>
     <w:autoRedefine/>
     <w:qFormat/>
-    <w:rsid w:val="00B525FC"/>
+    <w:rsid w:val="004D0842"/>
     <w:pPr>
       <w:pBdr>
         <w:top w:val="none" w:sz="0" w:space="0" w:color="auto"/>
@@ -42159,8 +41354,9 @@
     <w:basedOn w:val="Normal"/>
     <w:link w:val="CommandChar"/>
     <w:qFormat/>
-    <w:rsid w:val="00B525FC"/>
+    <w:rsid w:val="004D0842"/>
     <w:pPr>
+      <w:spacing w:line="240" w:lineRule="auto"/>
       <w:ind w:left="284"/>
     </w:pPr>
     <w:rPr>
@@ -42172,7 +41368,7 @@
     <w:name w:val="Code Heading"/>
     <w:basedOn w:val="Normal"/>
     <w:uiPriority w:val="99"/>
-    <w:rsid w:val="00B525FC"/>
+    <w:rsid w:val="004D0842"/>
     <w:pPr>
       <w:autoSpaceDE w:val="0"/>
       <w:autoSpaceDN w:val="0"/>
@@ -42191,7 +41387,7 @@
     <w:basedOn w:val="BodyText"/>
     <w:link w:val="PathChar"/>
     <w:qFormat/>
-    <w:rsid w:val="00B525FC"/>
+    <w:rsid w:val="004D0842"/>
     <w:pPr>
       <w:jc w:val="both"/>
     </w:pPr>
@@ -42206,7 +41402,7 @@
     <w:basedOn w:val="DefaultParagraphFont"/>
     <w:uiPriority w:val="99"/>
     <w:semiHidden/>
-    <w:rsid w:val="00B525FC"/>
+    <w:rsid w:val="004D0842"/>
     <w:rPr>
       <w:color w:val="808080"/>
     </w:rPr>
@@ -42218,7 +41414,7 @@
     <w:uiPriority w:val="99"/>
     <w:semiHidden/>
     <w:unhideWhenUsed/>
-    <w:rsid w:val="00B525FC"/>
+    <w:rsid w:val="004D0842"/>
     <w:pPr>
       <w:tabs>
         <w:tab w:val="left" w:pos="916"/>
@@ -42252,7 +41448,7 @@
     <w:link w:val="HTMLPreformatted"/>
     <w:uiPriority w:val="99"/>
     <w:semiHidden/>
-    <w:rsid w:val="00B525FC"/>
+    <w:rsid w:val="004D0842"/>
     <w:rPr>
       <w:rFonts w:ascii="Courier New" w:eastAsiaTheme="minorEastAsia" w:hAnsi="Courier New" w:cs="Courier New"/>
       <w:color w:val="000000" w:themeColor="text1"/>
@@ -42266,7 +41462,7 @@
     <w:basedOn w:val="SourceCode"/>
     <w:link w:val="SourceCodeStrongChar"/>
     <w:qFormat/>
-    <w:rsid w:val="00B525FC"/>
+    <w:rsid w:val="004D0842"/>
     <w:rPr>
       <w:b/>
     </w:rPr>
@@ -42274,7 +41470,7 @@
   <w:style w:type="numbering" w:customStyle="1" w:styleId="KennysListStyles">
     <w:name w:val="KennysListStyles"/>
     <w:uiPriority w:val="99"/>
-    <w:rsid w:val="00B525FC"/>
+    <w:rsid w:val="004D0842"/>
     <w:pPr>
       <w:numPr>
         <w:numId w:val="1"/>
@@ -42286,7 +41482,7 @@
     <w:basedOn w:val="Normal"/>
     <w:next w:val="Answer"/>
     <w:qFormat/>
-    <w:rsid w:val="00B525FC"/>
+    <w:rsid w:val="004D0842"/>
     <w:rPr>
       <w:b/>
     </w:rPr>
@@ -42295,8 +41491,9 @@
     <w:name w:val="Answer"/>
     <w:basedOn w:val="Normal"/>
     <w:qFormat/>
-    <w:rsid w:val="00B525FC"/>
+    <w:rsid w:val="004D0842"/>
     <w:pPr>
+      <w:spacing w:line="240" w:lineRule="auto"/>
       <w:ind w:left="720"/>
     </w:pPr>
     <w:rPr>
@@ -42307,7 +41504,7 @@
     <w:name w:val="Chapter Heading"/>
     <w:basedOn w:val="Heading1"/>
     <w:qFormat/>
-    <w:rsid w:val="00B525FC"/>
+    <w:rsid w:val="004D0842"/>
     <w:pPr>
       <w:numPr>
         <w:numId w:val="6"/>
@@ -42323,7 +41520,7 @@
     <w:name w:val="Table Grid"/>
     <w:basedOn w:val="TableNormal"/>
     <w:uiPriority w:val="59"/>
-    <w:rsid w:val="00B525FC"/>
+    <w:rsid w:val="004D0842"/>
     <w:tblPr>
       <w:tblBorders>
         <w:top w:val="single" w:sz="4" w:space="0" w:color="auto"/>
@@ -42338,7 +41535,7 @@
   <w:style w:type="numbering" w:customStyle="1" w:styleId="Headings">
     <w:name w:val="Headings"/>
     <w:uiPriority w:val="99"/>
-    <w:rsid w:val="00B525FC"/>
+    <w:rsid w:val="004D0842"/>
     <w:pPr>
       <w:numPr>
         <w:numId w:val="2"/>
@@ -42349,7 +41546,7 @@
     <w:name w:val="Question Section"/>
     <w:basedOn w:val="Heading2"/>
     <w:qFormat/>
-    <w:rsid w:val="00B525FC"/>
+    <w:rsid w:val="004D0842"/>
     <w:rPr>
       <w:b/>
       <w:color w:val="403152" w:themeColor="accent4" w:themeShade="80"/>
@@ -42359,7 +41556,7 @@
     <w:name w:val="Table Caption"/>
     <w:basedOn w:val="Normal"/>
     <w:qFormat/>
-    <w:rsid w:val="00B525FC"/>
+    <w:rsid w:val="004D0842"/>
     <w:rPr>
       <w:smallCaps/>
     </w:rPr>
@@ -42367,7 +41564,10 @@
   <w:style w:type="paragraph" w:customStyle="1" w:styleId="SourceCodeCaption">
     <w:name w:val="Source Code Caption"/>
     <w:basedOn w:val="Normal"/>
-    <w:rsid w:val="00B525FC"/>
+    <w:rsid w:val="004D0842"/>
+    <w:pPr>
+      <w:spacing w:after="0" w:line="240" w:lineRule="auto"/>
+    </w:pPr>
     <w:rPr>
       <w:rFonts w:ascii="Arial" w:hAnsi="Arial"/>
       <w:noProof/>
@@ -42377,10 +41577,11 @@
     <w:name w:val="Code Listing"/>
     <w:basedOn w:val="Normal"/>
     <w:qFormat/>
-    <w:rsid w:val="00B525FC"/>
+    <w:rsid w:val="004D0842"/>
     <w:pPr>
       <w:keepNext/>
       <w:shd w:val="clear" w:color="auto" w:fill="FFFFFF" w:themeFill="background1"/>
+      <w:spacing w:line="240" w:lineRule="auto"/>
       <w:ind w:left="567"/>
     </w:pPr>
     <w:rPr>
@@ -42398,7 +41599,7 @@
     <w:link w:val="QuoteChar"/>
     <w:uiPriority w:val="29"/>
     <w:qFormat/>
-    <w:rsid w:val="00B525FC"/>
+    <w:rsid w:val="004D0842"/>
     <w:pPr>
       <w:spacing w:before="120"/>
       <w:ind w:left="720" w:right="720"/>
@@ -42414,7 +41615,7 @@
     <w:basedOn w:val="DefaultParagraphFont"/>
     <w:link w:val="Quote"/>
     <w:uiPriority w:val="29"/>
-    <w:rsid w:val="00B525FC"/>
+    <w:rsid w:val="004D0842"/>
     <w:rPr>
       <w:rFonts w:eastAsiaTheme="minorEastAsia"/>
       <w:i/>
@@ -42431,7 +41632,7 @@
     <w:uiPriority w:val="35"/>
     <w:unhideWhenUsed/>
     <w:qFormat/>
-    <w:rsid w:val="00B525FC"/>
+    <w:rsid w:val="004D0842"/>
     <w:pPr>
       <w:ind w:left="240"/>
     </w:pPr>
@@ -42448,7 +41649,7 @@
     <w:basedOn w:val="Normal"/>
     <w:next w:val="ListBullet"/>
     <w:qFormat/>
-    <w:rsid w:val="00B525FC"/>
+    <w:rsid w:val="004D0842"/>
     <w:rPr>
       <w:b/>
       <w:smallCaps/>
@@ -42458,7 +41659,7 @@
     <w:name w:val="Numbered List"/>
     <w:basedOn w:val="Normal"/>
     <w:qFormat/>
-    <w:rsid w:val="00B525FC"/>
+    <w:rsid w:val="004D0842"/>
     <w:pPr>
       <w:numPr>
         <w:numId w:val="3"/>
@@ -42475,7 +41676,7 @@
     <w:basedOn w:val="Normal"/>
     <w:next w:val="ListNumber"/>
     <w:qFormat/>
-    <w:rsid w:val="00B525FC"/>
+    <w:rsid w:val="004D0842"/>
     <w:pPr>
       <w:ind w:left="357" w:hanging="357"/>
       <w:contextualSpacing/>
@@ -42490,7 +41691,7 @@
     <w:basedOn w:val="Normal"/>
     <w:uiPriority w:val="99"/>
     <w:unhideWhenUsed/>
-    <w:rsid w:val="00B525FC"/>
+    <w:rsid w:val="004D0842"/>
     <w:pPr>
       <w:numPr>
         <w:numId w:val="4"/>
@@ -42501,14 +41702,14 @@
   <w:style w:type="paragraph" w:customStyle="1" w:styleId="NumberedBullet">
     <w:name w:val="Numbered Bullet"/>
     <w:basedOn w:val="NumberedList"/>
-    <w:rsid w:val="00B525FC"/>
+    <w:rsid w:val="004D0842"/>
   </w:style>
   <w:style w:type="paragraph" w:styleId="ListNumber">
     <w:name w:val="List Number"/>
     <w:basedOn w:val="Normal"/>
     <w:uiPriority w:val="99"/>
     <w:unhideWhenUsed/>
-    <w:rsid w:val="00B525FC"/>
+    <w:rsid w:val="004D0842"/>
     <w:pPr>
       <w:numPr>
         <w:numId w:val="5"/>
@@ -42520,7 +41721,7 @@
     <w:name w:val="RowAndColumnStyle"/>
     <w:basedOn w:val="TableNormal"/>
     <w:uiPriority w:val="99"/>
-    <w:rsid w:val="00B525FC"/>
+    <w:rsid w:val="004D0842"/>
     <w:pPr>
       <w:spacing w:after="0" w:line="240" w:lineRule="auto"/>
     </w:pPr>
@@ -42598,7 +41799,7 @@
     <w:name w:val="ColumnHeaderTableStyle"/>
     <w:basedOn w:val="TableNormal"/>
     <w:uiPriority w:val="99"/>
-    <w:rsid w:val="00B525FC"/>
+    <w:rsid w:val="004D0842"/>
     <w:pPr>
       <w:spacing w:before="120" w:after="120" w:line="240" w:lineRule="auto"/>
     </w:pPr>
@@ -42669,7 +41870,7 @@
     <w:name w:val="ColumnHeaderOnly"/>
     <w:basedOn w:val="TableNormal"/>
     <w:uiPriority w:val="99"/>
-    <w:rsid w:val="00B525FC"/>
+    <w:rsid w:val="004D0842"/>
     <w:rPr>
       <w:rFonts w:eastAsiaTheme="minorEastAsia"/>
       <w:lang w:eastAsia="en-GB"/>
@@ -42680,8 +41881,9 @@
     <w:name w:val="Command Output"/>
     <w:basedOn w:val="Normal"/>
     <w:qFormat/>
-    <w:rsid w:val="00B525FC"/>
+    <w:rsid w:val="004D0842"/>
     <w:pPr>
+      <w:spacing w:after="0" w:line="240" w:lineRule="auto"/>
       <w:ind w:left="284"/>
     </w:pPr>
     <w:rPr>
@@ -42695,7 +41897,7 @@
     <w:basedOn w:val="DefaultParagraphFont"/>
     <w:uiPriority w:val="20"/>
     <w:qFormat/>
-    <w:rsid w:val="00B525FC"/>
+    <w:rsid w:val="004D0842"/>
     <w:rPr>
       <w:i/>
       <w:iCs/>
@@ -42706,7 +41908,7 @@
     <w:basedOn w:val="DefaultParagraphFont"/>
     <w:uiPriority w:val="21"/>
     <w:qFormat/>
-    <w:rsid w:val="00B525FC"/>
+    <w:rsid w:val="004D0842"/>
     <w:rPr>
       <w:b w:val="0"/>
       <w:bCs w:val="0"/>
@@ -42720,7 +41922,7 @@
     <w:basedOn w:val="Normal"/>
     <w:next w:val="Normal"/>
     <w:qFormat/>
-    <w:rsid w:val="00B525FC"/>
+    <w:rsid w:val="004D0842"/>
     <w:pPr>
       <w:spacing w:before="240"/>
     </w:pPr>
@@ -42735,7 +41937,7 @@
     <w:next w:val="Normal"/>
     <w:autoRedefine/>
     <w:qFormat/>
-    <w:rsid w:val="00B525FC"/>
+    <w:rsid w:val="004D0842"/>
     <w:pPr>
       <w:pBdr>
         <w:top w:val="single" w:sz="24" w:space="5" w:color="auto"/>
@@ -42762,12 +41964,13 @@
     <w:link w:val="HeaderChar"/>
     <w:uiPriority w:val="99"/>
     <w:unhideWhenUsed/>
-    <w:rsid w:val="00B525FC"/>
+    <w:rsid w:val="004D0842"/>
     <w:pPr>
       <w:tabs>
         <w:tab w:val="center" w:pos="4513"/>
         <w:tab w:val="right" w:pos="9026"/>
       </w:tabs>
+      <w:spacing w:after="0" w:line="240" w:lineRule="auto"/>
     </w:pPr>
   </w:style>
   <w:style w:type="character" w:customStyle="1" w:styleId="HeaderChar">
@@ -42775,7 +41978,7 @@
     <w:basedOn w:val="DefaultParagraphFont"/>
     <w:link w:val="Header"/>
     <w:uiPriority w:val="99"/>
-    <w:rsid w:val="00B525FC"/>
+    <w:rsid w:val="004D0842"/>
     <w:rPr>
       <w:rFonts w:eastAsiaTheme="minorEastAsia"/>
       <w:color w:val="000000" w:themeColor="text1"/>
@@ -42789,12 +41992,13 @@
     <w:link w:val="FooterChar"/>
     <w:uiPriority w:val="99"/>
     <w:unhideWhenUsed/>
-    <w:rsid w:val="00B525FC"/>
+    <w:rsid w:val="004D0842"/>
     <w:pPr>
       <w:tabs>
         <w:tab w:val="center" w:pos="4513"/>
         <w:tab w:val="right" w:pos="9026"/>
       </w:tabs>
+      <w:spacing w:after="0" w:line="240" w:lineRule="auto"/>
     </w:pPr>
   </w:style>
   <w:style w:type="character" w:customStyle="1" w:styleId="FooterChar">
@@ -42802,7 +42006,7 @@
     <w:basedOn w:val="DefaultParagraphFont"/>
     <w:link w:val="Footer"/>
     <w:uiPriority w:val="99"/>
-    <w:rsid w:val="00B525FC"/>
+    <w:rsid w:val="004D0842"/>
     <w:rPr>
       <w:rFonts w:eastAsiaTheme="minorEastAsia"/>
       <w:color w:val="000000" w:themeColor="text1"/>
@@ -42814,7 +42018,7 @@
     <w:name w:val="Question Sub Section"/>
     <w:basedOn w:val="Heading3"/>
     <w:qFormat/>
-    <w:rsid w:val="00B525FC"/>
+    <w:rsid w:val="004D0842"/>
     <w:rPr>
       <w:smallCaps/>
     </w:rPr>
@@ -42823,9 +42027,9 @@
     <w:name w:val="Table Cell Normal"/>
     <w:basedOn w:val="Normal"/>
     <w:qFormat/>
-    <w:rsid w:val="00B525FC"/>
+    <w:rsid w:val="004D0842"/>
     <w:pPr>
-      <w:spacing w:before="120" w:after="120"/>
+      <w:spacing w:before="120" w:after="120" w:line="240" w:lineRule="auto"/>
     </w:pPr>
   </w:style>
   <w:style w:type="paragraph" w:customStyle="1" w:styleId="Strong1">
@@ -42834,7 +42038,7 @@
     <w:next w:val="BodyText"/>
     <w:link w:val="strongChar"/>
     <w:qFormat/>
-    <w:rsid w:val="00B525FC"/>
+    <w:rsid w:val="004D0842"/>
     <w:rPr>
       <w:b/>
       <w:lang w:eastAsia="fi-FI"/>
@@ -42846,7 +42050,7 @@
     <w:next w:val="BodyText"/>
     <w:link w:val="emphasisChar"/>
     <w:qFormat/>
-    <w:rsid w:val="00B525FC"/>
+    <w:rsid w:val="004D0842"/>
     <w:rPr>
       <w:i/>
       <w:lang w:eastAsia="fi-FI"/>
@@ -42858,7 +42062,7 @@
     <w:basedOn w:val="Normal"/>
     <w:link w:val="BodyTextChar"/>
     <w:unhideWhenUsed/>
-    <w:rsid w:val="00B525FC"/>
+    <w:rsid w:val="004D0842"/>
     <w:pPr>
       <w:spacing w:after="120"/>
     </w:pPr>
@@ -42868,7 +42072,7 @@
     <w:aliases w:val="b Char"/>
     <w:basedOn w:val="DefaultParagraphFont"/>
     <w:link w:val="BodyText"/>
-    <w:rsid w:val="00B525FC"/>
+    <w:rsid w:val="004D0842"/>
     <w:rPr>
       <w:rFonts w:eastAsiaTheme="minorEastAsia"/>
       <w:color w:val="000000" w:themeColor="text1"/>
@@ -42880,7 +42084,7 @@
     <w:name w:val="strong Char"/>
     <w:basedOn w:val="DefaultParagraphFont"/>
     <w:link w:val="Strong1"/>
-    <w:rsid w:val="00B525FC"/>
+    <w:rsid w:val="004D0842"/>
     <w:rPr>
       <w:rFonts w:eastAsiaTheme="minorEastAsia"/>
       <w:b/>
@@ -42893,7 +42097,7 @@
     <w:name w:val="Path Char"/>
     <w:basedOn w:val="BodyTextChar"/>
     <w:link w:val="Path"/>
-    <w:rsid w:val="00B525FC"/>
+    <w:rsid w:val="004D0842"/>
     <w:rPr>
       <w:rFonts w:ascii="Courier New" w:eastAsiaTheme="minorEastAsia" w:hAnsi="Courier New"/>
       <w:noProof/>
@@ -42906,7 +42110,7 @@
     <w:name w:val="emphasis Char"/>
     <w:basedOn w:val="DefaultParagraphFont"/>
     <w:link w:val="Emphasis1"/>
-    <w:rsid w:val="00B525FC"/>
+    <w:rsid w:val="004D0842"/>
     <w:rPr>
       <w:rFonts w:eastAsiaTheme="minorEastAsia"/>
       <w:i/>
@@ -42921,7 +42125,7 @@
     <w:uiPriority w:val="99"/>
     <w:semiHidden/>
     <w:unhideWhenUsed/>
-    <w:rsid w:val="00B525FC"/>
+    <w:rsid w:val="004D0842"/>
     <w:rPr>
       <w:i/>
       <w:iCs/>
@@ -42931,7 +42135,7 @@
     <w:name w:val="Command Char"/>
     <w:basedOn w:val="DefaultParagraphFont"/>
     <w:link w:val="Command"/>
-    <w:rsid w:val="00B525FC"/>
+    <w:rsid w:val="004D0842"/>
     <w:rPr>
       <w:rFonts w:ascii="Courier New" w:eastAsiaTheme="minorEastAsia" w:hAnsi="Courier New"/>
       <w:color w:val="000000" w:themeColor="text1"/>
@@ -42944,8 +42148,9 @@
     <w:basedOn w:val="Normal"/>
     <w:link w:val="SourceCodeChar"/>
     <w:qFormat/>
-    <w:rsid w:val="00B525FC"/>
+    <w:rsid w:val="004D0842"/>
     <w:pPr>
+      <w:spacing w:line="240" w:lineRule="auto"/>
       <w:ind w:left="238"/>
       <w:contextualSpacing/>
     </w:pPr>
@@ -42961,7 +42166,7 @@
     <w:name w:val="Source Code Char"/>
     <w:basedOn w:val="DefaultParagraphFont"/>
     <w:link w:val="SourceCode"/>
-    <w:rsid w:val="00B525FC"/>
+    <w:rsid w:val="004D0842"/>
     <w:rPr>
       <w:rFonts w:ascii="Courier New" w:eastAsiaTheme="minorEastAsia" w:hAnsi="Courier New" w:cs="Consolas"/>
       <w:noProof/>
@@ -42975,7 +42180,7 @@
     <w:name w:val="Source Code Strong Char"/>
     <w:basedOn w:val="SourceCodeChar"/>
     <w:link w:val="SourceCodeStrong"/>
-    <w:rsid w:val="00B525FC"/>
+    <w:rsid w:val="004D0842"/>
     <w:rPr>
       <w:rFonts w:ascii="Courier New" w:eastAsiaTheme="minorEastAsia" w:hAnsi="Courier New" w:cs="Consolas"/>
       <w:b/>
@@ -42990,7 +42195,7 @@
     <w:name w:val="NumberedDescription"/>
     <w:basedOn w:val="TableNormal"/>
     <w:uiPriority w:val="99"/>
-    <w:rsid w:val="00B525FC"/>
+    <w:rsid w:val="004D0842"/>
     <w:pPr>
       <w:spacing w:after="0" w:line="240" w:lineRule="auto"/>
     </w:pPr>
@@ -43016,7 +42221,7 @@
     <w:name w:val="Document Title"/>
     <w:basedOn w:val="ChapterHeading"/>
     <w:qFormat/>
-    <w:rsid w:val="00B525FC"/>
+    <w:rsid w:val="004D0842"/>
     <w:pPr>
       <w:numPr>
         <w:numId w:val="0"/>
@@ -43033,7 +42238,7 @@
     <w:name w:val="Sub Title"/>
     <w:basedOn w:val="Heading1"/>
     <w:qFormat/>
-    <w:rsid w:val="00B525FC"/>
+    <w:rsid w:val="004D0842"/>
     <w:pPr>
       <w:spacing w:before="0"/>
       <w:jc w:val="right"/>
@@ -43049,8 +42254,9 @@
     <w:name w:val="Contains Section"/>
     <w:basedOn w:val="ListBullet"/>
     <w:qFormat/>
-    <w:rsid w:val="00B525FC"/>
+    <w:rsid w:val="004D0842"/>
     <w:pPr>
+      <w:spacing w:after="0"/>
       <w:ind w:left="924" w:hanging="357"/>
     </w:pPr>
   </w:style>
@@ -43058,7 +42264,7 @@
     <w:name w:val="`"/>
     <w:basedOn w:val="Normal"/>
     <w:qFormat/>
-    <w:rsid w:val="00B525FC"/>
+    <w:rsid w:val="004D0842"/>
     <w:pPr>
       <w:pBdr>
         <w:bottom w:val="single" w:sz="4" w:space="1" w:color="auto"/>
@@ -43069,7 +42275,7 @@
     <w:name w:val="Contains Header"/>
     <w:basedOn w:val="ListBulletHeader"/>
     <w:qFormat/>
-    <w:rsid w:val="00B525FC"/>
+    <w:rsid w:val="004D0842"/>
     <w:pPr>
       <w:pBdr>
         <w:top w:val="single" w:sz="4" w:space="12" w:color="auto"/>
@@ -43081,18 +42287,19 @@
     <w:name w:val="Contains End"/>
     <w:basedOn w:val="Normal"/>
     <w:qFormat/>
-    <w:rsid w:val="00B525FC"/>
+    <w:rsid w:val="004D0842"/>
     <w:pPr>
       <w:pBdr>
         <w:bottom w:val="single" w:sz="4" w:space="1" w:color="auto"/>
       </w:pBdr>
+      <w:spacing w:after="0" w:line="240" w:lineRule="auto"/>
     </w:pPr>
   </w:style>
   <w:style w:type="paragraph" w:customStyle="1" w:styleId="QuoteCallOut">
     <w:name w:val="Quote CallOut"/>
     <w:basedOn w:val="Normal"/>
     <w:qFormat/>
-    <w:rsid w:val="00B525FC"/>
+    <w:rsid w:val="004D0842"/>
     <w:pPr>
       <w:pBdr>
         <w:left w:val="single" w:sz="24" w:space="12" w:color="00B0F0" w:themeColor="accent1"/>
@@ -43109,7 +42316,7 @@
     <w:basedOn w:val="QuoteCallOut"/>
     <w:next w:val="QuoteCallOut"/>
     <w:qFormat/>
-    <w:rsid w:val="00B525FC"/>
+    <w:rsid w:val="004D0842"/>
     <w:rPr>
       <w:b/>
       <w:smallCaps/>
@@ -43119,7 +42326,7 @@
     <w:name w:val="SimpleDefinition"/>
     <w:basedOn w:val="TableNormal"/>
     <w:uiPriority w:val="99"/>
-    <w:rsid w:val="00B525FC"/>
+    <w:rsid w:val="004D0842"/>
     <w:pPr>
       <w:spacing w:after="0" w:line="240" w:lineRule="auto"/>
     </w:pPr>
@@ -43188,7 +42395,7 @@
     <w:name w:val="Figure Style"/>
     <w:basedOn w:val="Normal"/>
     <w:qFormat/>
-    <w:rsid w:val="00B525FC"/>
+    <w:rsid w:val="004D0842"/>
     <w:pPr>
       <w:shd w:val="clear" w:color="auto" w:fill="FFFFFF" w:themeFill="background1"/>
       <w:spacing w:before="240"/>
@@ -43201,16 +42408,17 @@
     <w:basedOn w:val="Caption"/>
     <w:next w:val="Normal"/>
     <w:qFormat/>
-    <w:rsid w:val="00B525FC"/>
+    <w:rsid w:val="004D0842"/>
     <w:rPr>
       <w:i w:val="0"/>
+      <w:color w:val="auto"/>
     </w:rPr>
   </w:style>
   <w:style w:type="paragraph" w:customStyle="1" w:styleId="TableHeader">
     <w:name w:val="Table Header"/>
     <w:basedOn w:val="ListBulletHeader"/>
     <w:qFormat/>
-    <w:rsid w:val="00B525FC"/>
+    <w:rsid w:val="004D0842"/>
     <w:pPr>
       <w:spacing w:after="120"/>
     </w:pPr>
@@ -43256,7 +42464,7 @@
     <w:name w:val="TutorialStep"/>
     <w:basedOn w:val="Normal"/>
     <w:qFormat/>
-    <w:rsid w:val="00B525FC"/>
+    <w:rsid w:val="004D0842"/>
     <w:pPr>
       <w:numPr>
         <w:numId w:val="7"/>
@@ -43272,7 +42480,7 @@
     <w:name w:val="Question Ankied"/>
     <w:basedOn w:val="Question"/>
     <w:qFormat/>
-    <w:rsid w:val="00B525FC"/>
+    <w:rsid w:val="004D0842"/>
     <w:rPr>
       <w:color w:val="7F7F7F" w:themeColor="text1" w:themeTint="80"/>
     </w:rPr>
@@ -43282,7 +42490,7 @@
     <w:basedOn w:val="Normal"/>
     <w:next w:val="Heading1"/>
     <w:qFormat/>
-    <w:rsid w:val="00B525FC"/>
+    <w:rsid w:val="004D0842"/>
     <w:rPr>
       <w:rFonts w:asciiTheme="majorHAnsi" w:hAnsiTheme="majorHAnsi"/>
       <w:color w:val="31378B" w:themeColor="text2"/>
@@ -43294,7 +42502,7 @@
     <w:name w:val="Appendice"/>
     <w:basedOn w:val="Heading2"/>
     <w:qFormat/>
-    <w:rsid w:val="00B525FC"/>
+    <w:rsid w:val="004D0842"/>
     <w:rPr>
       <w:sz w:val="28"/>
       <w:lang w:eastAsia="fi-FI"/>
@@ -43304,7 +42512,7 @@
     <w:name w:val="Question Esoteric"/>
     <w:basedOn w:val="Normal"/>
     <w:qFormat/>
-    <w:rsid w:val="00B525FC"/>
+    <w:rsid w:val="004D0842"/>
     <w:rPr>
       <w:color w:val="4BACC6" w:themeColor="accent5"/>
     </w:rPr>
@@ -43313,57 +42521,67 @@
     <w:name w:val="ToDo Section"/>
     <w:basedOn w:val="Heading1"/>
     <w:qFormat/>
-    <w:rsid w:val="00B525FC"/>
+    <w:rsid w:val="004D0842"/>
   </w:style>
   <w:style w:type="paragraph" w:customStyle="1" w:styleId="ToDoQuestionHeader">
     <w:name w:val="ToDo Question Header"/>
     <w:basedOn w:val="Question"/>
     <w:qFormat/>
-    <w:rsid w:val="00B525FC"/>
+    <w:rsid w:val="004D0842"/>
   </w:style>
   <w:style w:type="paragraph" w:customStyle="1" w:styleId="ToDoDetails">
     <w:name w:val="ToDoDetails"/>
     <w:basedOn w:val="Normal"/>
     <w:qFormat/>
-    <w:rsid w:val="00B525FC"/>
+    <w:rsid w:val="004D0842"/>
   </w:style>
   <w:style w:type="paragraph" w:customStyle="1" w:styleId="CodeExampleCode">
     <w:name w:val="Code Example Code"/>
     <w:basedOn w:val="Normal"/>
-    <w:qFormat/>
-    <w:rsid w:val="00B525FC"/>
+    <w:rsid w:val="004D0842"/>
     <w:pPr>
-      <w:spacing w:after="160"/>
+      <w:shd w:val="clear" w:color="auto" w:fill="000000"/>
     </w:pPr>
     <w:rPr>
-      <w:smallCaps/>
-      <w:color w:val="4F81BD" w:themeColor="accent2"/>
-      <w:lang w:eastAsia="fi-FI"/>
+      <w:rFonts w:ascii="Times New Roman" w:eastAsia="Times New Roman" w:hAnsi="Times New Roman" w:cs="Times New Roman"/>
+      <w:color w:val="FFFFFF"/>
+      <w:spacing w:val="6"/>
+      <w:szCs w:val="20"/>
     </w:rPr>
   </w:style>
   <w:style w:type="paragraph" w:customStyle="1" w:styleId="CodeExampleDiagram">
     <w:name w:val="Code Example Diagram"/>
-    <w:basedOn w:val="CodeExampleCode"/>
+    <w:basedOn w:val="Normal"/>
     <w:qFormat/>
-    <w:rsid w:val="00B525FC"/>
+    <w:rsid w:val="004D0842"/>
+    <w:pPr>
+      <w:spacing w:after="160" w:line="240" w:lineRule="auto"/>
+    </w:pPr>
     <w:rPr>
+      <w:smallCaps/>
       <w:color w:val="9BBB59" w:themeColor="accent3"/>
+      <w:lang w:eastAsia="fi-FI"/>
     </w:rPr>
   </w:style>
   <w:style w:type="paragraph" w:customStyle="1" w:styleId="CodeExampleRuntime">
     <w:name w:val="Code Example Runtime"/>
-    <w:basedOn w:val="CodeExampleCode"/>
+    <w:basedOn w:val="Normal"/>
     <w:qFormat/>
-    <w:rsid w:val="00B525FC"/>
+    <w:rsid w:val="004D0842"/>
+    <w:pPr>
+      <w:spacing w:after="160" w:line="240" w:lineRule="auto"/>
+    </w:pPr>
     <w:rPr>
+      <w:smallCaps/>
       <w:color w:val="8064A2" w:themeColor="accent4"/>
+      <w:lang w:eastAsia="fi-FI"/>
     </w:rPr>
   </w:style>
   <w:style w:type="paragraph" w:customStyle="1" w:styleId="CodeExampleHeading">
     <w:name w:val="Code Example Heading"/>
     <w:basedOn w:val="Normal"/>
     <w:qFormat/>
-    <w:rsid w:val="00B525FC"/>
+    <w:rsid w:val="004D0842"/>
     <w:rPr>
       <w:b/>
       <w:smallCaps/>
@@ -43636,20 +42854,20 @@
     <w:name w:val="Headin"/>
     <w:basedOn w:val="Normal"/>
     <w:qFormat/>
-    <w:rsid w:val="00B525FC"/>
+    <w:rsid w:val="004D0842"/>
   </w:style>
   <w:style w:type="paragraph" w:customStyle="1" w:styleId="questionsubsection2">
     <w:name w:val="question sub section 2"/>
     <w:basedOn w:val="Heading4"/>
     <w:qFormat/>
-    <w:rsid w:val="00B525FC"/>
+    <w:rsid w:val="004D0842"/>
   </w:style>
   <w:style w:type="paragraph" w:customStyle="1" w:styleId="ListBulletHeader2">
     <w:name w:val="List Bullet Header 2"/>
     <w:basedOn w:val="Normal"/>
     <w:next w:val="ListBullet"/>
     <w:qFormat/>
-    <w:rsid w:val="00B525FC"/>
+    <w:rsid w:val="004D0842"/>
     <w:pPr>
       <w:spacing w:after="120"/>
     </w:pPr>
@@ -43860,10 +43078,9 @@
 </file>
 
 <file path=customXml/itemProps1.xml><?xml version="1.0" encoding="utf-8"?>
-<ds:datastoreItem xmlns:ds="http://schemas.openxmlformats.org/officeDocument/2006/customXml" ds:itemID="{7F569EE2-7F0B-EB4A-B574-239FE9BAE411}">
+<ds:datastoreItem xmlns:ds="http://schemas.openxmlformats.org/officeDocument/2006/customXml" ds:itemID="{4116AEB1-38A0-46C9-8792-68E2F86CAEA7}">
   <ds:schemaRefs>
     <ds:schemaRef ds:uri="http://schemas.openxmlformats.org/officeDocument/2006/bibliography"/>
-    <ds:schemaRef ds:uri="http://www.w3.org/2000/xmlns/"/>
   </ds:schemaRefs>
 </ds:datastoreItem>
 </file>
</xml_diff>